<commit_message>
add : Modif document
Known bug du prix en float int
</commit_message>
<xml_diff>
--- a/Gestion Bibliothèque.docx
+++ b/Gestion Bibliothèque.docx
@@ -177,7 +177,7 @@
           <w:r>
             <w:fldChar w:fldCharType="separate"/>
           </w:r>
-          <w:hyperlink w:anchor="_Toc218806406" w:history="1">
+          <w:hyperlink w:anchor="_Toc218810311" w:history="1">
             <w:r>
               <w:rPr>
                 <w:rStyle w:val="Lienhypertexte"/>
@@ -204,7 +204,7 @@
                 <w:noProof/>
                 <w:webHidden/>
               </w:rPr>
-              <w:instrText xml:space="preserve"> PAGEREF _Toc218806406 \h </w:instrText>
+              <w:instrText xml:space="preserve"> PAGEREF _Toc218810311 \h </w:instrText>
             </w:r>
             <w:r>
               <w:rPr>
@@ -236,6 +236,825 @@
           </w:hyperlink>
         </w:p>
         <w:p>
+          <w:pPr>
+            <w:pStyle w:val="TM1"/>
+            <w:tabs>
+              <w:tab w:val="right" w:leader="dot" w:pos="8296"/>
+            </w:tabs>
+            <w:rPr>
+              <w:rFonts w:eastAsiaTheme="minorEastAsia"/>
+              <w:noProof/>
+              <w:color w:val="auto"/>
+              <w:kern w:val="2"/>
+              <w:sz w:val="24"/>
+              <w:szCs w:val="24"/>
+              <w:lang w:eastAsia="fr-FR"/>
+              <w14:ligatures w14:val="standardContextual"/>
+            </w:rPr>
+          </w:pPr>
+          <w:hyperlink w:anchor="_Toc218810312" w:history="1">
+            <w:r>
+              <w:rPr>
+                <w:rStyle w:val="Lienhypertexte"/>
+                <w:noProof/>
+              </w:rPr>
+              <w:t>Utilisation du programme</w:t>
+            </w:r>
+            <w:r>
+              <w:rPr>
+                <w:noProof/>
+                <w:webHidden/>
+              </w:rPr>
+              <w:tab/>
+            </w:r>
+            <w:r>
+              <w:rPr>
+                <w:noProof/>
+                <w:webHidden/>
+              </w:rPr>
+              <w:fldChar w:fldCharType="begin"/>
+            </w:r>
+            <w:r>
+              <w:rPr>
+                <w:noProof/>
+                <w:webHidden/>
+              </w:rPr>
+              <w:instrText xml:space="preserve"> PAGEREF _Toc218810312 \h </w:instrText>
+            </w:r>
+            <w:r>
+              <w:rPr>
+                <w:noProof/>
+                <w:webHidden/>
+              </w:rPr>
+            </w:r>
+            <w:r>
+              <w:rPr>
+                <w:noProof/>
+                <w:webHidden/>
+              </w:rPr>
+              <w:fldChar w:fldCharType="separate"/>
+            </w:r>
+            <w:r>
+              <w:rPr>
+                <w:noProof/>
+                <w:webHidden/>
+              </w:rPr>
+              <w:t>3</w:t>
+            </w:r>
+            <w:r>
+              <w:rPr>
+                <w:noProof/>
+                <w:webHidden/>
+              </w:rPr>
+              <w:fldChar w:fldCharType="end"/>
+            </w:r>
+          </w:hyperlink>
+        </w:p>
+        <w:p>
+          <w:pPr>
+            <w:pStyle w:val="TM3"/>
+            <w:tabs>
+              <w:tab w:val="right" w:leader="dot" w:pos="8296"/>
+            </w:tabs>
+            <w:rPr>
+              <w:rFonts w:eastAsiaTheme="minorEastAsia"/>
+              <w:noProof/>
+              <w:color w:val="auto"/>
+              <w:kern w:val="2"/>
+              <w:sz w:val="24"/>
+              <w:szCs w:val="24"/>
+              <w:lang w:eastAsia="fr-FR"/>
+              <w14:ligatures w14:val="standardContextual"/>
+            </w:rPr>
+          </w:pPr>
+          <w:hyperlink w:anchor="_Toc218810313" w:history="1">
+            <w:r>
+              <w:rPr>
+                <w:rStyle w:val="Lienhypertexte"/>
+                <w:noProof/>
+              </w:rPr>
+              <w:t>Interface</w:t>
+            </w:r>
+            <w:r>
+              <w:rPr>
+                <w:noProof/>
+                <w:webHidden/>
+              </w:rPr>
+              <w:tab/>
+            </w:r>
+            <w:r>
+              <w:rPr>
+                <w:noProof/>
+                <w:webHidden/>
+              </w:rPr>
+              <w:fldChar w:fldCharType="begin"/>
+            </w:r>
+            <w:r>
+              <w:rPr>
+                <w:noProof/>
+                <w:webHidden/>
+              </w:rPr>
+              <w:instrText xml:space="preserve"> PAGEREF _Toc218810313 \h </w:instrText>
+            </w:r>
+            <w:r>
+              <w:rPr>
+                <w:noProof/>
+                <w:webHidden/>
+              </w:rPr>
+            </w:r>
+            <w:r>
+              <w:rPr>
+                <w:noProof/>
+                <w:webHidden/>
+              </w:rPr>
+              <w:fldChar w:fldCharType="separate"/>
+            </w:r>
+            <w:r>
+              <w:rPr>
+                <w:noProof/>
+                <w:webHidden/>
+              </w:rPr>
+              <w:t>3</w:t>
+            </w:r>
+            <w:r>
+              <w:rPr>
+                <w:noProof/>
+                <w:webHidden/>
+              </w:rPr>
+              <w:fldChar w:fldCharType="end"/>
+            </w:r>
+          </w:hyperlink>
+        </w:p>
+        <w:p>
+          <w:pPr>
+            <w:pStyle w:val="TM2"/>
+            <w:tabs>
+              <w:tab w:val="right" w:leader="dot" w:pos="8296"/>
+            </w:tabs>
+            <w:rPr>
+              <w:rFonts w:eastAsiaTheme="minorEastAsia"/>
+              <w:noProof/>
+              <w:color w:val="auto"/>
+              <w:kern w:val="2"/>
+              <w:sz w:val="24"/>
+              <w:szCs w:val="24"/>
+              <w:lang w:eastAsia="fr-FR"/>
+              <w14:ligatures w14:val="standardContextual"/>
+            </w:rPr>
+          </w:pPr>
+          <w:hyperlink w:anchor="_Toc218810314" w:history="1">
+            <w:r>
+              <w:rPr>
+                <w:rStyle w:val="Lienhypertexte"/>
+                <w:noProof/>
+              </w:rPr>
+              <w:t>Règles de modification et possibilités.</w:t>
+            </w:r>
+            <w:r>
+              <w:rPr>
+                <w:noProof/>
+                <w:webHidden/>
+              </w:rPr>
+              <w:tab/>
+            </w:r>
+            <w:r>
+              <w:rPr>
+                <w:noProof/>
+                <w:webHidden/>
+              </w:rPr>
+              <w:fldChar w:fldCharType="begin"/>
+            </w:r>
+            <w:r>
+              <w:rPr>
+                <w:noProof/>
+                <w:webHidden/>
+              </w:rPr>
+              <w:instrText xml:space="preserve"> PAGEREF _Toc218810314 \h </w:instrText>
+            </w:r>
+            <w:r>
+              <w:rPr>
+                <w:noProof/>
+                <w:webHidden/>
+              </w:rPr>
+            </w:r>
+            <w:r>
+              <w:rPr>
+                <w:noProof/>
+                <w:webHidden/>
+              </w:rPr>
+              <w:fldChar w:fldCharType="separate"/>
+            </w:r>
+            <w:r>
+              <w:rPr>
+                <w:noProof/>
+                <w:webHidden/>
+              </w:rPr>
+              <w:t>5</w:t>
+            </w:r>
+            <w:r>
+              <w:rPr>
+                <w:noProof/>
+                <w:webHidden/>
+              </w:rPr>
+              <w:fldChar w:fldCharType="end"/>
+            </w:r>
+          </w:hyperlink>
+        </w:p>
+        <w:p>
+          <w:pPr>
+            <w:pStyle w:val="TM3"/>
+            <w:tabs>
+              <w:tab w:val="left" w:pos="960"/>
+              <w:tab w:val="right" w:leader="dot" w:pos="8296"/>
+            </w:tabs>
+            <w:rPr>
+              <w:rFonts w:eastAsiaTheme="minorEastAsia"/>
+              <w:noProof/>
+              <w:color w:val="auto"/>
+              <w:kern w:val="2"/>
+              <w:sz w:val="24"/>
+              <w:szCs w:val="24"/>
+              <w:lang w:eastAsia="fr-FR"/>
+              <w14:ligatures w14:val="standardContextual"/>
+            </w:rPr>
+          </w:pPr>
+          <w:hyperlink w:anchor="_Toc218810315" w:history="1">
+            <w:r>
+              <w:rPr>
+                <w:rStyle w:val="Lienhypertexte"/>
+                <w:noProof/>
+              </w:rPr>
+              <w:t>A.</w:t>
+            </w:r>
+            <w:r>
+              <w:rPr>
+                <w:rFonts w:eastAsiaTheme="minorEastAsia"/>
+                <w:noProof/>
+                <w:color w:val="auto"/>
+                <w:kern w:val="2"/>
+                <w:sz w:val="24"/>
+                <w:szCs w:val="24"/>
+                <w:lang w:eastAsia="fr-FR"/>
+                <w14:ligatures w14:val="standardContextual"/>
+              </w:rPr>
+              <w:tab/>
+            </w:r>
+            <w:r>
+              <w:rPr>
+                <w:rStyle w:val="Lienhypertexte"/>
+                <w:noProof/>
+              </w:rPr>
+              <w:t>Système de quotas et durée.</w:t>
+            </w:r>
+            <w:r>
+              <w:rPr>
+                <w:noProof/>
+                <w:webHidden/>
+              </w:rPr>
+              <w:tab/>
+            </w:r>
+            <w:r>
+              <w:rPr>
+                <w:noProof/>
+                <w:webHidden/>
+              </w:rPr>
+              <w:fldChar w:fldCharType="begin"/>
+            </w:r>
+            <w:r>
+              <w:rPr>
+                <w:noProof/>
+                <w:webHidden/>
+              </w:rPr>
+              <w:instrText xml:space="preserve"> PAGEREF _Toc218810315 \h </w:instrText>
+            </w:r>
+            <w:r>
+              <w:rPr>
+                <w:noProof/>
+                <w:webHidden/>
+              </w:rPr>
+            </w:r>
+            <w:r>
+              <w:rPr>
+                <w:noProof/>
+                <w:webHidden/>
+              </w:rPr>
+              <w:fldChar w:fldCharType="separate"/>
+            </w:r>
+            <w:r>
+              <w:rPr>
+                <w:noProof/>
+                <w:webHidden/>
+              </w:rPr>
+              <w:t>5</w:t>
+            </w:r>
+            <w:r>
+              <w:rPr>
+                <w:noProof/>
+                <w:webHidden/>
+              </w:rPr>
+              <w:fldChar w:fldCharType="end"/>
+            </w:r>
+          </w:hyperlink>
+        </w:p>
+        <w:p>
+          <w:pPr>
+            <w:pStyle w:val="TM3"/>
+            <w:tabs>
+              <w:tab w:val="left" w:pos="960"/>
+              <w:tab w:val="right" w:leader="dot" w:pos="8296"/>
+            </w:tabs>
+            <w:rPr>
+              <w:rFonts w:eastAsiaTheme="minorEastAsia"/>
+              <w:noProof/>
+              <w:color w:val="auto"/>
+              <w:kern w:val="2"/>
+              <w:sz w:val="24"/>
+              <w:szCs w:val="24"/>
+              <w:lang w:eastAsia="fr-FR"/>
+              <w14:ligatures w14:val="standardContextual"/>
+            </w:rPr>
+          </w:pPr>
+          <w:hyperlink w:anchor="_Toc218810316" w:history="1">
+            <w:r>
+              <w:rPr>
+                <w:rStyle w:val="Lienhypertexte"/>
+                <w:noProof/>
+              </w:rPr>
+              <w:t>B.</w:t>
+            </w:r>
+            <w:r>
+              <w:rPr>
+                <w:rFonts w:eastAsiaTheme="minorEastAsia"/>
+                <w:noProof/>
+                <w:color w:val="auto"/>
+                <w:kern w:val="2"/>
+                <w:sz w:val="24"/>
+                <w:szCs w:val="24"/>
+                <w:lang w:eastAsia="fr-FR"/>
+                <w14:ligatures w14:val="standardContextual"/>
+              </w:rPr>
+              <w:tab/>
+            </w:r>
+            <w:r>
+              <w:rPr>
+                <w:rStyle w:val="Lienhypertexte"/>
+                <w:noProof/>
+              </w:rPr>
+              <w:t>Prolongations intelligentes (Bonus)</w:t>
+            </w:r>
+            <w:r>
+              <w:rPr>
+                <w:noProof/>
+                <w:webHidden/>
+              </w:rPr>
+              <w:tab/>
+            </w:r>
+            <w:r>
+              <w:rPr>
+                <w:noProof/>
+                <w:webHidden/>
+              </w:rPr>
+              <w:fldChar w:fldCharType="begin"/>
+            </w:r>
+            <w:r>
+              <w:rPr>
+                <w:noProof/>
+                <w:webHidden/>
+              </w:rPr>
+              <w:instrText xml:space="preserve"> PAGEREF _Toc218810316 \h </w:instrText>
+            </w:r>
+            <w:r>
+              <w:rPr>
+                <w:noProof/>
+                <w:webHidden/>
+              </w:rPr>
+            </w:r>
+            <w:r>
+              <w:rPr>
+                <w:noProof/>
+                <w:webHidden/>
+              </w:rPr>
+              <w:fldChar w:fldCharType="separate"/>
+            </w:r>
+            <w:r>
+              <w:rPr>
+                <w:noProof/>
+                <w:webHidden/>
+              </w:rPr>
+              <w:t>6</w:t>
+            </w:r>
+            <w:r>
+              <w:rPr>
+                <w:noProof/>
+                <w:webHidden/>
+              </w:rPr>
+              <w:fldChar w:fldCharType="end"/>
+            </w:r>
+          </w:hyperlink>
+        </w:p>
+        <w:p>
+          <w:pPr>
+            <w:pStyle w:val="TM3"/>
+            <w:tabs>
+              <w:tab w:val="left" w:pos="960"/>
+              <w:tab w:val="right" w:leader="dot" w:pos="8296"/>
+            </w:tabs>
+            <w:rPr>
+              <w:rFonts w:eastAsiaTheme="minorEastAsia"/>
+              <w:noProof/>
+              <w:color w:val="auto"/>
+              <w:kern w:val="2"/>
+              <w:sz w:val="24"/>
+              <w:szCs w:val="24"/>
+              <w:lang w:eastAsia="fr-FR"/>
+              <w14:ligatures w14:val="standardContextual"/>
+            </w:rPr>
+          </w:pPr>
+          <w:hyperlink w:anchor="_Toc218810317" w:history="1">
+            <w:r>
+              <w:rPr>
+                <w:rStyle w:val="Lienhypertexte"/>
+                <w:noProof/>
+              </w:rPr>
+              <w:t>C.</w:t>
+            </w:r>
+            <w:r>
+              <w:rPr>
+                <w:rFonts w:eastAsiaTheme="minorEastAsia"/>
+                <w:noProof/>
+                <w:color w:val="auto"/>
+                <w:kern w:val="2"/>
+                <w:sz w:val="24"/>
+                <w:szCs w:val="24"/>
+                <w:lang w:eastAsia="fr-FR"/>
+                <w14:ligatures w14:val="standardContextual"/>
+              </w:rPr>
+              <w:tab/>
+            </w:r>
+            <w:r>
+              <w:rPr>
+                <w:rStyle w:val="Lienhypertexte"/>
+                <w:noProof/>
+              </w:rPr>
+              <w:t>Calcul des pénalités de pertes</w:t>
+            </w:r>
+            <w:r>
+              <w:rPr>
+                <w:noProof/>
+                <w:webHidden/>
+              </w:rPr>
+              <w:tab/>
+            </w:r>
+            <w:r>
+              <w:rPr>
+                <w:noProof/>
+                <w:webHidden/>
+              </w:rPr>
+              <w:fldChar w:fldCharType="begin"/>
+            </w:r>
+            <w:r>
+              <w:rPr>
+                <w:noProof/>
+                <w:webHidden/>
+              </w:rPr>
+              <w:instrText xml:space="preserve"> PAGEREF _Toc218810317 \h </w:instrText>
+            </w:r>
+            <w:r>
+              <w:rPr>
+                <w:noProof/>
+                <w:webHidden/>
+              </w:rPr>
+            </w:r>
+            <w:r>
+              <w:rPr>
+                <w:noProof/>
+                <w:webHidden/>
+              </w:rPr>
+              <w:fldChar w:fldCharType="separate"/>
+            </w:r>
+            <w:r>
+              <w:rPr>
+                <w:noProof/>
+                <w:webHidden/>
+              </w:rPr>
+              <w:t>6</w:t>
+            </w:r>
+            <w:r>
+              <w:rPr>
+                <w:noProof/>
+                <w:webHidden/>
+              </w:rPr>
+              <w:fldChar w:fldCharType="end"/>
+            </w:r>
+          </w:hyperlink>
+        </w:p>
+        <w:p>
+          <w:pPr>
+            <w:pStyle w:val="TM2"/>
+            <w:tabs>
+              <w:tab w:val="right" w:leader="dot" w:pos="8296"/>
+            </w:tabs>
+            <w:rPr>
+              <w:rFonts w:eastAsiaTheme="minorEastAsia"/>
+              <w:noProof/>
+              <w:color w:val="auto"/>
+              <w:kern w:val="2"/>
+              <w:sz w:val="24"/>
+              <w:szCs w:val="24"/>
+              <w:lang w:eastAsia="fr-FR"/>
+              <w14:ligatures w14:val="standardContextual"/>
+            </w:rPr>
+          </w:pPr>
+          <w:hyperlink w:anchor="_Toc218810318" w:history="1">
+            <w:r>
+              <w:rPr>
+                <w:rStyle w:val="Lienhypertexte"/>
+                <w:noProof/>
+              </w:rPr>
+              <w:t>Présentation des classes</w:t>
+            </w:r>
+            <w:r>
+              <w:rPr>
+                <w:noProof/>
+                <w:webHidden/>
+              </w:rPr>
+              <w:tab/>
+            </w:r>
+            <w:r>
+              <w:rPr>
+                <w:noProof/>
+                <w:webHidden/>
+              </w:rPr>
+              <w:fldChar w:fldCharType="begin"/>
+            </w:r>
+            <w:r>
+              <w:rPr>
+                <w:noProof/>
+                <w:webHidden/>
+              </w:rPr>
+              <w:instrText xml:space="preserve"> PAGEREF _Toc218810318 \h </w:instrText>
+            </w:r>
+            <w:r>
+              <w:rPr>
+                <w:noProof/>
+                <w:webHidden/>
+              </w:rPr>
+            </w:r>
+            <w:r>
+              <w:rPr>
+                <w:noProof/>
+                <w:webHidden/>
+              </w:rPr>
+              <w:fldChar w:fldCharType="separate"/>
+            </w:r>
+            <w:r>
+              <w:rPr>
+                <w:noProof/>
+                <w:webHidden/>
+              </w:rPr>
+              <w:t>7</w:t>
+            </w:r>
+            <w:r>
+              <w:rPr>
+                <w:noProof/>
+                <w:webHidden/>
+              </w:rPr>
+              <w:fldChar w:fldCharType="end"/>
+            </w:r>
+          </w:hyperlink>
+        </w:p>
+        <w:p>
+          <w:pPr>
+            <w:pStyle w:val="TM3"/>
+            <w:tabs>
+              <w:tab w:val="right" w:leader="dot" w:pos="8296"/>
+            </w:tabs>
+            <w:rPr>
+              <w:rFonts w:eastAsiaTheme="minorEastAsia"/>
+              <w:noProof/>
+              <w:color w:val="auto"/>
+              <w:kern w:val="2"/>
+              <w:sz w:val="24"/>
+              <w:szCs w:val="24"/>
+              <w:lang w:eastAsia="fr-FR"/>
+              <w14:ligatures w14:val="standardContextual"/>
+            </w:rPr>
+          </w:pPr>
+          <w:hyperlink w:anchor="_Toc218810319" w:history="1">
+            <w:r>
+              <w:rPr>
+                <w:rStyle w:val="Lienhypertexte"/>
+                <w:noProof/>
+              </w:rPr>
+              <w:t>Paquet Modele</w:t>
+            </w:r>
+            <w:r>
+              <w:rPr>
+                <w:noProof/>
+                <w:webHidden/>
+              </w:rPr>
+              <w:tab/>
+            </w:r>
+            <w:r>
+              <w:rPr>
+                <w:noProof/>
+                <w:webHidden/>
+              </w:rPr>
+              <w:fldChar w:fldCharType="begin"/>
+            </w:r>
+            <w:r>
+              <w:rPr>
+                <w:noProof/>
+                <w:webHidden/>
+              </w:rPr>
+              <w:instrText xml:space="preserve"> PAGEREF _Toc218810319 \h </w:instrText>
+            </w:r>
+            <w:r>
+              <w:rPr>
+                <w:noProof/>
+                <w:webHidden/>
+              </w:rPr>
+            </w:r>
+            <w:r>
+              <w:rPr>
+                <w:noProof/>
+                <w:webHidden/>
+              </w:rPr>
+              <w:fldChar w:fldCharType="separate"/>
+            </w:r>
+            <w:r>
+              <w:rPr>
+                <w:noProof/>
+                <w:webHidden/>
+              </w:rPr>
+              <w:t>7</w:t>
+            </w:r>
+            <w:r>
+              <w:rPr>
+                <w:noProof/>
+                <w:webHidden/>
+              </w:rPr>
+              <w:fldChar w:fldCharType="end"/>
+            </w:r>
+          </w:hyperlink>
+        </w:p>
+        <w:p>
+          <w:pPr>
+            <w:pStyle w:val="TM3"/>
+            <w:tabs>
+              <w:tab w:val="right" w:leader="dot" w:pos="8296"/>
+            </w:tabs>
+            <w:rPr>
+              <w:rFonts w:eastAsiaTheme="minorEastAsia"/>
+              <w:noProof/>
+              <w:color w:val="auto"/>
+              <w:kern w:val="2"/>
+              <w:sz w:val="24"/>
+              <w:szCs w:val="24"/>
+              <w:lang w:eastAsia="fr-FR"/>
+              <w14:ligatures w14:val="standardContextual"/>
+            </w:rPr>
+          </w:pPr>
+          <w:hyperlink w:anchor="_Toc218810320" w:history="1">
+            <w:r>
+              <w:rPr>
+                <w:rStyle w:val="Lienhypertexte"/>
+                <w:noProof/>
+              </w:rPr>
+              <w:t>Paquet Gestion</w:t>
+            </w:r>
+            <w:r>
+              <w:rPr>
+                <w:noProof/>
+                <w:webHidden/>
+              </w:rPr>
+              <w:tab/>
+            </w:r>
+            <w:r>
+              <w:rPr>
+                <w:noProof/>
+                <w:webHidden/>
+              </w:rPr>
+              <w:fldChar w:fldCharType="begin"/>
+            </w:r>
+            <w:r>
+              <w:rPr>
+                <w:noProof/>
+                <w:webHidden/>
+              </w:rPr>
+              <w:instrText xml:space="preserve"> PAGEREF _Toc218810320 \h </w:instrText>
+            </w:r>
+            <w:r>
+              <w:rPr>
+                <w:noProof/>
+                <w:webHidden/>
+              </w:rPr>
+            </w:r>
+            <w:r>
+              <w:rPr>
+                <w:noProof/>
+                <w:webHidden/>
+              </w:rPr>
+              <w:fldChar w:fldCharType="separate"/>
+            </w:r>
+            <w:r>
+              <w:rPr>
+                <w:noProof/>
+                <w:webHidden/>
+              </w:rPr>
+              <w:t>7</w:t>
+            </w:r>
+            <w:r>
+              <w:rPr>
+                <w:noProof/>
+                <w:webHidden/>
+              </w:rPr>
+              <w:fldChar w:fldCharType="end"/>
+            </w:r>
+          </w:hyperlink>
+        </w:p>
+        <w:p>
+          <w:pPr>
+            <w:pStyle w:val="TM3"/>
+            <w:tabs>
+              <w:tab w:val="right" w:leader="dot" w:pos="8296"/>
+            </w:tabs>
+            <w:rPr>
+              <w:rFonts w:eastAsiaTheme="minorEastAsia"/>
+              <w:noProof/>
+              <w:color w:val="auto"/>
+              <w:kern w:val="2"/>
+              <w:sz w:val="24"/>
+              <w:szCs w:val="24"/>
+              <w:lang w:eastAsia="fr-FR"/>
+              <w14:ligatures w14:val="standardContextual"/>
+            </w:rPr>
+          </w:pPr>
+          <w:hyperlink w:anchor="_Toc218810321" w:history="1">
+            <w:r>
+              <w:rPr>
+                <w:rStyle w:val="Lienhypertexte"/>
+                <w:noProof/>
+              </w:rPr>
+              <w:t>Paquet Graphic</w:t>
+            </w:r>
+            <w:r>
+              <w:rPr>
+                <w:noProof/>
+                <w:webHidden/>
+              </w:rPr>
+              <w:tab/>
+            </w:r>
+            <w:r>
+              <w:rPr>
+                <w:noProof/>
+                <w:webHidden/>
+              </w:rPr>
+              <w:fldChar w:fldCharType="begin"/>
+            </w:r>
+            <w:r>
+              <w:rPr>
+                <w:noProof/>
+                <w:webHidden/>
+              </w:rPr>
+              <w:instrText xml:space="preserve"> PAGEREF _Toc218810321 \h </w:instrText>
+            </w:r>
+            <w:r>
+              <w:rPr>
+                <w:noProof/>
+                <w:webHidden/>
+              </w:rPr>
+            </w:r>
+            <w:r>
+              <w:rPr>
+                <w:noProof/>
+                <w:webHidden/>
+              </w:rPr>
+              <w:fldChar w:fldCharType="separate"/>
+            </w:r>
+            <w:r>
+              <w:rPr>
+                <w:noProof/>
+                <w:webHidden/>
+              </w:rPr>
+              <w:t>7</w:t>
+            </w:r>
+            <w:r>
+              <w:rPr>
+                <w:noProof/>
+                <w:webHidden/>
+              </w:rPr>
+              <w:fldChar w:fldCharType="end"/>
+            </w:r>
+          </w:hyperlink>
+        </w:p>
+        <w:p>
+          <w:pPr>
+            <w:rPr>
+              <w:b/>
+              <w:bCs/>
+            </w:rPr>
+          </w:pPr>
           <w:r>
             <w:rPr>
               <w:b/>
@@ -248,8 +1067,117 @@
     </w:sdt>
     <w:p>
       <w:pPr>
-        <w:pStyle w:val="Titre1"/>
-      </w:pPr>
+        <w:pStyle w:val="En-ttedetabledesmatires"/>
+      </w:pPr>
+      <w:r>
+        <w:t>Tables des illustrations</w:t>
+      </w:r>
+    </w:p>
+    <w:p>
+      <w:pPr>
+        <w:pStyle w:val="Tabledesillustrations"/>
+        <w:tabs>
+          <w:tab w:val="right" w:leader="dot" w:pos="8296"/>
+        </w:tabs>
+        <w:rPr>
+          <w:rFonts w:eastAsiaTheme="minorEastAsia"/>
+          <w:noProof/>
+          <w:color w:val="auto"/>
+          <w:kern w:val="2"/>
+          <w:sz w:val="24"/>
+          <w:szCs w:val="24"/>
+          <w:lang w:eastAsia="fr-FR"/>
+          <w14:ligatures w14:val="standardContextual"/>
+        </w:rPr>
+      </w:pPr>
+      <w:r>
+        <w:rPr>
+          <w:lang w:val="en-US"/>
+        </w:rPr>
+        <w:fldChar w:fldCharType="begin"/>
+      </w:r>
+      <w:r>
+        <w:rPr>
+          <w:lang w:val="en-US"/>
+        </w:rPr>
+        <w:instrText xml:space="preserve"> TOC \h \z \c "Figure" </w:instrText>
+      </w:r>
+      <w:r>
+        <w:rPr>
+          <w:lang w:val="en-US"/>
+        </w:rPr>
+        <w:fldChar w:fldCharType="separate"/>
+      </w:r>
+      <w:hyperlink w:anchor="_Toc218810516" w:history="1">
+        <w:r>
+          <w:rPr>
+            <w:rStyle w:val="Lienhypertexte"/>
+            <w:noProof/>
+          </w:rPr>
+          <w:t>Figure 1 : Première ouverture</w:t>
+        </w:r>
+        <w:r>
+          <w:rPr>
+            <w:noProof/>
+            <w:webHidden/>
+          </w:rPr>
+          <w:tab/>
+        </w:r>
+        <w:r>
+          <w:rPr>
+            <w:noProof/>
+            <w:webHidden/>
+          </w:rPr>
+          <w:fldChar w:fldCharType="begin"/>
+        </w:r>
+        <w:r>
+          <w:rPr>
+            <w:noProof/>
+            <w:webHidden/>
+          </w:rPr>
+          <w:instrText xml:space="preserve"> PAGEREF _Toc218810516 \h </w:instrText>
+        </w:r>
+        <w:r>
+          <w:rPr>
+            <w:noProof/>
+            <w:webHidden/>
+          </w:rPr>
+        </w:r>
+        <w:r>
+          <w:rPr>
+            <w:noProof/>
+            <w:webHidden/>
+          </w:rPr>
+          <w:fldChar w:fldCharType="separate"/>
+        </w:r>
+        <w:r>
+          <w:rPr>
+            <w:noProof/>
+            <w:webHidden/>
+          </w:rPr>
+          <w:t>3</w:t>
+        </w:r>
+        <w:r>
+          <w:rPr>
+            <w:noProof/>
+            <w:webHidden/>
+          </w:rPr>
+          <w:fldChar w:fldCharType="end"/>
+        </w:r>
+      </w:hyperlink>
+    </w:p>
+    <w:p>
+      <w:pPr>
+        <w:rPr>
+          <w:lang w:val="en-US"/>
+        </w:rPr>
+      </w:pPr>
+      <w:r>
+        <w:rPr>
+          <w:lang w:val="en-US"/>
+        </w:rPr>
+        <w:fldChar w:fldCharType="end"/>
+      </w:r>
     </w:p>
     <w:p>
       <w:pPr>
@@ -267,7 +1195,7 @@
       <w:pPr>
         <w:pStyle w:val="Titre2"/>
       </w:pPr>
-      <w:bookmarkStart w:id="0" w:name="_Toc218806406"/>
+      <w:bookmarkStart w:id="0" w:name="_Toc218810311"/>
       <w:r>
         <w:lastRenderedPageBreak/>
         <w:t>Introduction</w:t>
@@ -586,8 +1514,1419 @@
         <w:t xml:space="preserve"> </w:t>
       </w:r>
     </w:p>
+    <w:p>
+      <w:pPr>
+        <w:rPr>
+          <w:b/>
+          <w:bCs/>
+        </w:rPr>
+      </w:pPr>
+      <w:r>
+        <w:rPr>
+          <w:b/>
+          <w:bCs/>
+        </w:rPr>
+        <w:br w:type="page"/>
+      </w:r>
+    </w:p>
+    <w:p>
+      <w:pPr>
+        <w:pStyle w:val="Titre1"/>
+      </w:pPr>
+      <w:bookmarkStart w:id="1" w:name="_Toc218810312"/>
+      <w:r>
+        <w:lastRenderedPageBreak/>
+        <w:t>Utilisation du programme</w:t>
+      </w:r>
+      <w:bookmarkEnd w:id="1"/>
+    </w:p>
+    <w:p>
+      <w:r>
+        <w:t xml:space="preserve">L’interface du logiciel </w:t>
+      </w:r>
+      <w:r>
+        <w:t>a</w:t>
+      </w:r>
+      <w:r>
+        <w:t xml:space="preserve"> été pensée de manière simple. Au lancement avec la classe Lanceur, les données sont automatiquement récupérées des fichiers textes (Documents, </w:t>
+      </w:r>
+      <w:r>
+        <w:t>Lecteurs, Prets</w:t>
+      </w:r>
+      <w:r>
+        <w:t xml:space="preserve">) à la racine. Si inexistant, il est possible d’ajouter manuellement avec l’application les données et de les sauvegarder, les fichiers seront </w:t>
+      </w:r>
+      <w:r>
+        <w:t xml:space="preserve">alors </w:t>
+      </w:r>
+      <w:r>
+        <w:t>automatiquement</w:t>
+      </w:r>
+      <w:r>
+        <w:t xml:space="preserve"> </w:t>
+      </w:r>
+      <w:r>
+        <w:t>générés</w:t>
+      </w:r>
+      <w:r>
+        <w:t>.</w:t>
+      </w:r>
+    </w:p>
+    <w:p>
+      <w:pPr>
+        <w:pStyle w:val="Titre3"/>
+      </w:pPr>
+      <w:bookmarkStart w:id="2" w:name="_Toc218810313"/>
+      <w:r>
+        <w:t>Interface</w:t>
+      </w:r>
+      <w:bookmarkEnd w:id="2"/>
+    </w:p>
+    <w:p>
+      <w:pPr>
+        <w:numPr>
+          <w:ilvl w:val="0"/>
+          <w:numId w:val="19"/>
+        </w:numPr>
+      </w:pPr>
+      <w:r>
+        <w:rPr>
+          <w:b/>
+          <w:bCs/>
+        </w:rPr>
+        <w:t>Navigation et consultation</w:t>
+      </w:r>
+      <w:r>
+        <w:t xml:space="preserve"> : L'utilisateur navigue entre trois onglets principaux permettant de visualiser en temps réel l'état du stock de documents, la liste des lecteurs inscrits et l'ensemble des prêts en cours.</w:t>
+      </w:r>
+    </w:p>
+    <w:p>
+      <w:pPr>
+        <w:keepNext/>
+        <w:ind w:left="720"/>
+        <w:jc w:val="center"/>
+      </w:pPr>
+      <w:r>
+        <w:drawing>
+          <wp:inline distT="0" distB="0" distL="0" distR="0" wp14:anchorId="50A29A88" wp14:editId="53CE9280">
+            <wp:extent cx="3888978" cy="2258192"/>
+            <wp:effectExtent l="0" t="0" r="0" b="8890"/>
+            <wp:docPr id="1052866782" name="Image 1" descr="Une image contenant texte, capture d’écran, nombre, Police&#10;&#10;Le contenu généré par l’IA peut être incorrect."/>
+            <wp:cNvGraphicFramePr>
+              <a:graphicFrameLocks xmlns:a="http://schemas.openxmlformats.org/drawingml/2006/main" noChangeAspect="1"/>
+            </wp:cNvGraphicFramePr>
+            <a:graphic xmlns:a="http://schemas.openxmlformats.org/drawingml/2006/main">
+              <a:graphicData uri="http://schemas.openxmlformats.org/drawingml/2006/picture">
+                <pic:pic xmlns:pic="http://schemas.openxmlformats.org/drawingml/2006/picture">
+                  <pic:nvPicPr>
+                    <pic:cNvPr id="1052866782" name="Image 1" descr="Une image contenant texte, capture d’écran, nombre, Police&#10;&#10;Le contenu généré par l’IA peut être incorrect."/>
+                    <pic:cNvPicPr/>
+                  </pic:nvPicPr>
+                  <pic:blipFill>
+                    <a:blip r:embed="rId8"/>
+                    <a:stretch>
+                      <a:fillRect/>
+                    </a:stretch>
+                  </pic:blipFill>
+                  <pic:spPr>
+                    <a:xfrm>
+                      <a:off x="0" y="0"/>
+                      <a:ext cx="3895284" cy="2261854"/>
+                    </a:xfrm>
+                    <a:prstGeom prst="rect">
+                      <a:avLst/>
+                    </a:prstGeom>
+                  </pic:spPr>
+                </pic:pic>
+              </a:graphicData>
+            </a:graphic>
+          </wp:inline>
+        </w:drawing>
+      </w:r>
+    </w:p>
+    <w:p>
+      <w:pPr>
+        <w:pStyle w:val="Lgende"/>
+        <w:jc w:val="center"/>
+      </w:pPr>
+      <w:r>
+        <w:t xml:space="preserve">Figure </w:t>
+      </w:r>
+      <w:r>
+        <w:fldChar w:fldCharType="begin"/>
+      </w:r>
+      <w:r>
+        <w:instrText xml:space="preserve"> SEQ Figure \* ARABIC </w:instrText>
+      </w:r>
+      <w:r>
+        <w:fldChar w:fldCharType="separate"/>
+      </w:r>
+      <w:r>
+        <w:rPr>
+          <w:noProof/>
+        </w:rPr>
+        <w:t>1</w:t>
+      </w:r>
+      <w:r>
+        <w:fldChar w:fldCharType="end"/>
+      </w:r>
+      <w:r>
+        <w:t xml:space="preserve"> :  Première ouverture</w:t>
+      </w:r>
+    </w:p>
+    <w:p>
+      <w:pPr>
+        <w:numPr>
+          <w:ilvl w:val="0"/>
+          <w:numId w:val="19"/>
+        </w:numPr>
+      </w:pPr>
+      <w:r>
+        <w:rPr>
+          <w:b/>
+          <w:bCs/>
+        </w:rPr>
+        <w:t>Barre d</w:t>
+      </w:r>
+      <w:r>
+        <w:rPr>
+          <w:b/>
+          <w:bCs/>
+        </w:rPr>
+        <w:t>’outils</w:t>
+      </w:r>
+      <w:r>
+        <w:rPr>
+          <w:b/>
+          <w:bCs/>
+        </w:rPr>
+        <w:t xml:space="preserve"> </w:t>
+      </w:r>
+      <w:r>
+        <w:t xml:space="preserve">: La barre d'outils supérieure centralise les actions de </w:t>
+      </w:r>
+      <w:r>
+        <w:t xml:space="preserve">création de données et de transactions </w:t>
+      </w:r>
+      <w:r>
+        <w:t>(Nouveau prêt</w:t>
+      </w:r>
+      <w:r>
+        <w:t xml:space="preserve"> par exemple</w:t>
+      </w:r>
+      <w:r>
+        <w:t>). Ces actions ouvrent des fenêtres de dialogue interactives qui guident la saisie et valident immédiatement la cohérence des données.</w:t>
+      </w:r>
+    </w:p>
+    <w:p>
+      <w:pPr>
+        <w:pStyle w:val="Paragraphedeliste"/>
+        <w:keepNext/>
+        <w:jc w:val="center"/>
+      </w:pPr>
+      <w:r>
+        <w:drawing>
+          <wp:inline distT="0" distB="0" distL="0" distR="0" wp14:anchorId="16E6D3D1" wp14:editId="324E02D6">
+            <wp:extent cx="3685540" cy="2139619"/>
+            <wp:effectExtent l="0" t="0" r="0" b="0"/>
+            <wp:docPr id="1599071277" name="Image 1" descr="Une image contenant texte, capture d’écran, nombre, Police&#10;&#10;Le contenu généré par l’IA peut être incorrect."/>
+            <wp:cNvGraphicFramePr>
+              <a:graphicFrameLocks xmlns:a="http://schemas.openxmlformats.org/drawingml/2006/main" noChangeAspect="1"/>
+            </wp:cNvGraphicFramePr>
+            <a:graphic xmlns:a="http://schemas.openxmlformats.org/drawingml/2006/main">
+              <a:graphicData uri="http://schemas.openxmlformats.org/drawingml/2006/picture">
+                <pic:pic xmlns:pic="http://schemas.openxmlformats.org/drawingml/2006/picture">
+                  <pic:nvPicPr>
+                    <pic:cNvPr id="1599071277" name="Image 1" descr="Une image contenant texte, capture d’écran, nombre, Police&#10;&#10;Le contenu généré par l’IA peut être incorrect."/>
+                    <pic:cNvPicPr/>
+                  </pic:nvPicPr>
+                  <pic:blipFill>
+                    <a:blip r:embed="rId9"/>
+                    <a:stretch>
+                      <a:fillRect/>
+                    </a:stretch>
+                  </pic:blipFill>
+                  <pic:spPr>
+                    <a:xfrm>
+                      <a:off x="0" y="0"/>
+                      <a:ext cx="3695977" cy="2145678"/>
+                    </a:xfrm>
+                    <a:prstGeom prst="rect">
+                      <a:avLst/>
+                    </a:prstGeom>
+                  </pic:spPr>
+                </pic:pic>
+              </a:graphicData>
+            </a:graphic>
+          </wp:inline>
+        </w:drawing>
+      </w:r>
+    </w:p>
+    <w:p>
+      <w:pPr>
+        <w:pStyle w:val="Lgende"/>
+        <w:jc w:val="center"/>
+      </w:pPr>
+      <w:r>
+        <w:t xml:space="preserve">Figure </w:t>
+      </w:r>
+      <w:r>
+        <w:fldChar w:fldCharType="begin"/>
+      </w:r>
+      <w:r>
+        <w:instrText xml:space="preserve"> SEQ Figure \* ARABIC </w:instrText>
+      </w:r>
+      <w:r>
+        <w:fldChar w:fldCharType="separate"/>
+      </w:r>
+      <w:r>
+        <w:rPr>
+          <w:noProof/>
+        </w:rPr>
+        <w:t>2</w:t>
+      </w:r>
+      <w:r>
+        <w:fldChar w:fldCharType="end"/>
+      </w:r>
+      <w:r>
+        <w:t xml:space="preserve"> : Barre d'outils (fenêtre contextuelle)</w:t>
+      </w:r>
+    </w:p>
+    <w:p>
+      <w:pPr>
+        <w:numPr>
+          <w:ilvl w:val="0"/>
+          <w:numId w:val="19"/>
+        </w:numPr>
+      </w:pPr>
+      <w:r>
+        <w:rPr>
+          <w:b/>
+          <w:bCs/>
+        </w:rPr>
+        <w:lastRenderedPageBreak/>
+        <w:t>Gestion et maintenance</w:t>
+      </w:r>
+      <w:r>
+        <w:t xml:space="preserve"> : Un</w:t>
+      </w:r>
+      <w:r>
+        <w:t>e</w:t>
+      </w:r>
+      <w:r>
+        <w:t xml:space="preserve"> simple </w:t>
+      </w:r>
+      <w:r>
+        <w:t>sélection d’une ligne</w:t>
+      </w:r>
+      <w:r>
+        <w:t xml:space="preserve"> du tableau de bord </w:t>
+      </w:r>
+      <w:r>
+        <w:t>et un cli</w:t>
+      </w:r>
+      <w:r>
+        <w:t>ck</w:t>
+      </w:r>
+      <w:r>
+        <w:t xml:space="preserve"> d’un bouton </w:t>
+      </w:r>
+      <w:r>
+        <w:t>permet d'effectuer un retour, de déclarer une perte ou d'accéder au système de prolongation dynamique. Un bouton d'alerte spécifique offre une vue immédiate sur les retards de restitution, facilitant le suivi quotidien de la bibliothèque.</w:t>
+      </w:r>
+    </w:p>
+    <w:p>
+      <w:pPr>
+        <w:keepNext/>
+        <w:ind w:left="720"/>
+        <w:jc w:val="center"/>
+      </w:pPr>
+      <w:r>
+        <w:drawing>
+          <wp:inline distT="0" distB="0" distL="0" distR="0" wp14:anchorId="14F65019" wp14:editId="0A2CCBDC">
+            <wp:extent cx="4161127" cy="2424736"/>
+            <wp:effectExtent l="0" t="0" r="0" b="0"/>
+            <wp:docPr id="1136765345" name="Image 1" descr="Une image contenant texte, capture d’écran, logiciel, Icône d’ordinateur&#10;&#10;Le contenu généré par l’IA peut être incorrect."/>
+            <wp:cNvGraphicFramePr>
+              <a:graphicFrameLocks xmlns:a="http://schemas.openxmlformats.org/drawingml/2006/main" noChangeAspect="1"/>
+            </wp:cNvGraphicFramePr>
+            <a:graphic xmlns:a="http://schemas.openxmlformats.org/drawingml/2006/main">
+              <a:graphicData uri="http://schemas.openxmlformats.org/drawingml/2006/picture">
+                <pic:pic xmlns:pic="http://schemas.openxmlformats.org/drawingml/2006/picture">
+                  <pic:nvPicPr>
+                    <pic:cNvPr id="1136765345" name="Image 1" descr="Une image contenant texte, capture d’écran, logiciel, Icône d’ordinateur&#10;&#10;Le contenu généré par l’IA peut être incorrect."/>
+                    <pic:cNvPicPr/>
+                  </pic:nvPicPr>
+                  <pic:blipFill>
+                    <a:blip r:embed="rId10"/>
+                    <a:stretch>
+                      <a:fillRect/>
+                    </a:stretch>
+                  </pic:blipFill>
+                  <pic:spPr>
+                    <a:xfrm>
+                      <a:off x="0" y="0"/>
+                      <a:ext cx="4171763" cy="2430933"/>
+                    </a:xfrm>
+                    <a:prstGeom prst="rect">
+                      <a:avLst/>
+                    </a:prstGeom>
+                  </pic:spPr>
+                </pic:pic>
+              </a:graphicData>
+            </a:graphic>
+          </wp:inline>
+        </w:drawing>
+      </w:r>
+    </w:p>
+    <w:p>
+      <w:pPr>
+        <w:pStyle w:val="Lgende"/>
+        <w:jc w:val="center"/>
+      </w:pPr>
+      <w:r>
+        <w:t xml:space="preserve">Figure </w:t>
+      </w:r>
+      <w:r>
+        <w:fldChar w:fldCharType="begin"/>
+      </w:r>
+      <w:r>
+        <w:instrText xml:space="preserve"> SEQ Figure \* ARABIC </w:instrText>
+      </w:r>
+      <w:r>
+        <w:fldChar w:fldCharType="separate"/>
+      </w:r>
+      <w:r>
+        <w:rPr>
+          <w:noProof/>
+        </w:rPr>
+        <w:t>3</w:t>
+      </w:r>
+      <w:r>
+        <w:fldChar w:fldCharType="end"/>
+      </w:r>
+      <w:r>
+        <w:t xml:space="preserve">  : Exemple de retour (ligne surligné)</w:t>
+      </w:r>
+    </w:p>
+    <w:p>
+      <w:pPr>
+        <w:numPr>
+          <w:ilvl w:val="0"/>
+          <w:numId w:val="19"/>
+        </w:numPr>
+      </w:pPr>
+      <w:r>
+        <w:rPr>
+          <w:b/>
+          <w:bCs/>
+        </w:rPr>
+        <w:t>Persistance des données</w:t>
+      </w:r>
+      <w:r>
+        <w:t xml:space="preserve"> : </w:t>
+      </w:r>
+      <w:r>
+        <w:t xml:space="preserve">Le bouton sauvegarder permet d’enregistrer les nouvelles données dans nos fichiers textes. Le bouton par défaut permet de revenir </w:t>
+      </w:r>
+      <w:r>
+        <w:t>aux données depuis la dernière sauvegarde (entre deux sessions de logiciels).</w:t>
+      </w:r>
+    </w:p>
+    <w:p>
+      <w:r>
+        <w:br w:type="page"/>
+      </w:r>
+    </w:p>
+    <w:p>
+      <w:pPr>
+        <w:pStyle w:val="Titre2"/>
+      </w:pPr>
+      <w:bookmarkStart w:id="3" w:name="_Toc218810314"/>
+      <w:r>
+        <w:lastRenderedPageBreak/>
+        <w:t>Règles de modification et possibilités.</w:t>
+      </w:r>
+      <w:bookmarkEnd w:id="3"/>
+    </w:p>
+    <w:p>
+      <w:r>
+        <w:t>Il est possible de régler dynamiquement plusieurs paramètres concernant tant bien les lecteurs que les documents</w:t>
+      </w:r>
+      <w:r>
+        <w:t>.</w:t>
+      </w:r>
+    </w:p>
+    <w:p>
+      <w:pPr>
+        <w:pStyle w:val="Titre3"/>
+        <w:numPr>
+          <w:ilvl w:val="0"/>
+          <w:numId w:val="25"/>
+        </w:numPr>
+      </w:pPr>
+      <w:bookmarkStart w:id="4" w:name="_Toc218810315"/>
+      <w:r>
+        <w:t xml:space="preserve">Système de quotas </w:t>
+      </w:r>
+      <w:r>
+        <w:t>et durée.</w:t>
+      </w:r>
+      <w:bookmarkEnd w:id="4"/>
+    </w:p>
+    <w:p>
+      <w:r>
+        <w:t>Par défaut, le système applique des règles différenciées selon le profil du lecteur :</w:t>
+      </w:r>
+    </w:p>
+    <w:p>
+      <w:pPr>
+        <w:numPr>
+          <w:ilvl w:val="0"/>
+          <w:numId w:val="24"/>
+        </w:numPr>
+      </w:pPr>
+      <w:r>
+        <w:rPr>
+          <w:b/>
+          <w:bCs/>
+        </w:rPr>
+        <w:t>Étudiants</w:t>
+      </w:r>
+      <w:r>
+        <w:t xml:space="preserve"> : Disposent initialement d'un quota de </w:t>
+      </w:r>
+      <w:r>
+        <w:t>1</w:t>
+      </w:r>
+      <w:r>
+        <w:t xml:space="preserve"> documents et d'une durée de prêt de 14 jours.</w:t>
+      </w:r>
+    </w:p>
+    <w:p>
+      <w:pPr>
+        <w:numPr>
+          <w:ilvl w:val="0"/>
+          <w:numId w:val="24"/>
+        </w:numPr>
+      </w:pPr>
+      <w:r>
+        <w:rPr>
+          <w:b/>
+          <w:bCs/>
+        </w:rPr>
+        <w:t>Enseignants</w:t>
+      </w:r>
+      <w:r>
+        <w:t xml:space="preserve"> : Bénéficient d'un quota de </w:t>
+      </w:r>
+      <w:r>
+        <w:t>5</w:t>
+      </w:r>
+      <w:r>
+        <w:t xml:space="preserve"> documents et d'une durée de 20 jours.</w:t>
+      </w:r>
+    </w:p>
+    <w:p>
+      <w:r>
+        <w:t xml:space="preserve">Toutefois, ces valeurs ne sont pas définitives. Via l'interface de modification, l'administrateur peut ajuster ces plafonds pour un lecteur spécifique (par exemple, augmenter le quota d'un </w:t>
+      </w:r>
+      <w:r>
+        <w:t>élève ponctuel</w:t>
+      </w:r>
+      <w:r>
+        <w:t>)</w:t>
+      </w:r>
+      <w:r>
+        <w:t>.</w:t>
+      </w:r>
+    </w:p>
+    <w:p>
+      <w:pPr>
+        <w:keepNext/>
+        <w:jc w:val="center"/>
+      </w:pPr>
+      <w:r>
+        <w:drawing>
+          <wp:inline distT="0" distB="0" distL="0" distR="0" wp14:anchorId="01602837" wp14:editId="09D2B615">
+            <wp:extent cx="3736160" cy="2452839"/>
+            <wp:effectExtent l="0" t="0" r="0" b="5080"/>
+            <wp:docPr id="1823232289" name="Image 1" descr="Une image contenant texte, capture d’écran, logiciel, nombre&#10;&#10;Le contenu généré par l’IA peut être incorrect."/>
+            <wp:cNvGraphicFramePr>
+              <a:graphicFrameLocks xmlns:a="http://schemas.openxmlformats.org/drawingml/2006/main" noChangeAspect="1"/>
+            </wp:cNvGraphicFramePr>
+            <a:graphic xmlns:a="http://schemas.openxmlformats.org/drawingml/2006/main">
+              <a:graphicData uri="http://schemas.openxmlformats.org/drawingml/2006/picture">
+                <pic:pic xmlns:pic="http://schemas.openxmlformats.org/drawingml/2006/picture">
+                  <pic:nvPicPr>
+                    <pic:cNvPr id="1823232289" name="Image 1" descr="Une image contenant texte, capture d’écran, logiciel, nombre&#10;&#10;Le contenu généré par l’IA peut être incorrect."/>
+                    <pic:cNvPicPr/>
+                  </pic:nvPicPr>
+                  <pic:blipFill>
+                    <a:blip r:embed="rId11"/>
+                    <a:stretch>
+                      <a:fillRect/>
+                    </a:stretch>
+                  </pic:blipFill>
+                  <pic:spPr>
+                    <a:xfrm>
+                      <a:off x="0" y="0"/>
+                      <a:ext cx="3743771" cy="2457836"/>
+                    </a:xfrm>
+                    <a:prstGeom prst="rect">
+                      <a:avLst/>
+                    </a:prstGeom>
+                  </pic:spPr>
+                </pic:pic>
+              </a:graphicData>
+            </a:graphic>
+          </wp:inline>
+        </w:drawing>
+      </w:r>
+    </w:p>
+    <w:p>
+      <w:pPr>
+        <w:pStyle w:val="Lgende"/>
+        <w:jc w:val="center"/>
+      </w:pPr>
+      <w:r>
+        <w:t xml:space="preserve">Figure </w:t>
+      </w:r>
+      <w:r>
+        <w:fldChar w:fldCharType="begin"/>
+      </w:r>
+      <w:r>
+        <w:instrText xml:space="preserve"> SEQ Figure \* ARABIC </w:instrText>
+      </w:r>
+      <w:r>
+        <w:fldChar w:fldCharType="separate"/>
+      </w:r>
+      <w:r>
+        <w:rPr>
+          <w:noProof/>
+        </w:rPr>
+        <w:t>4</w:t>
+      </w:r>
+      <w:r>
+        <w:fldChar w:fldCharType="end"/>
+      </w:r>
+      <w:r>
+        <w:t xml:space="preserve"> : Augmenter Quota Exemple</w:t>
+      </w:r>
+    </w:p>
+    <w:p>
+      <w:pPr>
+        <w:rPr>
+          <w:rFonts w:asciiTheme="majorHAnsi" w:eastAsiaTheme="majorEastAsia" w:hAnsiTheme="majorHAnsi" w:cstheme="majorBidi"/>
+          <w:color w:val="004F5B" w:themeColor="accent1" w:themeShade="7F"/>
+          <w:sz w:val="24"/>
+          <w:szCs w:val="24"/>
+        </w:rPr>
+      </w:pPr>
+      <w:r>
+        <w:rPr>
+          <w:rFonts w:asciiTheme="majorHAnsi" w:eastAsiaTheme="majorEastAsia" w:hAnsiTheme="majorHAnsi" w:cstheme="majorBidi"/>
+          <w:color w:val="004F5B" w:themeColor="accent1" w:themeShade="7F"/>
+          <w:sz w:val="24"/>
+          <w:szCs w:val="24"/>
+        </w:rPr>
+        <w:br w:type="page"/>
+      </w:r>
+    </w:p>
+    <w:p>
+      <w:pPr>
+        <w:pStyle w:val="Titre3"/>
+        <w:numPr>
+          <w:ilvl w:val="0"/>
+          <w:numId w:val="25"/>
+        </w:numPr>
+      </w:pPr>
+      <w:bookmarkStart w:id="5" w:name="_Toc218810316"/>
+      <w:r>
+        <w:lastRenderedPageBreak/>
+        <w:t>Prolongations intelligentes (Bonus)</w:t>
+      </w:r>
+      <w:bookmarkEnd w:id="5"/>
+    </w:p>
+    <w:p>
+      <w:r>
+        <w:t>L</w:t>
+      </w:r>
+      <w:r>
+        <w:t xml:space="preserve">a méthode </w:t>
+      </w:r>
+      <w:r>
+        <w:t>de prolongation ne se contente pas</w:t>
+      </w:r>
+      <w:r>
+        <w:t xml:space="preserve"> seulement</w:t>
+      </w:r>
+      <w:r>
+        <w:t xml:space="preserve"> d'ajouter des jours ; il valide chaque requête selon trois critères </w:t>
+      </w:r>
+      <w:r>
+        <w:t>définis</w:t>
+      </w:r>
+      <w:r>
+        <w:t xml:space="preserve"> :</w:t>
+      </w:r>
+    </w:p>
+    <w:p>
+      <w:pPr>
+        <w:numPr>
+          <w:ilvl w:val="0"/>
+          <w:numId w:val="26"/>
+        </w:numPr>
+      </w:pPr>
+      <w:r>
+        <w:rPr>
+          <w:b/>
+          <w:bCs/>
+        </w:rPr>
+        <w:t>Limite par opération</w:t>
+      </w:r>
+      <w:r>
+        <w:t xml:space="preserve"> : Le nombre de jours ajoutés lors d'une seule demande ne peut excéder un plafond de sécurité (fixé à 15 jours</w:t>
+      </w:r>
+      <w:r>
+        <w:t>).</w:t>
+      </w:r>
+    </w:p>
+    <w:p>
+      <w:pPr>
+        <w:numPr>
+          <w:ilvl w:val="0"/>
+          <w:numId w:val="26"/>
+        </w:numPr>
+      </w:pPr>
+      <w:r>
+        <w:rPr>
+          <w:b/>
+          <w:bCs/>
+        </w:rPr>
+        <w:t>Quota de répétition</w:t>
+      </w:r>
+      <w:r>
+        <w:t xml:space="preserve"> : Chaque prêt possède son propre compteur de prolongations. Une fois la limite atteinte (</w:t>
+      </w:r>
+      <w:r>
+        <w:t>fixé à 2</w:t>
+      </w:r>
+      <w:r>
+        <w:t xml:space="preserve">), le système verrouille </w:t>
+      </w:r>
+      <w:r>
+        <w:t xml:space="preserve">et empêche </w:t>
+      </w:r>
+      <w:r>
+        <w:t>toute nouvelle demande pour ce prêt spécifique.</w:t>
+      </w:r>
+      <w:r>
+        <w:t xml:space="preserve"> </w:t>
+      </w:r>
+    </w:p>
+    <w:p>
+      <w:pPr>
+        <w:numPr>
+          <w:ilvl w:val="0"/>
+          <w:numId w:val="26"/>
+        </w:numPr>
+      </w:pPr>
+      <w:r>
+        <w:rPr>
+          <w:b/>
+          <w:bCs/>
+        </w:rPr>
+        <w:t>Cumul du temps</w:t>
+      </w:r>
+      <w:r>
+        <w:t xml:space="preserve"> : La nouvelle date de retour est calculée en additionnant la durée initiale et le cumul de tous les jours supplémentaires accordés</w:t>
+      </w:r>
+      <w:r>
+        <w:t>.</w:t>
+      </w:r>
+    </w:p>
+    <w:p>
+      <w:pPr>
+        <w:keepNext/>
+        <w:jc w:val="center"/>
+      </w:pPr>
+      <w:r>
+        <w:drawing>
+          <wp:inline distT="0" distB="0" distL="0" distR="0" wp14:anchorId="2867F03F" wp14:editId="38E24328">
+            <wp:extent cx="3908826" cy="1987826"/>
+            <wp:effectExtent l="0" t="0" r="0" b="0"/>
+            <wp:docPr id="978464940" name="Image 1" descr="Une image contenant texte, capture d’écran, nombre, Police&#10;&#10;Le contenu généré par l’IA peut être incorrect."/>
+            <wp:cNvGraphicFramePr>
+              <a:graphicFrameLocks xmlns:a="http://schemas.openxmlformats.org/drawingml/2006/main" noChangeAspect="1"/>
+            </wp:cNvGraphicFramePr>
+            <a:graphic xmlns:a="http://schemas.openxmlformats.org/drawingml/2006/main">
+              <a:graphicData uri="http://schemas.openxmlformats.org/drawingml/2006/picture">
+                <pic:pic xmlns:pic="http://schemas.openxmlformats.org/drawingml/2006/picture">
+                  <pic:nvPicPr>
+                    <pic:cNvPr id="978464940" name="Image 1" descr="Une image contenant texte, capture d’écran, nombre, Police&#10;&#10;Le contenu généré par l’IA peut être incorrect."/>
+                    <pic:cNvPicPr/>
+                  </pic:nvPicPr>
+                  <pic:blipFill>
+                    <a:blip r:embed="rId12"/>
+                    <a:stretch>
+                      <a:fillRect/>
+                    </a:stretch>
+                  </pic:blipFill>
+                  <pic:spPr>
+                    <a:xfrm>
+                      <a:off x="0" y="0"/>
+                      <a:ext cx="3908826" cy="1987826"/>
+                    </a:xfrm>
+                    <a:prstGeom prst="rect">
+                      <a:avLst/>
+                    </a:prstGeom>
+                  </pic:spPr>
+                </pic:pic>
+              </a:graphicData>
+            </a:graphic>
+          </wp:inline>
+        </w:drawing>
+      </w:r>
+    </w:p>
+    <w:p>
+      <w:pPr>
+        <w:pStyle w:val="Lgende"/>
+        <w:jc w:val="center"/>
+      </w:pPr>
+      <w:r>
+        <w:t xml:space="preserve">Figure </w:t>
+      </w:r>
+      <w:r>
+        <w:fldChar w:fldCharType="begin"/>
+      </w:r>
+      <w:r>
+        <w:instrText xml:space="preserve"> SEQ Figure \* ARABIC </w:instrText>
+      </w:r>
+      <w:r>
+        <w:fldChar w:fldCharType="separate"/>
+      </w:r>
+      <w:r>
+        <w:rPr>
+          <w:noProof/>
+        </w:rPr>
+        <w:t>5</w:t>
+      </w:r>
+      <w:r>
+        <w:fldChar w:fldCharType="end"/>
+      </w:r>
+      <w:r>
+        <w:t xml:space="preserve"> : Avant Prolongation</w:t>
+      </w:r>
+    </w:p>
+    <w:p>
+      <w:pPr>
+        <w:keepNext/>
+        <w:jc w:val="center"/>
+      </w:pPr>
+      <w:r>
+        <w:drawing>
+          <wp:inline distT="0" distB="0" distL="0" distR="0" wp14:anchorId="6C1C1B73" wp14:editId="6A4C4A21">
+            <wp:extent cx="3962867" cy="1537722"/>
+            <wp:effectExtent l="0" t="0" r="0" b="5715"/>
+            <wp:docPr id="321338697" name="Image 1" descr="Une image contenant texte, capture d’écran, nombre, Police&#10;&#10;Le contenu généré par l’IA peut être incorrect."/>
+            <wp:cNvGraphicFramePr>
+              <a:graphicFrameLocks xmlns:a="http://schemas.openxmlformats.org/drawingml/2006/main" noChangeAspect="1"/>
+            </wp:cNvGraphicFramePr>
+            <a:graphic xmlns:a="http://schemas.openxmlformats.org/drawingml/2006/main">
+              <a:graphicData uri="http://schemas.openxmlformats.org/drawingml/2006/picture">
+                <pic:pic xmlns:pic="http://schemas.openxmlformats.org/drawingml/2006/picture">
+                  <pic:nvPicPr>
+                    <pic:cNvPr id="321338697" name="Image 1" descr="Une image contenant texte, capture d’écran, nombre, Police&#10;&#10;Le contenu généré par l’IA peut être incorrect."/>
+                    <pic:cNvPicPr/>
+                  </pic:nvPicPr>
+                  <pic:blipFill>
+                    <a:blip r:embed="rId13"/>
+                    <a:stretch>
+                      <a:fillRect/>
+                    </a:stretch>
+                  </pic:blipFill>
+                  <pic:spPr>
+                    <a:xfrm>
+                      <a:off x="0" y="0"/>
+                      <a:ext cx="3967757" cy="1539619"/>
+                    </a:xfrm>
+                    <a:prstGeom prst="rect">
+                      <a:avLst/>
+                    </a:prstGeom>
+                  </pic:spPr>
+                </pic:pic>
+              </a:graphicData>
+            </a:graphic>
+          </wp:inline>
+        </w:drawing>
+      </w:r>
+    </w:p>
+    <w:p>
+      <w:pPr>
+        <w:pStyle w:val="Lgende"/>
+        <w:jc w:val="center"/>
+      </w:pPr>
+      <w:r>
+        <w:t xml:space="preserve">Figure </w:t>
+      </w:r>
+      <w:r>
+        <w:fldChar w:fldCharType="begin"/>
+      </w:r>
+      <w:r>
+        <w:instrText xml:space="preserve"> SEQ Figure \* ARABIC </w:instrText>
+      </w:r>
+      <w:r>
+        <w:fldChar w:fldCharType="separate"/>
+      </w:r>
+      <w:r>
+        <w:rPr>
+          <w:noProof/>
+        </w:rPr>
+        <w:t>6</w:t>
+      </w:r>
+      <w:r>
+        <w:fldChar w:fldCharType="end"/>
+      </w:r>
+      <w:r>
+        <w:t xml:space="preserve"> : Après Prolongation</w:t>
+      </w:r>
+    </w:p>
+    <w:p>
+      <w:r>
+        <w:br w:type="page"/>
+      </w:r>
+    </w:p>
+    <w:p>
+      <w:pPr>
+        <w:pStyle w:val="Titre3"/>
+        <w:numPr>
+          <w:ilvl w:val="0"/>
+          <w:numId w:val="25"/>
+        </w:numPr>
+      </w:pPr>
+      <w:bookmarkStart w:id="6" w:name="_Toc218810317"/>
+      <w:r>
+        <w:lastRenderedPageBreak/>
+        <w:t>Calcul des pénalités de pertes</w:t>
+      </w:r>
+      <w:bookmarkEnd w:id="6"/>
+    </w:p>
+    <w:p>
+      <w:r>
+        <w:t>Le système applique une règle de calcul di</w:t>
+      </w:r>
+      <w:r>
+        <w:t>fférente selon la nature du document</w:t>
+      </w:r>
+    </w:p>
+    <w:p>
+      <w:pPr>
+        <w:numPr>
+          <w:ilvl w:val="0"/>
+          <w:numId w:val="28"/>
+        </w:numPr>
+      </w:pPr>
+      <w:r>
+        <w:rPr>
+          <w:b/>
+          <w:bCs/>
+        </w:rPr>
+        <w:t>Périodiques</w:t>
+      </w:r>
+      <w:r>
+        <w:t xml:space="preserve"> : Remboursement à la valeur faciale (prix d'achat).</w:t>
+      </w:r>
+    </w:p>
+    <w:p>
+      <w:pPr>
+        <w:numPr>
+          <w:ilvl w:val="0"/>
+          <w:numId w:val="28"/>
+        </w:numPr>
+      </w:pPr>
+      <w:r>
+        <w:rPr>
+          <w:b/>
+          <w:bCs/>
+        </w:rPr>
+        <w:t>Livres</w:t>
+      </w:r>
+      <w:r>
+        <w:t xml:space="preserve"> : Remboursement du prix d'achat majoré d'un taux </w:t>
+      </w:r>
+      <w:r>
+        <w:t>différent selon chaque ouvrage (à définir lors de l’ajout du livre). </w:t>
+      </w:r>
+    </w:p>
+    <w:p>
+      <w:pPr>
+        <w:numPr>
+          <w:ilvl w:val="0"/>
+          <w:numId w:val="28"/>
+        </w:numPr>
+      </w:pPr>
+      <w:r>
+        <w:rPr>
+          <w:b/>
+          <w:bCs/>
+        </w:rPr>
+        <w:t>Déclaration de Perte </w:t>
+      </w:r>
+      <w:r>
+        <w:t>:</w:t>
+      </w:r>
+      <w:r>
+        <w:t xml:space="preserve"> Lors de la déclaration, une fenêtre contextuelle </w:t>
+      </w:r>
+      <w:r>
+        <w:t>apparaîtra</w:t>
+      </w:r>
+      <w:r>
+        <w:t xml:space="preserve"> avec le prix à payer.</w:t>
+      </w:r>
+    </w:p>
+    <w:p>
+      <w:pPr>
+        <w:keepNext/>
+        <w:jc w:val="center"/>
+      </w:pPr>
+      <w:r>
+        <w:drawing>
+          <wp:inline distT="0" distB="0" distL="0" distR="0" wp14:anchorId="0B7CFB9F" wp14:editId="04B4DDD6">
+            <wp:extent cx="5274310" cy="1634490"/>
+            <wp:effectExtent l="0" t="0" r="2540" b="3810"/>
+            <wp:docPr id="292325187" name="Image 1" descr="Une image contenant texte, capture d’écran, Police, nombre&#10;&#10;Le contenu généré par l’IA peut être incorrect."/>
+            <wp:cNvGraphicFramePr>
+              <a:graphicFrameLocks xmlns:a="http://schemas.openxmlformats.org/drawingml/2006/main" noChangeAspect="1"/>
+            </wp:cNvGraphicFramePr>
+            <a:graphic xmlns:a="http://schemas.openxmlformats.org/drawingml/2006/main">
+              <a:graphicData uri="http://schemas.openxmlformats.org/drawingml/2006/picture">
+                <pic:pic xmlns:pic="http://schemas.openxmlformats.org/drawingml/2006/picture">
+                  <pic:nvPicPr>
+                    <pic:cNvPr id="292325187" name="Image 1" descr="Une image contenant texte, capture d’écran, Police, nombre&#10;&#10;Le contenu généré par l’IA peut être incorrect."/>
+                    <pic:cNvPicPr/>
+                  </pic:nvPicPr>
+                  <pic:blipFill>
+                    <a:blip r:embed="rId14"/>
+                    <a:stretch>
+                      <a:fillRect/>
+                    </a:stretch>
+                  </pic:blipFill>
+                  <pic:spPr>
+                    <a:xfrm>
+                      <a:off x="0" y="0"/>
+                      <a:ext cx="5274310" cy="1634490"/>
+                    </a:xfrm>
+                    <a:prstGeom prst="rect">
+                      <a:avLst/>
+                    </a:prstGeom>
+                  </pic:spPr>
+                </pic:pic>
+              </a:graphicData>
+            </a:graphic>
+          </wp:inline>
+        </w:drawing>
+      </w:r>
+    </w:p>
+    <w:p>
+      <w:pPr>
+        <w:pStyle w:val="Lgende"/>
+        <w:jc w:val="center"/>
+      </w:pPr>
+      <w:r>
+        <w:t xml:space="preserve">Figure </w:t>
+      </w:r>
+      <w:r>
+        <w:fldChar w:fldCharType="begin"/>
+      </w:r>
+      <w:r>
+        <w:instrText xml:space="preserve"> SEQ Figure \* ARABIC </w:instrText>
+      </w:r>
+      <w:r>
+        <w:fldChar w:fldCharType="separate"/>
+      </w:r>
+      <w:r>
+        <w:rPr>
+          <w:noProof/>
+        </w:rPr>
+        <w:t>7</w:t>
+      </w:r>
+      <w:r>
+        <w:fldChar w:fldCharType="end"/>
+      </w:r>
+      <w:r>
+        <w:t xml:space="preserve"> : Pénalité en cas de perte</w:t>
+      </w:r>
+    </w:p>
+    <w:p>
+      <w:pPr>
+        <w:pStyle w:val="Titre3"/>
+      </w:pPr>
+      <w:r>
+        <w:br w:type="page"/>
+      </w:r>
+    </w:p>
+    <w:p>
+      <w:pPr>
+        <w:pStyle w:val="Titre2"/>
+      </w:pPr>
+      <w:bookmarkStart w:id="7" w:name="_Toc218810318"/>
+      <w:r>
+        <w:lastRenderedPageBreak/>
+        <w:t>Présentation des classes</w:t>
+      </w:r>
+      <w:bookmarkEnd w:id="7"/>
+    </w:p>
+    <w:p>
+      <w:r>
+        <w:t>Comme présenté dans l’introduction, le projet est regroupé en trois paquets différents. Cette section permet de présenter de manière synthétique l’ensemble des classes, par paquets.</w:t>
+      </w:r>
+    </w:p>
+    <w:p>
+      <w:pPr>
+        <w:pStyle w:val="Titre3"/>
+      </w:pPr>
+      <w:bookmarkStart w:id="8" w:name="_Toc218810319"/>
+      <w:r>
+        <w:t>Paquet Modele</w:t>
+      </w:r>
+      <w:bookmarkEnd w:id="8"/>
+    </w:p>
+    <w:p>
+      <w:r>
+        <w:rPr>
+          <w:b/>
+          <w:bCs/>
+        </w:rPr>
+        <w:t>Document (classe abstraite)</w:t>
+      </w:r>
+      <w:r>
+        <w:t xml:space="preserve"> : Définit le socle commun de tout ouvrage (référence, titre, prix, stock).</w:t>
+      </w:r>
+      <w:r>
+        <w:t xml:space="preserve"> Elle possède deux classes </w:t>
+      </w:r>
+      <w:r>
+        <w:t>filles</w:t>
+      </w:r>
+      <w:r>
+        <w:t>, permettant de définir selon le type d’ouvrage :</w:t>
+      </w:r>
+    </w:p>
+    <w:p>
+      <w:pPr>
+        <w:numPr>
+          <w:ilvl w:val="0"/>
+          <w:numId w:val="20"/>
+        </w:numPr>
+      </w:pPr>
+      <w:r>
+        <w:rPr>
+          <w:b/>
+          <w:bCs/>
+        </w:rPr>
+        <w:t>Livre</w:t>
+      </w:r>
+      <w:r>
+        <w:t xml:space="preserve"> : Étend </w:t>
+      </w:r>
+      <w:r>
+        <w:t xml:space="preserve">les attributs de </w:t>
+      </w:r>
+      <w:r>
+        <w:t>Document en y ajoutant l</w:t>
+      </w:r>
+      <w:r>
+        <w:t>e</w:t>
+      </w:r>
+      <w:r>
+        <w:t xml:space="preserve"> </w:t>
+      </w:r>
+      <w:r>
+        <w:t>nom d’</w:t>
+      </w:r>
+      <w:r>
+        <w:t xml:space="preserve">auteur et </w:t>
+      </w:r>
+      <w:r>
+        <w:t xml:space="preserve">le </w:t>
+      </w:r>
+      <w:r>
+        <w:t>taux de remboursement spécifique pour les cas de perte.</w:t>
+      </w:r>
+    </w:p>
+    <w:p>
+      <w:pPr>
+        <w:numPr>
+          <w:ilvl w:val="0"/>
+          <w:numId w:val="20"/>
+        </w:numPr>
+      </w:pPr>
+      <w:r>
+        <w:rPr>
+          <w:b/>
+          <w:bCs/>
+        </w:rPr>
+        <w:t>Periodique</w:t>
+      </w:r>
+      <w:r>
+        <w:t xml:space="preserve"> : Étend</w:t>
+      </w:r>
+      <w:r>
+        <w:t xml:space="preserve"> les attributs de</w:t>
+      </w:r>
+      <w:r>
+        <w:t xml:space="preserve"> Document pour les publications sérielles, incluant un numéro et une année de parution.</w:t>
+      </w:r>
+    </w:p>
+    <w:p>
+      <w:r>
+        <w:rPr>
+          <w:b/>
+          <w:bCs/>
+        </w:rPr>
+        <w:t>Lecteur (classe abstraite)</w:t>
+      </w:r>
+      <w:r>
+        <w:t xml:space="preserve"> : Définit l'identité de l'usager (nom, email, institut) et ses droits d'emprunt (quota, durée, nombre de prolongations autorisées).</w:t>
+      </w:r>
+      <w:r>
+        <w:t xml:space="preserve"> </w:t>
+      </w:r>
+      <w:r>
+        <w:t xml:space="preserve">Elle possède deux classes </w:t>
+      </w:r>
+      <w:r>
+        <w:t>filles</w:t>
+      </w:r>
+      <w:r>
+        <w:t>, permettant de définir selon le type</w:t>
+      </w:r>
+      <w:r>
+        <w:t xml:space="preserve"> de lecteur </w:t>
+      </w:r>
+      <w:r>
+        <w:t>:</w:t>
+      </w:r>
+    </w:p>
+    <w:p>
+      <w:pPr>
+        <w:numPr>
+          <w:ilvl w:val="0"/>
+          <w:numId w:val="20"/>
+        </w:numPr>
+      </w:pPr>
+      <w:r>
+        <w:rPr>
+          <w:b/>
+          <w:bCs/>
+        </w:rPr>
+        <w:t>Etudiant</w:t>
+      </w:r>
+      <w:r>
+        <w:rPr>
+          <w:b/>
+          <w:bCs/>
+        </w:rPr>
+        <w:t> :</w:t>
+      </w:r>
+      <w:r>
+        <w:rPr>
+          <w:b/>
+          <w:bCs/>
+        </w:rPr>
+        <w:t xml:space="preserve"> </w:t>
+      </w:r>
+      <w:r>
+        <w:t xml:space="preserve">Spécialise le lecteur en ajoutant une adresse </w:t>
+      </w:r>
+      <w:r>
+        <w:t>postale.</w:t>
+      </w:r>
+    </w:p>
+    <w:p>
+      <w:pPr>
+        <w:numPr>
+          <w:ilvl w:val="0"/>
+          <w:numId w:val="20"/>
+        </w:numPr>
+      </w:pPr>
+      <w:r>
+        <w:rPr>
+          <w:b/>
+          <w:bCs/>
+        </w:rPr>
+        <w:t>Enseignant</w:t>
+      </w:r>
+      <w:r>
+        <w:t xml:space="preserve"> : </w:t>
+      </w:r>
+      <w:r>
+        <w:t>Spécialise le lecteur en ajoutant un numéro de téléphone</w:t>
+      </w:r>
+      <w:r>
+        <w:t>.</w:t>
+      </w:r>
+    </w:p>
+    <w:p>
+      <w:r>
+        <w:rPr>
+          <w:b/>
+          <w:bCs/>
+        </w:rPr>
+        <w:t>Pret</w:t>
+      </w:r>
+      <w:r>
+        <w:t xml:space="preserve"> : </w:t>
+      </w:r>
+      <w:r>
+        <w:t>Créer le lien</w:t>
+      </w:r>
+      <w:r>
+        <w:t xml:space="preserve"> entre un Lecteur et un Document. Elle stocke la date d'emprunt et suit l'historique des prolongations (nombre de fois et jours cumulés).</w:t>
+      </w:r>
+    </w:p>
+    <w:p>
+      <w:pPr>
+        <w:pStyle w:val="Titre3"/>
+      </w:pPr>
+      <w:bookmarkStart w:id="9" w:name="_Toc218810320"/>
+      <w:r>
+        <w:t xml:space="preserve">Paquet </w:t>
+      </w:r>
+      <w:r>
+        <w:t>Gestion</w:t>
+      </w:r>
+      <w:bookmarkEnd w:id="9"/>
+    </w:p>
+    <w:p>
+      <w:r>
+        <w:t xml:space="preserve">Ce paquet permet de gérer la persistance et </w:t>
+      </w:r>
+      <w:r>
+        <w:t>les chargements</w:t>
+      </w:r>
+      <w:r>
+        <w:t xml:space="preserve"> des données :</w:t>
+      </w:r>
+    </w:p>
+    <w:p>
+      <w:pPr>
+        <w:numPr>
+          <w:ilvl w:val="0"/>
+          <w:numId w:val="21"/>
+        </w:numPr>
+      </w:pPr>
+      <w:r>
+        <w:rPr>
+          <w:b/>
+          <w:bCs/>
+        </w:rPr>
+        <w:t>Bibliotheque</w:t>
+      </w:r>
+      <w:r>
+        <w:t xml:space="preserve"> : Agit comme le contrôleur central. Elle gère les listes en mémoire, valide les règles d'emprunt (vérification des stocks et des quotas) et traite les retours ou les pertes.</w:t>
+      </w:r>
+    </w:p>
+    <w:p>
+      <w:pPr>
+        <w:numPr>
+          <w:ilvl w:val="0"/>
+          <w:numId w:val="21"/>
+        </w:numPr>
+      </w:pPr>
+      <w:r>
+        <w:rPr>
+          <w:b/>
+          <w:bCs/>
+        </w:rPr>
+        <w:t>GestionDonnees</w:t>
+      </w:r>
+      <w:r>
+        <w:t xml:space="preserve"> : Responsable de la lecture et de l'écriture des fichiers textes. Elle assure la transformation des données brutes en objets Java et vice-versa lors de la sauvegarde.</w:t>
+      </w:r>
+    </w:p>
+    <w:p>
+      <w:pPr>
+        <w:pStyle w:val="Titre3"/>
+      </w:pPr>
+      <w:bookmarkStart w:id="10" w:name="_Toc218810321"/>
+      <w:r>
+        <w:t xml:space="preserve">Paquet </w:t>
+      </w:r>
+      <w:r>
+        <w:t>Graphic</w:t>
+      </w:r>
+      <w:bookmarkEnd w:id="10"/>
+    </w:p>
+    <w:p>
+      <w:r>
+        <w:t>Ce paquet assure l'interaction entre l'utilisateur et le système via la bibliothèque Swing.</w:t>
+      </w:r>
+    </w:p>
+    <w:p>
+      <w:pPr>
+        <w:numPr>
+          <w:ilvl w:val="0"/>
+          <w:numId w:val="22"/>
+        </w:numPr>
+      </w:pPr>
+      <w:r>
+        <w:rPr>
+          <w:b/>
+          <w:bCs/>
+        </w:rPr>
+        <w:t>FenetrePrincipale</w:t>
+      </w:r>
+      <w:r>
+        <w:t xml:space="preserve"> : Constitue l'interface graphique majeure. Elle présente les données sous forme de tableaux et centralise les boutons d'action (retour, perte, prolongation).</w:t>
+      </w:r>
+    </w:p>
+    <w:p>
+      <w:pPr>
+        <w:numPr>
+          <w:ilvl w:val="0"/>
+          <w:numId w:val="22"/>
+        </w:numPr>
+      </w:pPr>
+      <w:r>
+        <w:rPr>
+          <w:b/>
+          <w:bCs/>
+        </w:rPr>
+        <w:lastRenderedPageBreak/>
+        <w:t>Formulaires</w:t>
+      </w:r>
+      <w:r>
+        <w:t xml:space="preserve"> : Fournit des fenêtres de dialogue statiques pour la saisie de nouveaux lecteurs, documents ou prêts, garantissant une séparation entre l'affichage principal et la saisie.</w:t>
+      </w:r>
+    </w:p>
+    <w:p>
+      <w:pPr>
+        <w:numPr>
+          <w:ilvl w:val="0"/>
+          <w:numId w:val="22"/>
+        </w:numPr>
+      </w:pPr>
+      <w:r>
+        <w:rPr>
+          <w:b/>
+          <w:bCs/>
+        </w:rPr>
+        <w:t>Lanceur</w:t>
+      </w:r>
+      <w:r>
+        <w:t xml:space="preserve"> : Contient la méthode main qui </w:t>
+      </w:r>
+      <w:r>
+        <w:t>démarre l’application.</w:t>
+      </w:r>
+    </w:p>
+    <w:p/>
+    <w:p/>
     <w:sectPr>
-      <w:footerReference w:type="default" r:id="rId8"/>
+      <w:footerReference w:type="default" r:id="rId15"/>
       <w:pgSz w:w="11906" w:h="16838" w:code="9"/>
       <w:pgMar w:top="1728" w:right="1800" w:bottom="1440" w:left="1800" w:header="720" w:footer="720" w:gutter="0"/>
       <w:pgNumType w:start="0"/>
@@ -970,6 +3309,95 @@
     </w:lvl>
   </w:abstractNum>
   <w:abstractNum w:abstractNumId="11" w15:restartNumberingAfterBreak="0">
+    <w:nsid w:val="035C0373"/>
+    <w:multiLevelType w:val="hybridMultilevel"/>
+    <w:tmpl w:val="09FECB82"/>
+    <w:lvl w:ilvl="0" w:tplc="040C0015">
+      <w:start w:val="1"/>
+      <w:numFmt w:val="upperLetter"/>
+      <w:lvlText w:val="%1."/>
+      <w:lvlJc w:val="left"/>
+      <w:pPr>
+        <w:ind w:left="720" w:hanging="360"/>
+      </w:pPr>
+      <w:rPr>
+        <w:rFonts w:hint="default"/>
+      </w:rPr>
+    </w:lvl>
+    <w:lvl w:ilvl="1" w:tplc="040C0019" w:tentative="1">
+      <w:start w:val="1"/>
+      <w:numFmt w:val="lowerLetter"/>
+      <w:lvlText w:val="%2."/>
+      <w:lvlJc w:val="left"/>
+      <w:pPr>
+        <w:ind w:left="1440" w:hanging="360"/>
+      </w:pPr>
+    </w:lvl>
+    <w:lvl w:ilvl="2" w:tplc="040C001B" w:tentative="1">
+      <w:start w:val="1"/>
+      <w:numFmt w:val="lowerRoman"/>
+      <w:lvlText w:val="%3."/>
+      <w:lvlJc w:val="right"/>
+      <w:pPr>
+        <w:ind w:left="2160" w:hanging="180"/>
+      </w:pPr>
+    </w:lvl>
+    <w:lvl w:ilvl="3" w:tplc="040C000F" w:tentative="1">
+      <w:start w:val="1"/>
+      <w:numFmt w:val="decimal"/>
+      <w:lvlText w:val="%4."/>
+      <w:lvlJc w:val="left"/>
+      <w:pPr>
+        <w:ind w:left="2880" w:hanging="360"/>
+      </w:pPr>
+    </w:lvl>
+    <w:lvl w:ilvl="4" w:tplc="040C0019" w:tentative="1">
+      <w:start w:val="1"/>
+      <w:numFmt w:val="lowerLetter"/>
+      <w:lvlText w:val="%5."/>
+      <w:lvlJc w:val="left"/>
+      <w:pPr>
+        <w:ind w:left="3600" w:hanging="360"/>
+      </w:pPr>
+    </w:lvl>
+    <w:lvl w:ilvl="5" w:tplc="040C001B" w:tentative="1">
+      <w:start w:val="1"/>
+      <w:numFmt w:val="lowerRoman"/>
+      <w:lvlText w:val="%6."/>
+      <w:lvlJc w:val="right"/>
+      <w:pPr>
+        <w:ind w:left="4320" w:hanging="180"/>
+      </w:pPr>
+    </w:lvl>
+    <w:lvl w:ilvl="6" w:tplc="040C000F" w:tentative="1">
+      <w:start w:val="1"/>
+      <w:numFmt w:val="decimal"/>
+      <w:lvlText w:val="%7."/>
+      <w:lvlJc w:val="left"/>
+      <w:pPr>
+        <w:ind w:left="5040" w:hanging="360"/>
+      </w:pPr>
+    </w:lvl>
+    <w:lvl w:ilvl="7" w:tplc="040C0019" w:tentative="1">
+      <w:start w:val="1"/>
+      <w:numFmt w:val="lowerLetter"/>
+      <w:lvlText w:val="%8."/>
+      <w:lvlJc w:val="left"/>
+      <w:pPr>
+        <w:ind w:left="5760" w:hanging="360"/>
+      </w:pPr>
+    </w:lvl>
+    <w:lvl w:ilvl="8" w:tplc="040C001B" w:tentative="1">
+      <w:start w:val="1"/>
+      <w:numFmt w:val="lowerRoman"/>
+      <w:lvlText w:val="%9."/>
+      <w:lvlJc w:val="right"/>
+      <w:pPr>
+        <w:ind w:left="6480" w:hanging="180"/>
+      </w:pPr>
+    </w:lvl>
+  </w:abstractNum>
+  <w:abstractNum w:abstractNumId="12" w15:restartNumberingAfterBreak="0">
     <w:nsid w:val="0C956BEF"/>
     <w:multiLevelType w:val="multilevel"/>
     <w:tmpl w:val="0770C9D0"/>
@@ -1118,7 +3546,7 @@
       </w:rPr>
     </w:lvl>
   </w:abstractNum>
-  <w:abstractNum w:abstractNumId="12" w15:restartNumberingAfterBreak="0">
+  <w:abstractNum w:abstractNumId="13" w15:restartNumberingAfterBreak="0">
     <w:nsid w:val="0D483622"/>
     <w:multiLevelType w:val="multilevel"/>
     <w:tmpl w:val="04090023"/>
@@ -1205,7 +3633,305 @@
       </w:pPr>
     </w:lvl>
   </w:abstractNum>
-  <w:abstractNum w:abstractNumId="13" w15:restartNumberingAfterBreak="0">
+  <w:abstractNum w:abstractNumId="14" w15:restartNumberingAfterBreak="0">
+    <w:nsid w:val="0E9407DC"/>
+    <w:multiLevelType w:val="multilevel"/>
+    <w:tmpl w:val="8D0C9232"/>
+    <w:lvl w:ilvl="0">
+      <w:start w:val="1"/>
+      <w:numFmt w:val="bullet"/>
+      <w:lvlText w:val=""/>
+      <w:lvlJc w:val="left"/>
+      <w:pPr>
+        <w:tabs>
+          <w:tab w:val="num" w:pos="720"/>
+        </w:tabs>
+        <w:ind w:left="720" w:hanging="360"/>
+      </w:pPr>
+      <w:rPr>
+        <w:rFonts w:ascii="Symbol" w:hAnsi="Symbol" w:hint="default"/>
+        <w:sz w:val="20"/>
+      </w:rPr>
+    </w:lvl>
+    <w:lvl w:ilvl="1" w:tentative="1">
+      <w:start w:val="1"/>
+      <w:numFmt w:val="bullet"/>
+      <w:lvlText w:val="o"/>
+      <w:lvlJc w:val="left"/>
+      <w:pPr>
+        <w:tabs>
+          <w:tab w:val="num" w:pos="1440"/>
+        </w:tabs>
+        <w:ind w:left="1440" w:hanging="360"/>
+      </w:pPr>
+      <w:rPr>
+        <w:rFonts w:ascii="Courier New" w:hAnsi="Courier New" w:hint="default"/>
+        <w:sz w:val="20"/>
+      </w:rPr>
+    </w:lvl>
+    <w:lvl w:ilvl="2" w:tentative="1">
+      <w:start w:val="1"/>
+      <w:numFmt w:val="bullet"/>
+      <w:lvlText w:val=""/>
+      <w:lvlJc w:val="left"/>
+      <w:pPr>
+        <w:tabs>
+          <w:tab w:val="num" w:pos="2160"/>
+        </w:tabs>
+        <w:ind w:left="2160" w:hanging="360"/>
+      </w:pPr>
+      <w:rPr>
+        <w:rFonts w:ascii="Wingdings" w:hAnsi="Wingdings" w:hint="default"/>
+        <w:sz w:val="20"/>
+      </w:rPr>
+    </w:lvl>
+    <w:lvl w:ilvl="3" w:tentative="1">
+      <w:start w:val="1"/>
+      <w:numFmt w:val="bullet"/>
+      <w:lvlText w:val=""/>
+      <w:lvlJc w:val="left"/>
+      <w:pPr>
+        <w:tabs>
+          <w:tab w:val="num" w:pos="2880"/>
+        </w:tabs>
+        <w:ind w:left="2880" w:hanging="360"/>
+      </w:pPr>
+      <w:rPr>
+        <w:rFonts w:ascii="Wingdings" w:hAnsi="Wingdings" w:hint="default"/>
+        <w:sz w:val="20"/>
+      </w:rPr>
+    </w:lvl>
+    <w:lvl w:ilvl="4" w:tentative="1">
+      <w:start w:val="1"/>
+      <w:numFmt w:val="bullet"/>
+      <w:lvlText w:val=""/>
+      <w:lvlJc w:val="left"/>
+      <w:pPr>
+        <w:tabs>
+          <w:tab w:val="num" w:pos="3600"/>
+        </w:tabs>
+        <w:ind w:left="3600" w:hanging="360"/>
+      </w:pPr>
+      <w:rPr>
+        <w:rFonts w:ascii="Wingdings" w:hAnsi="Wingdings" w:hint="default"/>
+        <w:sz w:val="20"/>
+      </w:rPr>
+    </w:lvl>
+    <w:lvl w:ilvl="5" w:tentative="1">
+      <w:start w:val="1"/>
+      <w:numFmt w:val="bullet"/>
+      <w:lvlText w:val=""/>
+      <w:lvlJc w:val="left"/>
+      <w:pPr>
+        <w:tabs>
+          <w:tab w:val="num" w:pos="4320"/>
+        </w:tabs>
+        <w:ind w:left="4320" w:hanging="360"/>
+      </w:pPr>
+      <w:rPr>
+        <w:rFonts w:ascii="Wingdings" w:hAnsi="Wingdings" w:hint="default"/>
+        <w:sz w:val="20"/>
+      </w:rPr>
+    </w:lvl>
+    <w:lvl w:ilvl="6" w:tentative="1">
+      <w:start w:val="1"/>
+      <w:numFmt w:val="bullet"/>
+      <w:lvlText w:val=""/>
+      <w:lvlJc w:val="left"/>
+      <w:pPr>
+        <w:tabs>
+          <w:tab w:val="num" w:pos="5040"/>
+        </w:tabs>
+        <w:ind w:left="5040" w:hanging="360"/>
+      </w:pPr>
+      <w:rPr>
+        <w:rFonts w:ascii="Wingdings" w:hAnsi="Wingdings" w:hint="default"/>
+        <w:sz w:val="20"/>
+      </w:rPr>
+    </w:lvl>
+    <w:lvl w:ilvl="7" w:tentative="1">
+      <w:start w:val="1"/>
+      <w:numFmt w:val="bullet"/>
+      <w:lvlText w:val=""/>
+      <w:lvlJc w:val="left"/>
+      <w:pPr>
+        <w:tabs>
+          <w:tab w:val="num" w:pos="5760"/>
+        </w:tabs>
+        <w:ind w:left="5760" w:hanging="360"/>
+      </w:pPr>
+      <w:rPr>
+        <w:rFonts w:ascii="Wingdings" w:hAnsi="Wingdings" w:hint="default"/>
+        <w:sz w:val="20"/>
+      </w:rPr>
+    </w:lvl>
+    <w:lvl w:ilvl="8" w:tentative="1">
+      <w:start w:val="1"/>
+      <w:numFmt w:val="bullet"/>
+      <w:lvlText w:val=""/>
+      <w:lvlJc w:val="left"/>
+      <w:pPr>
+        <w:tabs>
+          <w:tab w:val="num" w:pos="6480"/>
+        </w:tabs>
+        <w:ind w:left="6480" w:hanging="360"/>
+      </w:pPr>
+      <w:rPr>
+        <w:rFonts w:ascii="Wingdings" w:hAnsi="Wingdings" w:hint="default"/>
+        <w:sz w:val="20"/>
+      </w:rPr>
+    </w:lvl>
+  </w:abstractNum>
+  <w:abstractNum w:abstractNumId="15" w15:restartNumberingAfterBreak="0">
+    <w:nsid w:val="11384191"/>
+    <w:multiLevelType w:val="multilevel"/>
+    <w:tmpl w:val="1136B302"/>
+    <w:lvl w:ilvl="0">
+      <w:start w:val="1"/>
+      <w:numFmt w:val="bullet"/>
+      <w:lvlText w:val=""/>
+      <w:lvlJc w:val="left"/>
+      <w:pPr>
+        <w:tabs>
+          <w:tab w:val="num" w:pos="720"/>
+        </w:tabs>
+        <w:ind w:left="720" w:hanging="360"/>
+      </w:pPr>
+      <w:rPr>
+        <w:rFonts w:ascii="Symbol" w:hAnsi="Symbol" w:hint="default"/>
+        <w:sz w:val="20"/>
+      </w:rPr>
+    </w:lvl>
+    <w:lvl w:ilvl="1" w:tentative="1">
+      <w:start w:val="1"/>
+      <w:numFmt w:val="bullet"/>
+      <w:lvlText w:val="o"/>
+      <w:lvlJc w:val="left"/>
+      <w:pPr>
+        <w:tabs>
+          <w:tab w:val="num" w:pos="1440"/>
+        </w:tabs>
+        <w:ind w:left="1440" w:hanging="360"/>
+      </w:pPr>
+      <w:rPr>
+        <w:rFonts w:ascii="Courier New" w:hAnsi="Courier New" w:hint="default"/>
+        <w:sz w:val="20"/>
+      </w:rPr>
+    </w:lvl>
+    <w:lvl w:ilvl="2" w:tentative="1">
+      <w:start w:val="1"/>
+      <w:numFmt w:val="bullet"/>
+      <w:lvlText w:val=""/>
+      <w:lvlJc w:val="left"/>
+      <w:pPr>
+        <w:tabs>
+          <w:tab w:val="num" w:pos="2160"/>
+        </w:tabs>
+        <w:ind w:left="2160" w:hanging="360"/>
+      </w:pPr>
+      <w:rPr>
+        <w:rFonts w:ascii="Wingdings" w:hAnsi="Wingdings" w:hint="default"/>
+        <w:sz w:val="20"/>
+      </w:rPr>
+    </w:lvl>
+    <w:lvl w:ilvl="3" w:tentative="1">
+      <w:start w:val="1"/>
+      <w:numFmt w:val="bullet"/>
+      <w:lvlText w:val=""/>
+      <w:lvlJc w:val="left"/>
+      <w:pPr>
+        <w:tabs>
+          <w:tab w:val="num" w:pos="2880"/>
+        </w:tabs>
+        <w:ind w:left="2880" w:hanging="360"/>
+      </w:pPr>
+      <w:rPr>
+        <w:rFonts w:ascii="Wingdings" w:hAnsi="Wingdings" w:hint="default"/>
+        <w:sz w:val="20"/>
+      </w:rPr>
+    </w:lvl>
+    <w:lvl w:ilvl="4" w:tentative="1">
+      <w:start w:val="1"/>
+      <w:numFmt w:val="bullet"/>
+      <w:lvlText w:val=""/>
+      <w:lvlJc w:val="left"/>
+      <w:pPr>
+        <w:tabs>
+          <w:tab w:val="num" w:pos="3600"/>
+        </w:tabs>
+        <w:ind w:left="3600" w:hanging="360"/>
+      </w:pPr>
+      <w:rPr>
+        <w:rFonts w:ascii="Wingdings" w:hAnsi="Wingdings" w:hint="default"/>
+        <w:sz w:val="20"/>
+      </w:rPr>
+    </w:lvl>
+    <w:lvl w:ilvl="5" w:tentative="1">
+      <w:start w:val="1"/>
+      <w:numFmt w:val="bullet"/>
+      <w:lvlText w:val=""/>
+      <w:lvlJc w:val="left"/>
+      <w:pPr>
+        <w:tabs>
+          <w:tab w:val="num" w:pos="4320"/>
+        </w:tabs>
+        <w:ind w:left="4320" w:hanging="360"/>
+      </w:pPr>
+      <w:rPr>
+        <w:rFonts w:ascii="Wingdings" w:hAnsi="Wingdings" w:hint="default"/>
+        <w:sz w:val="20"/>
+      </w:rPr>
+    </w:lvl>
+    <w:lvl w:ilvl="6" w:tentative="1">
+      <w:start w:val="1"/>
+      <w:numFmt w:val="bullet"/>
+      <w:lvlText w:val=""/>
+      <w:lvlJc w:val="left"/>
+      <w:pPr>
+        <w:tabs>
+          <w:tab w:val="num" w:pos="5040"/>
+        </w:tabs>
+        <w:ind w:left="5040" w:hanging="360"/>
+      </w:pPr>
+      <w:rPr>
+        <w:rFonts w:ascii="Wingdings" w:hAnsi="Wingdings" w:hint="default"/>
+        <w:sz w:val="20"/>
+      </w:rPr>
+    </w:lvl>
+    <w:lvl w:ilvl="7" w:tentative="1">
+      <w:start w:val="1"/>
+      <w:numFmt w:val="bullet"/>
+      <w:lvlText w:val=""/>
+      <w:lvlJc w:val="left"/>
+      <w:pPr>
+        <w:tabs>
+          <w:tab w:val="num" w:pos="5760"/>
+        </w:tabs>
+        <w:ind w:left="5760" w:hanging="360"/>
+      </w:pPr>
+      <w:rPr>
+        <w:rFonts w:ascii="Wingdings" w:hAnsi="Wingdings" w:hint="default"/>
+        <w:sz w:val="20"/>
+      </w:rPr>
+    </w:lvl>
+    <w:lvl w:ilvl="8" w:tentative="1">
+      <w:start w:val="1"/>
+      <w:numFmt w:val="bullet"/>
+      <w:lvlText w:val=""/>
+      <w:lvlJc w:val="left"/>
+      <w:pPr>
+        <w:tabs>
+          <w:tab w:val="num" w:pos="6480"/>
+        </w:tabs>
+        <w:ind w:left="6480" w:hanging="360"/>
+      </w:pPr>
+      <w:rPr>
+        <w:rFonts w:ascii="Wingdings" w:hAnsi="Wingdings" w:hint="default"/>
+        <w:sz w:val="20"/>
+      </w:rPr>
+    </w:lvl>
+  </w:abstractNum>
+  <w:abstractNum w:abstractNumId="16" w15:restartNumberingAfterBreak="0">
     <w:nsid w:val="12700F62"/>
     <w:multiLevelType w:val="multilevel"/>
     <w:tmpl w:val="AD984828"/>
@@ -1354,7 +4080,7 @@
       </w:rPr>
     </w:lvl>
   </w:abstractNum>
-  <w:abstractNum w:abstractNumId="14" w15:restartNumberingAfterBreak="0">
+  <w:abstractNum w:abstractNumId="17" w15:restartNumberingAfterBreak="0">
     <w:nsid w:val="12E93A4B"/>
     <w:multiLevelType w:val="hybridMultilevel"/>
     <w:tmpl w:val="9DCAF0CE"/>
@@ -1467,7 +4193,305 @@
       </w:rPr>
     </w:lvl>
   </w:abstractNum>
-  <w:abstractNum w:abstractNumId="15" w15:restartNumberingAfterBreak="0">
+  <w:abstractNum w:abstractNumId="18" w15:restartNumberingAfterBreak="0">
+    <w:nsid w:val="1B4B34CA"/>
+    <w:multiLevelType w:val="multilevel"/>
+    <w:tmpl w:val="B120A498"/>
+    <w:lvl w:ilvl="0">
+      <w:start w:val="1"/>
+      <w:numFmt w:val="bullet"/>
+      <w:lvlText w:val=""/>
+      <w:lvlJc w:val="left"/>
+      <w:pPr>
+        <w:tabs>
+          <w:tab w:val="num" w:pos="720"/>
+        </w:tabs>
+        <w:ind w:left="720" w:hanging="360"/>
+      </w:pPr>
+      <w:rPr>
+        <w:rFonts w:ascii="Symbol" w:hAnsi="Symbol" w:hint="default"/>
+        <w:sz w:val="20"/>
+      </w:rPr>
+    </w:lvl>
+    <w:lvl w:ilvl="1" w:tentative="1">
+      <w:start w:val="1"/>
+      <w:numFmt w:val="bullet"/>
+      <w:lvlText w:val="o"/>
+      <w:lvlJc w:val="left"/>
+      <w:pPr>
+        <w:tabs>
+          <w:tab w:val="num" w:pos="1440"/>
+        </w:tabs>
+        <w:ind w:left="1440" w:hanging="360"/>
+      </w:pPr>
+      <w:rPr>
+        <w:rFonts w:ascii="Courier New" w:hAnsi="Courier New" w:hint="default"/>
+        <w:sz w:val="20"/>
+      </w:rPr>
+    </w:lvl>
+    <w:lvl w:ilvl="2" w:tentative="1">
+      <w:start w:val="1"/>
+      <w:numFmt w:val="bullet"/>
+      <w:lvlText w:val=""/>
+      <w:lvlJc w:val="left"/>
+      <w:pPr>
+        <w:tabs>
+          <w:tab w:val="num" w:pos="2160"/>
+        </w:tabs>
+        <w:ind w:left="2160" w:hanging="360"/>
+      </w:pPr>
+      <w:rPr>
+        <w:rFonts w:ascii="Wingdings" w:hAnsi="Wingdings" w:hint="default"/>
+        <w:sz w:val="20"/>
+      </w:rPr>
+    </w:lvl>
+    <w:lvl w:ilvl="3" w:tentative="1">
+      <w:start w:val="1"/>
+      <w:numFmt w:val="bullet"/>
+      <w:lvlText w:val=""/>
+      <w:lvlJc w:val="left"/>
+      <w:pPr>
+        <w:tabs>
+          <w:tab w:val="num" w:pos="2880"/>
+        </w:tabs>
+        <w:ind w:left="2880" w:hanging="360"/>
+      </w:pPr>
+      <w:rPr>
+        <w:rFonts w:ascii="Wingdings" w:hAnsi="Wingdings" w:hint="default"/>
+        <w:sz w:val="20"/>
+      </w:rPr>
+    </w:lvl>
+    <w:lvl w:ilvl="4" w:tentative="1">
+      <w:start w:val="1"/>
+      <w:numFmt w:val="bullet"/>
+      <w:lvlText w:val=""/>
+      <w:lvlJc w:val="left"/>
+      <w:pPr>
+        <w:tabs>
+          <w:tab w:val="num" w:pos="3600"/>
+        </w:tabs>
+        <w:ind w:left="3600" w:hanging="360"/>
+      </w:pPr>
+      <w:rPr>
+        <w:rFonts w:ascii="Wingdings" w:hAnsi="Wingdings" w:hint="default"/>
+        <w:sz w:val="20"/>
+      </w:rPr>
+    </w:lvl>
+    <w:lvl w:ilvl="5" w:tentative="1">
+      <w:start w:val="1"/>
+      <w:numFmt w:val="bullet"/>
+      <w:lvlText w:val=""/>
+      <w:lvlJc w:val="left"/>
+      <w:pPr>
+        <w:tabs>
+          <w:tab w:val="num" w:pos="4320"/>
+        </w:tabs>
+        <w:ind w:left="4320" w:hanging="360"/>
+      </w:pPr>
+      <w:rPr>
+        <w:rFonts w:ascii="Wingdings" w:hAnsi="Wingdings" w:hint="default"/>
+        <w:sz w:val="20"/>
+      </w:rPr>
+    </w:lvl>
+    <w:lvl w:ilvl="6" w:tentative="1">
+      <w:start w:val="1"/>
+      <w:numFmt w:val="bullet"/>
+      <w:lvlText w:val=""/>
+      <w:lvlJc w:val="left"/>
+      <w:pPr>
+        <w:tabs>
+          <w:tab w:val="num" w:pos="5040"/>
+        </w:tabs>
+        <w:ind w:left="5040" w:hanging="360"/>
+      </w:pPr>
+      <w:rPr>
+        <w:rFonts w:ascii="Wingdings" w:hAnsi="Wingdings" w:hint="default"/>
+        <w:sz w:val="20"/>
+      </w:rPr>
+    </w:lvl>
+    <w:lvl w:ilvl="7" w:tentative="1">
+      <w:start w:val="1"/>
+      <w:numFmt w:val="bullet"/>
+      <w:lvlText w:val=""/>
+      <w:lvlJc w:val="left"/>
+      <w:pPr>
+        <w:tabs>
+          <w:tab w:val="num" w:pos="5760"/>
+        </w:tabs>
+        <w:ind w:left="5760" w:hanging="360"/>
+      </w:pPr>
+      <w:rPr>
+        <w:rFonts w:ascii="Wingdings" w:hAnsi="Wingdings" w:hint="default"/>
+        <w:sz w:val="20"/>
+      </w:rPr>
+    </w:lvl>
+    <w:lvl w:ilvl="8" w:tentative="1">
+      <w:start w:val="1"/>
+      <w:numFmt w:val="bullet"/>
+      <w:lvlText w:val=""/>
+      <w:lvlJc w:val="left"/>
+      <w:pPr>
+        <w:tabs>
+          <w:tab w:val="num" w:pos="6480"/>
+        </w:tabs>
+        <w:ind w:left="6480" w:hanging="360"/>
+      </w:pPr>
+      <w:rPr>
+        <w:rFonts w:ascii="Wingdings" w:hAnsi="Wingdings" w:hint="default"/>
+        <w:sz w:val="20"/>
+      </w:rPr>
+    </w:lvl>
+  </w:abstractNum>
+  <w:abstractNum w:abstractNumId="19" w15:restartNumberingAfterBreak="0">
+    <w:nsid w:val="25875B53"/>
+    <w:multiLevelType w:val="multilevel"/>
+    <w:tmpl w:val="9BF490C4"/>
+    <w:lvl w:ilvl="0">
+      <w:start w:val="1"/>
+      <w:numFmt w:val="bullet"/>
+      <w:lvlText w:val=""/>
+      <w:lvlJc w:val="left"/>
+      <w:pPr>
+        <w:tabs>
+          <w:tab w:val="num" w:pos="720"/>
+        </w:tabs>
+        <w:ind w:left="720" w:hanging="360"/>
+      </w:pPr>
+      <w:rPr>
+        <w:rFonts w:ascii="Symbol" w:hAnsi="Symbol" w:hint="default"/>
+        <w:sz w:val="20"/>
+      </w:rPr>
+    </w:lvl>
+    <w:lvl w:ilvl="1" w:tentative="1">
+      <w:start w:val="1"/>
+      <w:numFmt w:val="bullet"/>
+      <w:lvlText w:val="o"/>
+      <w:lvlJc w:val="left"/>
+      <w:pPr>
+        <w:tabs>
+          <w:tab w:val="num" w:pos="1440"/>
+        </w:tabs>
+        <w:ind w:left="1440" w:hanging="360"/>
+      </w:pPr>
+      <w:rPr>
+        <w:rFonts w:ascii="Courier New" w:hAnsi="Courier New" w:hint="default"/>
+        <w:sz w:val="20"/>
+      </w:rPr>
+    </w:lvl>
+    <w:lvl w:ilvl="2" w:tentative="1">
+      <w:start w:val="1"/>
+      <w:numFmt w:val="bullet"/>
+      <w:lvlText w:val=""/>
+      <w:lvlJc w:val="left"/>
+      <w:pPr>
+        <w:tabs>
+          <w:tab w:val="num" w:pos="2160"/>
+        </w:tabs>
+        <w:ind w:left="2160" w:hanging="360"/>
+      </w:pPr>
+      <w:rPr>
+        <w:rFonts w:ascii="Wingdings" w:hAnsi="Wingdings" w:hint="default"/>
+        <w:sz w:val="20"/>
+      </w:rPr>
+    </w:lvl>
+    <w:lvl w:ilvl="3" w:tentative="1">
+      <w:start w:val="1"/>
+      <w:numFmt w:val="bullet"/>
+      <w:lvlText w:val=""/>
+      <w:lvlJc w:val="left"/>
+      <w:pPr>
+        <w:tabs>
+          <w:tab w:val="num" w:pos="2880"/>
+        </w:tabs>
+        <w:ind w:left="2880" w:hanging="360"/>
+      </w:pPr>
+      <w:rPr>
+        <w:rFonts w:ascii="Wingdings" w:hAnsi="Wingdings" w:hint="default"/>
+        <w:sz w:val="20"/>
+      </w:rPr>
+    </w:lvl>
+    <w:lvl w:ilvl="4" w:tentative="1">
+      <w:start w:val="1"/>
+      <w:numFmt w:val="bullet"/>
+      <w:lvlText w:val=""/>
+      <w:lvlJc w:val="left"/>
+      <w:pPr>
+        <w:tabs>
+          <w:tab w:val="num" w:pos="3600"/>
+        </w:tabs>
+        <w:ind w:left="3600" w:hanging="360"/>
+      </w:pPr>
+      <w:rPr>
+        <w:rFonts w:ascii="Wingdings" w:hAnsi="Wingdings" w:hint="default"/>
+        <w:sz w:val="20"/>
+      </w:rPr>
+    </w:lvl>
+    <w:lvl w:ilvl="5" w:tentative="1">
+      <w:start w:val="1"/>
+      <w:numFmt w:val="bullet"/>
+      <w:lvlText w:val=""/>
+      <w:lvlJc w:val="left"/>
+      <w:pPr>
+        <w:tabs>
+          <w:tab w:val="num" w:pos="4320"/>
+        </w:tabs>
+        <w:ind w:left="4320" w:hanging="360"/>
+      </w:pPr>
+      <w:rPr>
+        <w:rFonts w:ascii="Wingdings" w:hAnsi="Wingdings" w:hint="default"/>
+        <w:sz w:val="20"/>
+      </w:rPr>
+    </w:lvl>
+    <w:lvl w:ilvl="6" w:tentative="1">
+      <w:start w:val="1"/>
+      <w:numFmt w:val="bullet"/>
+      <w:lvlText w:val=""/>
+      <w:lvlJc w:val="left"/>
+      <w:pPr>
+        <w:tabs>
+          <w:tab w:val="num" w:pos="5040"/>
+        </w:tabs>
+        <w:ind w:left="5040" w:hanging="360"/>
+      </w:pPr>
+      <w:rPr>
+        <w:rFonts w:ascii="Wingdings" w:hAnsi="Wingdings" w:hint="default"/>
+        <w:sz w:val="20"/>
+      </w:rPr>
+    </w:lvl>
+    <w:lvl w:ilvl="7" w:tentative="1">
+      <w:start w:val="1"/>
+      <w:numFmt w:val="bullet"/>
+      <w:lvlText w:val=""/>
+      <w:lvlJc w:val="left"/>
+      <w:pPr>
+        <w:tabs>
+          <w:tab w:val="num" w:pos="5760"/>
+        </w:tabs>
+        <w:ind w:left="5760" w:hanging="360"/>
+      </w:pPr>
+      <w:rPr>
+        <w:rFonts w:ascii="Wingdings" w:hAnsi="Wingdings" w:hint="default"/>
+        <w:sz w:val="20"/>
+      </w:rPr>
+    </w:lvl>
+    <w:lvl w:ilvl="8" w:tentative="1">
+      <w:start w:val="1"/>
+      <w:numFmt w:val="bullet"/>
+      <w:lvlText w:val=""/>
+      <w:lvlJc w:val="left"/>
+      <w:pPr>
+        <w:tabs>
+          <w:tab w:val="num" w:pos="6480"/>
+        </w:tabs>
+        <w:ind w:left="6480" w:hanging="360"/>
+      </w:pPr>
+      <w:rPr>
+        <w:rFonts w:ascii="Wingdings" w:hAnsi="Wingdings" w:hint="default"/>
+        <w:sz w:val="20"/>
+      </w:rPr>
+    </w:lvl>
+  </w:abstractNum>
+  <w:abstractNum w:abstractNumId="20" w15:restartNumberingAfterBreak="0">
     <w:nsid w:val="47164D09"/>
     <w:multiLevelType w:val="multilevel"/>
     <w:tmpl w:val="0409001F"/>
@@ -1551,6 +4575,595 @@
       <w:pPr>
         <w:ind w:left="4320" w:hanging="1440"/>
       </w:pPr>
+    </w:lvl>
+  </w:abstractNum>
+  <w:abstractNum w:abstractNumId="21" w15:restartNumberingAfterBreak="0">
+    <w:nsid w:val="53D84EFC"/>
+    <w:multiLevelType w:val="hybridMultilevel"/>
+    <w:tmpl w:val="913C31B4"/>
+    <w:lvl w:ilvl="0" w:tplc="FFFFFFFF">
+      <w:start w:val="1"/>
+      <w:numFmt w:val="upperLetter"/>
+      <w:lvlText w:val="%1."/>
+      <w:lvlJc w:val="left"/>
+      <w:pPr>
+        <w:ind w:left="720" w:hanging="360"/>
+      </w:pPr>
+      <w:rPr>
+        <w:rFonts w:hint="default"/>
+      </w:rPr>
+    </w:lvl>
+    <w:lvl w:ilvl="1" w:tplc="FFFFFFFF" w:tentative="1">
+      <w:start w:val="1"/>
+      <w:numFmt w:val="lowerLetter"/>
+      <w:lvlText w:val="%2."/>
+      <w:lvlJc w:val="left"/>
+      <w:pPr>
+        <w:ind w:left="1440" w:hanging="360"/>
+      </w:pPr>
+    </w:lvl>
+    <w:lvl w:ilvl="2" w:tplc="FFFFFFFF" w:tentative="1">
+      <w:start w:val="1"/>
+      <w:numFmt w:val="lowerRoman"/>
+      <w:lvlText w:val="%3."/>
+      <w:lvlJc w:val="right"/>
+      <w:pPr>
+        <w:ind w:left="2160" w:hanging="180"/>
+      </w:pPr>
+    </w:lvl>
+    <w:lvl w:ilvl="3" w:tplc="FFFFFFFF" w:tentative="1">
+      <w:start w:val="1"/>
+      <w:numFmt w:val="decimal"/>
+      <w:lvlText w:val="%4."/>
+      <w:lvlJc w:val="left"/>
+      <w:pPr>
+        <w:ind w:left="2880" w:hanging="360"/>
+      </w:pPr>
+    </w:lvl>
+    <w:lvl w:ilvl="4" w:tplc="FFFFFFFF" w:tentative="1">
+      <w:start w:val="1"/>
+      <w:numFmt w:val="lowerLetter"/>
+      <w:lvlText w:val="%5."/>
+      <w:lvlJc w:val="left"/>
+      <w:pPr>
+        <w:ind w:left="3600" w:hanging="360"/>
+      </w:pPr>
+    </w:lvl>
+    <w:lvl w:ilvl="5" w:tplc="FFFFFFFF" w:tentative="1">
+      <w:start w:val="1"/>
+      <w:numFmt w:val="lowerRoman"/>
+      <w:lvlText w:val="%6."/>
+      <w:lvlJc w:val="right"/>
+      <w:pPr>
+        <w:ind w:left="4320" w:hanging="180"/>
+      </w:pPr>
+    </w:lvl>
+    <w:lvl w:ilvl="6" w:tplc="FFFFFFFF" w:tentative="1">
+      <w:start w:val="1"/>
+      <w:numFmt w:val="decimal"/>
+      <w:lvlText w:val="%7."/>
+      <w:lvlJc w:val="left"/>
+      <w:pPr>
+        <w:ind w:left="5040" w:hanging="360"/>
+      </w:pPr>
+    </w:lvl>
+    <w:lvl w:ilvl="7" w:tplc="FFFFFFFF" w:tentative="1">
+      <w:start w:val="1"/>
+      <w:numFmt w:val="lowerLetter"/>
+      <w:lvlText w:val="%8."/>
+      <w:lvlJc w:val="left"/>
+      <w:pPr>
+        <w:ind w:left="5760" w:hanging="360"/>
+      </w:pPr>
+    </w:lvl>
+    <w:lvl w:ilvl="8" w:tplc="FFFFFFFF" w:tentative="1">
+      <w:start w:val="1"/>
+      <w:numFmt w:val="lowerRoman"/>
+      <w:lvlText w:val="%9."/>
+      <w:lvlJc w:val="right"/>
+      <w:pPr>
+        <w:ind w:left="6480" w:hanging="180"/>
+      </w:pPr>
+    </w:lvl>
+  </w:abstractNum>
+  <w:abstractNum w:abstractNumId="22" w15:restartNumberingAfterBreak="0">
+    <w:nsid w:val="57C57C23"/>
+    <w:multiLevelType w:val="multilevel"/>
+    <w:tmpl w:val="1EAE53F6"/>
+    <w:lvl w:ilvl="0">
+      <w:start w:val="1"/>
+      <w:numFmt w:val="bullet"/>
+      <w:lvlText w:val=""/>
+      <w:lvlJc w:val="left"/>
+      <w:pPr>
+        <w:tabs>
+          <w:tab w:val="num" w:pos="720"/>
+        </w:tabs>
+        <w:ind w:left="720" w:hanging="360"/>
+      </w:pPr>
+      <w:rPr>
+        <w:rFonts w:ascii="Symbol" w:hAnsi="Symbol" w:hint="default"/>
+        <w:sz w:val="20"/>
+      </w:rPr>
+    </w:lvl>
+    <w:lvl w:ilvl="1" w:tentative="1">
+      <w:start w:val="1"/>
+      <w:numFmt w:val="bullet"/>
+      <w:lvlText w:val="o"/>
+      <w:lvlJc w:val="left"/>
+      <w:pPr>
+        <w:tabs>
+          <w:tab w:val="num" w:pos="1440"/>
+        </w:tabs>
+        <w:ind w:left="1440" w:hanging="360"/>
+      </w:pPr>
+      <w:rPr>
+        <w:rFonts w:ascii="Courier New" w:hAnsi="Courier New" w:hint="default"/>
+        <w:sz w:val="20"/>
+      </w:rPr>
+    </w:lvl>
+    <w:lvl w:ilvl="2" w:tentative="1">
+      <w:start w:val="1"/>
+      <w:numFmt w:val="bullet"/>
+      <w:lvlText w:val=""/>
+      <w:lvlJc w:val="left"/>
+      <w:pPr>
+        <w:tabs>
+          <w:tab w:val="num" w:pos="2160"/>
+        </w:tabs>
+        <w:ind w:left="2160" w:hanging="360"/>
+      </w:pPr>
+      <w:rPr>
+        <w:rFonts w:ascii="Wingdings" w:hAnsi="Wingdings" w:hint="default"/>
+        <w:sz w:val="20"/>
+      </w:rPr>
+    </w:lvl>
+    <w:lvl w:ilvl="3" w:tentative="1">
+      <w:start w:val="1"/>
+      <w:numFmt w:val="bullet"/>
+      <w:lvlText w:val=""/>
+      <w:lvlJc w:val="left"/>
+      <w:pPr>
+        <w:tabs>
+          <w:tab w:val="num" w:pos="2880"/>
+        </w:tabs>
+        <w:ind w:left="2880" w:hanging="360"/>
+      </w:pPr>
+      <w:rPr>
+        <w:rFonts w:ascii="Wingdings" w:hAnsi="Wingdings" w:hint="default"/>
+        <w:sz w:val="20"/>
+      </w:rPr>
+    </w:lvl>
+    <w:lvl w:ilvl="4" w:tentative="1">
+      <w:start w:val="1"/>
+      <w:numFmt w:val="bullet"/>
+      <w:lvlText w:val=""/>
+      <w:lvlJc w:val="left"/>
+      <w:pPr>
+        <w:tabs>
+          <w:tab w:val="num" w:pos="3600"/>
+        </w:tabs>
+        <w:ind w:left="3600" w:hanging="360"/>
+      </w:pPr>
+      <w:rPr>
+        <w:rFonts w:ascii="Wingdings" w:hAnsi="Wingdings" w:hint="default"/>
+        <w:sz w:val="20"/>
+      </w:rPr>
+    </w:lvl>
+    <w:lvl w:ilvl="5" w:tentative="1">
+      <w:start w:val="1"/>
+      <w:numFmt w:val="bullet"/>
+      <w:lvlText w:val=""/>
+      <w:lvlJc w:val="left"/>
+      <w:pPr>
+        <w:tabs>
+          <w:tab w:val="num" w:pos="4320"/>
+        </w:tabs>
+        <w:ind w:left="4320" w:hanging="360"/>
+      </w:pPr>
+      <w:rPr>
+        <w:rFonts w:ascii="Wingdings" w:hAnsi="Wingdings" w:hint="default"/>
+        <w:sz w:val="20"/>
+      </w:rPr>
+    </w:lvl>
+    <w:lvl w:ilvl="6" w:tentative="1">
+      <w:start w:val="1"/>
+      <w:numFmt w:val="bullet"/>
+      <w:lvlText w:val=""/>
+      <w:lvlJc w:val="left"/>
+      <w:pPr>
+        <w:tabs>
+          <w:tab w:val="num" w:pos="5040"/>
+        </w:tabs>
+        <w:ind w:left="5040" w:hanging="360"/>
+      </w:pPr>
+      <w:rPr>
+        <w:rFonts w:ascii="Wingdings" w:hAnsi="Wingdings" w:hint="default"/>
+        <w:sz w:val="20"/>
+      </w:rPr>
+    </w:lvl>
+    <w:lvl w:ilvl="7" w:tentative="1">
+      <w:start w:val="1"/>
+      <w:numFmt w:val="bullet"/>
+      <w:lvlText w:val=""/>
+      <w:lvlJc w:val="left"/>
+      <w:pPr>
+        <w:tabs>
+          <w:tab w:val="num" w:pos="5760"/>
+        </w:tabs>
+        <w:ind w:left="5760" w:hanging="360"/>
+      </w:pPr>
+      <w:rPr>
+        <w:rFonts w:ascii="Wingdings" w:hAnsi="Wingdings" w:hint="default"/>
+        <w:sz w:val="20"/>
+      </w:rPr>
+    </w:lvl>
+    <w:lvl w:ilvl="8" w:tentative="1">
+      <w:start w:val="1"/>
+      <w:numFmt w:val="bullet"/>
+      <w:lvlText w:val=""/>
+      <w:lvlJc w:val="left"/>
+      <w:pPr>
+        <w:tabs>
+          <w:tab w:val="num" w:pos="6480"/>
+        </w:tabs>
+        <w:ind w:left="6480" w:hanging="360"/>
+      </w:pPr>
+      <w:rPr>
+        <w:rFonts w:ascii="Wingdings" w:hAnsi="Wingdings" w:hint="default"/>
+        <w:sz w:val="20"/>
+      </w:rPr>
+    </w:lvl>
+  </w:abstractNum>
+  <w:abstractNum w:abstractNumId="23" w15:restartNumberingAfterBreak="0">
+    <w:nsid w:val="67421EC8"/>
+    <w:multiLevelType w:val="multilevel"/>
+    <w:tmpl w:val="481E048E"/>
+    <w:lvl w:ilvl="0">
+      <w:start w:val="1"/>
+      <w:numFmt w:val="decimal"/>
+      <w:lvlText w:val="%1."/>
+      <w:lvlJc w:val="left"/>
+      <w:pPr>
+        <w:tabs>
+          <w:tab w:val="num" w:pos="720"/>
+        </w:tabs>
+        <w:ind w:left="720" w:hanging="360"/>
+      </w:pPr>
+    </w:lvl>
+    <w:lvl w:ilvl="1" w:tentative="1">
+      <w:start w:val="1"/>
+      <w:numFmt w:val="decimal"/>
+      <w:lvlText w:val="%2."/>
+      <w:lvlJc w:val="left"/>
+      <w:pPr>
+        <w:tabs>
+          <w:tab w:val="num" w:pos="1440"/>
+        </w:tabs>
+        <w:ind w:left="1440" w:hanging="360"/>
+      </w:pPr>
+    </w:lvl>
+    <w:lvl w:ilvl="2" w:tentative="1">
+      <w:start w:val="1"/>
+      <w:numFmt w:val="decimal"/>
+      <w:lvlText w:val="%3."/>
+      <w:lvlJc w:val="left"/>
+      <w:pPr>
+        <w:tabs>
+          <w:tab w:val="num" w:pos="2160"/>
+        </w:tabs>
+        <w:ind w:left="2160" w:hanging="360"/>
+      </w:pPr>
+    </w:lvl>
+    <w:lvl w:ilvl="3" w:tentative="1">
+      <w:start w:val="1"/>
+      <w:numFmt w:val="decimal"/>
+      <w:lvlText w:val="%4."/>
+      <w:lvlJc w:val="left"/>
+      <w:pPr>
+        <w:tabs>
+          <w:tab w:val="num" w:pos="2880"/>
+        </w:tabs>
+        <w:ind w:left="2880" w:hanging="360"/>
+      </w:pPr>
+    </w:lvl>
+    <w:lvl w:ilvl="4" w:tentative="1">
+      <w:start w:val="1"/>
+      <w:numFmt w:val="decimal"/>
+      <w:lvlText w:val="%5."/>
+      <w:lvlJc w:val="left"/>
+      <w:pPr>
+        <w:tabs>
+          <w:tab w:val="num" w:pos="3600"/>
+        </w:tabs>
+        <w:ind w:left="3600" w:hanging="360"/>
+      </w:pPr>
+    </w:lvl>
+    <w:lvl w:ilvl="5" w:tentative="1">
+      <w:start w:val="1"/>
+      <w:numFmt w:val="decimal"/>
+      <w:lvlText w:val="%6."/>
+      <w:lvlJc w:val="left"/>
+      <w:pPr>
+        <w:tabs>
+          <w:tab w:val="num" w:pos="4320"/>
+        </w:tabs>
+        <w:ind w:left="4320" w:hanging="360"/>
+      </w:pPr>
+    </w:lvl>
+    <w:lvl w:ilvl="6" w:tentative="1">
+      <w:start w:val="1"/>
+      <w:numFmt w:val="decimal"/>
+      <w:lvlText w:val="%7."/>
+      <w:lvlJc w:val="left"/>
+      <w:pPr>
+        <w:tabs>
+          <w:tab w:val="num" w:pos="5040"/>
+        </w:tabs>
+        <w:ind w:left="5040" w:hanging="360"/>
+      </w:pPr>
+    </w:lvl>
+    <w:lvl w:ilvl="7" w:tentative="1">
+      <w:start w:val="1"/>
+      <w:numFmt w:val="decimal"/>
+      <w:lvlText w:val="%8."/>
+      <w:lvlJc w:val="left"/>
+      <w:pPr>
+        <w:tabs>
+          <w:tab w:val="num" w:pos="5760"/>
+        </w:tabs>
+        <w:ind w:left="5760" w:hanging="360"/>
+      </w:pPr>
+    </w:lvl>
+    <w:lvl w:ilvl="8" w:tentative="1">
+      <w:start w:val="1"/>
+      <w:numFmt w:val="decimal"/>
+      <w:lvlText w:val="%9."/>
+      <w:lvlJc w:val="left"/>
+      <w:pPr>
+        <w:tabs>
+          <w:tab w:val="num" w:pos="6480"/>
+        </w:tabs>
+        <w:ind w:left="6480" w:hanging="360"/>
+      </w:pPr>
+    </w:lvl>
+  </w:abstractNum>
+  <w:abstractNum w:abstractNumId="24" w15:restartNumberingAfterBreak="0">
+    <w:nsid w:val="712B6040"/>
+    <w:multiLevelType w:val="hybridMultilevel"/>
+    <w:tmpl w:val="913C31B4"/>
+    <w:lvl w:ilvl="0" w:tplc="040C0015">
+      <w:start w:val="1"/>
+      <w:numFmt w:val="upperLetter"/>
+      <w:lvlText w:val="%1."/>
+      <w:lvlJc w:val="left"/>
+      <w:pPr>
+        <w:ind w:left="720" w:hanging="360"/>
+      </w:pPr>
+      <w:rPr>
+        <w:rFonts w:hint="default"/>
+      </w:rPr>
+    </w:lvl>
+    <w:lvl w:ilvl="1" w:tplc="040C0019" w:tentative="1">
+      <w:start w:val="1"/>
+      <w:numFmt w:val="lowerLetter"/>
+      <w:lvlText w:val="%2."/>
+      <w:lvlJc w:val="left"/>
+      <w:pPr>
+        <w:ind w:left="1440" w:hanging="360"/>
+      </w:pPr>
+    </w:lvl>
+    <w:lvl w:ilvl="2" w:tplc="040C001B" w:tentative="1">
+      <w:start w:val="1"/>
+      <w:numFmt w:val="lowerRoman"/>
+      <w:lvlText w:val="%3."/>
+      <w:lvlJc w:val="right"/>
+      <w:pPr>
+        <w:ind w:left="2160" w:hanging="180"/>
+      </w:pPr>
+    </w:lvl>
+    <w:lvl w:ilvl="3" w:tplc="040C000F" w:tentative="1">
+      <w:start w:val="1"/>
+      <w:numFmt w:val="decimal"/>
+      <w:lvlText w:val="%4."/>
+      <w:lvlJc w:val="left"/>
+      <w:pPr>
+        <w:ind w:left="2880" w:hanging="360"/>
+      </w:pPr>
+    </w:lvl>
+    <w:lvl w:ilvl="4" w:tplc="040C0019" w:tentative="1">
+      <w:start w:val="1"/>
+      <w:numFmt w:val="lowerLetter"/>
+      <w:lvlText w:val="%5."/>
+      <w:lvlJc w:val="left"/>
+      <w:pPr>
+        <w:ind w:left="3600" w:hanging="360"/>
+      </w:pPr>
+    </w:lvl>
+    <w:lvl w:ilvl="5" w:tplc="040C001B" w:tentative="1">
+      <w:start w:val="1"/>
+      <w:numFmt w:val="lowerRoman"/>
+      <w:lvlText w:val="%6."/>
+      <w:lvlJc w:val="right"/>
+      <w:pPr>
+        <w:ind w:left="4320" w:hanging="180"/>
+      </w:pPr>
+    </w:lvl>
+    <w:lvl w:ilvl="6" w:tplc="040C000F" w:tentative="1">
+      <w:start w:val="1"/>
+      <w:numFmt w:val="decimal"/>
+      <w:lvlText w:val="%7."/>
+      <w:lvlJc w:val="left"/>
+      <w:pPr>
+        <w:ind w:left="5040" w:hanging="360"/>
+      </w:pPr>
+    </w:lvl>
+    <w:lvl w:ilvl="7" w:tplc="040C0019" w:tentative="1">
+      <w:start w:val="1"/>
+      <w:numFmt w:val="lowerLetter"/>
+      <w:lvlText w:val="%8."/>
+      <w:lvlJc w:val="left"/>
+      <w:pPr>
+        <w:ind w:left="5760" w:hanging="360"/>
+      </w:pPr>
+    </w:lvl>
+    <w:lvl w:ilvl="8" w:tplc="040C001B" w:tentative="1">
+      <w:start w:val="1"/>
+      <w:numFmt w:val="lowerRoman"/>
+      <w:lvlText w:val="%9."/>
+      <w:lvlJc w:val="right"/>
+      <w:pPr>
+        <w:ind w:left="6480" w:hanging="180"/>
+      </w:pPr>
+    </w:lvl>
+  </w:abstractNum>
+  <w:abstractNum w:abstractNumId="25" w15:restartNumberingAfterBreak="0">
+    <w:nsid w:val="72AD2A2C"/>
+    <w:multiLevelType w:val="multilevel"/>
+    <w:tmpl w:val="25C8C2BE"/>
+    <w:lvl w:ilvl="0">
+      <w:start w:val="1"/>
+      <w:numFmt w:val="bullet"/>
+      <w:lvlText w:val=""/>
+      <w:lvlJc w:val="left"/>
+      <w:pPr>
+        <w:tabs>
+          <w:tab w:val="num" w:pos="720"/>
+        </w:tabs>
+        <w:ind w:left="720" w:hanging="360"/>
+      </w:pPr>
+      <w:rPr>
+        <w:rFonts w:ascii="Symbol" w:hAnsi="Symbol" w:hint="default"/>
+        <w:sz w:val="20"/>
+      </w:rPr>
+    </w:lvl>
+    <w:lvl w:ilvl="1" w:tentative="1">
+      <w:start w:val="1"/>
+      <w:numFmt w:val="bullet"/>
+      <w:lvlText w:val="o"/>
+      <w:lvlJc w:val="left"/>
+      <w:pPr>
+        <w:tabs>
+          <w:tab w:val="num" w:pos="1440"/>
+        </w:tabs>
+        <w:ind w:left="1440" w:hanging="360"/>
+      </w:pPr>
+      <w:rPr>
+        <w:rFonts w:ascii="Courier New" w:hAnsi="Courier New" w:hint="default"/>
+        <w:sz w:val="20"/>
+      </w:rPr>
+    </w:lvl>
+    <w:lvl w:ilvl="2" w:tentative="1">
+      <w:start w:val="1"/>
+      <w:numFmt w:val="bullet"/>
+      <w:lvlText w:val=""/>
+      <w:lvlJc w:val="left"/>
+      <w:pPr>
+        <w:tabs>
+          <w:tab w:val="num" w:pos="2160"/>
+        </w:tabs>
+        <w:ind w:left="2160" w:hanging="360"/>
+      </w:pPr>
+      <w:rPr>
+        <w:rFonts w:ascii="Wingdings" w:hAnsi="Wingdings" w:hint="default"/>
+        <w:sz w:val="20"/>
+      </w:rPr>
+    </w:lvl>
+    <w:lvl w:ilvl="3" w:tentative="1">
+      <w:start w:val="1"/>
+      <w:numFmt w:val="bullet"/>
+      <w:lvlText w:val=""/>
+      <w:lvlJc w:val="left"/>
+      <w:pPr>
+        <w:tabs>
+          <w:tab w:val="num" w:pos="2880"/>
+        </w:tabs>
+        <w:ind w:left="2880" w:hanging="360"/>
+      </w:pPr>
+      <w:rPr>
+        <w:rFonts w:ascii="Wingdings" w:hAnsi="Wingdings" w:hint="default"/>
+        <w:sz w:val="20"/>
+      </w:rPr>
+    </w:lvl>
+    <w:lvl w:ilvl="4" w:tentative="1">
+      <w:start w:val="1"/>
+      <w:numFmt w:val="bullet"/>
+      <w:lvlText w:val=""/>
+      <w:lvlJc w:val="left"/>
+      <w:pPr>
+        <w:tabs>
+          <w:tab w:val="num" w:pos="3600"/>
+        </w:tabs>
+        <w:ind w:left="3600" w:hanging="360"/>
+      </w:pPr>
+      <w:rPr>
+        <w:rFonts w:ascii="Wingdings" w:hAnsi="Wingdings" w:hint="default"/>
+        <w:sz w:val="20"/>
+      </w:rPr>
+    </w:lvl>
+    <w:lvl w:ilvl="5" w:tentative="1">
+      <w:start w:val="1"/>
+      <w:numFmt w:val="bullet"/>
+      <w:lvlText w:val=""/>
+      <w:lvlJc w:val="left"/>
+      <w:pPr>
+        <w:tabs>
+          <w:tab w:val="num" w:pos="4320"/>
+        </w:tabs>
+        <w:ind w:left="4320" w:hanging="360"/>
+      </w:pPr>
+      <w:rPr>
+        <w:rFonts w:ascii="Wingdings" w:hAnsi="Wingdings" w:hint="default"/>
+        <w:sz w:val="20"/>
+      </w:rPr>
+    </w:lvl>
+    <w:lvl w:ilvl="6" w:tentative="1">
+      <w:start w:val="1"/>
+      <w:numFmt w:val="bullet"/>
+      <w:lvlText w:val=""/>
+      <w:lvlJc w:val="left"/>
+      <w:pPr>
+        <w:tabs>
+          <w:tab w:val="num" w:pos="5040"/>
+        </w:tabs>
+        <w:ind w:left="5040" w:hanging="360"/>
+      </w:pPr>
+      <w:rPr>
+        <w:rFonts w:ascii="Wingdings" w:hAnsi="Wingdings" w:hint="default"/>
+        <w:sz w:val="20"/>
+      </w:rPr>
+    </w:lvl>
+    <w:lvl w:ilvl="7" w:tentative="1">
+      <w:start w:val="1"/>
+      <w:numFmt w:val="bullet"/>
+      <w:lvlText w:val=""/>
+      <w:lvlJc w:val="left"/>
+      <w:pPr>
+        <w:tabs>
+          <w:tab w:val="num" w:pos="5760"/>
+        </w:tabs>
+        <w:ind w:left="5760" w:hanging="360"/>
+      </w:pPr>
+      <w:rPr>
+        <w:rFonts w:ascii="Wingdings" w:hAnsi="Wingdings" w:hint="default"/>
+        <w:sz w:val="20"/>
+      </w:rPr>
+    </w:lvl>
+    <w:lvl w:ilvl="8" w:tentative="1">
+      <w:start w:val="1"/>
+      <w:numFmt w:val="bullet"/>
+      <w:lvlText w:val=""/>
+      <w:lvlJc w:val="left"/>
+      <w:pPr>
+        <w:tabs>
+          <w:tab w:val="num" w:pos="6480"/>
+        </w:tabs>
+        <w:ind w:left="6480" w:hanging="360"/>
+      </w:pPr>
+      <w:rPr>
+        <w:rFonts w:ascii="Wingdings" w:hAnsi="Wingdings" w:hint="default"/>
+        <w:sz w:val="20"/>
+      </w:rPr>
     </w:lvl>
   </w:abstractNum>
   <w:num w:numId="1" w16cid:durableId="1355114798">
@@ -1566,13 +5179,13 @@
     <w:abstractNumId w:val="9"/>
   </w:num>
   <w:num w:numId="5" w16cid:durableId="2001959421">
-    <w:abstractNumId w:val="15"/>
+    <w:abstractNumId w:val="20"/>
   </w:num>
   <w:num w:numId="6" w16cid:durableId="1363822861">
     <w:abstractNumId w:val="10"/>
   </w:num>
   <w:num w:numId="7" w16cid:durableId="481433593">
-    <w:abstractNumId w:val="12"/>
+    <w:abstractNumId w:val="13"/>
   </w:num>
   <w:num w:numId="8" w16cid:durableId="1995330879">
     <w:abstractNumId w:val="7"/>
@@ -1599,13 +5212,43 @@
     <w:abstractNumId w:val="0"/>
   </w:num>
   <w:num w:numId="16" w16cid:durableId="1063527736">
-    <w:abstractNumId w:val="13"/>
+    <w:abstractNumId w:val="16"/>
   </w:num>
   <w:num w:numId="17" w16cid:durableId="1738749323">
+    <w:abstractNumId w:val="12"/>
+  </w:num>
+  <w:num w:numId="18" w16cid:durableId="1863542858">
+    <w:abstractNumId w:val="17"/>
+  </w:num>
+  <w:num w:numId="19" w16cid:durableId="2024898024">
+    <w:abstractNumId w:val="18"/>
+  </w:num>
+  <w:num w:numId="20" w16cid:durableId="906040157">
+    <w:abstractNumId w:val="22"/>
+  </w:num>
+  <w:num w:numId="21" w16cid:durableId="1984893125">
+    <w:abstractNumId w:val="14"/>
+  </w:num>
+  <w:num w:numId="22" w16cid:durableId="663093388">
+    <w:abstractNumId w:val="19"/>
+  </w:num>
+  <w:num w:numId="23" w16cid:durableId="1928004831">
     <w:abstractNumId w:val="11"/>
   </w:num>
-  <w:num w:numId="18" w16cid:durableId="1863542858">
-    <w:abstractNumId w:val="14"/>
+  <w:num w:numId="24" w16cid:durableId="1016544961">
+    <w:abstractNumId w:val="25"/>
+  </w:num>
+  <w:num w:numId="25" w16cid:durableId="900334196">
+    <w:abstractNumId w:val="24"/>
+  </w:num>
+  <w:num w:numId="26" w16cid:durableId="511795850">
+    <w:abstractNumId w:val="23"/>
+  </w:num>
+  <w:num w:numId="27" w16cid:durableId="1613782739">
+    <w:abstractNumId w:val="21"/>
+  </w:num>
+  <w:num w:numId="28" w16cid:durableId="84542931">
+    <w:abstractNumId w:val="15"/>
   </w:num>
 </w:numbering>
 </file>
@@ -2061,7 +5704,6 @@
     <w:next w:val="Normal"/>
     <w:link w:val="Titre3Car"/>
     <w:uiPriority w:val="9"/>
-    <w:semiHidden/>
     <w:unhideWhenUsed/>
     <w:qFormat/>
     <w:rsid w:val="002554CD"/>
@@ -2076,6 +5718,29 @@
       <w:color w:val="004F5B" w:themeColor="accent1" w:themeShade="7F"/>
       <w:sz w:val="24"/>
       <w:szCs w:val="24"/>
+    </w:rPr>
+  </w:style>
+  <w:style w:type="paragraph" w:styleId="Titre4">
+    <w:name w:val="heading 4"/>
+    <w:basedOn w:val="Normal"/>
+    <w:next w:val="Normal"/>
+    <w:link w:val="Titre4Car"/>
+    <w:uiPriority w:val="9"/>
+    <w:semiHidden/>
+    <w:unhideWhenUsed/>
+    <w:qFormat/>
+    <w:rsid w:val="009F469C"/>
+    <w:pPr>
+      <w:keepNext/>
+      <w:keepLines/>
+      <w:spacing w:before="40" w:after="0"/>
+      <w:outlineLvl w:val="3"/>
+    </w:pPr>
+    <w:rPr>
+      <w:rFonts w:asciiTheme="majorHAnsi" w:eastAsiaTheme="majorEastAsia" w:hAnsiTheme="majorHAnsi" w:cstheme="majorBidi"/>
+      <w:i/>
+      <w:iCs/>
+      <w:color w:val="007789" w:themeColor="accent1" w:themeShade="BF"/>
     </w:rPr>
   </w:style>
   <w:style w:type="paragraph" w:styleId="Titre6">
@@ -2389,7 +6054,6 @@
     <w:basedOn w:val="Policepardfaut"/>
     <w:link w:val="Titre3"/>
     <w:uiPriority w:val="9"/>
-    <w:semiHidden/>
     <w:rsid w:val="00C6554A"/>
     <w:rPr>
       <w:rFonts w:asciiTheme="majorHAnsi" w:eastAsiaTheme="majorEastAsia" w:hAnsiTheme="majorHAnsi" w:cstheme="majorBidi"/>
@@ -2500,7 +6164,6 @@
     <w:basedOn w:val="Normal"/>
     <w:next w:val="Normal"/>
     <w:uiPriority w:val="35"/>
-    <w:semiHidden/>
     <w:unhideWhenUsed/>
     <w:qFormat/>
     <w:rsid w:val="00C6554A"/>
@@ -3011,6 +6674,56 @@
     <w:pPr>
       <w:ind w:left="720"/>
       <w:contextualSpacing/>
+    </w:pPr>
+  </w:style>
+  <w:style w:type="paragraph" w:styleId="TM3">
+    <w:name w:val="toc 3"/>
+    <w:basedOn w:val="Normal"/>
+    <w:next w:val="Normal"/>
+    <w:autoRedefine/>
+    <w:uiPriority w:val="39"/>
+    <w:unhideWhenUsed/>
+    <w:rsid w:val="00A218E7"/>
+    <w:pPr>
+      <w:spacing w:after="100"/>
+      <w:ind w:left="440"/>
+    </w:pPr>
+  </w:style>
+  <w:style w:type="character" w:customStyle="1" w:styleId="Titre4Car">
+    <w:name w:val="Titre 4 Car"/>
+    <w:basedOn w:val="Policepardfaut"/>
+    <w:link w:val="Titre4"/>
+    <w:uiPriority w:val="9"/>
+    <w:semiHidden/>
+    <w:rsid w:val="009F469C"/>
+    <w:rPr>
+      <w:rFonts w:asciiTheme="majorHAnsi" w:eastAsiaTheme="majorEastAsia" w:hAnsiTheme="majorHAnsi" w:cstheme="majorBidi"/>
+      <w:i/>
+      <w:iCs/>
+      <w:color w:val="007789" w:themeColor="accent1" w:themeShade="BF"/>
+    </w:rPr>
+  </w:style>
+  <w:style w:type="paragraph" w:styleId="TM1">
+    <w:name w:val="toc 1"/>
+    <w:basedOn w:val="Normal"/>
+    <w:next w:val="Normal"/>
+    <w:autoRedefine/>
+    <w:uiPriority w:val="39"/>
+    <w:unhideWhenUsed/>
+    <w:rsid w:val="008664BD"/>
+    <w:pPr>
+      <w:spacing w:after="100"/>
+    </w:pPr>
+  </w:style>
+  <w:style w:type="paragraph" w:styleId="Tabledesillustrations">
+    <w:name w:val="table of figures"/>
+    <w:basedOn w:val="Normal"/>
+    <w:next w:val="Normal"/>
+    <w:uiPriority w:val="99"/>
+    <w:unhideWhenUsed/>
+    <w:rsid w:val="00082800"/>
+    <w:pPr>
+      <w:spacing w:after="0"/>
     </w:pPr>
   </w:style>
 </w:styles>

</xml_diff>

<commit_message>
update : UML word
</commit_message>
<xml_diff>
--- a/Gestion Bibliothèque.docx
+++ b/Gestion Bibliothèque.docx
@@ -121,6 +121,10 @@
     <w:sdt>
       <w:sdtPr>
         <w:rPr>
+          <w:rFonts w:asciiTheme="minorHAnsi" w:eastAsiaTheme="minorHAnsi" w:hAnsiTheme="minorHAnsi" w:cstheme="minorBidi"/>
+          <w:color w:val="595959" w:themeColor="text1" w:themeTint="A6"/>
+          <w:sz w:val="22"/>
+          <w:szCs w:val="22"/>
           <w:lang w:val="fr-FR"/>
         </w:rPr>
         <w:id w:val="2052724862"/>
@@ -131,12 +135,8 @@
       </w:sdtPr>
       <w:sdtEndPr>
         <w:rPr>
-          <w:rFonts w:asciiTheme="minorHAnsi" w:eastAsiaTheme="minorHAnsi" w:hAnsiTheme="minorHAnsi" w:cstheme="minorBidi"/>
           <w:b/>
           <w:bCs/>
-          <w:color w:val="595959" w:themeColor="text1" w:themeTint="A6"/>
-          <w:sz w:val="22"/>
-          <w:szCs w:val="22"/>
         </w:rPr>
       </w:sdtEndPr>
       <w:sdtContent>
@@ -1981,6 +1981,85 @@
     </w:p>
     <w:p>
       <w:pPr>
+        <w:rPr>
+          <w:b/>
+          <w:bCs/>
+        </w:rPr>
+      </w:pPr>
+      <w:r>
+        <w:rPr>
+          <w:b/>
+          <w:bCs/>
+        </w:rPr>
+        <w:lastRenderedPageBreak/>
+        <w:br w:type="page"/>
+      </w:r>
+      <w:r>
+        <w:rPr>
+          <w:b/>
+          <w:bCs/>
+        </w:rPr>
+        <w:drawing>
+          <wp:anchor distT="0" distB="0" distL="114300" distR="114300" simplePos="0" relativeHeight="251658240" behindDoc="0" locked="0" layoutInCell="1" allowOverlap="1" wp14:anchorId="4EA0CF22" wp14:editId="1C681BC4">
+            <wp:simplePos x="0" y="0"/>
+            <wp:positionH relativeFrom="column">
+              <wp:posOffset>0</wp:posOffset>
+            </wp:positionH>
+            <wp:positionV relativeFrom="paragraph">
+              <wp:posOffset>0</wp:posOffset>
+            </wp:positionV>
+            <wp:extent cx="5274310" cy="4328795"/>
+            <wp:effectExtent l="0" t="0" r="2540" b="0"/>
+            <wp:wrapThrough wrapText="bothSides">
+              <wp:wrapPolygon edited="0">
+                <wp:start x="0" y="0"/>
+                <wp:lineTo x="0" y="21483"/>
+                <wp:lineTo x="21532" y="21483"/>
+                <wp:lineTo x="21532" y="0"/>
+                <wp:lineTo x="0" y="0"/>
+              </wp:wrapPolygon>
+            </wp:wrapThrough>
+            <wp:docPr id="1036795529" name="Image 1" descr="Une image contenant texte, diagramme, Plan, Parallèle&#10;&#10;Le contenu généré par l’IA peut être incorrect."/>
+            <wp:cNvGraphicFramePr>
+              <a:graphicFrameLocks xmlns:a="http://schemas.openxmlformats.org/drawingml/2006/main" noChangeAspect="1"/>
+            </wp:cNvGraphicFramePr>
+            <a:graphic xmlns:a="http://schemas.openxmlformats.org/drawingml/2006/main">
+              <a:graphicData uri="http://schemas.openxmlformats.org/drawingml/2006/picture">
+                <pic:pic xmlns:pic="http://schemas.openxmlformats.org/drawingml/2006/picture">
+                  <pic:nvPicPr>
+                    <pic:cNvPr id="1036795529" name="Image 1" descr="Une image contenant texte, diagramme, Plan, Parallèle&#10;&#10;Le contenu généré par l’IA peut être incorrect."/>
+                    <pic:cNvPicPr/>
+                  </pic:nvPicPr>
+                  <pic:blipFill>
+                    <a:blip r:embed="rId8">
+                      <a:extLst>
+                        <a:ext uri="{28A0092B-C50C-407E-A947-70E740481C1C}">
+                          <a14:useLocalDpi xmlns:a14="http://schemas.microsoft.com/office/drawing/2010/main" val="0"/>
+                        </a:ext>
+                      </a:extLst>
+                    </a:blip>
+                    <a:stretch>
+                      <a:fillRect/>
+                    </a:stretch>
+                  </pic:blipFill>
+                  <pic:spPr>
+                    <a:xfrm>
+                      <a:off x="0" y="0"/>
+                      <a:ext cx="5274310" cy="4328795"/>
+                    </a:xfrm>
+                    <a:prstGeom prst="rect">
+                      <a:avLst/>
+                    </a:prstGeom>
+                  </pic:spPr>
+                </pic:pic>
+              </a:graphicData>
+            </a:graphic>
+          </wp:anchor>
+        </w:drawing>
+      </w:r>
+    </w:p>
+    <w:p>
+      <w:pPr>
         <w:pStyle w:val="Titre1"/>
       </w:pPr>
       <w:bookmarkStart w:id="1" w:name="_Toc218810312"/>
@@ -2007,13 +2086,7 @@
         <w:t xml:space="preserve">) à la racine. Si inexistant, il est possible d’ajouter manuellement avec l’application les données et de les sauvegarder, les fichiers seront </w:t>
       </w:r>
       <w:r>
-        <w:t xml:space="preserve">alors </w:t>
-      </w:r>
-      <w:r>
-        <w:t>automatiquement</w:t>
-      </w:r>
-      <w:r>
-        <w:t xml:space="preserve"> </w:t>
+        <w:t xml:space="preserve">alors automatiquement </w:t>
       </w:r>
       <w:r>
         <w:t>générés</w:t>
@@ -2057,6 +2130,9 @@
         <w:jc w:val="center"/>
       </w:pPr>
       <w:r>
+        <w:rPr>
+          <w:noProof/>
+        </w:rPr>
         <w:drawing>
           <wp:inline distT="0" distB="0" distL="0" distR="0" wp14:anchorId="50A29A88" wp14:editId="53CE9280">
             <wp:extent cx="3888978" cy="2258192"/>
@@ -2073,7 +2149,7 @@
                     <pic:cNvPicPr/>
                   </pic:nvPicPr>
                   <pic:blipFill>
-                    <a:blip r:embed="rId8"/>
+                    <a:blip r:embed="rId9"/>
                     <a:stretch>
                       <a:fillRect/>
                     </a:stretch>
@@ -2103,24 +2179,14 @@
       <w:r>
         <w:t xml:space="preserve">Figure </w:t>
       </w:r>
-      <w:r>
-        <w:fldChar w:fldCharType="begin"/>
-      </w:r>
-      <w:r>
-        <w:instrText xml:space="preserve"> SEQ Figure \* ARABIC </w:instrText>
-      </w:r>
-      <w:r>
-        <w:fldChar w:fldCharType="separate"/>
-      </w:r>
-      <w:r>
-        <w:rPr>
-          <w:noProof/>
-        </w:rPr>
-        <w:t>1</w:t>
-      </w:r>
-      <w:r>
-        <w:fldChar w:fldCharType="end"/>
-      </w:r>
+      <w:fldSimple w:instr=" SEQ Figure \* ARABIC ">
+        <w:r>
+          <w:rPr>
+            <w:noProof/>
+          </w:rPr>
+          <w:t>1</w:t>
+        </w:r>
+      </w:fldSimple>
       <w:r>
         <w:t xml:space="preserve"> :  Première ouverture</w:t>
       </w:r>
@@ -2177,6 +2243,9 @@
         <w:jc w:val="center"/>
       </w:pPr>
       <w:r>
+        <w:rPr>
+          <w:noProof/>
+        </w:rPr>
         <w:drawing>
           <wp:inline distT="0" distB="0" distL="0" distR="0" wp14:anchorId="16E6D3D1" wp14:editId="324E02D6">
             <wp:extent cx="3685540" cy="2139619"/>
@@ -2193,7 +2262,7 @@
                     <pic:cNvPicPr/>
                   </pic:nvPicPr>
                   <pic:blipFill>
-                    <a:blip r:embed="rId9"/>
+                    <a:blip r:embed="rId10"/>
                     <a:stretch>
                       <a:fillRect/>
                     </a:stretch>
@@ -2223,24 +2292,14 @@
       <w:r>
         <w:t xml:space="preserve">Figure </w:t>
       </w:r>
-      <w:r>
-        <w:fldChar w:fldCharType="begin"/>
-      </w:r>
-      <w:r>
-        <w:instrText xml:space="preserve"> SEQ Figure \* ARABIC </w:instrText>
-      </w:r>
-      <w:r>
-        <w:fldChar w:fldCharType="separate"/>
-      </w:r>
-      <w:r>
-        <w:rPr>
-          <w:noProof/>
-        </w:rPr>
-        <w:t>2</w:t>
-      </w:r>
-      <w:r>
-        <w:fldChar w:fldCharType="end"/>
-      </w:r>
+      <w:fldSimple w:instr=" SEQ Figure \* ARABIC ">
+        <w:r>
+          <w:rPr>
+            <w:noProof/>
+          </w:rPr>
+          <w:t>2</w:t>
+        </w:r>
+      </w:fldSimple>
       <w:r>
         <w:t xml:space="preserve"> : Barre d'outils (fenêtre contextuelle)</w:t>
       </w:r>
@@ -2302,6 +2361,9 @@
         <w:jc w:val="center"/>
       </w:pPr>
       <w:r>
+        <w:rPr>
+          <w:noProof/>
+        </w:rPr>
         <w:drawing>
           <wp:inline distT="0" distB="0" distL="0" distR="0" wp14:anchorId="14F65019" wp14:editId="0A2CCBDC">
             <wp:extent cx="4161127" cy="2424736"/>
@@ -2318,7 +2380,7 @@
                     <pic:cNvPicPr/>
                   </pic:nvPicPr>
                   <pic:blipFill>
-                    <a:blip r:embed="rId10"/>
+                    <a:blip r:embed="rId11"/>
                     <a:stretch>
                       <a:fillRect/>
                     </a:stretch>
@@ -2348,24 +2410,14 @@
       <w:r>
         <w:t xml:space="preserve">Figure </w:t>
       </w:r>
-      <w:r>
-        <w:fldChar w:fldCharType="begin"/>
-      </w:r>
-      <w:r>
-        <w:instrText xml:space="preserve"> SEQ Figure \* ARABIC </w:instrText>
-      </w:r>
-      <w:r>
-        <w:fldChar w:fldCharType="separate"/>
-      </w:r>
-      <w:r>
-        <w:rPr>
-          <w:noProof/>
-        </w:rPr>
-        <w:t>3</w:t>
-      </w:r>
-      <w:r>
-        <w:fldChar w:fldCharType="end"/>
-      </w:r>
+      <w:fldSimple w:instr=" SEQ Figure \* ARABIC ">
+        <w:r>
+          <w:rPr>
+            <w:noProof/>
+          </w:rPr>
+          <w:t>3</w:t>
+        </w:r>
+      </w:fldSimple>
       <w:r>
         <w:t xml:space="preserve">  : Exemple de retour (ligne surligné)</w:t>
       </w:r>
@@ -2509,6 +2561,9 @@
         <w:jc w:val="center"/>
       </w:pPr>
       <w:r>
+        <w:rPr>
+          <w:noProof/>
+        </w:rPr>
         <w:drawing>
           <wp:inline distT="0" distB="0" distL="0" distR="0" wp14:anchorId="4022119F" wp14:editId="62E0FA29">
             <wp:extent cx="4504683" cy="2233902"/>
@@ -2525,7 +2580,7 @@
                     <pic:cNvPicPr/>
                   </pic:nvPicPr>
                   <pic:blipFill>
-                    <a:blip r:embed="rId11"/>
+                    <a:blip r:embed="rId12"/>
                     <a:stretch>
                       <a:fillRect/>
                     </a:stretch>
@@ -2555,24 +2610,14 @@
       <w:r>
         <w:t xml:space="preserve">Figure </w:t>
       </w:r>
-      <w:r>
-        <w:fldChar w:fldCharType="begin"/>
-      </w:r>
-      <w:r>
-        <w:instrText xml:space="preserve"> SEQ Figure \* ARABIC </w:instrText>
-      </w:r>
-      <w:r>
-        <w:fldChar w:fldCharType="separate"/>
-      </w:r>
-      <w:r>
-        <w:rPr>
-          <w:noProof/>
-        </w:rPr>
-        <w:t>4</w:t>
-      </w:r>
-      <w:r>
-        <w:fldChar w:fldCharType="end"/>
-      </w:r>
+      <w:fldSimple w:instr=" SEQ Figure \* ARABIC ">
+        <w:r>
+          <w:rPr>
+            <w:noProof/>
+          </w:rPr>
+          <w:t>4</w:t>
+        </w:r>
+      </w:fldSimple>
       <w:r>
         <w:t xml:space="preserve"> : Augmenter Quota Exemple</w:t>
       </w:r>
@@ -2647,6 +2692,9 @@
         <w:jc w:val="center"/>
       </w:pPr>
       <w:r>
+        <w:rPr>
+          <w:noProof/>
+        </w:rPr>
         <w:drawing>
           <wp:inline distT="0" distB="0" distL="0" distR="0" wp14:anchorId="1FFAED4E" wp14:editId="786E9071">
             <wp:extent cx="3908826" cy="1987826"/>
@@ -2663,7 +2711,7 @@
                     <pic:cNvPicPr/>
                   </pic:nvPicPr>
                   <pic:blipFill>
-                    <a:blip r:embed="rId12"/>
+                    <a:blip r:embed="rId13"/>
                     <a:stretch>
                       <a:fillRect/>
                     </a:stretch>
@@ -2693,24 +2741,14 @@
       <w:r>
         <w:t xml:space="preserve">Figure </w:t>
       </w:r>
-      <w:r>
-        <w:fldChar w:fldCharType="begin"/>
-      </w:r>
-      <w:r>
-        <w:instrText xml:space="preserve"> SEQ Figure \* ARABIC </w:instrText>
-      </w:r>
-      <w:r>
-        <w:fldChar w:fldCharType="separate"/>
-      </w:r>
-      <w:r>
-        <w:rPr>
-          <w:noProof/>
-        </w:rPr>
-        <w:t>5</w:t>
-      </w:r>
-      <w:r>
-        <w:fldChar w:fldCharType="end"/>
-      </w:r>
+      <w:fldSimple w:instr=" SEQ Figure \* ARABIC ">
+        <w:r>
+          <w:rPr>
+            <w:noProof/>
+          </w:rPr>
+          <w:t>5</w:t>
+        </w:r>
+      </w:fldSimple>
       <w:r>
         <w:t xml:space="preserve"> </w:t>
       </w:r>
@@ -2800,6 +2838,9 @@
         <w:jc w:val="center"/>
       </w:pPr>
       <w:r>
+        <w:rPr>
+          <w:noProof/>
+        </w:rPr>
         <w:drawing>
           <wp:inline distT="0" distB="0" distL="0" distR="0" wp14:anchorId="6C1C1B73" wp14:editId="38C047AA">
             <wp:extent cx="4576611" cy="1775874"/>
@@ -2816,7 +2857,7 @@
                     <pic:cNvPicPr/>
                   </pic:nvPicPr>
                   <pic:blipFill>
-                    <a:blip r:embed="rId13"/>
+                    <a:blip r:embed="rId14"/>
                     <a:stretch>
                       <a:fillRect/>
                     </a:stretch>
@@ -2846,24 +2887,14 @@
       <w:r>
         <w:t xml:space="preserve">Figure </w:t>
       </w:r>
-      <w:r>
-        <w:fldChar w:fldCharType="begin"/>
-      </w:r>
-      <w:r>
-        <w:instrText xml:space="preserve"> SEQ Figure \* ARABIC </w:instrText>
-      </w:r>
-      <w:r>
-        <w:fldChar w:fldCharType="separate"/>
-      </w:r>
-      <w:r>
-        <w:rPr>
-          <w:noProof/>
-        </w:rPr>
-        <w:t>6</w:t>
-      </w:r>
-      <w:r>
-        <w:fldChar w:fldCharType="end"/>
-      </w:r>
+      <w:fldSimple w:instr=" SEQ Figure \* ARABIC ">
+        <w:r>
+          <w:rPr>
+            <w:noProof/>
+          </w:rPr>
+          <w:t>6</w:t>
+        </w:r>
+      </w:fldSimple>
       <w:r>
         <w:t xml:space="preserve"> : Après Prolongation</w:t>
       </w:r>
@@ -2969,6 +3000,9 @@
         <w:jc w:val="center"/>
       </w:pPr>
       <w:r>
+        <w:rPr>
+          <w:noProof/>
+        </w:rPr>
         <w:drawing>
           <wp:inline distT="0" distB="0" distL="0" distR="0" wp14:anchorId="0B7CFB9F" wp14:editId="04B4DDD6">
             <wp:extent cx="5274310" cy="1634490"/>
@@ -2985,7 +3019,7 @@
                     <pic:cNvPicPr/>
                   </pic:nvPicPr>
                   <pic:blipFill>
-                    <a:blip r:embed="rId14"/>
+                    <a:blip r:embed="rId15"/>
                     <a:stretch>
                       <a:fillRect/>
                     </a:stretch>
@@ -3015,24 +3049,14 @@
       <w:r>
         <w:t xml:space="preserve">Figure </w:t>
       </w:r>
-      <w:r>
-        <w:fldChar w:fldCharType="begin"/>
-      </w:r>
-      <w:r>
-        <w:instrText xml:space="preserve"> SEQ Figure \* ARABIC </w:instrText>
-      </w:r>
-      <w:r>
-        <w:fldChar w:fldCharType="separate"/>
-      </w:r>
-      <w:r>
-        <w:rPr>
-          <w:noProof/>
-        </w:rPr>
-        <w:t>7</w:t>
-      </w:r>
-      <w:r>
-        <w:fldChar w:fldCharType="end"/>
-      </w:r>
+      <w:fldSimple w:instr=" SEQ Figure \* ARABIC ">
+        <w:r>
+          <w:rPr>
+            <w:noProof/>
+          </w:rPr>
+          <w:t>7</w:t>
+        </w:r>
+      </w:fldSimple>
       <w:r>
         <w:t xml:space="preserve"> : Pénalité en cas de perte</w:t>
       </w:r>
@@ -3171,22 +3195,13 @@
         <w:t xml:space="preserve"> : Définit l'identité de l'usager (nom, email, institut) et ses droits d'emprunt (quota, durée, nombre de prolongations autorisées).</w:t>
       </w:r>
       <w:r>
-        <w:t xml:space="preserve"> </w:t>
-      </w:r>
-      <w:r>
-        <w:t xml:space="preserve">Elle possède deux classes </w:t>
+        <w:t xml:space="preserve"> Elle possède deux classes </w:t>
       </w:r>
       <w:r>
         <w:t>filles</w:t>
       </w:r>
       <w:r>
-        <w:t>, permettant de définir selon le type</w:t>
-      </w:r>
-      <w:r>
-        <w:t xml:space="preserve"> de lecteur </w:t>
-      </w:r>
-      <w:r>
-        <w:t>:</w:t>
+        <w:t>, permettant de définir selon le type de lecteur :</w:t>
       </w:r>
     </w:p>
     <w:p>
@@ -3272,10 +3287,7 @@
       </w:pPr>
       <w:bookmarkStart w:id="16" w:name="_Toc218810320"/>
       <w:r>
-        <w:t xml:space="preserve">Paquet </w:t>
-      </w:r>
-      <w:r>
-        <w:t>Gestion</w:t>
+        <w:t>Paquet Gestion</w:t>
       </w:r>
       <w:bookmarkEnd w:id="16"/>
     </w:p>
@@ -3332,10 +3344,7 @@
       </w:pPr>
       <w:bookmarkStart w:id="17" w:name="_Toc218810321"/>
       <w:r>
-        <w:t xml:space="preserve">Paquet </w:t>
-      </w:r>
-      <w:r>
-        <w:t>Graphic</w:t>
+        <w:t>Paquet Graphic</w:t>
       </w:r>
       <w:bookmarkEnd w:id="17"/>
     </w:p>
@@ -3405,7 +3414,7 @@
     <w:p/>
     <w:p/>
     <w:sectPr>
-      <w:footerReference w:type="default" r:id="rId15"/>
+      <w:footerReference w:type="default" r:id="rId16"/>
       <w:pgSz w:w="11906" w:h="16838" w:code="9"/>
       <w:pgMar w:top="1728" w:right="1800" w:bottom="1440" w:left="1800" w:header="720" w:footer="720" w:gutter="0"/>
       <w:pgNumType w:start="0"/>
@@ -6315,6 +6324,7 @@
   <w:style w:type="character" w:default="1" w:styleId="Policepardfaut">
     <w:name w:val="Default Paragraph Font"/>
     <w:uiPriority w:val="1"/>
+    <w:semiHidden/>
     <w:unhideWhenUsed/>
   </w:style>
   <w:style w:type="table" w:default="1" w:styleId="TableauNormal">

</xml_diff>

<commit_message>
release : Rapport 1.0
</commit_message>
<xml_diff>
--- a/Gestion Bibliothèque.docx
+++ b/Gestion Bibliothèque.docx
@@ -155,6 +155,7 @@
           <w:pPr>
             <w:pStyle w:val="TM2"/>
             <w:tabs>
+              <w:tab w:val="left" w:pos="720"/>
               <w:tab w:val="right" w:leader="dot" w:pos="8296"/>
             </w:tabs>
             <w:rPr>
@@ -177,12 +178,32 @@
           <w:r>
             <w:fldChar w:fldCharType="separate"/>
           </w:r>
-          <w:hyperlink w:anchor="_Toc218810311" w:history="1">
+          <w:hyperlink w:anchor="_Toc218872778" w:history="1">
             <w:r>
               <w:rPr>
                 <w:rStyle w:val="Lienhypertexte"/>
                 <w:noProof/>
               </w:rPr>
+              <w:t>I.</w:t>
+            </w:r>
+            <w:r>
+              <w:rPr>
+                <w:rFonts w:eastAsiaTheme="minorEastAsia"/>
+                <w:noProof/>
+                <w:color w:val="auto"/>
+                <w:kern w:val="2"/>
+                <w:sz w:val="24"/>
+                <w:szCs w:val="24"/>
+                <w:lang w:eastAsia="fr-FR"/>
+                <w14:ligatures w14:val="standardContextual"/>
+              </w:rPr>
+              <w:tab/>
+            </w:r>
+            <w:r>
+              <w:rPr>
+                <w:rStyle w:val="Lienhypertexte"/>
+                <w:noProof/>
+              </w:rPr>
               <w:t>Introduction</w:t>
             </w:r>
             <w:r>
@@ -204,7 +225,7 @@
                 <w:noProof/>
                 <w:webHidden/>
               </w:rPr>
-              <w:instrText xml:space="preserve"> PAGEREF _Toc218810311 \h </w:instrText>
+              <w:instrText xml:space="preserve"> PAGEREF _Toc218872778 \h </w:instrText>
             </w:r>
             <w:r>
               <w:rPr>
@@ -225,81 +246,6 @@
                 <w:webHidden/>
               </w:rPr>
               <w:t>2</w:t>
-            </w:r>
-            <w:r>
-              <w:rPr>
-                <w:noProof/>
-                <w:webHidden/>
-              </w:rPr>
-              <w:fldChar w:fldCharType="end"/>
-            </w:r>
-          </w:hyperlink>
-        </w:p>
-        <w:p>
-          <w:pPr>
-            <w:pStyle w:val="TM1"/>
-            <w:tabs>
-              <w:tab w:val="right" w:leader="dot" w:pos="8296"/>
-            </w:tabs>
-            <w:rPr>
-              <w:rFonts w:eastAsiaTheme="minorEastAsia"/>
-              <w:noProof/>
-              <w:color w:val="auto"/>
-              <w:kern w:val="2"/>
-              <w:sz w:val="24"/>
-              <w:szCs w:val="24"/>
-              <w:lang w:eastAsia="fr-FR"/>
-              <w14:ligatures w14:val="standardContextual"/>
-            </w:rPr>
-          </w:pPr>
-          <w:hyperlink w:anchor="_Toc218810312" w:history="1">
-            <w:r>
-              <w:rPr>
-                <w:rStyle w:val="Lienhypertexte"/>
-                <w:noProof/>
-              </w:rPr>
-              <w:t>Utilisation du programme</w:t>
-            </w:r>
-            <w:r>
-              <w:rPr>
-                <w:noProof/>
-                <w:webHidden/>
-              </w:rPr>
-              <w:tab/>
-            </w:r>
-            <w:r>
-              <w:rPr>
-                <w:noProof/>
-                <w:webHidden/>
-              </w:rPr>
-              <w:fldChar w:fldCharType="begin"/>
-            </w:r>
-            <w:r>
-              <w:rPr>
-                <w:noProof/>
-                <w:webHidden/>
-              </w:rPr>
-              <w:instrText xml:space="preserve"> PAGEREF _Toc218810312 \h </w:instrText>
-            </w:r>
-            <w:r>
-              <w:rPr>
-                <w:noProof/>
-                <w:webHidden/>
-              </w:rPr>
-            </w:r>
-            <w:r>
-              <w:rPr>
-                <w:noProof/>
-                <w:webHidden/>
-              </w:rPr>
-              <w:fldChar w:fldCharType="separate"/>
-            </w:r>
-            <w:r>
-              <w:rPr>
-                <w:noProof/>
-                <w:webHidden/>
-              </w:rPr>
-              <w:t>3</w:t>
             </w:r>
             <w:r>
               <w:rPr>
@@ -327,13 +273,13 @@
               <w14:ligatures w14:val="standardContextual"/>
             </w:rPr>
           </w:pPr>
-          <w:hyperlink w:anchor="_Toc218810313" w:history="1">
+          <w:hyperlink w:anchor="_Toc218872779" w:history="1">
             <w:r>
               <w:rPr>
                 <w:rStyle w:val="Lienhypertexte"/>
                 <w:noProof/>
               </w:rPr>
-              <w:t>Interface</w:t>
+              <w:t>UML du projet</w:t>
             </w:r>
             <w:r>
               <w:rPr>
@@ -354,7 +300,7 @@
                 <w:noProof/>
                 <w:webHidden/>
               </w:rPr>
-              <w:instrText xml:space="preserve"> PAGEREF _Toc218810313 \h </w:instrText>
+              <w:instrText xml:space="preserve"> PAGEREF _Toc218872779 \h </w:instrText>
             </w:r>
             <w:r>
               <w:rPr>
@@ -387,7 +333,103 @@
         </w:p>
         <w:p>
           <w:pPr>
-            <w:pStyle w:val="TM2"/>
+            <w:pStyle w:val="TM1"/>
+            <w:tabs>
+              <w:tab w:val="left" w:pos="440"/>
+              <w:tab w:val="right" w:leader="dot" w:pos="8296"/>
+            </w:tabs>
+            <w:rPr>
+              <w:rFonts w:eastAsiaTheme="minorEastAsia"/>
+              <w:noProof/>
+              <w:color w:val="auto"/>
+              <w:kern w:val="2"/>
+              <w:sz w:val="24"/>
+              <w:szCs w:val="24"/>
+              <w:lang w:eastAsia="fr-FR"/>
+              <w14:ligatures w14:val="standardContextual"/>
+            </w:rPr>
+          </w:pPr>
+          <w:hyperlink w:anchor="_Toc218872780" w:history="1">
+            <w:r>
+              <w:rPr>
+                <w:rStyle w:val="Lienhypertexte"/>
+                <w:noProof/>
+              </w:rPr>
+              <w:t>II.</w:t>
+            </w:r>
+            <w:r>
+              <w:rPr>
+                <w:rFonts w:eastAsiaTheme="minorEastAsia"/>
+                <w:noProof/>
+                <w:color w:val="auto"/>
+                <w:kern w:val="2"/>
+                <w:sz w:val="24"/>
+                <w:szCs w:val="24"/>
+                <w:lang w:eastAsia="fr-FR"/>
+                <w14:ligatures w14:val="standardContextual"/>
+              </w:rPr>
+              <w:tab/>
+            </w:r>
+            <w:r>
+              <w:rPr>
+                <w:rStyle w:val="Lienhypertexte"/>
+                <w:noProof/>
+              </w:rPr>
+              <w:t>Utilisation du programme</w:t>
+            </w:r>
+            <w:r>
+              <w:rPr>
+                <w:noProof/>
+                <w:webHidden/>
+              </w:rPr>
+              <w:tab/>
+            </w:r>
+            <w:r>
+              <w:rPr>
+                <w:noProof/>
+                <w:webHidden/>
+              </w:rPr>
+              <w:fldChar w:fldCharType="begin"/>
+            </w:r>
+            <w:r>
+              <w:rPr>
+                <w:noProof/>
+                <w:webHidden/>
+              </w:rPr>
+              <w:instrText xml:space="preserve"> PAGEREF _Toc218872780 \h </w:instrText>
+            </w:r>
+            <w:r>
+              <w:rPr>
+                <w:noProof/>
+                <w:webHidden/>
+              </w:rPr>
+            </w:r>
+            <w:r>
+              <w:rPr>
+                <w:noProof/>
+                <w:webHidden/>
+              </w:rPr>
+              <w:fldChar w:fldCharType="separate"/>
+            </w:r>
+            <w:r>
+              <w:rPr>
+                <w:noProof/>
+                <w:webHidden/>
+              </w:rPr>
+              <w:t>4</w:t>
+            </w:r>
+            <w:r>
+              <w:rPr>
+                <w:noProof/>
+                <w:webHidden/>
+              </w:rPr>
+              <w:fldChar w:fldCharType="end"/>
+            </w:r>
+          </w:hyperlink>
+        </w:p>
+        <w:p>
+          <w:pPr>
+            <w:pStyle w:val="TM3"/>
             <w:tabs>
               <w:tab w:val="right" w:leader="dot" w:pos="8296"/>
             </w:tabs>
@@ -402,12 +444,87 @@
               <w14:ligatures w14:val="standardContextual"/>
             </w:rPr>
           </w:pPr>
-          <w:hyperlink w:anchor="_Toc218810314" w:history="1">
+          <w:hyperlink w:anchor="_Toc218872781" w:history="1">
             <w:r>
               <w:rPr>
                 <w:rStyle w:val="Lienhypertexte"/>
                 <w:noProof/>
               </w:rPr>
+              <w:t>Interface</w:t>
+            </w:r>
+            <w:r>
+              <w:rPr>
+                <w:noProof/>
+                <w:webHidden/>
+              </w:rPr>
+              <w:tab/>
+            </w:r>
+            <w:r>
+              <w:rPr>
+                <w:noProof/>
+                <w:webHidden/>
+              </w:rPr>
+              <w:fldChar w:fldCharType="begin"/>
+            </w:r>
+            <w:r>
+              <w:rPr>
+                <w:noProof/>
+                <w:webHidden/>
+              </w:rPr>
+              <w:instrText xml:space="preserve"> PAGEREF _Toc218872781 \h </w:instrText>
+            </w:r>
+            <w:r>
+              <w:rPr>
+                <w:noProof/>
+                <w:webHidden/>
+              </w:rPr>
+            </w:r>
+            <w:r>
+              <w:rPr>
+                <w:noProof/>
+                <w:webHidden/>
+              </w:rPr>
+              <w:fldChar w:fldCharType="separate"/>
+            </w:r>
+            <w:r>
+              <w:rPr>
+                <w:noProof/>
+                <w:webHidden/>
+              </w:rPr>
+              <w:t>4</w:t>
+            </w:r>
+            <w:r>
+              <w:rPr>
+                <w:noProof/>
+                <w:webHidden/>
+              </w:rPr>
+              <w:fldChar w:fldCharType="end"/>
+            </w:r>
+          </w:hyperlink>
+        </w:p>
+        <w:p>
+          <w:pPr>
+            <w:pStyle w:val="TM3"/>
+            <w:tabs>
+              <w:tab w:val="right" w:leader="dot" w:pos="8296"/>
+            </w:tabs>
+            <w:rPr>
+              <w:rFonts w:eastAsiaTheme="minorEastAsia"/>
+              <w:noProof/>
+              <w:color w:val="auto"/>
+              <w:kern w:val="2"/>
+              <w:sz w:val="24"/>
+              <w:szCs w:val="24"/>
+              <w:lang w:eastAsia="fr-FR"/>
+              <w14:ligatures w14:val="standardContextual"/>
+            </w:rPr>
+          </w:pPr>
+          <w:hyperlink w:anchor="_Toc218872782" w:history="1">
+            <w:r>
+              <w:rPr>
+                <w:rStyle w:val="Lienhypertexte"/>
+                <w:noProof/>
+              </w:rPr>
               <w:t>Règles de modification et possibilités.</w:t>
             </w:r>
             <w:r>
@@ -429,7 +546,7 @@
                 <w:noProof/>
                 <w:webHidden/>
               </w:rPr>
-              <w:instrText xml:space="preserve"> PAGEREF _Toc218810314 \h </w:instrText>
+              <w:instrText xml:space="preserve"> PAGEREF _Toc218872782 \h </w:instrText>
             </w:r>
             <w:r>
               <w:rPr>
@@ -449,7 +566,424 @@
                 <w:noProof/>
                 <w:webHidden/>
               </w:rPr>
-              <w:t>5</w:t>
+              <w:t>6</w:t>
+            </w:r>
+            <w:r>
+              <w:rPr>
+                <w:noProof/>
+                <w:webHidden/>
+              </w:rPr>
+              <w:fldChar w:fldCharType="end"/>
+            </w:r>
+          </w:hyperlink>
+        </w:p>
+        <w:p>
+          <w:pPr>
+            <w:pStyle w:val="TM2"/>
+            <w:tabs>
+              <w:tab w:val="left" w:pos="720"/>
+              <w:tab w:val="right" w:leader="dot" w:pos="8296"/>
+            </w:tabs>
+            <w:rPr>
+              <w:rFonts w:eastAsiaTheme="minorEastAsia"/>
+              <w:noProof/>
+              <w:color w:val="auto"/>
+              <w:kern w:val="2"/>
+              <w:sz w:val="24"/>
+              <w:szCs w:val="24"/>
+              <w:lang w:eastAsia="fr-FR"/>
+              <w14:ligatures w14:val="standardContextual"/>
+            </w:rPr>
+          </w:pPr>
+          <w:hyperlink w:anchor="_Toc218872783" w:history="1">
+            <w:r>
+              <w:rPr>
+                <w:rStyle w:val="Lienhypertexte"/>
+                <w:noProof/>
+              </w:rPr>
+              <w:t>III.</w:t>
+            </w:r>
+            <w:r>
+              <w:rPr>
+                <w:rFonts w:eastAsiaTheme="minorEastAsia"/>
+                <w:noProof/>
+                <w:color w:val="auto"/>
+                <w:kern w:val="2"/>
+                <w:sz w:val="24"/>
+                <w:szCs w:val="24"/>
+                <w:lang w:eastAsia="fr-FR"/>
+                <w14:ligatures w14:val="standardContextual"/>
+              </w:rPr>
+              <w:tab/>
+            </w:r>
+            <w:r>
+              <w:rPr>
+                <w:rStyle w:val="Lienhypertexte"/>
+                <w:noProof/>
+              </w:rPr>
+              <w:t>Présentation des classes</w:t>
+            </w:r>
+            <w:r>
+              <w:rPr>
+                <w:noProof/>
+                <w:webHidden/>
+              </w:rPr>
+              <w:tab/>
+            </w:r>
+            <w:r>
+              <w:rPr>
+                <w:noProof/>
+                <w:webHidden/>
+              </w:rPr>
+              <w:fldChar w:fldCharType="begin"/>
+            </w:r>
+            <w:r>
+              <w:rPr>
+                <w:noProof/>
+                <w:webHidden/>
+              </w:rPr>
+              <w:instrText xml:space="preserve"> PAGEREF _Toc218872783 \h </w:instrText>
+            </w:r>
+            <w:r>
+              <w:rPr>
+                <w:noProof/>
+                <w:webHidden/>
+              </w:rPr>
+            </w:r>
+            <w:r>
+              <w:rPr>
+                <w:noProof/>
+                <w:webHidden/>
+              </w:rPr>
+              <w:fldChar w:fldCharType="separate"/>
+            </w:r>
+            <w:r>
+              <w:rPr>
+                <w:noProof/>
+                <w:webHidden/>
+              </w:rPr>
+              <w:t>8</w:t>
+            </w:r>
+            <w:r>
+              <w:rPr>
+                <w:noProof/>
+                <w:webHidden/>
+              </w:rPr>
+              <w:fldChar w:fldCharType="end"/>
+            </w:r>
+          </w:hyperlink>
+        </w:p>
+        <w:p>
+          <w:pPr>
+            <w:pStyle w:val="TM3"/>
+            <w:tabs>
+              <w:tab w:val="right" w:leader="dot" w:pos="8296"/>
+            </w:tabs>
+            <w:rPr>
+              <w:rFonts w:eastAsiaTheme="minorEastAsia"/>
+              <w:noProof/>
+              <w:color w:val="auto"/>
+              <w:kern w:val="2"/>
+              <w:sz w:val="24"/>
+              <w:szCs w:val="24"/>
+              <w:lang w:eastAsia="fr-FR"/>
+              <w14:ligatures w14:val="standardContextual"/>
+            </w:rPr>
+          </w:pPr>
+          <w:hyperlink w:anchor="_Toc218872784" w:history="1">
+            <w:r>
+              <w:rPr>
+                <w:rStyle w:val="Lienhypertexte"/>
+                <w:noProof/>
+              </w:rPr>
+              <w:t>Paquet Modele</w:t>
+            </w:r>
+            <w:r>
+              <w:rPr>
+                <w:noProof/>
+                <w:webHidden/>
+              </w:rPr>
+              <w:tab/>
+            </w:r>
+            <w:r>
+              <w:rPr>
+                <w:noProof/>
+                <w:webHidden/>
+              </w:rPr>
+              <w:fldChar w:fldCharType="begin"/>
+            </w:r>
+            <w:r>
+              <w:rPr>
+                <w:noProof/>
+                <w:webHidden/>
+              </w:rPr>
+              <w:instrText xml:space="preserve"> PAGEREF _Toc218872784 \h </w:instrText>
+            </w:r>
+            <w:r>
+              <w:rPr>
+                <w:noProof/>
+                <w:webHidden/>
+              </w:rPr>
+            </w:r>
+            <w:r>
+              <w:rPr>
+                <w:noProof/>
+                <w:webHidden/>
+              </w:rPr>
+              <w:fldChar w:fldCharType="separate"/>
+            </w:r>
+            <w:r>
+              <w:rPr>
+                <w:noProof/>
+                <w:webHidden/>
+              </w:rPr>
+              <w:t>8</w:t>
+            </w:r>
+            <w:r>
+              <w:rPr>
+                <w:noProof/>
+                <w:webHidden/>
+              </w:rPr>
+              <w:fldChar w:fldCharType="end"/>
+            </w:r>
+          </w:hyperlink>
+        </w:p>
+        <w:p>
+          <w:pPr>
+            <w:pStyle w:val="TM3"/>
+            <w:tabs>
+              <w:tab w:val="right" w:leader="dot" w:pos="8296"/>
+            </w:tabs>
+            <w:rPr>
+              <w:rFonts w:eastAsiaTheme="minorEastAsia"/>
+              <w:noProof/>
+              <w:color w:val="auto"/>
+              <w:kern w:val="2"/>
+              <w:sz w:val="24"/>
+              <w:szCs w:val="24"/>
+              <w:lang w:eastAsia="fr-FR"/>
+              <w14:ligatures w14:val="standardContextual"/>
+            </w:rPr>
+          </w:pPr>
+          <w:hyperlink w:anchor="_Toc218872785" w:history="1">
+            <w:r>
+              <w:rPr>
+                <w:rStyle w:val="Lienhypertexte"/>
+                <w:noProof/>
+              </w:rPr>
+              <w:t>Paquet Gestion</w:t>
+            </w:r>
+            <w:r>
+              <w:rPr>
+                <w:noProof/>
+                <w:webHidden/>
+              </w:rPr>
+              <w:tab/>
+            </w:r>
+            <w:r>
+              <w:rPr>
+                <w:noProof/>
+                <w:webHidden/>
+              </w:rPr>
+              <w:fldChar w:fldCharType="begin"/>
+            </w:r>
+            <w:r>
+              <w:rPr>
+                <w:noProof/>
+                <w:webHidden/>
+              </w:rPr>
+              <w:instrText xml:space="preserve"> PAGEREF _Toc218872785 \h </w:instrText>
+            </w:r>
+            <w:r>
+              <w:rPr>
+                <w:noProof/>
+                <w:webHidden/>
+              </w:rPr>
+            </w:r>
+            <w:r>
+              <w:rPr>
+                <w:noProof/>
+                <w:webHidden/>
+              </w:rPr>
+              <w:fldChar w:fldCharType="separate"/>
+            </w:r>
+            <w:r>
+              <w:rPr>
+                <w:noProof/>
+                <w:webHidden/>
+              </w:rPr>
+              <w:t>9</w:t>
+            </w:r>
+            <w:r>
+              <w:rPr>
+                <w:noProof/>
+                <w:webHidden/>
+              </w:rPr>
+              <w:fldChar w:fldCharType="end"/>
+            </w:r>
+          </w:hyperlink>
+        </w:p>
+        <w:p>
+          <w:pPr>
+            <w:pStyle w:val="TM3"/>
+            <w:tabs>
+              <w:tab w:val="right" w:leader="dot" w:pos="8296"/>
+            </w:tabs>
+            <w:rPr>
+              <w:rFonts w:eastAsiaTheme="minorEastAsia"/>
+              <w:noProof/>
+              <w:color w:val="auto"/>
+              <w:kern w:val="2"/>
+              <w:sz w:val="24"/>
+              <w:szCs w:val="24"/>
+              <w:lang w:eastAsia="fr-FR"/>
+              <w14:ligatures w14:val="standardContextual"/>
+            </w:rPr>
+          </w:pPr>
+          <w:hyperlink w:anchor="_Toc218872786" w:history="1">
+            <w:r>
+              <w:rPr>
+                <w:rStyle w:val="Lienhypertexte"/>
+                <w:noProof/>
+              </w:rPr>
+              <w:t>Paquet Graphic</w:t>
+            </w:r>
+            <w:r>
+              <w:rPr>
+                <w:noProof/>
+                <w:webHidden/>
+              </w:rPr>
+              <w:tab/>
+            </w:r>
+            <w:r>
+              <w:rPr>
+                <w:noProof/>
+                <w:webHidden/>
+              </w:rPr>
+              <w:fldChar w:fldCharType="begin"/>
+            </w:r>
+            <w:r>
+              <w:rPr>
+                <w:noProof/>
+                <w:webHidden/>
+              </w:rPr>
+              <w:instrText xml:space="preserve"> PAGEREF _Toc218872786 \h </w:instrText>
+            </w:r>
+            <w:r>
+              <w:rPr>
+                <w:noProof/>
+                <w:webHidden/>
+              </w:rPr>
+            </w:r>
+            <w:r>
+              <w:rPr>
+                <w:noProof/>
+                <w:webHidden/>
+              </w:rPr>
+              <w:fldChar w:fldCharType="separate"/>
+            </w:r>
+            <w:r>
+              <w:rPr>
+                <w:noProof/>
+                <w:webHidden/>
+              </w:rPr>
+              <w:t>9</w:t>
+            </w:r>
+            <w:r>
+              <w:rPr>
+                <w:noProof/>
+                <w:webHidden/>
+              </w:rPr>
+              <w:fldChar w:fldCharType="end"/>
+            </w:r>
+          </w:hyperlink>
+        </w:p>
+        <w:p>
+          <w:pPr>
+            <w:pStyle w:val="TM2"/>
+            <w:tabs>
+              <w:tab w:val="left" w:pos="720"/>
+              <w:tab w:val="right" w:leader="dot" w:pos="8296"/>
+            </w:tabs>
+            <w:rPr>
+              <w:rFonts w:eastAsiaTheme="minorEastAsia"/>
+              <w:noProof/>
+              <w:color w:val="auto"/>
+              <w:kern w:val="2"/>
+              <w:sz w:val="24"/>
+              <w:szCs w:val="24"/>
+              <w:lang w:eastAsia="fr-FR"/>
+              <w14:ligatures w14:val="standardContextual"/>
+            </w:rPr>
+          </w:pPr>
+          <w:hyperlink w:anchor="_Toc218872787" w:history="1">
+            <w:r>
+              <w:rPr>
+                <w:rStyle w:val="Lienhypertexte"/>
+                <w:noProof/>
+              </w:rPr>
+              <w:t>IV.</w:t>
+            </w:r>
+            <w:r>
+              <w:rPr>
+                <w:rFonts w:eastAsiaTheme="minorEastAsia"/>
+                <w:noProof/>
+                <w:color w:val="auto"/>
+                <w:kern w:val="2"/>
+                <w:sz w:val="24"/>
+                <w:szCs w:val="24"/>
+                <w:lang w:eastAsia="fr-FR"/>
+                <w14:ligatures w14:val="standardContextual"/>
+              </w:rPr>
+              <w:tab/>
+            </w:r>
+            <w:r>
+              <w:rPr>
+                <w:rStyle w:val="Lienhypertexte"/>
+                <w:noProof/>
+              </w:rPr>
+              <w:t>Algorithmme (pseudocode)</w:t>
+            </w:r>
+            <w:r>
+              <w:rPr>
+                <w:noProof/>
+                <w:webHidden/>
+              </w:rPr>
+              <w:tab/>
+            </w:r>
+            <w:r>
+              <w:rPr>
+                <w:noProof/>
+                <w:webHidden/>
+              </w:rPr>
+              <w:fldChar w:fldCharType="begin"/>
+            </w:r>
+            <w:r>
+              <w:rPr>
+                <w:noProof/>
+                <w:webHidden/>
+              </w:rPr>
+              <w:instrText xml:space="preserve"> PAGEREF _Toc218872787 \h </w:instrText>
+            </w:r>
+            <w:r>
+              <w:rPr>
+                <w:noProof/>
+                <w:webHidden/>
+              </w:rPr>
+            </w:r>
+            <w:r>
+              <w:rPr>
+                <w:noProof/>
+                <w:webHidden/>
+              </w:rPr>
+              <w:fldChar w:fldCharType="separate"/>
+            </w:r>
+            <w:r>
+              <w:rPr>
+                <w:noProof/>
+                <w:webHidden/>
+              </w:rPr>
+              <w:t>9</w:t>
             </w:r>
             <w:r>
               <w:rPr>
@@ -478,7 +1012,7 @@
               <w14:ligatures w14:val="standardContextual"/>
             </w:rPr>
           </w:pPr>
-          <w:hyperlink w:anchor="_Toc218810315" w:history="1">
+          <w:hyperlink w:anchor="_Toc218872788" w:history="1">
             <w:r>
               <w:rPr>
                 <w:rStyle w:val="Lienhypertexte"/>
@@ -504,7 +1038,7 @@
                 <w:rStyle w:val="Lienhypertexte"/>
                 <w:noProof/>
               </w:rPr>
-              <w:t>Système de quotas et durée.</w:t>
+              <w:t>ProlongationPret</w:t>
             </w:r>
             <w:r>
               <w:rPr>
@@ -525,7 +1059,7 @@
                 <w:noProof/>
                 <w:webHidden/>
               </w:rPr>
-              <w:instrText xml:space="preserve"> PAGEREF _Toc218810315 \h </w:instrText>
+              <w:instrText xml:space="preserve"> PAGEREF _Toc218872788 \h </w:instrText>
             </w:r>
             <w:r>
               <w:rPr>
@@ -545,7 +1079,7 @@
                 <w:noProof/>
                 <w:webHidden/>
               </w:rPr>
-              <w:t>5</w:t>
+              <w:t>9</w:t>
             </w:r>
             <w:r>
               <w:rPr>
@@ -574,7 +1108,7 @@
               <w14:ligatures w14:val="standardContextual"/>
             </w:rPr>
           </w:pPr>
-          <w:hyperlink w:anchor="_Toc218810316" w:history="1">
+          <w:hyperlink w:anchor="_Toc218872789" w:history="1">
             <w:r>
               <w:rPr>
                 <w:rStyle w:val="Lienhypertexte"/>
@@ -600,7 +1134,7 @@
                 <w:rStyle w:val="Lienhypertexte"/>
                 <w:noProof/>
               </w:rPr>
-              <w:t>Prolongations intelligentes (Bonus)</w:t>
+              <w:t>CalculerRemboursement</w:t>
             </w:r>
             <w:r>
               <w:rPr>
@@ -621,7 +1155,7 @@
                 <w:noProof/>
                 <w:webHidden/>
               </w:rPr>
-              <w:instrText xml:space="preserve"> PAGEREF _Toc218810316 \h </w:instrText>
+              <w:instrText xml:space="preserve"> PAGEREF _Toc218872789 \h </w:instrText>
             </w:r>
             <w:r>
               <w:rPr>
@@ -641,7 +1175,7 @@
                 <w:noProof/>
                 <w:webHidden/>
               </w:rPr>
-              <w:t>6</w:t>
+              <w:t>11</w:t>
             </w:r>
             <w:r>
               <w:rPr>
@@ -670,7 +1204,7 @@
               <w14:ligatures w14:val="standardContextual"/>
             </w:rPr>
           </w:pPr>
-          <w:hyperlink w:anchor="_Toc218810317" w:history="1">
+          <w:hyperlink w:anchor="_Toc218872790" w:history="1">
             <w:r>
               <w:rPr>
                 <w:rStyle w:val="Lienhypertexte"/>
@@ -696,7 +1230,7 @@
                 <w:rStyle w:val="Lienhypertexte"/>
                 <w:noProof/>
               </w:rPr>
-              <w:t>Calcul des pénalités de pertes</w:t>
+              <w:t>requetePret</w:t>
             </w:r>
             <w:r>
               <w:rPr>
@@ -717,7 +1251,7 @@
                 <w:noProof/>
                 <w:webHidden/>
               </w:rPr>
-              <w:instrText xml:space="preserve"> PAGEREF _Toc218810317 \h </w:instrText>
+              <w:instrText xml:space="preserve"> PAGEREF _Toc218872790 \h </w:instrText>
             </w:r>
             <w:r>
               <w:rPr>
@@ -737,7 +1271,7 @@
                 <w:noProof/>
                 <w:webHidden/>
               </w:rPr>
-              <w:t>6</w:t>
+              <w:t>11</w:t>
             </w:r>
             <w:r>
               <w:rPr>
@@ -750,8 +1284,9 @@
         </w:p>
         <w:p>
           <w:pPr>
-            <w:pStyle w:val="TM2"/>
+            <w:pStyle w:val="TM3"/>
             <w:tabs>
+              <w:tab w:val="left" w:pos="960"/>
               <w:tab w:val="right" w:leader="dot" w:pos="8296"/>
             </w:tabs>
             <w:rPr>
@@ -765,13 +1300,33 @@
               <w14:ligatures w14:val="standardContextual"/>
             </w:rPr>
           </w:pPr>
-          <w:hyperlink w:anchor="_Toc218810318" w:history="1">
+          <w:hyperlink w:anchor="_Toc218872791" w:history="1">
             <w:r>
               <w:rPr>
                 <w:rStyle w:val="Lienhypertexte"/>
                 <w:noProof/>
               </w:rPr>
-              <w:t>Présentation des classes</w:t>
+              <w:t>D.</w:t>
+            </w:r>
+            <w:r>
+              <w:rPr>
+                <w:rFonts w:eastAsiaTheme="minorEastAsia"/>
+                <w:noProof/>
+                <w:color w:val="auto"/>
+                <w:kern w:val="2"/>
+                <w:sz w:val="24"/>
+                <w:szCs w:val="24"/>
+                <w:lang w:eastAsia="fr-FR"/>
+                <w14:ligatures w14:val="standardContextual"/>
+              </w:rPr>
+              <w:tab/>
+            </w:r>
+            <w:r>
+              <w:rPr>
+                <w:rStyle w:val="Lienhypertexte"/>
+                <w:noProof/>
+              </w:rPr>
+              <w:t>ChargerDocument</w:t>
             </w:r>
             <w:r>
               <w:rPr>
@@ -792,7 +1347,7 @@
                 <w:noProof/>
                 <w:webHidden/>
               </w:rPr>
-              <w:instrText xml:space="preserve"> PAGEREF _Toc218810318 \h </w:instrText>
+              <w:instrText xml:space="preserve"> PAGEREF _Toc218872791 \h </w:instrText>
             </w:r>
             <w:r>
               <w:rPr>
@@ -812,232 +1367,7 @@
                 <w:noProof/>
                 <w:webHidden/>
               </w:rPr>
-              <w:t>7</w:t>
-            </w:r>
-            <w:r>
-              <w:rPr>
-                <w:noProof/>
-                <w:webHidden/>
-              </w:rPr>
-              <w:fldChar w:fldCharType="end"/>
-            </w:r>
-          </w:hyperlink>
-        </w:p>
-        <w:p>
-          <w:pPr>
-            <w:pStyle w:val="TM3"/>
-            <w:tabs>
-              <w:tab w:val="right" w:leader="dot" w:pos="8296"/>
-            </w:tabs>
-            <w:rPr>
-              <w:rFonts w:eastAsiaTheme="minorEastAsia"/>
-              <w:noProof/>
-              <w:color w:val="auto"/>
-              <w:kern w:val="2"/>
-              <w:sz w:val="24"/>
-              <w:szCs w:val="24"/>
-              <w:lang w:eastAsia="fr-FR"/>
-              <w14:ligatures w14:val="standardContextual"/>
-            </w:rPr>
-          </w:pPr>
-          <w:hyperlink w:anchor="_Toc218810319" w:history="1">
-            <w:r>
-              <w:rPr>
-                <w:rStyle w:val="Lienhypertexte"/>
-                <w:noProof/>
-              </w:rPr>
-              <w:t>Paquet Modele</w:t>
-            </w:r>
-            <w:r>
-              <w:rPr>
-                <w:noProof/>
-                <w:webHidden/>
-              </w:rPr>
-              <w:tab/>
-            </w:r>
-            <w:r>
-              <w:rPr>
-                <w:noProof/>
-                <w:webHidden/>
-              </w:rPr>
-              <w:fldChar w:fldCharType="begin"/>
-            </w:r>
-            <w:r>
-              <w:rPr>
-                <w:noProof/>
-                <w:webHidden/>
-              </w:rPr>
-              <w:instrText xml:space="preserve"> PAGEREF _Toc218810319 \h </w:instrText>
-            </w:r>
-            <w:r>
-              <w:rPr>
-                <w:noProof/>
-                <w:webHidden/>
-              </w:rPr>
-            </w:r>
-            <w:r>
-              <w:rPr>
-                <w:noProof/>
-                <w:webHidden/>
-              </w:rPr>
-              <w:fldChar w:fldCharType="separate"/>
-            </w:r>
-            <w:r>
-              <w:rPr>
-                <w:noProof/>
-                <w:webHidden/>
-              </w:rPr>
-              <w:t>7</w:t>
-            </w:r>
-            <w:r>
-              <w:rPr>
-                <w:noProof/>
-                <w:webHidden/>
-              </w:rPr>
-              <w:fldChar w:fldCharType="end"/>
-            </w:r>
-          </w:hyperlink>
-        </w:p>
-        <w:p>
-          <w:pPr>
-            <w:pStyle w:val="TM3"/>
-            <w:tabs>
-              <w:tab w:val="right" w:leader="dot" w:pos="8296"/>
-            </w:tabs>
-            <w:rPr>
-              <w:rFonts w:eastAsiaTheme="minorEastAsia"/>
-              <w:noProof/>
-              <w:color w:val="auto"/>
-              <w:kern w:val="2"/>
-              <w:sz w:val="24"/>
-              <w:szCs w:val="24"/>
-              <w:lang w:eastAsia="fr-FR"/>
-              <w14:ligatures w14:val="standardContextual"/>
-            </w:rPr>
-          </w:pPr>
-          <w:hyperlink w:anchor="_Toc218810320" w:history="1">
-            <w:r>
-              <w:rPr>
-                <w:rStyle w:val="Lienhypertexte"/>
-                <w:noProof/>
-              </w:rPr>
-              <w:t>Paquet Gestion</w:t>
-            </w:r>
-            <w:r>
-              <w:rPr>
-                <w:noProof/>
-                <w:webHidden/>
-              </w:rPr>
-              <w:tab/>
-            </w:r>
-            <w:r>
-              <w:rPr>
-                <w:noProof/>
-                <w:webHidden/>
-              </w:rPr>
-              <w:fldChar w:fldCharType="begin"/>
-            </w:r>
-            <w:r>
-              <w:rPr>
-                <w:noProof/>
-                <w:webHidden/>
-              </w:rPr>
-              <w:instrText xml:space="preserve"> PAGEREF _Toc218810320 \h </w:instrText>
-            </w:r>
-            <w:r>
-              <w:rPr>
-                <w:noProof/>
-                <w:webHidden/>
-              </w:rPr>
-            </w:r>
-            <w:r>
-              <w:rPr>
-                <w:noProof/>
-                <w:webHidden/>
-              </w:rPr>
-              <w:fldChar w:fldCharType="separate"/>
-            </w:r>
-            <w:r>
-              <w:rPr>
-                <w:noProof/>
-                <w:webHidden/>
-              </w:rPr>
-              <w:t>7</w:t>
-            </w:r>
-            <w:r>
-              <w:rPr>
-                <w:noProof/>
-                <w:webHidden/>
-              </w:rPr>
-              <w:fldChar w:fldCharType="end"/>
-            </w:r>
-          </w:hyperlink>
-        </w:p>
-        <w:p>
-          <w:pPr>
-            <w:pStyle w:val="TM3"/>
-            <w:tabs>
-              <w:tab w:val="right" w:leader="dot" w:pos="8296"/>
-            </w:tabs>
-            <w:rPr>
-              <w:rFonts w:eastAsiaTheme="minorEastAsia"/>
-              <w:noProof/>
-              <w:color w:val="auto"/>
-              <w:kern w:val="2"/>
-              <w:sz w:val="24"/>
-              <w:szCs w:val="24"/>
-              <w:lang w:eastAsia="fr-FR"/>
-              <w14:ligatures w14:val="standardContextual"/>
-            </w:rPr>
-          </w:pPr>
-          <w:hyperlink w:anchor="_Toc218810321" w:history="1">
-            <w:r>
-              <w:rPr>
-                <w:rStyle w:val="Lienhypertexte"/>
-                <w:noProof/>
-              </w:rPr>
-              <w:t>Paquet Graphic</w:t>
-            </w:r>
-            <w:r>
-              <w:rPr>
-                <w:noProof/>
-                <w:webHidden/>
-              </w:rPr>
-              <w:tab/>
-            </w:r>
-            <w:r>
-              <w:rPr>
-                <w:noProof/>
-                <w:webHidden/>
-              </w:rPr>
-              <w:fldChar w:fldCharType="begin"/>
-            </w:r>
-            <w:r>
-              <w:rPr>
-                <w:noProof/>
-                <w:webHidden/>
-              </w:rPr>
-              <w:instrText xml:space="preserve"> PAGEREF _Toc218810321 \h </w:instrText>
-            </w:r>
-            <w:r>
-              <w:rPr>
-                <w:noProof/>
-                <w:webHidden/>
-              </w:rPr>
-            </w:r>
-            <w:r>
-              <w:rPr>
-                <w:noProof/>
-                <w:webHidden/>
-              </w:rPr>
-              <w:fldChar w:fldCharType="separate"/>
-            </w:r>
-            <w:r>
-              <w:rPr>
-                <w:noProof/>
-                <w:webHidden/>
-              </w:rPr>
-              <w:t>7</w:t>
+              <w:t>12</w:t>
             </w:r>
             <w:r>
               <w:rPr>
@@ -1108,7 +1438,7 @@
         </w:rPr>
         <w:fldChar w:fldCharType="separate"/>
       </w:r>
-      <w:hyperlink w:anchor="_Toc218812742" w:history="1">
+      <w:hyperlink w:anchor="_Toc218872792" w:history="1">
         <w:r>
           <w:rPr>
             <w:rStyle w:val="Lienhypertexte"/>
@@ -1135,157 +1465,7 @@
             <w:noProof/>
             <w:webHidden/>
           </w:rPr>
-          <w:instrText xml:space="preserve"> PAGEREF _Toc218812742 \h </w:instrText>
-        </w:r>
-        <w:r>
-          <w:rPr>
-            <w:noProof/>
-            <w:webHidden/>
-          </w:rPr>
-        </w:r>
-        <w:r>
-          <w:rPr>
-            <w:noProof/>
-            <w:webHidden/>
-          </w:rPr>
-          <w:fldChar w:fldCharType="separate"/>
-        </w:r>
-        <w:r>
-          <w:rPr>
-            <w:noProof/>
-            <w:webHidden/>
-          </w:rPr>
-          <w:t>3</w:t>
-        </w:r>
-        <w:r>
-          <w:rPr>
-            <w:noProof/>
-            <w:webHidden/>
-          </w:rPr>
-          <w:fldChar w:fldCharType="end"/>
-        </w:r>
-      </w:hyperlink>
-    </w:p>
-    <w:p>
-      <w:pPr>
-        <w:pStyle w:val="Tabledesillustrations"/>
-        <w:tabs>
-          <w:tab w:val="right" w:leader="dot" w:pos="8296"/>
-        </w:tabs>
-        <w:rPr>
-          <w:rFonts w:eastAsiaTheme="minorEastAsia"/>
-          <w:noProof/>
-          <w:color w:val="auto"/>
-          <w:kern w:val="2"/>
-          <w:sz w:val="24"/>
-          <w:szCs w:val="24"/>
-          <w:lang w:eastAsia="fr-FR"/>
-          <w14:ligatures w14:val="standardContextual"/>
-        </w:rPr>
-      </w:pPr>
-      <w:hyperlink w:anchor="_Toc218812743" w:history="1">
-        <w:r>
-          <w:rPr>
-            <w:rStyle w:val="Lienhypertexte"/>
-            <w:noProof/>
-          </w:rPr>
-          <w:t>Figure 2 : Barre d'outils (fenêtre contextuelle)</w:t>
-        </w:r>
-        <w:r>
-          <w:rPr>
-            <w:noProof/>
-            <w:webHidden/>
-          </w:rPr>
-          <w:tab/>
-        </w:r>
-        <w:r>
-          <w:rPr>
-            <w:noProof/>
-            <w:webHidden/>
-          </w:rPr>
-          <w:fldChar w:fldCharType="begin"/>
-        </w:r>
-        <w:r>
-          <w:rPr>
-            <w:noProof/>
-            <w:webHidden/>
-          </w:rPr>
-          <w:instrText xml:space="preserve"> PAGEREF _Toc218812743 \h </w:instrText>
-        </w:r>
-        <w:r>
-          <w:rPr>
-            <w:noProof/>
-            <w:webHidden/>
-          </w:rPr>
-        </w:r>
-        <w:r>
-          <w:rPr>
-            <w:noProof/>
-            <w:webHidden/>
-          </w:rPr>
-          <w:fldChar w:fldCharType="separate"/>
-        </w:r>
-        <w:r>
-          <w:rPr>
-            <w:noProof/>
-            <w:webHidden/>
-          </w:rPr>
-          <w:t>3</w:t>
-        </w:r>
-        <w:r>
-          <w:rPr>
-            <w:noProof/>
-            <w:webHidden/>
-          </w:rPr>
-          <w:fldChar w:fldCharType="end"/>
-        </w:r>
-      </w:hyperlink>
-    </w:p>
-    <w:p>
-      <w:pPr>
-        <w:pStyle w:val="Tabledesillustrations"/>
-        <w:tabs>
-          <w:tab w:val="right" w:leader="dot" w:pos="8296"/>
-        </w:tabs>
-        <w:rPr>
-          <w:rFonts w:eastAsiaTheme="minorEastAsia"/>
-          <w:noProof/>
-          <w:color w:val="auto"/>
-          <w:kern w:val="2"/>
-          <w:sz w:val="24"/>
-          <w:szCs w:val="24"/>
-          <w:lang w:eastAsia="fr-FR"/>
-          <w14:ligatures w14:val="standardContextual"/>
-        </w:rPr>
-      </w:pPr>
-      <w:hyperlink w:anchor="_Toc218812744" w:history="1">
-        <w:r>
-          <w:rPr>
-            <w:rStyle w:val="Lienhypertexte"/>
-            <w:noProof/>
-          </w:rPr>
-          <w:t>Figure 3  : Exemple de retour (ligne surligné)</w:t>
-        </w:r>
-        <w:r>
-          <w:rPr>
-            <w:noProof/>
-            <w:webHidden/>
-          </w:rPr>
-          <w:tab/>
-        </w:r>
-        <w:r>
-          <w:rPr>
-            <w:noProof/>
-            <w:webHidden/>
-          </w:rPr>
-          <w:fldChar w:fldCharType="begin"/>
-        </w:r>
-        <w:r>
-          <w:rPr>
-            <w:noProof/>
-            <w:webHidden/>
-          </w:rPr>
-          <w:instrText xml:space="preserve"> PAGEREF _Toc218812744 \h </w:instrText>
+          <w:instrText xml:space="preserve"> PAGEREF _Toc218872792 \h </w:instrText>
         </w:r>
         <w:r>
           <w:rPr>
@@ -1333,13 +1513,13 @@
           <w14:ligatures w14:val="standardContextual"/>
         </w:rPr>
       </w:pPr>
-      <w:hyperlink w:anchor="_Toc218812745" w:history="1">
+      <w:hyperlink w:anchor="_Toc218872793" w:history="1">
         <w:r>
           <w:rPr>
             <w:rStyle w:val="Lienhypertexte"/>
             <w:noProof/>
           </w:rPr>
-          <w:t>Figure 4 : Augmenter Quota Exemple</w:t>
+          <w:t>Figure 2 : Barre d'outils (fenêtre contextuelle)²w</w:t>
         </w:r>
         <w:r>
           <w:rPr>
@@ -1360,7 +1540,82 @@
             <w:noProof/>
             <w:webHidden/>
           </w:rPr>
-          <w:instrText xml:space="preserve"> PAGEREF _Toc218812745 \h </w:instrText>
+          <w:instrText xml:space="preserve"> PAGEREF _Toc218872793 \h </w:instrText>
+        </w:r>
+        <w:r>
+          <w:rPr>
+            <w:noProof/>
+            <w:webHidden/>
+          </w:rPr>
+        </w:r>
+        <w:r>
+          <w:rPr>
+            <w:noProof/>
+            <w:webHidden/>
+          </w:rPr>
+          <w:fldChar w:fldCharType="separate"/>
+        </w:r>
+        <w:r>
+          <w:rPr>
+            <w:noProof/>
+            <w:webHidden/>
+          </w:rPr>
+          <w:t>4</w:t>
+        </w:r>
+        <w:r>
+          <w:rPr>
+            <w:noProof/>
+            <w:webHidden/>
+          </w:rPr>
+          <w:fldChar w:fldCharType="end"/>
+        </w:r>
+      </w:hyperlink>
+    </w:p>
+    <w:p>
+      <w:pPr>
+        <w:pStyle w:val="Tabledesillustrations"/>
+        <w:tabs>
+          <w:tab w:val="right" w:leader="dot" w:pos="8296"/>
+        </w:tabs>
+        <w:rPr>
+          <w:rFonts w:eastAsiaTheme="minorEastAsia"/>
+          <w:noProof/>
+          <w:color w:val="auto"/>
+          <w:kern w:val="2"/>
+          <w:sz w:val="24"/>
+          <w:szCs w:val="24"/>
+          <w:lang w:eastAsia="fr-FR"/>
+          <w14:ligatures w14:val="standardContextual"/>
+        </w:rPr>
+      </w:pPr>
+      <w:hyperlink w:anchor="_Toc218872794" w:history="1">
+        <w:r>
+          <w:rPr>
+            <w:rStyle w:val="Lienhypertexte"/>
+            <w:noProof/>
+          </w:rPr>
+          <w:t>Figure 3  : Exemple de retour (ligne surligné)</w:t>
+        </w:r>
+        <w:r>
+          <w:rPr>
+            <w:noProof/>
+            <w:webHidden/>
+          </w:rPr>
+          <w:tab/>
+        </w:r>
+        <w:r>
+          <w:rPr>
+            <w:noProof/>
+            <w:webHidden/>
+          </w:rPr>
+          <w:fldChar w:fldCharType="begin"/>
+        </w:r>
+        <w:r>
+          <w:rPr>
+            <w:noProof/>
+            <w:webHidden/>
+          </w:rPr>
+          <w:instrText xml:space="preserve"> PAGEREF _Toc218872794 \h </w:instrText>
         </w:r>
         <w:r>
           <w:rPr>
@@ -1408,13 +1663,13 @@
           <w14:ligatures w14:val="standardContextual"/>
         </w:rPr>
       </w:pPr>
-      <w:hyperlink w:anchor="_Toc218812746" w:history="1">
+      <w:hyperlink w:anchor="_Toc218872795" w:history="1">
         <w:r>
           <w:rPr>
             <w:rStyle w:val="Lienhypertexte"/>
             <w:noProof/>
           </w:rPr>
-          <w:t>Figure 5 : Avant Prolongation</w:t>
+          <w:t>Figure 4 : Sauvegarde des données</w:t>
         </w:r>
         <w:r>
           <w:rPr>
@@ -1435,7 +1690,82 @@
             <w:noProof/>
             <w:webHidden/>
           </w:rPr>
-          <w:instrText xml:space="preserve"> PAGEREF _Toc218812746 \h </w:instrText>
+          <w:instrText xml:space="preserve"> PAGEREF _Toc218872795 \h </w:instrText>
+        </w:r>
+        <w:r>
+          <w:rPr>
+            <w:noProof/>
+            <w:webHidden/>
+          </w:rPr>
+        </w:r>
+        <w:r>
+          <w:rPr>
+            <w:noProof/>
+            <w:webHidden/>
+          </w:rPr>
+          <w:fldChar w:fldCharType="separate"/>
+        </w:r>
+        <w:r>
+          <w:rPr>
+            <w:noProof/>
+            <w:webHidden/>
+          </w:rPr>
+          <w:t>5</w:t>
+        </w:r>
+        <w:r>
+          <w:rPr>
+            <w:noProof/>
+            <w:webHidden/>
+          </w:rPr>
+          <w:fldChar w:fldCharType="end"/>
+        </w:r>
+      </w:hyperlink>
+    </w:p>
+    <w:p>
+      <w:pPr>
+        <w:pStyle w:val="Tabledesillustrations"/>
+        <w:tabs>
+          <w:tab w:val="right" w:leader="dot" w:pos="8296"/>
+        </w:tabs>
+        <w:rPr>
+          <w:rFonts w:eastAsiaTheme="minorEastAsia"/>
+          <w:noProof/>
+          <w:color w:val="auto"/>
+          <w:kern w:val="2"/>
+          <w:sz w:val="24"/>
+          <w:szCs w:val="24"/>
+          <w:lang w:eastAsia="fr-FR"/>
+          <w14:ligatures w14:val="standardContextual"/>
+        </w:rPr>
+      </w:pPr>
+      <w:hyperlink w:anchor="_Toc218872796" w:history="1">
+        <w:r>
+          <w:rPr>
+            <w:rStyle w:val="Lienhypertexte"/>
+            <w:noProof/>
+          </w:rPr>
+          <w:t>Figure 5 : Augmenter Quota Exemple</w:t>
+        </w:r>
+        <w:r>
+          <w:rPr>
+            <w:noProof/>
+            <w:webHidden/>
+          </w:rPr>
+          <w:tab/>
+        </w:r>
+        <w:r>
+          <w:rPr>
+            <w:noProof/>
+            <w:webHidden/>
+          </w:rPr>
+          <w:fldChar w:fldCharType="begin"/>
+        </w:r>
+        <w:r>
+          <w:rPr>
+            <w:noProof/>
+            <w:webHidden/>
+          </w:rPr>
+          <w:instrText xml:space="preserve"> PAGEREF _Toc218872796 \h </w:instrText>
         </w:r>
         <w:r>
           <w:rPr>
@@ -1483,13 +1813,13 @@
           <w14:ligatures w14:val="standardContextual"/>
         </w:rPr>
       </w:pPr>
-      <w:hyperlink w:anchor="_Toc218812747" w:history="1">
+      <w:hyperlink w:anchor="_Toc218872797" w:history="1">
         <w:r>
           <w:rPr>
             <w:rStyle w:val="Lienhypertexte"/>
             <w:noProof/>
           </w:rPr>
-          <w:t>Figure 6 : Après Prolongation</w:t>
+          <w:t>Figure 6 : Avant Prolongation</w:t>
         </w:r>
         <w:r>
           <w:rPr>
@@ -1510,82 +1840,7 @@
             <w:noProof/>
             <w:webHidden/>
           </w:rPr>
-          <w:instrText xml:space="preserve"> PAGEREF _Toc218812747 \h </w:instrText>
-        </w:r>
-        <w:r>
-          <w:rPr>
-            <w:noProof/>
-            <w:webHidden/>
-          </w:rPr>
-        </w:r>
-        <w:r>
-          <w:rPr>
-            <w:noProof/>
-            <w:webHidden/>
-          </w:rPr>
-          <w:fldChar w:fldCharType="separate"/>
-        </w:r>
-        <w:r>
-          <w:rPr>
-            <w:noProof/>
-            <w:webHidden/>
-          </w:rPr>
-          <w:t>6</w:t>
-        </w:r>
-        <w:r>
-          <w:rPr>
-            <w:noProof/>
-            <w:webHidden/>
-          </w:rPr>
-          <w:fldChar w:fldCharType="end"/>
-        </w:r>
-      </w:hyperlink>
-    </w:p>
-    <w:p>
-      <w:pPr>
-        <w:pStyle w:val="Tabledesillustrations"/>
-        <w:tabs>
-          <w:tab w:val="right" w:leader="dot" w:pos="8296"/>
-        </w:tabs>
-        <w:rPr>
-          <w:rFonts w:eastAsiaTheme="minorEastAsia"/>
-          <w:noProof/>
-          <w:color w:val="auto"/>
-          <w:kern w:val="2"/>
-          <w:sz w:val="24"/>
-          <w:szCs w:val="24"/>
-          <w:lang w:eastAsia="fr-FR"/>
-          <w14:ligatures w14:val="standardContextual"/>
-        </w:rPr>
-      </w:pPr>
-      <w:hyperlink w:anchor="_Toc218812748" w:history="1">
-        <w:r>
-          <w:rPr>
-            <w:rStyle w:val="Lienhypertexte"/>
-            <w:noProof/>
-          </w:rPr>
-          <w:t>Figure 7 : Pénalité en cas de perte</w:t>
-        </w:r>
-        <w:r>
-          <w:rPr>
-            <w:noProof/>
-            <w:webHidden/>
-          </w:rPr>
-          <w:tab/>
-        </w:r>
-        <w:r>
-          <w:rPr>
-            <w:noProof/>
-            <w:webHidden/>
-          </w:rPr>
-          <w:fldChar w:fldCharType="begin"/>
-        </w:r>
-        <w:r>
-          <w:rPr>
-            <w:noProof/>
-            <w:webHidden/>
-          </w:rPr>
-          <w:instrText xml:space="preserve"> PAGEREF _Toc218812748 \h </w:instrText>
+          <w:instrText xml:space="preserve"> PAGEREF _Toc218872797 \h </w:instrText>
         </w:r>
         <w:r>
           <w:rPr>
@@ -1618,6 +1873,156 @@
     </w:p>
     <w:p>
       <w:pPr>
+        <w:pStyle w:val="Tabledesillustrations"/>
+        <w:tabs>
+          <w:tab w:val="right" w:leader="dot" w:pos="8296"/>
+        </w:tabs>
+        <w:rPr>
+          <w:rFonts w:eastAsiaTheme="minorEastAsia"/>
+          <w:noProof/>
+          <w:color w:val="auto"/>
+          <w:kern w:val="2"/>
+          <w:sz w:val="24"/>
+          <w:szCs w:val="24"/>
+          <w:lang w:eastAsia="fr-FR"/>
+          <w14:ligatures w14:val="standardContextual"/>
+        </w:rPr>
+      </w:pPr>
+      <w:hyperlink w:anchor="_Toc218872798" w:history="1">
+        <w:r>
+          <w:rPr>
+            <w:rStyle w:val="Lienhypertexte"/>
+            <w:noProof/>
+          </w:rPr>
+          <w:t>Figure 7 : Après Prolongation</w:t>
+        </w:r>
+        <w:r>
+          <w:rPr>
+            <w:noProof/>
+            <w:webHidden/>
+          </w:rPr>
+          <w:tab/>
+        </w:r>
+        <w:r>
+          <w:rPr>
+            <w:noProof/>
+            <w:webHidden/>
+          </w:rPr>
+          <w:fldChar w:fldCharType="begin"/>
+        </w:r>
+        <w:r>
+          <w:rPr>
+            <w:noProof/>
+            <w:webHidden/>
+          </w:rPr>
+          <w:instrText xml:space="preserve"> PAGEREF _Toc218872798 \h </w:instrText>
+        </w:r>
+        <w:r>
+          <w:rPr>
+            <w:noProof/>
+            <w:webHidden/>
+          </w:rPr>
+        </w:r>
+        <w:r>
+          <w:rPr>
+            <w:noProof/>
+            <w:webHidden/>
+          </w:rPr>
+          <w:fldChar w:fldCharType="separate"/>
+        </w:r>
+        <w:r>
+          <w:rPr>
+            <w:noProof/>
+            <w:webHidden/>
+          </w:rPr>
+          <w:t>7</w:t>
+        </w:r>
+        <w:r>
+          <w:rPr>
+            <w:noProof/>
+            <w:webHidden/>
+          </w:rPr>
+          <w:fldChar w:fldCharType="end"/>
+        </w:r>
+      </w:hyperlink>
+    </w:p>
+    <w:p>
+      <w:pPr>
+        <w:pStyle w:val="Tabledesillustrations"/>
+        <w:tabs>
+          <w:tab w:val="right" w:leader="dot" w:pos="8296"/>
+        </w:tabs>
+        <w:rPr>
+          <w:rFonts w:eastAsiaTheme="minorEastAsia"/>
+          <w:noProof/>
+          <w:color w:val="auto"/>
+          <w:kern w:val="2"/>
+          <w:sz w:val="24"/>
+          <w:szCs w:val="24"/>
+          <w:lang w:eastAsia="fr-FR"/>
+          <w14:ligatures w14:val="standardContextual"/>
+        </w:rPr>
+      </w:pPr>
+      <w:hyperlink w:anchor="_Toc218872799" w:history="1">
+        <w:r>
+          <w:rPr>
+            <w:rStyle w:val="Lienhypertexte"/>
+            <w:noProof/>
+          </w:rPr>
+          <w:t>Figure 8 : Pénalité en cas de perte</w:t>
+        </w:r>
+        <w:r>
+          <w:rPr>
+            <w:noProof/>
+            <w:webHidden/>
+          </w:rPr>
+          <w:tab/>
+        </w:r>
+        <w:r>
+          <w:rPr>
+            <w:noProof/>
+            <w:webHidden/>
+          </w:rPr>
+          <w:fldChar w:fldCharType="begin"/>
+        </w:r>
+        <w:r>
+          <w:rPr>
+            <w:noProof/>
+            <w:webHidden/>
+          </w:rPr>
+          <w:instrText xml:space="preserve"> PAGEREF _Toc218872799 \h </w:instrText>
+        </w:r>
+        <w:r>
+          <w:rPr>
+            <w:noProof/>
+            <w:webHidden/>
+          </w:rPr>
+        </w:r>
+        <w:r>
+          <w:rPr>
+            <w:noProof/>
+            <w:webHidden/>
+          </w:rPr>
+          <w:fldChar w:fldCharType="separate"/>
+        </w:r>
+        <w:r>
+          <w:rPr>
+            <w:noProof/>
+            <w:webHidden/>
+          </w:rPr>
+          <w:t>8</w:t>
+        </w:r>
+        <w:r>
+          <w:rPr>
+            <w:noProof/>
+            <w:webHidden/>
+          </w:rPr>
+          <w:fldChar w:fldCharType="end"/>
+        </w:r>
+      </w:hyperlink>
+    </w:p>
+    <w:p>
+      <w:pPr>
         <w:rPr>
           <w:lang w:val="en-US"/>
         </w:rPr>
@@ -1644,8 +2049,12 @@
     <w:p>
       <w:pPr>
         <w:pStyle w:val="Titre2"/>
-      </w:pPr>
-      <w:bookmarkStart w:id="0" w:name="_Toc218810311"/>
+        <w:numPr>
+          <w:ilvl w:val="0"/>
+          <w:numId w:val="29"/>
+        </w:numPr>
+      </w:pPr>
+      <w:bookmarkStart w:id="0" w:name="_Toc218872778"/>
       <w:r>
         <w:lastRenderedPageBreak/>
         <w:t>Introduction</w:t>
@@ -1915,7 +2324,15 @@
         <w:t xml:space="preserve">Gestion :  </w:t>
       </w:r>
       <w:r>
-        <w:t>Les classes Bibliothèques et GestionDonnees y sont incluses. Elles ont la charge de la persistance et des sauvegardes des données.</w:t>
+        <w:t xml:space="preserve">Les classes Bibliothèques et </w:t>
+      </w:r>
+      <w:proofErr w:type="spellStart"/>
+      <w:r>
+        <w:t>GestionDonnees</w:t>
+      </w:r>
+      <w:proofErr w:type="spellEnd"/>
+      <w:r>
+        <w:t xml:space="preserve"> y sont incluses. Elles ont la charge de la persistance et des sauvegardes des données.</w:t>
       </w:r>
     </w:p>
     <w:p>
@@ -1946,12 +2363,21 @@
           <w:numId w:val="17"/>
         </w:numPr>
       </w:pPr>
+      <w:proofErr w:type="spellStart"/>
       <w:r>
         <w:rPr>
           <w:b/>
           <w:bCs/>
         </w:rPr>
-        <w:t xml:space="preserve">Modele : </w:t>
+        <w:t>Modele</w:t>
+      </w:r>
+      <w:proofErr w:type="spellEnd"/>
+      <w:r>
+        <w:rPr>
+          <w:b/>
+          <w:bCs/>
+        </w:rPr>
+        <w:t xml:space="preserve"> : </w:t>
       </w:r>
       <w:r>
         <w:t>Tout les constructeurs et données à insérer dans la bibliothèque sont présentes dedans</w:t>
@@ -1981,41 +2407,31 @@
     </w:p>
     <w:p>
       <w:pPr>
+        <w:pStyle w:val="Titre3"/>
+      </w:pPr>
+      <w:bookmarkStart w:id="1" w:name="_Toc218872779"/>
+      <w:r>
         <w:rPr>
-          <w:b/>
-          <w:bCs/>
-        </w:rPr>
-      </w:pPr>
-      <w:r>
-        <w:rPr>
-          <w:b/>
-          <w:bCs/>
+          <w:noProof/>
         </w:rPr>
         <w:lastRenderedPageBreak/>
-        <w:br w:type="page"/>
-      </w:r>
-      <w:r>
-        <w:rPr>
-          <w:b/>
-          <w:bCs/>
-        </w:rPr>
         <w:drawing>
-          <wp:anchor distT="0" distB="0" distL="114300" distR="114300" simplePos="0" relativeHeight="251658240" behindDoc="0" locked="0" layoutInCell="1" allowOverlap="1" wp14:anchorId="4EA0CF22" wp14:editId="1C681BC4">
+          <wp:anchor distT="0" distB="0" distL="114300" distR="114300" simplePos="0" relativeHeight="251658240" behindDoc="0" locked="0" layoutInCell="1" allowOverlap="1" wp14:anchorId="4EA0CF22" wp14:editId="2B0016F3">
             <wp:simplePos x="0" y="0"/>
-            <wp:positionH relativeFrom="column">
-              <wp:posOffset>0</wp:posOffset>
+            <wp:positionH relativeFrom="margin">
+              <wp:posOffset>-694580</wp:posOffset>
             </wp:positionH>
             <wp:positionV relativeFrom="paragraph">
-              <wp:posOffset>0</wp:posOffset>
+              <wp:posOffset>564542</wp:posOffset>
             </wp:positionV>
-            <wp:extent cx="5274310" cy="4328795"/>
-            <wp:effectExtent l="0" t="0" r="2540" b="0"/>
+            <wp:extent cx="6810709" cy="5589767"/>
+            <wp:effectExtent l="0" t="0" r="0" b="0"/>
             <wp:wrapThrough wrapText="bothSides">
               <wp:wrapPolygon edited="0">
                 <wp:start x="0" y="0"/>
-                <wp:lineTo x="0" y="21483"/>
-                <wp:lineTo x="21532" y="21483"/>
-                <wp:lineTo x="21532" y="0"/>
+                <wp:lineTo x="0" y="21497"/>
+                <wp:lineTo x="21509" y="21497"/>
+                <wp:lineTo x="21509" y="0"/>
                 <wp:lineTo x="0" y="0"/>
               </wp:wrapPolygon>
             </wp:wrapThrough>
@@ -2045,7 +2461,7 @@
                   <pic:spPr>
                     <a:xfrm>
                       <a:off x="0" y="0"/>
-                      <a:ext cx="5274310" cy="4328795"/>
+                      <a:ext cx="6810709" cy="5589767"/>
                     </a:xfrm>
                     <a:prstGeom prst="rect">
                       <a:avLst/>
@@ -2054,20 +2470,37 @@
                 </pic:pic>
               </a:graphicData>
             </a:graphic>
+            <wp14:sizeRelH relativeFrom="margin">
+              <wp14:pctWidth>0</wp14:pctWidth>
+            </wp14:sizeRelH>
+            <wp14:sizeRelV relativeFrom="margin">
+              <wp14:pctHeight>0</wp14:pctHeight>
+            </wp14:sizeRelV>
           </wp:anchor>
         </w:drawing>
       </w:r>
+      <w:r>
+        <w:t>UML du projet</w:t>
+      </w:r>
+      <w:bookmarkEnd w:id="1"/>
+      <w:r>
+        <w:br w:type="page"/>
+      </w:r>
     </w:p>
     <w:p>
       <w:pPr>
         <w:pStyle w:val="Titre1"/>
-      </w:pPr>
-      <w:bookmarkStart w:id="1" w:name="_Toc218810312"/>
+        <w:numPr>
+          <w:ilvl w:val="0"/>
+          <w:numId w:val="29"/>
+        </w:numPr>
+      </w:pPr>
+      <w:bookmarkStart w:id="2" w:name="_Toc218872780"/>
       <w:r>
         <w:lastRenderedPageBreak/>
         <w:t>Utilisation du programme</w:t>
       </w:r>
-      <w:bookmarkEnd w:id="1"/>
+      <w:bookmarkEnd w:id="2"/>
     </w:p>
     <w:p>
       <w:r>
@@ -2080,8 +2513,13 @@
         <w:t xml:space="preserve"> été pensée de manière simple. Au lancement avec la classe Lanceur, les données sont automatiquement récupérées des fichiers textes (Documents, </w:t>
       </w:r>
       <w:r>
-        <w:t>Lecteurs, Prets</w:t>
-      </w:r>
+        <w:t xml:space="preserve">Lecteurs, </w:t>
+      </w:r>
+      <w:proofErr w:type="spellStart"/>
+      <w:r>
+        <w:t>Prets</w:t>
+      </w:r>
+      <w:proofErr w:type="spellEnd"/>
       <w:r>
         <w:t xml:space="preserve">) à la racine. Si inexistant, il est possible d’ajouter manuellement avec l’application les données et de les sauvegarder, les fichiers seront </w:t>
       </w:r>
@@ -2099,11 +2537,11 @@
       <w:pPr>
         <w:pStyle w:val="Titre3"/>
       </w:pPr>
-      <w:bookmarkStart w:id="2" w:name="_Toc218810313"/>
+      <w:bookmarkStart w:id="3" w:name="_Toc218872781"/>
       <w:r>
         <w:t>Interface</w:t>
       </w:r>
-      <w:bookmarkEnd w:id="2"/>
+      <w:bookmarkEnd w:id="3"/>
     </w:p>
     <w:p>
       <w:pPr>
@@ -2130,14 +2568,11 @@
         <w:jc w:val="center"/>
       </w:pPr>
       <w:r>
-        <w:rPr>
-          <w:noProof/>
-        </w:rPr>
         <w:drawing>
-          <wp:inline distT="0" distB="0" distL="0" distR="0" wp14:anchorId="50A29A88" wp14:editId="53CE9280">
-            <wp:extent cx="3888978" cy="2258192"/>
-            <wp:effectExtent l="0" t="0" r="0" b="8890"/>
-            <wp:docPr id="1052866782" name="Image 1" descr="Une image contenant texte, capture d’écran, nombre, Police&#10;&#10;Le contenu généré par l’IA peut être incorrect."/>
+          <wp:inline distT="0" distB="0" distL="0" distR="0" wp14:anchorId="6D43299C" wp14:editId="44C05BC8">
+            <wp:extent cx="4130240" cy="2444032"/>
+            <wp:effectExtent l="0" t="0" r="3810" b="0"/>
+            <wp:docPr id="195279480" name="Image 1" descr="Une image contenant texte, capture d’écran, nombre, Police&#10;&#10;Le contenu généré par l’IA peut être incorrect."/>
             <wp:cNvGraphicFramePr>
               <a:graphicFrameLocks xmlns:a="http://schemas.openxmlformats.org/drawingml/2006/main" noChangeAspect="1"/>
             </wp:cNvGraphicFramePr>
@@ -2145,7 +2580,7 @@
               <a:graphicData uri="http://schemas.openxmlformats.org/drawingml/2006/picture">
                 <pic:pic xmlns:pic="http://schemas.openxmlformats.org/drawingml/2006/picture">
                   <pic:nvPicPr>
-                    <pic:cNvPr id="1052866782" name="Image 1" descr="Une image contenant texte, capture d’écran, nombre, Police&#10;&#10;Le contenu généré par l’IA peut être incorrect."/>
+                    <pic:cNvPr id="195279480" name="Image 1" descr="Une image contenant texte, capture d’écran, nombre, Police&#10;&#10;Le contenu généré par l’IA peut être incorrect."/>
                     <pic:cNvPicPr/>
                   </pic:nvPicPr>
                   <pic:blipFill>
@@ -2157,7 +2592,7 @@
                   <pic:spPr>
                     <a:xfrm>
                       <a:off x="0" y="0"/>
-                      <a:ext cx="3895284" cy="2261854"/>
+                      <a:ext cx="4155402" cy="2458921"/>
                     </a:xfrm>
                     <a:prstGeom prst="rect">
                       <a:avLst/>
@@ -2175,22 +2610,37 @@
         <w:pStyle w:val="Lgende"/>
         <w:jc w:val="center"/>
       </w:pPr>
-      <w:bookmarkStart w:id="3" w:name="_Toc218812742"/>
+      <w:bookmarkStart w:id="4" w:name="_Toc218812742"/>
+      <w:bookmarkStart w:id="5" w:name="_Toc218872792"/>
       <w:r>
         <w:t xml:space="preserve">Figure </w:t>
       </w:r>
-      <w:fldSimple w:instr=" SEQ Figure \* ARABIC ">
-        <w:r>
-          <w:rPr>
-            <w:noProof/>
-          </w:rPr>
-          <w:t>1</w:t>
-        </w:r>
-      </w:fldSimple>
+      <w:r>
+        <w:fldChar w:fldCharType="begin"/>
+      </w:r>
+      <w:r>
+        <w:instrText xml:space="preserve"> SEQ Figure \* ARABIC </w:instrText>
+      </w:r>
+      <w:r>
+        <w:fldChar w:fldCharType="separate"/>
+      </w:r>
+      <w:r>
+        <w:rPr>
+          <w:noProof/>
+        </w:rPr>
+        <w:t>1</w:t>
+      </w:r>
+      <w:r>
+        <w:rPr>
+          <w:noProof/>
+        </w:rPr>
+        <w:fldChar w:fldCharType="end"/>
+      </w:r>
       <w:r>
         <w:t xml:space="preserve"> :  Première ouverture</w:t>
       </w:r>
-      <w:bookmarkEnd w:id="3"/>
+      <w:bookmarkEnd w:id="4"/>
+      <w:bookmarkEnd w:id="5"/>
     </w:p>
     <w:p>
       <w:pPr>
@@ -2243,14 +2693,11 @@
         <w:jc w:val="center"/>
       </w:pPr>
       <w:r>
-        <w:rPr>
-          <w:noProof/>
-        </w:rPr>
         <w:drawing>
-          <wp:inline distT="0" distB="0" distL="0" distR="0" wp14:anchorId="16E6D3D1" wp14:editId="324E02D6">
-            <wp:extent cx="3685540" cy="2139619"/>
+          <wp:inline distT="0" distB="0" distL="0" distR="0" wp14:anchorId="0A47D376" wp14:editId="5293DB71">
+            <wp:extent cx="3778069" cy="2196520"/>
             <wp:effectExtent l="0" t="0" r="0" b="0"/>
-            <wp:docPr id="1599071277" name="Image 1" descr="Une image contenant texte, capture d’écran, nombre, Police&#10;&#10;Le contenu généré par l’IA peut être incorrect."/>
+            <wp:docPr id="1498285903" name="Image 1" descr="Une image contenant texte, capture d’écran, nombre, Police&#10;&#10;Le contenu généré par l’IA peut être incorrect."/>
             <wp:cNvGraphicFramePr>
               <a:graphicFrameLocks xmlns:a="http://schemas.openxmlformats.org/drawingml/2006/main" noChangeAspect="1"/>
             </wp:cNvGraphicFramePr>
@@ -2258,7 +2705,7 @@
               <a:graphicData uri="http://schemas.openxmlformats.org/drawingml/2006/picture">
                 <pic:pic xmlns:pic="http://schemas.openxmlformats.org/drawingml/2006/picture">
                   <pic:nvPicPr>
-                    <pic:cNvPr id="1599071277" name="Image 1" descr="Une image contenant texte, capture d’écran, nombre, Police&#10;&#10;Le contenu généré par l’IA peut être incorrect."/>
+                    <pic:cNvPr id="1498285903" name="Image 1" descr="Une image contenant texte, capture d’écran, nombre, Police&#10;&#10;Le contenu généré par l’IA peut être incorrect."/>
                     <pic:cNvPicPr/>
                   </pic:nvPicPr>
                   <pic:blipFill>
@@ -2270,7 +2717,7 @@
                   <pic:spPr>
                     <a:xfrm>
                       <a:off x="0" y="0"/>
-                      <a:ext cx="3695977" cy="2145678"/>
+                      <a:ext cx="3778069" cy="2196520"/>
                     </a:xfrm>
                     <a:prstGeom prst="rect">
                       <a:avLst/>
@@ -2288,22 +2735,40 @@
         <w:pStyle w:val="Lgende"/>
         <w:jc w:val="center"/>
       </w:pPr>
-      <w:bookmarkStart w:id="4" w:name="_Toc218812743"/>
+      <w:bookmarkStart w:id="6" w:name="_Toc218812743"/>
+      <w:bookmarkStart w:id="7" w:name="_Toc218872793"/>
       <w:r>
         <w:t xml:space="preserve">Figure </w:t>
       </w:r>
-      <w:fldSimple w:instr=" SEQ Figure \* ARABIC ">
-        <w:r>
-          <w:rPr>
-            <w:noProof/>
-          </w:rPr>
-          <w:t>2</w:t>
-        </w:r>
-      </w:fldSimple>
+      <w:r>
+        <w:fldChar w:fldCharType="begin"/>
+      </w:r>
+      <w:r>
+        <w:instrText xml:space="preserve"> SEQ Figure \* ARABIC </w:instrText>
+      </w:r>
+      <w:r>
+        <w:fldChar w:fldCharType="separate"/>
+      </w:r>
+      <w:r>
+        <w:rPr>
+          <w:noProof/>
+        </w:rPr>
+        <w:t>2</w:t>
+      </w:r>
+      <w:r>
+        <w:rPr>
+          <w:noProof/>
+        </w:rPr>
+        <w:fldChar w:fldCharType="end"/>
+      </w:r>
       <w:r>
         <w:t xml:space="preserve"> : Barre d'outils (fenêtre contextuelle)</w:t>
       </w:r>
-      <w:bookmarkEnd w:id="4"/>
+      <w:bookmarkEnd w:id="6"/>
+      <w:r>
+        <w:t>²w</w:t>
+      </w:r>
+      <w:bookmarkEnd w:id="7"/>
     </w:p>
     <w:p>
       <w:pPr>
@@ -2406,22 +2871,37 @@
         <w:pStyle w:val="Lgende"/>
         <w:jc w:val="center"/>
       </w:pPr>
-      <w:bookmarkStart w:id="5" w:name="_Toc218812744"/>
+      <w:bookmarkStart w:id="8" w:name="_Toc218812744"/>
+      <w:bookmarkStart w:id="9" w:name="_Toc218872794"/>
       <w:r>
         <w:t xml:space="preserve">Figure </w:t>
       </w:r>
-      <w:fldSimple w:instr=" SEQ Figure \* ARABIC ">
-        <w:r>
-          <w:rPr>
-            <w:noProof/>
-          </w:rPr>
-          <w:t>3</w:t>
-        </w:r>
-      </w:fldSimple>
+      <w:r>
+        <w:fldChar w:fldCharType="begin"/>
+      </w:r>
+      <w:r>
+        <w:instrText xml:space="preserve"> SEQ Figure \* ARABIC </w:instrText>
+      </w:r>
+      <w:r>
+        <w:fldChar w:fldCharType="separate"/>
+      </w:r>
+      <w:r>
+        <w:rPr>
+          <w:noProof/>
+        </w:rPr>
+        <w:t>3</w:t>
+      </w:r>
+      <w:r>
+        <w:rPr>
+          <w:noProof/>
+        </w:rPr>
+        <w:fldChar w:fldCharType="end"/>
+      </w:r>
       <w:r>
         <w:t xml:space="preserve">  : Exemple de retour (ligne surligné)</w:t>
       </w:r>
-      <w:bookmarkEnd w:id="5"/>
+      <w:bookmarkEnd w:id="8"/>
+      <w:bookmarkEnd w:id="9"/>
     </w:p>
     <w:p>
       <w:pPr>
@@ -2448,20 +2928,98 @@
       </w:r>
     </w:p>
     <w:p>
+      <w:pPr>
+        <w:keepNext/>
+        <w:jc w:val="center"/>
+      </w:pPr>
+      <w:r>
+        <w:drawing>
+          <wp:inline distT="0" distB="0" distL="0" distR="0" wp14:anchorId="6A58F149" wp14:editId="5F3068FD">
+            <wp:extent cx="3980316" cy="2349086"/>
+            <wp:effectExtent l="0" t="0" r="1270" b="0"/>
+            <wp:docPr id="440247477" name="Image 1" descr="Une image contenant texte, capture d’écran, nombre, Police&#10;&#10;Le contenu généré par l’IA peut être incorrect."/>
+            <wp:cNvGraphicFramePr>
+              <a:graphicFrameLocks xmlns:a="http://schemas.openxmlformats.org/drawingml/2006/main" noChangeAspect="1"/>
+            </wp:cNvGraphicFramePr>
+            <a:graphic xmlns:a="http://schemas.openxmlformats.org/drawingml/2006/main">
+              <a:graphicData uri="http://schemas.openxmlformats.org/drawingml/2006/picture">
+                <pic:pic xmlns:pic="http://schemas.openxmlformats.org/drawingml/2006/picture">
+                  <pic:nvPicPr>
+                    <pic:cNvPr id="440247477" name="Image 1" descr="Une image contenant texte, capture d’écran, nombre, Police&#10;&#10;Le contenu généré par l’IA peut être incorrect."/>
+                    <pic:cNvPicPr/>
+                  </pic:nvPicPr>
+                  <pic:blipFill>
+                    <a:blip r:embed="rId12"/>
+                    <a:stretch>
+                      <a:fillRect/>
+                    </a:stretch>
+                  </pic:blipFill>
+                  <pic:spPr>
+                    <a:xfrm>
+                      <a:off x="0" y="0"/>
+                      <a:ext cx="3980316" cy="2349086"/>
+                    </a:xfrm>
+                    <a:prstGeom prst="rect">
+                      <a:avLst/>
+                    </a:prstGeom>
+                  </pic:spPr>
+                </pic:pic>
+              </a:graphicData>
+            </a:graphic>
+          </wp:inline>
+        </w:drawing>
+      </w:r>
+    </w:p>
+    <w:p>
+      <w:pPr>
+        <w:pStyle w:val="Lgende"/>
+        <w:jc w:val="center"/>
+      </w:pPr>
+      <w:bookmarkStart w:id="10" w:name="_Toc218872795"/>
+      <w:r>
+        <w:t xml:space="preserve">Figure </w:t>
+      </w:r>
+      <w:r>
+        <w:fldChar w:fldCharType="begin"/>
+      </w:r>
+      <w:r>
+        <w:instrText xml:space="preserve"> SEQ Figure \* ARABIC </w:instrText>
+      </w:r>
+      <w:r>
+        <w:fldChar w:fldCharType="separate"/>
+      </w:r>
+      <w:r>
+        <w:rPr>
+          <w:noProof/>
+        </w:rPr>
+        <w:t>4</w:t>
+      </w:r>
+      <w:r>
+        <w:fldChar w:fldCharType="end"/>
+      </w:r>
+      <w:r>
+        <w:t xml:space="preserve"> : Sauvegarde des données</w:t>
+      </w:r>
+      <w:bookmarkEnd w:id="10"/>
+    </w:p>
+    <w:p>
+      <w:pPr>
+        <w:jc w:val="center"/>
+      </w:pPr>
       <w:r>
         <w:br w:type="page"/>
       </w:r>
     </w:p>
     <w:p>
       <w:pPr>
-        <w:pStyle w:val="Titre2"/>
-      </w:pPr>
-      <w:bookmarkStart w:id="6" w:name="_Toc218810314"/>
+        <w:pStyle w:val="Titre3"/>
+      </w:pPr>
+      <w:bookmarkStart w:id="11" w:name="_Toc218872782"/>
       <w:r>
         <w:lastRenderedPageBreak/>
         <w:t>Règles de modification et possibilités.</w:t>
       </w:r>
-      <w:bookmarkEnd w:id="6"/>
+      <w:bookmarkEnd w:id="11"/>
     </w:p>
     <w:p>
       <w:r>
@@ -2473,20 +3031,14 @@
     </w:p>
     <w:p>
       <w:pPr>
-        <w:pStyle w:val="Titre3"/>
-        <w:numPr>
-          <w:ilvl w:val="0"/>
-          <w:numId w:val="25"/>
-        </w:numPr>
-      </w:pPr>
-      <w:bookmarkStart w:id="7" w:name="_Toc218810315"/>
+        <w:pStyle w:val="Titre4"/>
+      </w:pPr>
       <w:r>
         <w:t xml:space="preserve">Système de quotas </w:t>
       </w:r>
       <w:r>
         <w:t>et durée.</w:t>
       </w:r>
-      <w:bookmarkEnd w:id="7"/>
     </w:p>
     <w:p>
       <w:r>
@@ -2580,7 +3132,7 @@
                     <pic:cNvPicPr/>
                   </pic:nvPicPr>
                   <pic:blipFill>
-                    <a:blip r:embed="rId12"/>
+                    <a:blip r:embed="rId13"/>
                     <a:stretch>
                       <a:fillRect/>
                     </a:stretch>
@@ -2606,56 +3158,46 @@
         <w:pStyle w:val="Lgende"/>
         <w:jc w:val="center"/>
       </w:pPr>
-      <w:bookmarkStart w:id="8" w:name="_Toc218812745"/>
+      <w:bookmarkStart w:id="12" w:name="_Toc218812745"/>
+      <w:bookmarkStart w:id="13" w:name="_Toc218872796"/>
       <w:r>
         <w:t xml:space="preserve">Figure </w:t>
       </w:r>
-      <w:fldSimple w:instr=" SEQ Figure \* ARABIC ">
-        <w:r>
-          <w:rPr>
-            <w:noProof/>
-          </w:rPr>
-          <w:t>4</w:t>
-        </w:r>
-      </w:fldSimple>
+      <w:r>
+        <w:fldChar w:fldCharType="begin"/>
+      </w:r>
+      <w:r>
+        <w:instrText xml:space="preserve"> SEQ Figure \* ARABIC </w:instrText>
+      </w:r>
+      <w:r>
+        <w:fldChar w:fldCharType="separate"/>
+      </w:r>
+      <w:r>
+        <w:rPr>
+          <w:noProof/>
+        </w:rPr>
+        <w:t>5</w:t>
+      </w:r>
+      <w:r>
+        <w:rPr>
+          <w:noProof/>
+        </w:rPr>
+        <w:fldChar w:fldCharType="end"/>
+      </w:r>
       <w:r>
         <w:t xml:space="preserve"> : Augmenter Quota Exemple</w:t>
       </w:r>
-      <w:bookmarkEnd w:id="8"/>
-    </w:p>
-    <w:p>
-      <w:pPr>
-        <w:rPr>
-          <w:rFonts w:asciiTheme="majorHAnsi" w:eastAsiaTheme="majorEastAsia" w:hAnsiTheme="majorHAnsi" w:cstheme="majorBidi"/>
-          <w:color w:val="004F5B" w:themeColor="accent1" w:themeShade="7F"/>
-          <w:sz w:val="24"/>
-          <w:szCs w:val="24"/>
-        </w:rPr>
-      </w:pPr>
-      <w:r>
-        <w:rPr>
-          <w:rFonts w:asciiTheme="majorHAnsi" w:eastAsiaTheme="majorEastAsia" w:hAnsiTheme="majorHAnsi" w:cstheme="majorBidi"/>
-          <w:color w:val="004F5B" w:themeColor="accent1" w:themeShade="7F"/>
-          <w:sz w:val="24"/>
-          <w:szCs w:val="24"/>
-        </w:rPr>
-        <w:br w:type="page"/>
-      </w:r>
-    </w:p>
-    <w:p>
-      <w:pPr>
-        <w:pStyle w:val="Titre3"/>
-        <w:numPr>
-          <w:ilvl w:val="0"/>
-          <w:numId w:val="25"/>
-        </w:numPr>
-      </w:pPr>
-      <w:bookmarkStart w:id="9" w:name="_Toc218810316"/>
+      <w:bookmarkEnd w:id="12"/>
+      <w:bookmarkEnd w:id="13"/>
+    </w:p>
+    <w:p>
+      <w:pPr>
+        <w:pStyle w:val="Titre4"/>
+      </w:pPr>
       <w:r>
         <w:lastRenderedPageBreak/>
         <w:t>Prolongations intelligentes (Bonus)</w:t>
       </w:r>
-      <w:bookmarkEnd w:id="9"/>
     </w:p>
     <w:p>
       <w:pPr>
@@ -2674,7 +3216,13 @@
         <w:t xml:space="preserve"> seulement</w:t>
       </w:r>
       <w:r>
-        <w:t xml:space="preserve"> d'ajouter des jours ; il valide chaque requête selon trois critères </w:t>
+        <w:t xml:space="preserve"> d'ajouter des jours</w:t>
+      </w:r>
+      <w:r>
+        <w:t xml:space="preserve">, </w:t>
+      </w:r>
+      <w:r>
+        <w:t xml:space="preserve">il valide chaque requête selon trois critères </w:t>
       </w:r>
       <w:r>
         <w:t>définis</w:t>
@@ -2711,7 +3259,7 @@
                     <pic:cNvPicPr/>
                   </pic:nvPicPr>
                   <pic:blipFill>
-                    <a:blip r:embed="rId13"/>
+                    <a:blip r:embed="rId14"/>
                     <a:stretch>
                       <a:fillRect/>
                     </a:stretch>
@@ -2737,25 +3285,40 @@
         <w:pStyle w:val="Lgende"/>
         <w:jc w:val="center"/>
       </w:pPr>
-      <w:bookmarkStart w:id="10" w:name="_Toc218812746"/>
+      <w:bookmarkStart w:id="14" w:name="_Toc218812746"/>
+      <w:bookmarkStart w:id="15" w:name="_Toc218872797"/>
       <w:r>
         <w:t xml:space="preserve">Figure </w:t>
       </w:r>
-      <w:fldSimple w:instr=" SEQ Figure \* ARABIC ">
-        <w:r>
-          <w:rPr>
-            <w:noProof/>
-          </w:rPr>
-          <w:t>5</w:t>
-        </w:r>
-      </w:fldSimple>
+      <w:r>
+        <w:fldChar w:fldCharType="begin"/>
+      </w:r>
+      <w:r>
+        <w:instrText xml:space="preserve"> SEQ Figure \* ARABIC </w:instrText>
+      </w:r>
+      <w:r>
+        <w:fldChar w:fldCharType="separate"/>
+      </w:r>
+      <w:r>
+        <w:rPr>
+          <w:noProof/>
+        </w:rPr>
+        <w:t>6</w:t>
+      </w:r>
+      <w:r>
+        <w:rPr>
+          <w:noProof/>
+        </w:rPr>
+        <w:fldChar w:fldCharType="end"/>
+      </w:r>
       <w:r>
         <w:t xml:space="preserve"> </w:t>
       </w:r>
       <w:r>
         <w:t>: Avant Prolongation</w:t>
       </w:r>
-      <w:bookmarkEnd w:id="10"/>
+      <w:bookmarkEnd w:id="14"/>
+      <w:bookmarkEnd w:id="15"/>
     </w:p>
     <w:p>
       <w:pPr>
@@ -2857,7 +3420,7 @@
                     <pic:cNvPicPr/>
                   </pic:nvPicPr>
                   <pic:blipFill>
-                    <a:blip r:embed="rId14"/>
+                    <a:blip r:embed="rId15"/>
                     <a:stretch>
                       <a:fillRect/>
                     </a:stretch>
@@ -2883,22 +3446,37 @@
         <w:pStyle w:val="Lgende"/>
         <w:jc w:val="center"/>
       </w:pPr>
-      <w:bookmarkStart w:id="11" w:name="_Toc218812747"/>
+      <w:bookmarkStart w:id="16" w:name="_Toc218812747"/>
+      <w:bookmarkStart w:id="17" w:name="_Toc218872798"/>
       <w:r>
         <w:t xml:space="preserve">Figure </w:t>
       </w:r>
-      <w:fldSimple w:instr=" SEQ Figure \* ARABIC ">
-        <w:r>
-          <w:rPr>
-            <w:noProof/>
-          </w:rPr>
-          <w:t>6</w:t>
-        </w:r>
-      </w:fldSimple>
+      <w:r>
+        <w:fldChar w:fldCharType="begin"/>
+      </w:r>
+      <w:r>
+        <w:instrText xml:space="preserve"> SEQ Figure \* ARABIC </w:instrText>
+      </w:r>
+      <w:r>
+        <w:fldChar w:fldCharType="separate"/>
+      </w:r>
+      <w:r>
+        <w:rPr>
+          <w:noProof/>
+        </w:rPr>
+        <w:t>7</w:t>
+      </w:r>
+      <w:r>
+        <w:rPr>
+          <w:noProof/>
+        </w:rPr>
+        <w:fldChar w:fldCharType="end"/>
+      </w:r>
       <w:r>
         <w:t xml:space="preserve"> : Après Prolongation</w:t>
       </w:r>
-      <w:bookmarkEnd w:id="11"/>
+      <w:bookmarkEnd w:id="16"/>
+      <w:bookmarkEnd w:id="17"/>
     </w:p>
     <w:p>
       <w:r>
@@ -2907,18 +3485,12 @@
     </w:p>
     <w:p>
       <w:pPr>
-        <w:pStyle w:val="Titre3"/>
-        <w:numPr>
-          <w:ilvl w:val="0"/>
-          <w:numId w:val="25"/>
-        </w:numPr>
-      </w:pPr>
-      <w:bookmarkStart w:id="12" w:name="_Toc218810317"/>
+        <w:pStyle w:val="Titre4"/>
+      </w:pPr>
       <w:r>
         <w:lastRenderedPageBreak/>
         <w:t>Calcul des pénalités de pertes</w:t>
       </w:r>
-      <w:bookmarkEnd w:id="12"/>
     </w:p>
     <w:p>
       <w:r>
@@ -2943,7 +3515,18 @@
         <w:t>Périodiques</w:t>
       </w:r>
       <w:r>
-        <w:t xml:space="preserve"> : Remboursement à la valeur faciale (prix d'achat).</w:t>
+        <w:t xml:space="preserve"> : Remboursement à la valeur </w:t>
+      </w:r>
+      <w:r>
+        <w:t>de l’</w:t>
+      </w:r>
+      <w:proofErr w:type="spellStart"/>
+      <w:r>
+        <w:t>oeuvre</w:t>
+      </w:r>
+      <w:proofErr w:type="spellEnd"/>
+      <w:r>
+        <w:t xml:space="preserve"> (prix d'achat).</w:t>
       </w:r>
     </w:p>
     <w:p>
@@ -3019,7 +3602,7 @@
                     <pic:cNvPicPr/>
                   </pic:nvPicPr>
                   <pic:blipFill>
-                    <a:blip r:embed="rId15"/>
+                    <a:blip r:embed="rId16"/>
                     <a:stretch>
                       <a:fillRect/>
                     </a:stretch>
@@ -3045,56 +3628,66 @@
         <w:pStyle w:val="Lgende"/>
         <w:jc w:val="center"/>
       </w:pPr>
-      <w:bookmarkStart w:id="13" w:name="_Toc218812748"/>
+      <w:bookmarkStart w:id="18" w:name="_Toc218812748"/>
+      <w:bookmarkStart w:id="19" w:name="_Toc218872799"/>
       <w:r>
         <w:t xml:space="preserve">Figure </w:t>
       </w:r>
-      <w:fldSimple w:instr=" SEQ Figure \* ARABIC ">
-        <w:r>
-          <w:rPr>
-            <w:noProof/>
-          </w:rPr>
-          <w:t>7</w:t>
-        </w:r>
-      </w:fldSimple>
+      <w:r>
+        <w:fldChar w:fldCharType="begin"/>
+      </w:r>
+      <w:r>
+        <w:instrText xml:space="preserve"> SEQ Figure \* ARABIC </w:instrText>
+      </w:r>
+      <w:r>
+        <w:fldChar w:fldCharType="separate"/>
+      </w:r>
+      <w:r>
+        <w:rPr>
+          <w:noProof/>
+        </w:rPr>
+        <w:t>8</w:t>
+      </w:r>
+      <w:r>
+        <w:rPr>
+          <w:noProof/>
+        </w:rPr>
+        <w:fldChar w:fldCharType="end"/>
+      </w:r>
       <w:r>
         <w:t xml:space="preserve"> : Pénalité en cas de perte</w:t>
       </w:r>
-      <w:bookmarkEnd w:id="13"/>
+      <w:bookmarkEnd w:id="18"/>
+      <w:bookmarkEnd w:id="19"/>
+    </w:p>
+    <w:p>
+      <w:pPr>
+        <w:pStyle w:val="Titre2"/>
+        <w:numPr>
+          <w:ilvl w:val="0"/>
+          <w:numId w:val="29"/>
+        </w:numPr>
+      </w:pPr>
+      <w:bookmarkStart w:id="20" w:name="_Toc218872783"/>
+      <w:r>
+        <w:t>Présentation des classes</w:t>
+      </w:r>
+      <w:bookmarkEnd w:id="20"/>
+    </w:p>
+    <w:p>
+      <w:r>
+        <w:t>Comme présenté dans l’introduction, le projet est regroupé en trois paquets différents. Cette section permet de présenter de manière synthétique l’ensemble des classes, par paquets.</w:t>
+      </w:r>
     </w:p>
     <w:p>
       <w:pPr>
         <w:pStyle w:val="Titre3"/>
       </w:pPr>
-      <w:r>
-        <w:br w:type="page"/>
-      </w:r>
-    </w:p>
-    <w:p>
-      <w:pPr>
-        <w:pStyle w:val="Titre2"/>
-      </w:pPr>
-      <w:bookmarkStart w:id="14" w:name="_Toc218810318"/>
-      <w:r>
-        <w:lastRenderedPageBreak/>
-        <w:t>Présentation des classes</w:t>
-      </w:r>
-      <w:bookmarkEnd w:id="14"/>
-    </w:p>
-    <w:p>
-      <w:r>
-        <w:t>Comme présenté dans l’introduction, le projet est regroupé en trois paquets différents. Cette section permet de présenter de manière synthétique l’ensemble des classes, par paquets.</w:t>
-      </w:r>
-    </w:p>
-    <w:p>
-      <w:pPr>
-        <w:pStyle w:val="Titre3"/>
-      </w:pPr>
-      <w:bookmarkStart w:id="15" w:name="_Toc218810319"/>
+      <w:bookmarkStart w:id="21" w:name="_Toc218872784"/>
       <w:r>
         <w:t>Paquet Modele</w:t>
       </w:r>
-      <w:bookmarkEnd w:id="15"/>
+      <w:bookmarkEnd w:id="21"/>
     </w:p>
     <w:p>
       <w:r>
@@ -3166,6 +3759,7 @@
           <w:numId w:val="20"/>
         </w:numPr>
       </w:pPr>
+      <w:proofErr w:type="spellStart"/>
       <w:r>
         <w:rPr>
           <w:b/>
@@ -3173,6 +3767,7 @@
         </w:rPr>
         <w:t>Periodique</w:t>
       </w:r>
+      <w:proofErr w:type="spellEnd"/>
       <w:r>
         <w:t xml:space="preserve"> : Étend</w:t>
       </w:r>
@@ -3285,11 +3880,12 @@
       <w:pPr>
         <w:pStyle w:val="Titre3"/>
       </w:pPr>
-      <w:bookmarkStart w:id="16" w:name="_Toc218810320"/>
-      <w:r>
+      <w:bookmarkStart w:id="22" w:name="_Toc218872785"/>
+      <w:r>
+        <w:lastRenderedPageBreak/>
         <w:t>Paquet Gestion</w:t>
       </w:r>
-      <w:bookmarkEnd w:id="16"/>
+      <w:bookmarkEnd w:id="22"/>
     </w:p>
     <w:p>
       <w:r>
@@ -3309,6 +3905,7 @@
           <w:numId w:val="21"/>
         </w:numPr>
       </w:pPr>
+      <w:proofErr w:type="spellStart"/>
       <w:r>
         <w:rPr>
           <w:b/>
@@ -3316,6 +3913,7 @@
         </w:rPr>
         <w:t>Bibliotheque</w:t>
       </w:r>
+      <w:proofErr w:type="spellEnd"/>
       <w:r>
         <w:t xml:space="preserve"> : Agit comme le contrôleur central. Elle gère les listes en mémoire, valide les règles d'emprunt (vérification des stocks et des quotas) et traite les retours ou les pertes.</w:t>
       </w:r>
@@ -3327,6 +3925,7 @@
           <w:numId w:val="21"/>
         </w:numPr>
       </w:pPr>
+      <w:proofErr w:type="spellStart"/>
       <w:r>
         <w:rPr>
           <w:b/>
@@ -3334,6 +3933,7 @@
         </w:rPr>
         <w:t>GestionDonnees</w:t>
       </w:r>
+      <w:proofErr w:type="spellEnd"/>
       <w:r>
         <w:t xml:space="preserve"> : Responsable de la lecture et de l'écriture des fichiers textes. Elle assure la transformation des données brutes en objets Java et vice-versa lors de la sauvegarde.</w:t>
       </w:r>
@@ -3342,11 +3942,11 @@
       <w:pPr>
         <w:pStyle w:val="Titre3"/>
       </w:pPr>
-      <w:bookmarkStart w:id="17" w:name="_Toc218810321"/>
+      <w:bookmarkStart w:id="23" w:name="_Toc218872786"/>
       <w:r>
         <w:t>Paquet Graphic</w:t>
       </w:r>
-      <w:bookmarkEnd w:id="17"/>
+      <w:bookmarkEnd w:id="23"/>
     </w:p>
     <w:p>
       <w:r>
@@ -3360,6 +3960,7 @@
           <w:numId w:val="22"/>
         </w:numPr>
       </w:pPr>
+      <w:proofErr w:type="spellStart"/>
       <w:r>
         <w:rPr>
           <w:b/>
@@ -3367,6 +3968,7 @@
         </w:rPr>
         <w:t>FenetrePrincipale</w:t>
       </w:r>
+      <w:proofErr w:type="spellEnd"/>
       <w:r>
         <w:t xml:space="preserve"> : Constitue l'interface graphique majeure. Elle présente les données sous forme de tableaux et centralise les boutons d'action (retour, perte, prolongation).</w:t>
       </w:r>
@@ -3383,7 +3985,6 @@
           <w:b/>
           <w:bCs/>
         </w:rPr>
-        <w:lastRenderedPageBreak/>
         <w:t>Formulaires</w:t>
       </w:r>
       <w:r>
@@ -3411,10 +4012,1402 @@
         <w:t>démarre l’application.</w:t>
       </w:r>
     </w:p>
+    <w:p>
+      <w:pPr>
+        <w:pStyle w:val="Titre2"/>
+        <w:numPr>
+          <w:ilvl w:val="0"/>
+          <w:numId w:val="29"/>
+        </w:numPr>
+      </w:pPr>
+      <w:bookmarkStart w:id="24" w:name="_Toc218872787"/>
+      <w:r>
+        <w:t>Algorithmme (pseudocode)</w:t>
+      </w:r>
+      <w:bookmarkEnd w:id="24"/>
+    </w:p>
+    <w:p>
+      <w:r>
+        <w:t xml:space="preserve">Cette partie présente </w:t>
+      </w:r>
+      <w:r>
+        <w:t>certains algorithmes sous forme de pseudocode, afin de mieux expliquer le processus et leur fonctionnement.</w:t>
+      </w:r>
+    </w:p>
+    <w:p>
+      <w:pPr>
+        <w:pStyle w:val="Titre3"/>
+        <w:numPr>
+          <w:ilvl w:val="0"/>
+          <w:numId w:val="31"/>
+        </w:numPr>
+      </w:pPr>
+      <w:bookmarkStart w:id="25" w:name="_Toc218872788"/>
+      <w:r>
+        <w:t>ProlongationPret</w:t>
+      </w:r>
+      <w:bookmarkEnd w:id="25"/>
+      <w:r>
+        <w:br/>
+      </w:r>
+    </w:p>
+    <w:tbl>
+      <w:tblPr>
+        <w:tblStyle w:val="Grilledutableau"/>
+        <w:tblW w:w="0" w:type="auto"/>
+        <w:tblLook w:val="04A0" w:firstRow="1" w:lastRow="0" w:firstColumn="1" w:lastColumn="0" w:noHBand="0" w:noVBand="1"/>
+      </w:tblPr>
+      <w:tblGrid>
+        <w:gridCol w:w="8296"/>
+      </w:tblGrid>
+      <w:tr>
+        <w:tc>
+          <w:tcPr>
+            <w:tcW w:w="8296" w:type="dxa"/>
+            <w:shd w:val="clear" w:color="auto" w:fill="F2F2F2" w:themeFill="background1" w:themeFillShade="F2"/>
+          </w:tcPr>
+          <w:p>
+            <w:r>
+              <w:t>ALGORITHME ProlongationPret</w:t>
+            </w:r>
+          </w:p>
+          <w:p>
+            <w:r>
+              <w:t>ENTRÉES : Lecteur L, Document D, Entier JoursDemandes</w:t>
+            </w:r>
+          </w:p>
+          <w:p>
+            <w:r>
+              <w:t>SORTIE : Message de confirmation ou d'erreur (</w:t>
+            </w:r>
+            <w:r>
+              <w:t>String</w:t>
+            </w:r>
+            <w:r>
+              <w:t>)</w:t>
+            </w:r>
+          </w:p>
+          <w:p/>
+          <w:p>
+            <w:r>
+              <w:t>DEBUT</w:t>
+            </w:r>
+          </w:p>
+          <w:p>
+            <w:r>
+              <w:t xml:space="preserve">    // </w:t>
+            </w:r>
+            <w:r>
+              <w:t xml:space="preserve">1. </w:t>
+            </w:r>
+            <w:r>
+              <w:t>On commence par v</w:t>
+            </w:r>
+            <w:r>
+              <w:t>érifi</w:t>
+            </w:r>
+            <w:r>
+              <w:t>er l</w:t>
+            </w:r>
+            <w:r>
+              <w:t>es entrées (Sécurité)</w:t>
+            </w:r>
+          </w:p>
+          <w:p>
+            <w:r>
+              <w:t xml:space="preserve">    SI JoursDemandes &lt;= 0 ALORS</w:t>
+            </w:r>
+          </w:p>
+          <w:p>
+            <w:r>
+              <w:t xml:space="preserve">        RETOURNER "REFUS : Nombre de jours invalide"</w:t>
+            </w:r>
+          </w:p>
+          <w:p>
+            <w:r>
+              <w:t xml:space="preserve">    FIN SI</w:t>
+            </w:r>
+          </w:p>
+          <w:p/>
+          <w:p>
+            <w:r>
+              <w:t xml:space="preserve">    // 2. Vérification du plafond de jours </w:t>
+            </w:r>
+          </w:p>
+          <w:p>
+            <w:r>
+              <w:t xml:space="preserve">    SI JoursDemandes &gt; MAX_JOURS_PAR_RALLONGE ALORS</w:t>
+            </w:r>
+          </w:p>
+          <w:p>
+            <w:r>
+              <w:t xml:space="preserve">        RETOURNER "REFUS : Limite de jours dépassée"</w:t>
+            </w:r>
+          </w:p>
+          <w:p>
+            <w:r>
+              <w:t xml:space="preserve">    FIN SI</w:t>
+            </w:r>
+          </w:p>
+          <w:p/>
+          <w:p>
+            <w:r>
+              <w:t xml:space="preserve">    // 3. Recherche du prêt </w:t>
+            </w:r>
+            <w:r>
+              <w:t>concerné (actif)</w:t>
+            </w:r>
+          </w:p>
+          <w:p>
+            <w:r>
+              <w:t xml:space="preserve">    POUR CHAQUE Pret P DANS ListeDesPrets FAIRE</w:t>
+            </w:r>
+          </w:p>
+          <w:p>
+            <w:r>
+              <w:lastRenderedPageBreak/>
+              <w:t xml:space="preserve">        </w:t>
+            </w:r>
+          </w:p>
+          <w:p>
+            <w:r>
+              <w:t xml:space="preserve">        // Identification unique par Email et Référence</w:t>
+            </w:r>
+          </w:p>
+          <w:p>
+            <w:r>
+              <w:t xml:space="preserve">        SI (</w:t>
+            </w:r>
+            <w:proofErr w:type="spellStart"/>
+            <w:r>
+              <w:t>P.Lecteur.Email</w:t>
+            </w:r>
+            <w:proofErr w:type="spellEnd"/>
+            <w:r>
+              <w:t xml:space="preserve"> == </w:t>
+            </w:r>
+            <w:proofErr w:type="spellStart"/>
+            <w:r>
+              <w:t>L.Email</w:t>
+            </w:r>
+            <w:proofErr w:type="spellEnd"/>
+            <w:r>
+              <w:t>) ET (</w:t>
+            </w:r>
+            <w:proofErr w:type="spellStart"/>
+            <w:r>
+              <w:t>P.Document.Reference</w:t>
+            </w:r>
+            <w:proofErr w:type="spellEnd"/>
+            <w:r>
+              <w:t xml:space="preserve"> == </w:t>
+            </w:r>
+            <w:proofErr w:type="spellStart"/>
+            <w:r>
+              <w:t>D.Reference</w:t>
+            </w:r>
+            <w:proofErr w:type="spellEnd"/>
+            <w:r>
+              <w:t>) ALORS</w:t>
+            </w:r>
+          </w:p>
+          <w:p>
+            <w:r>
+              <w:t xml:space="preserve">            </w:t>
+            </w:r>
+          </w:p>
+          <w:p>
+            <w:r>
+              <w:t xml:space="preserve">            // 4. Vérification du quota de répétition</w:t>
+            </w:r>
+          </w:p>
+          <w:p>
+            <w:r>
+              <w:t xml:space="preserve">            SI </w:t>
+            </w:r>
+            <w:proofErr w:type="spellStart"/>
+            <w:r>
+              <w:t>P.NbProlongations</w:t>
+            </w:r>
+            <w:proofErr w:type="spellEnd"/>
+            <w:r>
+              <w:t xml:space="preserve"> &gt;= MAX_PROLONGATIONS_AUTORISEES ALORS</w:t>
+            </w:r>
+          </w:p>
+          <w:p>
+            <w:r>
+              <w:t xml:space="preserve">                RETOURNER "REFUS : Quota de prolongations atteint"</w:t>
+            </w:r>
+          </w:p>
+          <w:p>
+            <w:r>
+              <w:t xml:space="preserve">            FIN SI</w:t>
+            </w:r>
+          </w:p>
+          <w:p/>
+          <w:p>
+            <w:r>
+              <w:t xml:space="preserve">            // 5. Application de la prolongation</w:t>
+            </w:r>
+          </w:p>
+          <w:p>
+            <w:r>
+              <w:t xml:space="preserve">            </w:t>
+            </w:r>
+            <w:proofErr w:type="spellStart"/>
+            <w:r>
+              <w:t>P.AjouterProlongation</w:t>
+            </w:r>
+            <w:proofErr w:type="spellEnd"/>
+            <w:r>
+              <w:t>(JoursDemandes)</w:t>
+            </w:r>
+          </w:p>
+          <w:p>
+            <w:r>
+              <w:t xml:space="preserve">            RETOURNER "SUCCÈS"</w:t>
+            </w:r>
+          </w:p>
+          <w:p>
+            <w:r>
+              <w:t xml:space="preserve">        </w:t>
+            </w:r>
+          </w:p>
+          <w:p>
+            <w:r>
+              <w:t xml:space="preserve">        FIN SI</w:t>
+            </w:r>
+          </w:p>
+          <w:p>
+            <w:r>
+              <w:t xml:space="preserve">    FIN POUR</w:t>
+            </w:r>
+          </w:p>
+          <w:p/>
+          <w:p>
+            <w:r>
+              <w:t xml:space="preserve">    // </w:t>
+            </w:r>
+            <w:r>
+              <w:t>Si on trouve aucun prêt</w:t>
+            </w:r>
+          </w:p>
+          <w:p>
+            <w:r>
+              <w:t xml:space="preserve">    RETOURNER "ERREUR : Prêt introuvable"</w:t>
+            </w:r>
+          </w:p>
+          <w:p>
+            <w:r>
+              <w:t>FIN</w:t>
+            </w:r>
+          </w:p>
+        </w:tc>
+      </w:tr>
+    </w:tbl>
+    <w:p/>
+    <w:p>
+      <w:r>
+        <w:br w:type="page"/>
+      </w:r>
+    </w:p>
+    <w:p>
+      <w:pPr>
+        <w:pStyle w:val="Titre3"/>
+        <w:numPr>
+          <w:ilvl w:val="0"/>
+          <w:numId w:val="31"/>
+        </w:numPr>
+      </w:pPr>
+      <w:bookmarkStart w:id="26" w:name="_Toc218872789"/>
+      <w:proofErr w:type="spellStart"/>
+      <w:r>
+        <w:lastRenderedPageBreak/>
+        <w:t>CalculerRemboursement</w:t>
+      </w:r>
+      <w:bookmarkEnd w:id="26"/>
+      <w:proofErr w:type="spellEnd"/>
+      <w:r>
+        <w:br/>
+      </w:r>
+    </w:p>
+    <w:tbl>
+      <w:tblPr>
+        <w:tblStyle w:val="Grilledutableau"/>
+        <w:tblW w:w="0" w:type="auto"/>
+        <w:tblLook w:val="04A0" w:firstRow="1" w:lastRow="0" w:firstColumn="1" w:lastColumn="0" w:noHBand="0" w:noVBand="1"/>
+      </w:tblPr>
+      <w:tblGrid>
+        <w:gridCol w:w="8296"/>
+      </w:tblGrid>
+      <w:tr>
+        <w:tc>
+          <w:tcPr>
+            <w:tcW w:w="8296" w:type="dxa"/>
+            <w:shd w:val="clear" w:color="auto" w:fill="F2F2F2" w:themeFill="background1" w:themeFillShade="F2"/>
+          </w:tcPr>
+          <w:p>
+            <w:r>
+              <w:t>ENTRÉE : Le Document D (Objet)</w:t>
+            </w:r>
+          </w:p>
+          <w:p>
+            <w:r>
+              <w:t>SORTIE : Montant à payer (Réel)</w:t>
+            </w:r>
+          </w:p>
+          <w:p/>
+          <w:p>
+            <w:r>
+              <w:t>DEBUT</w:t>
+            </w:r>
+          </w:p>
+          <w:p>
+            <w:r>
+              <w:t xml:space="preserve">    VARIABLE Montant : Réel</w:t>
+            </w:r>
+          </w:p>
+          <w:p/>
+          <w:p>
+            <w:r>
+              <w:t xml:space="preserve">    // Vérification du type dynamique de l'objet </w:t>
+            </w:r>
+          </w:p>
+          <w:p>
+            <w:r>
+              <w:t xml:space="preserve">    SI D EST DE TYPE Livre ALORS</w:t>
+            </w:r>
+          </w:p>
+          <w:p>
+            <w:r>
+              <w:t xml:space="preserve">        </w:t>
+            </w:r>
+          </w:p>
+          <w:p>
+            <w:r>
+              <w:t xml:space="preserve">        // On </w:t>
+            </w:r>
+            <w:proofErr w:type="spellStart"/>
+            <w:r>
+              <w:t>cast</w:t>
+            </w:r>
+            <w:proofErr w:type="spellEnd"/>
+            <w:r>
+              <w:t xml:space="preserve"> en java pour accéder aux méthodes de Livre</w:t>
+            </w:r>
+          </w:p>
+          <w:p>
+            <w:r>
+              <w:t xml:space="preserve">        VARIABLE L : Livre </w:t>
+            </w:r>
+            <w:r>
+              <w:rPr>
+                <w:rFonts w:ascii="Times New Roman" w:hAnsi="Times New Roman" w:cs="Times New Roman"/>
+              </w:rPr>
+              <w:t>←</w:t>
+            </w:r>
+            <w:r>
+              <w:t xml:space="preserve"> (Livre) D</w:t>
+            </w:r>
+          </w:p>
+          <w:p>
+            <w:r>
+              <w:t xml:space="preserve">        </w:t>
+            </w:r>
+          </w:p>
+          <w:p>
+            <w:r>
+              <w:t xml:space="preserve">        // Formule : Prix + (Prix * Taux de majoration)</w:t>
+            </w:r>
+          </w:p>
+          <w:p>
+            <w:r>
+              <w:t xml:space="preserve">        Montant </w:t>
+            </w:r>
+            <w:r>
+              <w:rPr>
+                <w:rFonts w:ascii="Times New Roman" w:hAnsi="Times New Roman" w:cs="Times New Roman"/>
+              </w:rPr>
+              <w:t>←</w:t>
+            </w:r>
+            <w:r>
+              <w:t xml:space="preserve"> </w:t>
+            </w:r>
+            <w:proofErr w:type="spellStart"/>
+            <w:r>
+              <w:t>L.getPrix</w:t>
+            </w:r>
+            <w:proofErr w:type="spellEnd"/>
+            <w:r>
+              <w:t>() + (</w:t>
+            </w:r>
+            <w:proofErr w:type="spellStart"/>
+            <w:r>
+              <w:t>L.getPrix</w:t>
+            </w:r>
+            <w:proofErr w:type="spellEnd"/>
+            <w:r>
+              <w:t xml:space="preserve">() * </w:t>
+            </w:r>
+            <w:proofErr w:type="spellStart"/>
+            <w:r>
+              <w:t>L.getTauxRemboursement</w:t>
+            </w:r>
+            <w:proofErr w:type="spellEnd"/>
+            <w:r>
+              <w:t>())</w:t>
+            </w:r>
+          </w:p>
+          <w:p>
+            <w:r>
+              <w:t xml:space="preserve">    </w:t>
+            </w:r>
+          </w:p>
+          <w:p>
+            <w:r>
+              <w:t xml:space="preserve">    SINON SI D EST DE TYPE </w:t>
+            </w:r>
+            <w:proofErr w:type="spellStart"/>
+            <w:r>
+              <w:t>Periodique</w:t>
+            </w:r>
+            <w:proofErr w:type="spellEnd"/>
+            <w:r>
+              <w:t xml:space="preserve"> ALORS</w:t>
+            </w:r>
+          </w:p>
+          <w:p>
+            <w:r>
+              <w:t xml:space="preserve">        </w:t>
+            </w:r>
+          </w:p>
+          <w:p>
+            <w:r>
+              <w:t xml:space="preserve">        // Pour un périodique, pas de majoration</w:t>
+            </w:r>
+          </w:p>
+          <w:p>
+            <w:r>
+              <w:t xml:space="preserve">        Montant </w:t>
+            </w:r>
+            <w:r>
+              <w:rPr>
+                <w:rFonts w:ascii="Times New Roman" w:hAnsi="Times New Roman" w:cs="Times New Roman"/>
+              </w:rPr>
+              <w:t>←</w:t>
+            </w:r>
+            <w:r>
+              <w:t xml:space="preserve"> </w:t>
+            </w:r>
+            <w:proofErr w:type="spellStart"/>
+            <w:r>
+              <w:t>D.getPrix</w:t>
+            </w:r>
+            <w:proofErr w:type="spellEnd"/>
+            <w:r>
+              <w:t>()</w:t>
+            </w:r>
+          </w:p>
+          <w:p>
+            <w:r>
+              <w:t xml:space="preserve">        </w:t>
+            </w:r>
+          </w:p>
+          <w:p>
+            <w:r>
+              <w:t xml:space="preserve">    SINON</w:t>
+            </w:r>
+          </w:p>
+          <w:p>
+            <w:r>
+              <w:t xml:space="preserve">        // Cas par défaut (Sécurité)</w:t>
+            </w:r>
+          </w:p>
+          <w:p>
+            <w:r>
+              <w:t xml:space="preserve">        Montant </w:t>
+            </w:r>
+            <w:r>
+              <w:rPr>
+                <w:rFonts w:ascii="Times New Roman" w:hAnsi="Times New Roman" w:cs="Times New Roman"/>
+              </w:rPr>
+              <w:t>←</w:t>
+            </w:r>
+            <w:r>
+              <w:t xml:space="preserve"> </w:t>
+            </w:r>
+            <w:proofErr w:type="spellStart"/>
+            <w:r>
+              <w:t>D.getPrix</w:t>
+            </w:r>
+            <w:proofErr w:type="spellEnd"/>
+            <w:r>
+              <w:t>()</w:t>
+            </w:r>
+          </w:p>
+          <w:p>
+            <w:r>
+              <w:t xml:space="preserve">    FIN SI</w:t>
+            </w:r>
+          </w:p>
+          <w:p/>
+          <w:p>
+            <w:r>
+              <w:t xml:space="preserve">    RETOURNER Montant</w:t>
+            </w:r>
+          </w:p>
+          <w:p>
+            <w:r>
+              <w:t>FIN</w:t>
+            </w:r>
+          </w:p>
+        </w:tc>
+      </w:tr>
+    </w:tbl>
+    <w:p/>
+    <w:p>
+      <w:pPr>
+        <w:pStyle w:val="Titre3"/>
+        <w:numPr>
+          <w:ilvl w:val="0"/>
+          <w:numId w:val="31"/>
+        </w:numPr>
+      </w:pPr>
+      <w:bookmarkStart w:id="27" w:name="_Toc218872790"/>
+      <w:proofErr w:type="spellStart"/>
+      <w:r>
+        <w:t>requetePret</w:t>
+      </w:r>
+      <w:bookmarkEnd w:id="27"/>
+      <w:proofErr w:type="spellEnd"/>
+      <w:r>
+        <w:br/>
+      </w:r>
+    </w:p>
+    <w:tbl>
+      <w:tblPr>
+        <w:tblStyle w:val="Grilledutableau"/>
+        <w:tblW w:w="0" w:type="auto"/>
+        <w:tblLook w:val="04A0" w:firstRow="1" w:lastRow="0" w:firstColumn="1" w:lastColumn="0" w:noHBand="0" w:noVBand="1"/>
+      </w:tblPr>
+      <w:tblGrid>
+        <w:gridCol w:w="8296"/>
+      </w:tblGrid>
+      <w:tr>
+        <w:tc>
+          <w:tcPr>
+            <w:tcW w:w="8296" w:type="dxa"/>
+            <w:shd w:val="clear" w:color="auto" w:fill="D9D9D9" w:themeFill="background1" w:themeFillShade="D9"/>
+          </w:tcPr>
+          <w:p>
+            <w:r>
+              <w:t>ENTRÉES : Lecteur L, Document D</w:t>
+            </w:r>
+          </w:p>
+          <w:p>
+            <w:r>
+              <w:t>SORTIE : Booléen (Vrai si succès, Faux si échec)</w:t>
+            </w:r>
+          </w:p>
+          <w:p/>
+          <w:p>
+            <w:r>
+              <w:t>DEBUT</w:t>
+            </w:r>
+          </w:p>
+          <w:p>
+            <w:r>
+              <w:t xml:space="preserve">    // 1. Vérification de la disponibilité matérielle</w:t>
+            </w:r>
+          </w:p>
+          <w:p>
+            <w:r>
+              <w:t xml:space="preserve">    SI </w:t>
+            </w:r>
+            <w:proofErr w:type="spellStart"/>
+            <w:r>
+              <w:t>D.NombreExemplaires</w:t>
+            </w:r>
+            <w:proofErr w:type="spellEnd"/>
+            <w:r>
+              <w:t xml:space="preserve"> &lt;= 0 ALORS</w:t>
+            </w:r>
+          </w:p>
+          <w:p>
+            <w:r>
+              <w:t xml:space="preserve">        AFFICHER "Erreur : Document en rupture de stock"</w:t>
+            </w:r>
+          </w:p>
+          <w:p>
+            <w:r>
+              <w:t xml:space="preserve">        RETOURNER FAUX</w:t>
+            </w:r>
+          </w:p>
+          <w:p>
+            <w:r>
+              <w:t xml:space="preserve">    FIN SI</w:t>
+            </w:r>
+          </w:p>
+          <w:p/>
+          <w:p>
+            <w:r>
+              <w:t xml:space="preserve">    // 2. Vérification des droits administratifs (Quota)</w:t>
+            </w:r>
+          </w:p>
+          <w:p>
+            <w:r>
+              <w:t xml:space="preserve">    // On compte combien de prêts ce lecteur a déjà en cours</w:t>
+            </w:r>
+          </w:p>
+          <w:p>
+            <w:r>
+              <w:t xml:space="preserve">    VARIABLE </w:t>
+            </w:r>
+            <w:proofErr w:type="spellStart"/>
+            <w:r>
+              <w:t>NbPretsActuels</w:t>
+            </w:r>
+            <w:proofErr w:type="spellEnd"/>
+            <w:r>
+              <w:t xml:space="preserve"> : Entier </w:t>
+            </w:r>
+            <w:r>
+              <w:rPr>
+                <w:rFonts w:ascii="Times New Roman" w:hAnsi="Times New Roman" w:cs="Times New Roman"/>
+              </w:rPr>
+              <w:t>←</w:t>
+            </w:r>
+            <w:r>
+              <w:t xml:space="preserve"> </w:t>
+            </w:r>
+            <w:proofErr w:type="spellStart"/>
+            <w:r>
+              <w:t>CompterPretsEnCours</w:t>
+            </w:r>
+            <w:proofErr w:type="spellEnd"/>
+            <w:r>
+              <w:t>(L)</w:t>
+            </w:r>
+          </w:p>
+          <w:p>
+            <w:r>
+              <w:t xml:space="preserve">    </w:t>
+            </w:r>
+          </w:p>
+          <w:p>
+            <w:r>
+              <w:t xml:space="preserve">    SI </w:t>
+            </w:r>
+            <w:proofErr w:type="spellStart"/>
+            <w:r>
+              <w:t>NbPretsActuels</w:t>
+            </w:r>
+            <w:proofErr w:type="spellEnd"/>
+            <w:r>
+              <w:t xml:space="preserve"> &gt;= </w:t>
+            </w:r>
+            <w:proofErr w:type="spellStart"/>
+            <w:r>
+              <w:t>L.MaxEmpruntsAutorises</w:t>
+            </w:r>
+            <w:proofErr w:type="spellEnd"/>
+            <w:r>
+              <w:t xml:space="preserve"> ALORS</w:t>
+            </w:r>
+          </w:p>
+          <w:p>
+            <w:r>
+              <w:t xml:space="preserve">        AFFICHER "Erreur : Quota d'emprunt atteint pour ce lecteur"</w:t>
+            </w:r>
+          </w:p>
+          <w:p>
+            <w:r>
+              <w:lastRenderedPageBreak/>
+              <w:t xml:space="preserve">        RETOURNER FAUX</w:t>
+            </w:r>
+          </w:p>
+          <w:p>
+            <w:r>
+              <w:t xml:space="preserve">    FIN SI</w:t>
+            </w:r>
+          </w:p>
+          <w:p/>
+          <w:p>
+            <w:r>
+              <w:t xml:space="preserve">    // 3. Enregistrement de la transaction (Si tout est OK)</w:t>
+            </w:r>
+          </w:p>
+          <w:p>
+            <w:r>
+              <w:t xml:space="preserve">    CRÉER un nouvel objet Pret(L, D, </w:t>
+            </w:r>
+            <w:proofErr w:type="spellStart"/>
+            <w:r>
+              <w:t>DateDuJour</w:t>
+            </w:r>
+            <w:proofErr w:type="spellEnd"/>
+            <w:r>
+              <w:t>)</w:t>
+            </w:r>
+          </w:p>
+          <w:p>
+            <w:r>
+              <w:t xml:space="preserve">    AJOUTER ce prêt à la ListeDesPrets</w:t>
+            </w:r>
+          </w:p>
+          <w:p>
+            <w:r>
+              <w:t xml:space="preserve">    </w:t>
+            </w:r>
+          </w:p>
+          <w:p>
+            <w:r>
+              <w:t xml:space="preserve">    // 4. Mise à jour de l'inventaire</w:t>
+            </w:r>
+          </w:p>
+          <w:p>
+            <w:r>
+              <w:t xml:space="preserve">    </w:t>
+            </w:r>
+            <w:proofErr w:type="spellStart"/>
+            <w:r>
+              <w:t>D.NombreExemplaires</w:t>
+            </w:r>
+            <w:proofErr w:type="spellEnd"/>
+            <w:r>
+              <w:t xml:space="preserve"> </w:t>
+            </w:r>
+            <w:r>
+              <w:rPr>
+                <w:rFonts w:ascii="Times New Roman" w:hAnsi="Times New Roman" w:cs="Times New Roman"/>
+              </w:rPr>
+              <w:t>←</w:t>
+            </w:r>
+            <w:r>
+              <w:t xml:space="preserve"> </w:t>
+            </w:r>
+            <w:proofErr w:type="spellStart"/>
+            <w:r>
+              <w:t>D.NombreExemplaires</w:t>
+            </w:r>
+            <w:proofErr w:type="spellEnd"/>
+            <w:r>
+              <w:t xml:space="preserve"> - 1</w:t>
+            </w:r>
+          </w:p>
+          <w:p>
+            <w:r>
+              <w:t xml:space="preserve">    </w:t>
+            </w:r>
+          </w:p>
+          <w:p>
+            <w:r>
+              <w:t xml:space="preserve">    AFFICHER "Succès : Prêt validé"</w:t>
+            </w:r>
+          </w:p>
+          <w:p>
+            <w:r>
+              <w:t xml:space="preserve">    RETOURNER VRAI</w:t>
+            </w:r>
+          </w:p>
+          <w:p>
+            <w:r>
+              <w:t>FIN</w:t>
+            </w:r>
+          </w:p>
+        </w:tc>
+      </w:tr>
+    </w:tbl>
+    <w:p/>
+    <w:p>
+      <w:pPr>
+        <w:pStyle w:val="Titre3"/>
+        <w:numPr>
+          <w:ilvl w:val="0"/>
+          <w:numId w:val="31"/>
+        </w:numPr>
+      </w:pPr>
+      <w:bookmarkStart w:id="28" w:name="_Toc218872791"/>
+      <w:proofErr w:type="spellStart"/>
+      <w:r>
+        <w:t>ChargerDocument</w:t>
+      </w:r>
+      <w:bookmarkEnd w:id="28"/>
+      <w:proofErr w:type="spellEnd"/>
+      <w:r>
+        <w:br/>
+      </w:r>
+    </w:p>
+    <w:tbl>
+      <w:tblPr>
+        <w:tblStyle w:val="Grilledutableau"/>
+        <w:tblW w:w="0" w:type="auto"/>
+        <w:tblLook w:val="04A0" w:firstRow="1" w:lastRow="0" w:firstColumn="1" w:lastColumn="0" w:noHBand="0" w:noVBand="1"/>
+      </w:tblPr>
+      <w:tblGrid>
+        <w:gridCol w:w="8296"/>
+      </w:tblGrid>
+      <w:tr>
+        <w:tc>
+          <w:tcPr>
+            <w:tcW w:w="8296" w:type="dxa"/>
+            <w:shd w:val="clear" w:color="auto" w:fill="D9D9D9" w:themeFill="background1" w:themeFillShade="D9"/>
+          </w:tcPr>
+          <w:p>
+            <w:r>
+              <w:t>ENTRÉE : La Bibliothèque Biblio</w:t>
+            </w:r>
+          </w:p>
+          <w:p>
+            <w:r>
+              <w:t>SORTIE : Aucune (</w:t>
+            </w:r>
+            <w:r>
+              <w:t>Mis à jour interne)</w:t>
+            </w:r>
+          </w:p>
+          <w:p/>
+          <w:p>
+            <w:r>
+              <w:t>DEBUT</w:t>
+            </w:r>
+          </w:p>
+          <w:p>
+            <w:r>
+              <w:t xml:space="preserve">    Ouvrir le Fichier F à l'adresse "Documents.txt"</w:t>
+            </w:r>
+          </w:p>
+          <w:p>
+            <w:r>
+              <w:t xml:space="preserve">    </w:t>
+            </w:r>
+          </w:p>
+          <w:p>
+            <w:r>
+              <w:t xml:space="preserve">    // 1. Vérification d'existence</w:t>
+            </w:r>
+          </w:p>
+          <w:p>
+            <w:r>
+              <w:t xml:space="preserve">    SI F n'existe pas ALORS</w:t>
+            </w:r>
+          </w:p>
+          <w:p>
+            <w:r>
+              <w:t xml:space="preserve">        RETOURNER // On arrête, la liste reste vide</w:t>
+            </w:r>
+          </w:p>
+          <w:p>
+            <w:r>
+              <w:t xml:space="preserve">    FIN SI</w:t>
+            </w:r>
+          </w:p>
+          <w:p/>
+          <w:p>
+            <w:r>
+              <w:t xml:space="preserve">    // 2. Lecture et Traitement</w:t>
+            </w:r>
+          </w:p>
+          <w:p>
+            <w:r>
+              <w:t xml:space="preserve">    ESSAYER</w:t>
+            </w:r>
+          </w:p>
+          <w:p>
+            <w:r>
+              <w:t xml:space="preserve">        TANT QUE le Fichier a une ligne suivante FAIRE</w:t>
+            </w:r>
+          </w:p>
+          <w:p>
+            <w:r>
+              <w:t xml:space="preserve">            Ligne </w:t>
+            </w:r>
+            <w:r>
+              <w:rPr>
+                <w:rFonts w:ascii="Times New Roman" w:hAnsi="Times New Roman" w:cs="Times New Roman"/>
+              </w:rPr>
+              <w:t>←</w:t>
+            </w:r>
+            <w:r>
+              <w:t xml:space="preserve"> </w:t>
+            </w:r>
+            <w:proofErr w:type="spellStart"/>
+            <w:r>
+              <w:t>LireLigneSuivante</w:t>
+            </w:r>
+            <w:proofErr w:type="spellEnd"/>
+            <w:r>
+              <w:t>(F)</w:t>
+            </w:r>
+          </w:p>
+          <w:p>
+            <w:r>
+              <w:t xml:space="preserve">            </w:t>
+            </w:r>
+          </w:p>
+          <w:p>
+            <w:r>
+              <w:t xml:space="preserve">            // Découpage de la chaîne (Séparateur ";")</w:t>
+            </w:r>
+          </w:p>
+          <w:p>
+            <w:r>
+              <w:t xml:space="preserve">            Tableau Infos[] </w:t>
+            </w:r>
+            <w:r>
+              <w:rPr>
+                <w:rFonts w:ascii="Times New Roman" w:hAnsi="Times New Roman" w:cs="Times New Roman"/>
+              </w:rPr>
+              <w:t>←</w:t>
+            </w:r>
+            <w:r>
+              <w:t xml:space="preserve"> </w:t>
+            </w:r>
+            <w:proofErr w:type="spellStart"/>
+            <w:r>
+              <w:t>Decouper</w:t>
+            </w:r>
+            <w:proofErr w:type="spellEnd"/>
+            <w:r>
+              <w:t>(Ligne, ";")</w:t>
+            </w:r>
+          </w:p>
+          <w:p>
+            <w:r>
+              <w:t xml:space="preserve">            </w:t>
+            </w:r>
+          </w:p>
+          <w:p>
+            <w:r>
+              <w:t xml:space="preserve">            // Extraction des données communes</w:t>
+            </w:r>
+          </w:p>
+          <w:p>
+            <w:r>
+              <w:t xml:space="preserve">            Type  </w:t>
+            </w:r>
+            <w:r>
+              <w:rPr>
+                <w:rFonts w:ascii="Times New Roman" w:hAnsi="Times New Roman" w:cs="Times New Roman"/>
+              </w:rPr>
+              <w:t>←</w:t>
+            </w:r>
+            <w:r>
+              <w:t xml:space="preserve"> Infos[0]</w:t>
+            </w:r>
+          </w:p>
+          <w:p>
+            <w:r>
+              <w:t xml:space="preserve">            Ref   </w:t>
+            </w:r>
+            <w:r>
+              <w:rPr>
+                <w:rFonts w:ascii="Times New Roman" w:hAnsi="Times New Roman" w:cs="Times New Roman"/>
+              </w:rPr>
+              <w:t>←</w:t>
+            </w:r>
+            <w:r>
+              <w:t xml:space="preserve"> Infos[1]</w:t>
+            </w:r>
+          </w:p>
+          <w:p>
+            <w:r>
+              <w:t xml:space="preserve">            Titre </w:t>
+            </w:r>
+            <w:r>
+              <w:rPr>
+                <w:rFonts w:ascii="Times New Roman" w:hAnsi="Times New Roman" w:cs="Times New Roman"/>
+              </w:rPr>
+              <w:t>←</w:t>
+            </w:r>
+            <w:r>
+              <w:t xml:space="preserve"> Infos[2]</w:t>
+            </w:r>
+          </w:p>
+          <w:p>
+            <w:r>
+              <w:t xml:space="preserve">            </w:t>
+            </w:r>
+          </w:p>
+          <w:p>
+            <w:r>
+              <w:t xml:space="preserve">            // Conversion: String -&gt; </w:t>
+            </w:r>
+            <w:proofErr w:type="spellStart"/>
+            <w:r>
+              <w:t>Float</w:t>
+            </w:r>
+            <w:proofErr w:type="spellEnd"/>
+            <w:r>
+              <w:t xml:space="preserve"> -&gt; Int</w:t>
+            </w:r>
+          </w:p>
+          <w:p>
+            <w:r>
+              <w:t xml:space="preserve">            Prix  </w:t>
+            </w:r>
+            <w:r>
+              <w:rPr>
+                <w:rFonts w:ascii="Times New Roman" w:hAnsi="Times New Roman" w:cs="Times New Roman"/>
+              </w:rPr>
+              <w:t>←</w:t>
+            </w:r>
+            <w:r>
+              <w:t xml:space="preserve"> </w:t>
+            </w:r>
+            <w:proofErr w:type="spellStart"/>
+            <w:r>
+              <w:t>ConvertirEnEntier</w:t>
+            </w:r>
+            <w:proofErr w:type="spellEnd"/>
+            <w:r>
+              <w:t>(</w:t>
+            </w:r>
+            <w:proofErr w:type="spellStart"/>
+            <w:r>
+              <w:t>ConvertirEnDecimal</w:t>
+            </w:r>
+            <w:proofErr w:type="spellEnd"/>
+            <w:r>
+              <w:t xml:space="preserve">(Infos[3])) </w:t>
+            </w:r>
+          </w:p>
+          <w:p>
+            <w:r>
+              <w:t xml:space="preserve">            Stock </w:t>
+            </w:r>
+            <w:r>
+              <w:rPr>
+                <w:rFonts w:ascii="Times New Roman" w:hAnsi="Times New Roman" w:cs="Times New Roman"/>
+              </w:rPr>
+              <w:t>←</w:t>
+            </w:r>
+            <w:r>
+              <w:t xml:space="preserve"> </w:t>
+            </w:r>
+            <w:proofErr w:type="spellStart"/>
+            <w:r>
+              <w:t>ConvertirEnEntier</w:t>
+            </w:r>
+            <w:proofErr w:type="spellEnd"/>
+            <w:r>
+              <w:t>(Infos[4])</w:t>
+            </w:r>
+          </w:p>
+          <w:p/>
+          <w:p>
+            <w:r>
+              <w:t xml:space="preserve">            // </w:t>
+            </w:r>
+            <w:r>
+              <w:t>Création de l’objet dynamique  (Livre ou Périodique)</w:t>
+            </w:r>
+          </w:p>
+          <w:p>
+            <w:r>
+              <w:t xml:space="preserve">            SI Type est "LIVRE" ALORS</w:t>
+            </w:r>
+          </w:p>
+          <w:p>
+            <w:r>
+              <w:t xml:space="preserve">                Auteur </w:t>
+            </w:r>
+            <w:r>
+              <w:rPr>
+                <w:rFonts w:ascii="Times New Roman" w:hAnsi="Times New Roman" w:cs="Times New Roman"/>
+              </w:rPr>
+              <w:t>←</w:t>
+            </w:r>
+            <w:r>
+              <w:t xml:space="preserve"> Infos[5]</w:t>
+            </w:r>
+          </w:p>
+          <w:p>
+            <w:r>
+              <w:t xml:space="preserve">                Taux   </w:t>
+            </w:r>
+            <w:r>
+              <w:rPr>
+                <w:rFonts w:ascii="Times New Roman" w:hAnsi="Times New Roman" w:cs="Times New Roman"/>
+              </w:rPr>
+              <w:t>←</w:t>
+            </w:r>
+            <w:r>
+              <w:t xml:space="preserve"> </w:t>
+            </w:r>
+            <w:proofErr w:type="spellStart"/>
+            <w:r>
+              <w:t>ConvertirEnDecimal</w:t>
+            </w:r>
+            <w:proofErr w:type="spellEnd"/>
+            <w:r>
+              <w:t>(Infos[6])</w:t>
+            </w:r>
+          </w:p>
+          <w:p>
+            <w:r>
+              <w:t xml:space="preserve">                </w:t>
+            </w:r>
+          </w:p>
+          <w:p>
+            <w:r>
+              <w:lastRenderedPageBreak/>
+              <w:t xml:space="preserve">                </w:t>
+            </w:r>
+            <w:proofErr w:type="spellStart"/>
+            <w:r>
+              <w:t>NouveauLivre</w:t>
+            </w:r>
+            <w:proofErr w:type="spellEnd"/>
+            <w:r>
+              <w:t xml:space="preserve"> L </w:t>
+            </w:r>
+            <w:r>
+              <w:rPr>
+                <w:rFonts w:ascii="Times New Roman" w:hAnsi="Times New Roman" w:cs="Times New Roman"/>
+              </w:rPr>
+              <w:t>←</w:t>
+            </w:r>
+            <w:r>
+              <w:t xml:space="preserve"> Cr</w:t>
+            </w:r>
+            <w:r>
+              <w:rPr>
+                <w:rFonts w:ascii="Constantia" w:hAnsi="Constantia" w:cs="Constantia"/>
+              </w:rPr>
+              <w:t>é</w:t>
+            </w:r>
+            <w:r>
+              <w:t>er Livre(Ref, Titre, Prix, Stock, Auteur, Taux)</w:t>
+            </w:r>
+          </w:p>
+          <w:p>
+            <w:r>
+              <w:t xml:space="preserve">                </w:t>
+            </w:r>
+            <w:proofErr w:type="spellStart"/>
+            <w:r>
+              <w:t>Biblio.AjouterDocument</w:t>
+            </w:r>
+            <w:proofErr w:type="spellEnd"/>
+            <w:r>
+              <w:t>(L)</w:t>
+            </w:r>
+          </w:p>
+          <w:p>
+            <w:r>
+              <w:t xml:space="preserve">            </w:t>
+            </w:r>
+          </w:p>
+          <w:p>
+            <w:r>
+              <w:t xml:space="preserve">            SINON SI Type est "PERIODIQUE" ALORS</w:t>
+            </w:r>
+          </w:p>
+          <w:p>
+            <w:r>
+              <w:t xml:space="preserve">                </w:t>
+            </w:r>
+            <w:proofErr w:type="spellStart"/>
+            <w:r>
+              <w:t>Numero</w:t>
+            </w:r>
+            <w:proofErr w:type="spellEnd"/>
+            <w:r>
+              <w:t xml:space="preserve"> </w:t>
+            </w:r>
+            <w:r>
+              <w:rPr>
+                <w:rFonts w:ascii="Times New Roman" w:hAnsi="Times New Roman" w:cs="Times New Roman"/>
+              </w:rPr>
+              <w:t>←</w:t>
+            </w:r>
+            <w:r>
+              <w:t xml:space="preserve"> </w:t>
+            </w:r>
+            <w:proofErr w:type="spellStart"/>
+            <w:r>
+              <w:t>ConvertirEnEntier</w:t>
+            </w:r>
+            <w:proofErr w:type="spellEnd"/>
+            <w:r>
+              <w:t>(Infos[5])</w:t>
+            </w:r>
+          </w:p>
+          <w:p>
+            <w:r>
+              <w:t xml:space="preserve">                </w:t>
+            </w:r>
+            <w:proofErr w:type="spellStart"/>
+            <w:r>
+              <w:t>Annee</w:t>
+            </w:r>
+            <w:proofErr w:type="spellEnd"/>
+            <w:r>
+              <w:t xml:space="preserve">  </w:t>
+            </w:r>
+            <w:r>
+              <w:rPr>
+                <w:rFonts w:ascii="Times New Roman" w:hAnsi="Times New Roman" w:cs="Times New Roman"/>
+              </w:rPr>
+              <w:t>←</w:t>
+            </w:r>
+            <w:r>
+              <w:t xml:space="preserve"> </w:t>
+            </w:r>
+            <w:proofErr w:type="spellStart"/>
+            <w:r>
+              <w:t>ConvertirEnEntier</w:t>
+            </w:r>
+            <w:proofErr w:type="spellEnd"/>
+            <w:r>
+              <w:t>(Infos[6])</w:t>
+            </w:r>
+          </w:p>
+          <w:p>
+            <w:r>
+              <w:t xml:space="preserve">                </w:t>
+            </w:r>
+          </w:p>
+          <w:p>
+            <w:r>
+              <w:t xml:space="preserve">                </w:t>
+            </w:r>
+            <w:proofErr w:type="spellStart"/>
+            <w:r>
+              <w:t>NouveauPeriodique</w:t>
+            </w:r>
+            <w:proofErr w:type="spellEnd"/>
+            <w:r>
+              <w:t xml:space="preserve"> P </w:t>
+            </w:r>
+            <w:r>
+              <w:rPr>
+                <w:rFonts w:ascii="Times New Roman" w:hAnsi="Times New Roman" w:cs="Times New Roman"/>
+              </w:rPr>
+              <w:t>←</w:t>
+            </w:r>
+            <w:r>
+              <w:t xml:space="preserve"> Cr</w:t>
+            </w:r>
+            <w:r>
+              <w:rPr>
+                <w:rFonts w:ascii="Constantia" w:hAnsi="Constantia" w:cs="Constantia"/>
+              </w:rPr>
+              <w:t>é</w:t>
+            </w:r>
+            <w:r>
+              <w:t xml:space="preserve">er </w:t>
+            </w:r>
+            <w:proofErr w:type="spellStart"/>
+            <w:r>
+              <w:t>Periodique</w:t>
+            </w:r>
+            <w:proofErr w:type="spellEnd"/>
+            <w:r>
+              <w:t xml:space="preserve">(Ref, Titre, Prix, </w:t>
+            </w:r>
+            <w:proofErr w:type="spellStart"/>
+            <w:r>
+              <w:t>Numero</w:t>
+            </w:r>
+            <w:proofErr w:type="spellEnd"/>
+            <w:r>
+              <w:t xml:space="preserve">, </w:t>
+            </w:r>
+            <w:proofErr w:type="spellStart"/>
+            <w:r>
+              <w:t>Annee</w:t>
+            </w:r>
+            <w:proofErr w:type="spellEnd"/>
+            <w:r>
+              <w:t>)</w:t>
+            </w:r>
+          </w:p>
+          <w:p>
+            <w:r>
+              <w:t xml:space="preserve">                </w:t>
+            </w:r>
+            <w:proofErr w:type="spellStart"/>
+            <w:r>
+              <w:t>P.setStock</w:t>
+            </w:r>
+            <w:proofErr w:type="spellEnd"/>
+            <w:r>
+              <w:t>(Stock)</w:t>
+            </w:r>
+          </w:p>
+          <w:p>
+            <w:r>
+              <w:t xml:space="preserve">                </w:t>
+            </w:r>
+            <w:proofErr w:type="spellStart"/>
+            <w:r>
+              <w:t>Biblio.AjouterDocument</w:t>
+            </w:r>
+            <w:proofErr w:type="spellEnd"/>
+            <w:r>
+              <w:t>(P)</w:t>
+            </w:r>
+          </w:p>
+          <w:p>
+            <w:r>
+              <w:t xml:space="preserve">            FIN SI</w:t>
+            </w:r>
+          </w:p>
+          <w:p/>
+          <w:p>
+            <w:r>
+              <w:t xml:space="preserve">        FIN TANT QUE</w:t>
+            </w:r>
+          </w:p>
+          <w:p>
+            <w:r>
+              <w:t xml:space="preserve">        </w:t>
+            </w:r>
+          </w:p>
+          <w:p>
+            <w:r>
+              <w:t xml:space="preserve">        Fermer le Scanner</w:t>
+            </w:r>
+          </w:p>
+          <w:p>
+            <w:r>
+              <w:t xml:space="preserve">        </w:t>
+            </w:r>
+          </w:p>
+          <w:p>
+            <w:r>
+              <w:t xml:space="preserve">    ATTRAPER Erreur</w:t>
+            </w:r>
+          </w:p>
+          <w:p>
+            <w:r>
+              <w:t xml:space="preserve">        AFFICHER "Erreur lecture documents : " + </w:t>
+            </w:r>
+            <w:proofErr w:type="spellStart"/>
+            <w:r>
+              <w:t>MessageErreur</w:t>
+            </w:r>
+            <w:proofErr w:type="spellEnd"/>
+          </w:p>
+          <w:p>
+            <w:r>
+              <w:t xml:space="preserve">    FIN ESSAYER</w:t>
+            </w:r>
+          </w:p>
+          <w:p>
+            <w:r>
+              <w:t>FIN</w:t>
+            </w:r>
+          </w:p>
+        </w:tc>
+      </w:tr>
+    </w:tbl>
     <w:p/>
     <w:p/>
     <w:sectPr>
-      <w:footerReference w:type="default" r:id="rId16"/>
+      <w:footerReference w:type="default" r:id="rId17"/>
       <w:pgSz w:w="11906" w:h="16838" w:code="9"/>
       <w:pgMar w:top="1728" w:right="1800" w:bottom="1440" w:left="1800" w:header="720" w:footer="720" w:gutter="0"/>
       <w:pgNumType w:start="0"/>
@@ -5066,6 +7059,95 @@
     </w:lvl>
   </w:abstractNum>
   <w:abstractNum w:abstractNumId="21" w15:restartNumberingAfterBreak="0">
+    <w:nsid w:val="49E50CC0"/>
+    <w:multiLevelType w:val="hybridMultilevel"/>
+    <w:tmpl w:val="7F4AA862"/>
+    <w:lvl w:ilvl="0" w:tplc="040C0015">
+      <w:start w:val="1"/>
+      <w:numFmt w:val="upperLetter"/>
+      <w:lvlText w:val="%1."/>
+      <w:lvlJc w:val="left"/>
+      <w:pPr>
+        <w:ind w:left="720" w:hanging="360"/>
+      </w:pPr>
+      <w:rPr>
+        <w:rFonts w:hint="default"/>
+      </w:rPr>
+    </w:lvl>
+    <w:lvl w:ilvl="1" w:tplc="040C0019" w:tentative="1">
+      <w:start w:val="1"/>
+      <w:numFmt w:val="lowerLetter"/>
+      <w:lvlText w:val="%2."/>
+      <w:lvlJc w:val="left"/>
+      <w:pPr>
+        <w:ind w:left="1440" w:hanging="360"/>
+      </w:pPr>
+    </w:lvl>
+    <w:lvl w:ilvl="2" w:tplc="040C001B" w:tentative="1">
+      <w:start w:val="1"/>
+      <w:numFmt w:val="lowerRoman"/>
+      <w:lvlText w:val="%3."/>
+      <w:lvlJc w:val="right"/>
+      <w:pPr>
+        <w:ind w:left="2160" w:hanging="180"/>
+      </w:pPr>
+    </w:lvl>
+    <w:lvl w:ilvl="3" w:tplc="040C000F" w:tentative="1">
+      <w:start w:val="1"/>
+      <w:numFmt w:val="decimal"/>
+      <w:lvlText w:val="%4."/>
+      <w:lvlJc w:val="left"/>
+      <w:pPr>
+        <w:ind w:left="2880" w:hanging="360"/>
+      </w:pPr>
+    </w:lvl>
+    <w:lvl w:ilvl="4" w:tplc="040C0019" w:tentative="1">
+      <w:start w:val="1"/>
+      <w:numFmt w:val="lowerLetter"/>
+      <w:lvlText w:val="%5."/>
+      <w:lvlJc w:val="left"/>
+      <w:pPr>
+        <w:ind w:left="3600" w:hanging="360"/>
+      </w:pPr>
+    </w:lvl>
+    <w:lvl w:ilvl="5" w:tplc="040C001B" w:tentative="1">
+      <w:start w:val="1"/>
+      <w:numFmt w:val="lowerRoman"/>
+      <w:lvlText w:val="%6."/>
+      <w:lvlJc w:val="right"/>
+      <w:pPr>
+        <w:ind w:left="4320" w:hanging="180"/>
+      </w:pPr>
+    </w:lvl>
+    <w:lvl w:ilvl="6" w:tplc="040C000F" w:tentative="1">
+      <w:start w:val="1"/>
+      <w:numFmt w:val="decimal"/>
+      <w:lvlText w:val="%7."/>
+      <w:lvlJc w:val="left"/>
+      <w:pPr>
+        <w:ind w:left="5040" w:hanging="360"/>
+      </w:pPr>
+    </w:lvl>
+    <w:lvl w:ilvl="7" w:tplc="040C0019" w:tentative="1">
+      <w:start w:val="1"/>
+      <w:numFmt w:val="lowerLetter"/>
+      <w:lvlText w:val="%8."/>
+      <w:lvlJc w:val="left"/>
+      <w:pPr>
+        <w:ind w:left="5760" w:hanging="360"/>
+      </w:pPr>
+    </w:lvl>
+    <w:lvl w:ilvl="8" w:tplc="040C001B" w:tentative="1">
+      <w:start w:val="1"/>
+      <w:numFmt w:val="lowerRoman"/>
+      <w:lvlText w:val="%9."/>
+      <w:lvlJc w:val="right"/>
+      <w:pPr>
+        <w:ind w:left="6480" w:hanging="180"/>
+      </w:pPr>
+    </w:lvl>
+  </w:abstractNum>
+  <w:abstractNum w:abstractNumId="22" w15:restartNumberingAfterBreak="0">
     <w:nsid w:val="53D84EFC"/>
     <w:multiLevelType w:val="hybridMultilevel"/>
     <w:tmpl w:val="913C31B4"/>
@@ -5154,7 +7236,7 @@
       </w:pPr>
     </w:lvl>
   </w:abstractNum>
-  <w:abstractNum w:abstractNumId="22" w15:restartNumberingAfterBreak="0">
+  <w:abstractNum w:abstractNumId="23" w15:restartNumberingAfterBreak="0">
     <w:nsid w:val="57C57C23"/>
     <w:multiLevelType w:val="multilevel"/>
     <w:tmpl w:val="1EAE53F6"/>
@@ -5303,7 +7385,96 @@
       </w:rPr>
     </w:lvl>
   </w:abstractNum>
-  <w:abstractNum w:abstractNumId="23" w15:restartNumberingAfterBreak="0">
+  <w:abstractNum w:abstractNumId="24" w15:restartNumberingAfterBreak="0">
+    <w:nsid w:val="6052720C"/>
+    <w:multiLevelType w:val="hybridMultilevel"/>
+    <w:tmpl w:val="AA0640E8"/>
+    <w:lvl w:ilvl="0" w:tplc="756C275E">
+      <w:start w:val="1"/>
+      <w:numFmt w:val="upperRoman"/>
+      <w:lvlText w:val="%1."/>
+      <w:lvlJc w:val="left"/>
+      <w:pPr>
+        <w:ind w:left="1080" w:hanging="720"/>
+      </w:pPr>
+      <w:rPr>
+        <w:rFonts w:hint="default"/>
+      </w:rPr>
+    </w:lvl>
+    <w:lvl w:ilvl="1" w:tplc="040C0019" w:tentative="1">
+      <w:start w:val="1"/>
+      <w:numFmt w:val="lowerLetter"/>
+      <w:lvlText w:val="%2."/>
+      <w:lvlJc w:val="left"/>
+      <w:pPr>
+        <w:ind w:left="1440" w:hanging="360"/>
+      </w:pPr>
+    </w:lvl>
+    <w:lvl w:ilvl="2" w:tplc="040C001B" w:tentative="1">
+      <w:start w:val="1"/>
+      <w:numFmt w:val="lowerRoman"/>
+      <w:lvlText w:val="%3."/>
+      <w:lvlJc w:val="right"/>
+      <w:pPr>
+        <w:ind w:left="2160" w:hanging="180"/>
+      </w:pPr>
+    </w:lvl>
+    <w:lvl w:ilvl="3" w:tplc="040C000F" w:tentative="1">
+      <w:start w:val="1"/>
+      <w:numFmt w:val="decimal"/>
+      <w:lvlText w:val="%4."/>
+      <w:lvlJc w:val="left"/>
+      <w:pPr>
+        <w:ind w:left="2880" w:hanging="360"/>
+      </w:pPr>
+    </w:lvl>
+    <w:lvl w:ilvl="4" w:tplc="040C0019" w:tentative="1">
+      <w:start w:val="1"/>
+      <w:numFmt w:val="lowerLetter"/>
+      <w:lvlText w:val="%5."/>
+      <w:lvlJc w:val="left"/>
+      <w:pPr>
+        <w:ind w:left="3600" w:hanging="360"/>
+      </w:pPr>
+    </w:lvl>
+    <w:lvl w:ilvl="5" w:tplc="040C001B" w:tentative="1">
+      <w:start w:val="1"/>
+      <w:numFmt w:val="lowerRoman"/>
+      <w:lvlText w:val="%6."/>
+      <w:lvlJc w:val="right"/>
+      <w:pPr>
+        <w:ind w:left="4320" w:hanging="180"/>
+      </w:pPr>
+    </w:lvl>
+    <w:lvl w:ilvl="6" w:tplc="040C000F" w:tentative="1">
+      <w:start w:val="1"/>
+      <w:numFmt w:val="decimal"/>
+      <w:lvlText w:val="%7."/>
+      <w:lvlJc w:val="left"/>
+      <w:pPr>
+        <w:ind w:left="5040" w:hanging="360"/>
+      </w:pPr>
+    </w:lvl>
+    <w:lvl w:ilvl="7" w:tplc="040C0019" w:tentative="1">
+      <w:start w:val="1"/>
+      <w:numFmt w:val="lowerLetter"/>
+      <w:lvlText w:val="%8."/>
+      <w:lvlJc w:val="left"/>
+      <w:pPr>
+        <w:ind w:left="5760" w:hanging="360"/>
+      </w:pPr>
+    </w:lvl>
+    <w:lvl w:ilvl="8" w:tplc="040C001B" w:tentative="1">
+      <w:start w:val="1"/>
+      <w:numFmt w:val="lowerRoman"/>
+      <w:lvlText w:val="%9."/>
+      <w:lvlJc w:val="right"/>
+      <w:pPr>
+        <w:ind w:left="6480" w:hanging="180"/>
+      </w:pPr>
+    </w:lvl>
+  </w:abstractNum>
+  <w:abstractNum w:abstractNumId="25" w15:restartNumberingAfterBreak="0">
     <w:nsid w:val="67421EC8"/>
     <w:multiLevelType w:val="multilevel"/>
     <w:tmpl w:val="481E048E"/>
@@ -5416,7 +7587,7 @@
       </w:pPr>
     </w:lvl>
   </w:abstractNum>
-  <w:abstractNum w:abstractNumId="24" w15:restartNumberingAfterBreak="0">
+  <w:abstractNum w:abstractNumId="26" w15:restartNumberingAfterBreak="0">
     <w:nsid w:val="712B6040"/>
     <w:multiLevelType w:val="hybridMultilevel"/>
     <w:tmpl w:val="913C31B4"/>
@@ -5505,7 +7676,7 @@
       </w:pPr>
     </w:lvl>
   </w:abstractNum>
-  <w:abstractNum w:abstractNumId="25" w15:restartNumberingAfterBreak="0">
+  <w:abstractNum w:abstractNumId="27" w15:restartNumberingAfterBreak="0">
     <w:nsid w:val="72AD2A2C"/>
     <w:multiLevelType w:val="multilevel"/>
     <w:tmpl w:val="25C8C2BE"/>
@@ -5652,6 +7823,95 @@
         <w:rFonts w:ascii="Wingdings" w:hAnsi="Wingdings" w:hint="default"/>
         <w:sz w:val="20"/>
       </w:rPr>
+    </w:lvl>
+  </w:abstractNum>
+  <w:abstractNum w:abstractNumId="28" w15:restartNumberingAfterBreak="0">
+    <w:nsid w:val="78E24F3B"/>
+    <w:multiLevelType w:val="hybridMultilevel"/>
+    <w:tmpl w:val="593E17E0"/>
+    <w:lvl w:ilvl="0" w:tplc="040C0015">
+      <w:start w:val="1"/>
+      <w:numFmt w:val="upperLetter"/>
+      <w:lvlText w:val="%1."/>
+      <w:lvlJc w:val="left"/>
+      <w:pPr>
+        <w:ind w:left="720" w:hanging="360"/>
+      </w:pPr>
+      <w:rPr>
+        <w:rFonts w:hint="default"/>
+      </w:rPr>
+    </w:lvl>
+    <w:lvl w:ilvl="1" w:tplc="040C0019" w:tentative="1">
+      <w:start w:val="1"/>
+      <w:numFmt w:val="lowerLetter"/>
+      <w:lvlText w:val="%2."/>
+      <w:lvlJc w:val="left"/>
+      <w:pPr>
+        <w:ind w:left="1440" w:hanging="360"/>
+      </w:pPr>
+    </w:lvl>
+    <w:lvl w:ilvl="2" w:tplc="040C001B" w:tentative="1">
+      <w:start w:val="1"/>
+      <w:numFmt w:val="lowerRoman"/>
+      <w:lvlText w:val="%3."/>
+      <w:lvlJc w:val="right"/>
+      <w:pPr>
+        <w:ind w:left="2160" w:hanging="180"/>
+      </w:pPr>
+    </w:lvl>
+    <w:lvl w:ilvl="3" w:tplc="040C000F" w:tentative="1">
+      <w:start w:val="1"/>
+      <w:numFmt w:val="decimal"/>
+      <w:lvlText w:val="%4."/>
+      <w:lvlJc w:val="left"/>
+      <w:pPr>
+        <w:ind w:left="2880" w:hanging="360"/>
+      </w:pPr>
+    </w:lvl>
+    <w:lvl w:ilvl="4" w:tplc="040C0019" w:tentative="1">
+      <w:start w:val="1"/>
+      <w:numFmt w:val="lowerLetter"/>
+      <w:lvlText w:val="%5."/>
+      <w:lvlJc w:val="left"/>
+      <w:pPr>
+        <w:ind w:left="3600" w:hanging="360"/>
+      </w:pPr>
+    </w:lvl>
+    <w:lvl w:ilvl="5" w:tplc="040C001B" w:tentative="1">
+      <w:start w:val="1"/>
+      <w:numFmt w:val="lowerRoman"/>
+      <w:lvlText w:val="%6."/>
+      <w:lvlJc w:val="right"/>
+      <w:pPr>
+        <w:ind w:left="4320" w:hanging="180"/>
+      </w:pPr>
+    </w:lvl>
+    <w:lvl w:ilvl="6" w:tplc="040C000F" w:tentative="1">
+      <w:start w:val="1"/>
+      <w:numFmt w:val="decimal"/>
+      <w:lvlText w:val="%7."/>
+      <w:lvlJc w:val="left"/>
+      <w:pPr>
+        <w:ind w:left="5040" w:hanging="360"/>
+      </w:pPr>
+    </w:lvl>
+    <w:lvl w:ilvl="7" w:tplc="040C0019" w:tentative="1">
+      <w:start w:val="1"/>
+      <w:numFmt w:val="lowerLetter"/>
+      <w:lvlText w:val="%8."/>
+      <w:lvlJc w:val="left"/>
+      <w:pPr>
+        <w:ind w:left="5760" w:hanging="360"/>
+      </w:pPr>
+    </w:lvl>
+    <w:lvl w:ilvl="8" w:tplc="040C001B" w:tentative="1">
+      <w:start w:val="1"/>
+      <w:numFmt w:val="lowerRoman"/>
+      <w:lvlText w:val="%9."/>
+      <w:lvlJc w:val="right"/>
+      <w:pPr>
+        <w:ind w:left="6480" w:hanging="180"/>
+      </w:pPr>
     </w:lvl>
   </w:abstractNum>
   <w:num w:numId="1" w16cid:durableId="1355114798">
@@ -5712,7 +7972,7 @@
     <w:abstractNumId w:val="18"/>
   </w:num>
   <w:num w:numId="20" w16cid:durableId="906040157">
-    <w:abstractNumId w:val="22"/>
+    <w:abstractNumId w:val="23"/>
   </w:num>
   <w:num w:numId="21" w16cid:durableId="1984893125">
     <w:abstractNumId w:val="14"/>
@@ -5724,19 +7984,28 @@
     <w:abstractNumId w:val="11"/>
   </w:num>
   <w:num w:numId="24" w16cid:durableId="1016544961">
+    <w:abstractNumId w:val="27"/>
+  </w:num>
+  <w:num w:numId="25" w16cid:durableId="900334196">
+    <w:abstractNumId w:val="26"/>
+  </w:num>
+  <w:num w:numId="26" w16cid:durableId="511795850">
     <w:abstractNumId w:val="25"/>
   </w:num>
-  <w:num w:numId="25" w16cid:durableId="900334196">
-    <w:abstractNumId w:val="24"/>
-  </w:num>
-  <w:num w:numId="26" w16cid:durableId="511795850">
-    <w:abstractNumId w:val="23"/>
-  </w:num>
   <w:num w:numId="27" w16cid:durableId="1613782739">
-    <w:abstractNumId w:val="21"/>
+    <w:abstractNumId w:val="22"/>
   </w:num>
   <w:num w:numId="28" w16cid:durableId="84542931">
     <w:abstractNumId w:val="15"/>
+  </w:num>
+  <w:num w:numId="29" w16cid:durableId="1353265680">
+    <w:abstractNumId w:val="24"/>
+  </w:num>
+  <w:num w:numId="30" w16cid:durableId="505482195">
+    <w:abstractNumId w:val="21"/>
+  </w:num>
+  <w:num w:numId="31" w16cid:durableId="1090538848">
+    <w:abstractNumId w:val="28"/>
   </w:num>
 </w:numbering>
 </file>
@@ -6214,7 +8483,6 @@
     <w:next w:val="Normal"/>
     <w:link w:val="Titre4Car"/>
     <w:uiPriority w:val="9"/>
-    <w:semiHidden/>
     <w:unhideWhenUsed/>
     <w:qFormat/>
     <w:rsid w:val="009F469C"/>
@@ -6324,7 +8592,6 @@
   <w:style w:type="character" w:default="1" w:styleId="Policepardfaut">
     <w:name w:val="Default Paragraph Font"/>
     <w:uiPriority w:val="1"/>
-    <w:semiHidden/>
     <w:unhideWhenUsed/>
   </w:style>
   <w:style w:type="table" w:default="1" w:styleId="TableauNormal">
@@ -7183,7 +9450,6 @@
     <w:basedOn w:val="Policepardfaut"/>
     <w:link w:val="Titre4"/>
     <w:uiPriority w:val="9"/>
-    <w:semiHidden/>
     <w:rsid w:val="009F469C"/>
     <w:rPr>
       <w:rFonts w:asciiTheme="majorHAnsi" w:eastAsiaTheme="majorEastAsia" w:hAnsiTheme="majorHAnsi" w:cstheme="majorBidi"/>
@@ -7214,6 +9480,25 @@
     <w:pPr>
       <w:spacing w:after="0"/>
     </w:pPr>
+  </w:style>
+  <w:style w:type="table" w:styleId="Grilledutableau">
+    <w:name w:val="Table Grid"/>
+    <w:basedOn w:val="TableauNormal"/>
+    <w:uiPriority w:val="39"/>
+    <w:rsid w:val="000C0678"/>
+    <w:pPr>
+      <w:spacing w:before="0" w:after="0" w:line="240" w:lineRule="auto"/>
+    </w:pPr>
+    <w:tblPr>
+      <w:tblBorders>
+        <w:top w:val="single" w:sz="4" w:space="0" w:color="auto"/>
+        <w:left w:val="single" w:sz="4" w:space="0" w:color="auto"/>
+        <w:bottom w:val="single" w:sz="4" w:space="0" w:color="auto"/>
+        <w:right w:val="single" w:sz="4" w:space="0" w:color="auto"/>
+        <w:insideH w:val="single" w:sz="4" w:space="0" w:color="auto"/>
+        <w:insideV w:val="single" w:sz="4" w:space="0" w:color="auto"/>
+      </w:tblBorders>
+    </w:tblPr>
   </w:style>
 </w:styles>
 </file>

</xml_diff>

<commit_message>
fix :  Rapport spacing
</commit_message>
<xml_diff>
--- a/Gestion Bibliothèque.docx
+++ b/Gestion Bibliothèque.docx
@@ -11,7 +11,7 @@
           <w:noProof/>
         </w:rPr>
         <w:drawing>
-          <wp:inline distT="0" distB="0" distL="0" distR="0" wp14:anchorId="03D56774" wp14:editId="4C32A6B4">
+          <wp:inline distT="0" distB="0" distL="0" distR="0" wp14:anchorId="03D56774" wp14:editId="70725C5B">
             <wp:extent cx="5274310" cy="2637155"/>
             <wp:effectExtent l="0" t="0" r="2540" b="0"/>
             <wp:docPr id="1793369972" name="Picture 1" descr="Inspiration voyage. Les plus belles bibliothèques du monde - ✖ Carnets de  traverse"/>
@@ -64,6 +64,16 @@
       <w:pPr>
         <w:pStyle w:val="Titre"/>
       </w:pPr>
+    </w:p>
+    <w:p>
+      <w:pPr>
+        <w:pStyle w:val="Titre"/>
+      </w:pPr>
+    </w:p>
+    <w:p>
+      <w:pPr>
+        <w:pStyle w:val="Titre"/>
+      </w:pPr>
       <w:r>
         <w:t>Gestion Bibliothèque</w:t>
       </w:r>
@@ -96,21 +106,6 @@
       <w:pPr>
         <w:pStyle w:val="Coordonnes"/>
       </w:pPr>
-      <w:r>
-        <w:rPr>
-          <w:lang w:bidi="fr-FR"/>
-        </w:rPr>
-        <w:t xml:space="preserve"> | </w:t>
-      </w:r>
-      <w:r>
-        <w:t>Informatique</w:t>
-      </w:r>
-      <w:r>
-        <w:rPr>
-          <w:lang w:bidi="fr-FR"/>
-        </w:rPr>
-        <w:t xml:space="preserve"> |</w:t>
-      </w:r>
       <w:r>
         <w:rPr>
           <w:lang w:bidi="fr-FR"/>
@@ -2762,11 +2757,19 @@
         <w:fldChar w:fldCharType="end"/>
       </w:r>
       <w:r>
-        <w:t xml:space="preserve"> : Barre d'outils (fenêtre contextuelle)</w:t>
+        <w:t xml:space="preserve"> : Barre d'outils (fenêtre </w:t>
+      </w:r>
+      <w:proofErr w:type="gramStart"/>
+      <w:r>
+        <w:t>contextuelle)</w:t>
       </w:r>
       <w:bookmarkEnd w:id="6"/>
       <w:r>
-        <w:t>²w</w:t>
+        <w:t>²</w:t>
+      </w:r>
+      <w:proofErr w:type="gramEnd"/>
+      <w:r>
+        <w:t>w</w:t>
       </w:r>
       <w:bookmarkEnd w:id="7"/>
     </w:p>
@@ -4171,7 +4174,15 @@
           </w:p>
           <w:p>
             <w:r>
-              <w:t xml:space="preserve">        // Identification unique par Email et Référence</w:t>
+              <w:t xml:space="preserve">        // Identification unique par </w:t>
+            </w:r>
+            <w:proofErr w:type="gramStart"/>
+            <w:r>
+              <w:t>Email</w:t>
+            </w:r>
+            <w:proofErr w:type="gramEnd"/>
+            <w:r>
+              <w:t xml:space="preserve"> et Référence</w:t>
             </w:r>
           </w:p>
           <w:p>
@@ -4179,34 +4190,42 @@
               <w:t xml:space="preserve">        SI (</w:t>
             </w:r>
             <w:proofErr w:type="spellStart"/>
+            <w:proofErr w:type="gramStart"/>
             <w:r>
               <w:t>P.Lecteur.Email</w:t>
             </w:r>
             <w:proofErr w:type="spellEnd"/>
+            <w:proofErr w:type="gramEnd"/>
             <w:r>
               <w:t xml:space="preserve"> == </w:t>
             </w:r>
             <w:proofErr w:type="spellStart"/>
+            <w:proofErr w:type="gramStart"/>
             <w:r>
               <w:t>L.Email</w:t>
             </w:r>
             <w:proofErr w:type="spellEnd"/>
+            <w:proofErr w:type="gramEnd"/>
             <w:r>
               <w:t>) ET (</w:t>
             </w:r>
             <w:proofErr w:type="spellStart"/>
+            <w:proofErr w:type="gramStart"/>
             <w:r>
               <w:t>P.Document.Reference</w:t>
             </w:r>
             <w:proofErr w:type="spellEnd"/>
+            <w:proofErr w:type="gramEnd"/>
             <w:r>
               <w:t xml:space="preserve"> == </w:t>
             </w:r>
             <w:proofErr w:type="spellStart"/>
+            <w:proofErr w:type="gramStart"/>
             <w:r>
               <w:t>D.Reference</w:t>
             </w:r>
             <w:proofErr w:type="spellEnd"/>
+            <w:proofErr w:type="gramEnd"/>
             <w:r>
               <w:t>) ALORS</w:t>
             </w:r>
@@ -4226,10 +4245,12 @@
               <w:t xml:space="preserve">            SI </w:t>
             </w:r>
             <w:proofErr w:type="spellStart"/>
+            <w:proofErr w:type="gramStart"/>
             <w:r>
               <w:t>P.NbProlongations</w:t>
             </w:r>
             <w:proofErr w:type="spellEnd"/>
+            <w:proofErr w:type="gramEnd"/>
             <w:r>
               <w:t xml:space="preserve"> &gt;= MAX_PROLONGATIONS_AUTORISEES ALORS</w:t>
             </w:r>
@@ -4255,10 +4276,12 @@
               <w:t xml:space="preserve">            </w:t>
             </w:r>
             <w:proofErr w:type="spellStart"/>
+            <w:proofErr w:type="gramStart"/>
             <w:r>
               <w:t>P.AjouterProlongation</w:t>
             </w:r>
             <w:proofErr w:type="spellEnd"/>
+            <w:proofErr w:type="gramEnd"/>
             <w:r>
               <w:t>(JoursDemandes)</w:t>
             </w:r>
@@ -4434,26 +4457,32 @@
               <w:t xml:space="preserve"> </w:t>
             </w:r>
             <w:proofErr w:type="spellStart"/>
+            <w:proofErr w:type="gramStart"/>
             <w:r>
               <w:t>L.getPrix</w:t>
             </w:r>
             <w:proofErr w:type="spellEnd"/>
+            <w:proofErr w:type="gramEnd"/>
             <w:r>
               <w:t>() + (</w:t>
             </w:r>
             <w:proofErr w:type="spellStart"/>
+            <w:proofErr w:type="gramStart"/>
             <w:r>
               <w:t>L.getPrix</w:t>
             </w:r>
             <w:proofErr w:type="spellEnd"/>
+            <w:proofErr w:type="gramEnd"/>
             <w:r>
               <w:t xml:space="preserve">() * </w:t>
             </w:r>
             <w:proofErr w:type="spellStart"/>
+            <w:proofErr w:type="gramStart"/>
             <w:r>
               <w:t>L.getTauxRemboursement</w:t>
             </w:r>
             <w:proofErr w:type="spellEnd"/>
+            <w:proofErr w:type="gramEnd"/>
             <w:r>
               <w:t>())</w:t>
             </w:r>
@@ -4500,10 +4529,12 @@
               <w:t xml:space="preserve"> </w:t>
             </w:r>
             <w:proofErr w:type="spellStart"/>
+            <w:proofErr w:type="gramStart"/>
             <w:r>
               <w:t>D.getPrix</w:t>
             </w:r>
             <w:proofErr w:type="spellEnd"/>
+            <w:proofErr w:type="gramEnd"/>
             <w:r>
               <w:t>()</w:t>
             </w:r>
@@ -4537,10 +4568,12 @@
               <w:t xml:space="preserve"> </w:t>
             </w:r>
             <w:proofErr w:type="spellStart"/>
+            <w:proofErr w:type="gramStart"/>
             <w:r>
               <w:t>D.getPrix</w:t>
             </w:r>
             <w:proofErr w:type="spellEnd"/>
+            <w:proofErr w:type="gramEnd"/>
             <w:r>
               <w:t>()</w:t>
             </w:r>
@@ -4575,11 +4608,13 @@
       </w:pPr>
       <w:bookmarkStart w:id="27" w:name="_Toc218872790"/>
       <w:proofErr w:type="spellStart"/>
+      <w:proofErr w:type="gramStart"/>
       <w:r>
         <w:t>requetePret</w:t>
       </w:r>
       <w:bookmarkEnd w:id="27"/>
       <w:proofErr w:type="spellEnd"/>
+      <w:proofErr w:type="gramEnd"/>
       <w:r>
         <w:br/>
       </w:r>
@@ -4625,10 +4660,12 @@
               <w:t xml:space="preserve">    SI </w:t>
             </w:r>
             <w:proofErr w:type="spellStart"/>
+            <w:proofErr w:type="gramStart"/>
             <w:r>
               <w:t>D.NombreExemplaires</w:t>
             </w:r>
             <w:proofErr w:type="spellEnd"/>
+            <w:proofErr w:type="gramEnd"/>
             <w:r>
               <w:t xml:space="preserve"> &lt;= 0 ALORS</w:t>
             </w:r>
@@ -4707,10 +4744,12 @@
               <w:t xml:space="preserve"> &gt;= </w:t>
             </w:r>
             <w:proofErr w:type="spellStart"/>
+            <w:proofErr w:type="gramStart"/>
             <w:r>
               <w:t>L.MaxEmpruntsAutorises</w:t>
             </w:r>
             <w:proofErr w:type="spellEnd"/>
+            <w:proofErr w:type="gramEnd"/>
             <w:r>
               <w:t xml:space="preserve"> ALORS</w:t>
             </w:r>
@@ -4739,7 +4778,15 @@
           </w:p>
           <w:p>
             <w:r>
-              <w:t xml:space="preserve">    CRÉER un nouvel objet Pret(L, D, </w:t>
+              <w:t xml:space="preserve">    CRÉER un nouvel objet </w:t>
+            </w:r>
+            <w:proofErr w:type="gramStart"/>
+            <w:r>
+              <w:t>Pret(</w:t>
+            </w:r>
+            <w:proofErr w:type="gramEnd"/>
+            <w:r>
+              <w:t xml:space="preserve">L, D, </w:t>
             </w:r>
             <w:proofErr w:type="spellStart"/>
             <w:r>
@@ -4787,10 +4834,12 @@
               <w:t xml:space="preserve"> </w:t>
             </w:r>
             <w:proofErr w:type="spellStart"/>
+            <w:proofErr w:type="gramStart"/>
             <w:r>
               <w:t>D.NombreExemplaires</w:t>
             </w:r>
             <w:proofErr w:type="spellEnd"/>
+            <w:proofErr w:type="gramEnd"/>
             <w:r>
               <w:t xml:space="preserve"> - 1</w:t>
             </w:r>
@@ -4947,12 +4996,28 @@
           </w:p>
           <w:p>
             <w:r>
-              <w:t xml:space="preserve">            // Découpage de la chaîne (Séparateur ";")</w:t>
-            </w:r>
-          </w:p>
-          <w:p>
-            <w:r>
-              <w:t xml:space="preserve">            Tableau Infos[] </w:t>
+              <w:t xml:space="preserve">            // Découpage de la chaîne (Séparateur </w:t>
+            </w:r>
+            <w:proofErr w:type="gramStart"/>
+            <w:r>
+              <w:t>";</w:t>
+            </w:r>
+            <w:proofErr w:type="gramEnd"/>
+            <w:r>
+              <w:t>")</w:t>
+            </w:r>
+          </w:p>
+          <w:p>
+            <w:r>
+              <w:t xml:space="preserve">            Tableau </w:t>
+            </w:r>
+            <w:proofErr w:type="gramStart"/>
+            <w:r>
+              <w:t>Infos[</w:t>
+            </w:r>
+            <w:proofErr w:type="gramEnd"/>
+            <w:r>
+              <w:t xml:space="preserve">] </w:t>
             </w:r>
             <w:r>
               <w:rPr>
@@ -4964,12 +5029,25 @@
               <w:t xml:space="preserve"> </w:t>
             </w:r>
             <w:proofErr w:type="spellStart"/>
+            <w:proofErr w:type="gramStart"/>
             <w:r>
               <w:t>Decouper</w:t>
             </w:r>
             <w:proofErr w:type="spellEnd"/>
             <w:r>
-              <w:t>(Ligne, ";")</w:t>
+              <w:t>(</w:t>
+            </w:r>
+            <w:proofErr w:type="gramEnd"/>
+            <w:r>
+              <w:t xml:space="preserve">Ligne, </w:t>
+            </w:r>
+            <w:proofErr w:type="gramStart"/>
+            <w:r>
+              <w:t>";</w:t>
+            </w:r>
+            <w:proofErr w:type="gramEnd"/>
+            <w:r>
+              <w:t>")</w:t>
             </w:r>
           </w:p>
           <w:p>
@@ -4984,7 +5062,11 @@
           </w:p>
           <w:p>
             <w:r>
-              <w:t xml:space="preserve">            Type  </w:t>
+              <w:t xml:space="preserve">            </w:t>
+            </w:r>
+            <w:proofErr w:type="gramStart"/>
+            <w:r>
+              <w:t xml:space="preserve">Type  </w:t>
             </w:r>
             <w:r>
               <w:rPr>
@@ -4992,8 +5074,17 @@
               </w:rPr>
               <w:t>←</w:t>
             </w:r>
-            <w:r>
-              <w:t xml:space="preserve"> Infos[0]</w:t>
+            <w:proofErr w:type="gramEnd"/>
+            <w:r>
+              <w:t xml:space="preserve"> </w:t>
+            </w:r>
+            <w:proofErr w:type="gramStart"/>
+            <w:r>
+              <w:t>Infos[</w:t>
+            </w:r>
+            <w:proofErr w:type="gramEnd"/>
+            <w:r>
+              <w:t>0]</w:t>
             </w:r>
           </w:p>
           <w:p>
@@ -5007,7 +5098,15 @@
               <w:t>←</w:t>
             </w:r>
             <w:r>
-              <w:t xml:space="preserve"> Infos[1]</w:t>
+              <w:t xml:space="preserve"> </w:t>
+            </w:r>
+            <w:proofErr w:type="gramStart"/>
+            <w:r>
+              <w:t>Infos[</w:t>
+            </w:r>
+            <w:proofErr w:type="gramEnd"/>
+            <w:r>
+              <w:t>1]</w:t>
             </w:r>
           </w:p>
           <w:p>
@@ -5021,7 +5120,15 @@
               <w:t>←</w:t>
             </w:r>
             <w:r>
-              <w:t xml:space="preserve"> Infos[2]</w:t>
+              <w:t xml:space="preserve"> </w:t>
+            </w:r>
+            <w:proofErr w:type="gramStart"/>
+            <w:r>
+              <w:t>Infos[</w:t>
+            </w:r>
+            <w:proofErr w:type="gramEnd"/>
+            <w:r>
+              <w:t>2]</w:t>
             </w:r>
           </w:p>
           <w:p>
@@ -5031,7 +5138,15 @@
           </w:p>
           <w:p>
             <w:r>
-              <w:t xml:space="preserve">            // Conversion: String -&gt; </w:t>
+              <w:t xml:space="preserve">            // </w:t>
+            </w:r>
+            <w:proofErr w:type="gramStart"/>
+            <w:r>
+              <w:t>Conversion:</w:t>
+            </w:r>
+            <w:proofErr w:type="gramEnd"/>
+            <w:r>
+              <w:t xml:space="preserve"> String -&gt; </w:t>
             </w:r>
             <w:proofErr w:type="spellStart"/>
             <w:r>
@@ -5044,7 +5159,11 @@
           </w:p>
           <w:p>
             <w:r>
-              <w:t xml:space="preserve">            Prix  </w:t>
+              <w:t xml:space="preserve">            </w:t>
+            </w:r>
+            <w:proofErr w:type="gramStart"/>
+            <w:r>
+              <w:t xml:space="preserve">Prix  </w:t>
             </w:r>
             <w:r>
               <w:rPr>
@@ -5052,10 +5171,12 @@
               </w:rPr>
               <w:t>←</w:t>
             </w:r>
+            <w:proofErr w:type="gramEnd"/>
             <w:r>
               <w:t xml:space="preserve"> </w:t>
             </w:r>
             <w:proofErr w:type="spellStart"/>
+            <w:proofErr w:type="gramStart"/>
             <w:r>
               <w:t>ConvertirEnEntier</w:t>
             </w:r>
@@ -5069,7 +5190,11 @@
             </w:r>
             <w:proofErr w:type="spellEnd"/>
             <w:r>
-              <w:t xml:space="preserve">(Infos[3])) </w:t>
+              <w:t>(Infos[</w:t>
+            </w:r>
+            <w:proofErr w:type="gramEnd"/>
+            <w:r>
+              <w:t xml:space="preserve">3])) </w:t>
             </w:r>
           </w:p>
           <w:p>
@@ -5086,12 +5211,17 @@
               <w:t xml:space="preserve"> </w:t>
             </w:r>
             <w:proofErr w:type="spellStart"/>
+            <w:proofErr w:type="gramStart"/>
             <w:r>
               <w:t>ConvertirEnEntier</w:t>
             </w:r>
             <w:proofErr w:type="spellEnd"/>
             <w:r>
-              <w:t>(Infos[4])</w:t>
+              <w:t>(Infos[</w:t>
+            </w:r>
+            <w:proofErr w:type="gramEnd"/>
+            <w:r>
+              <w:t>4])</w:t>
             </w:r>
           </w:p>
           <w:p/>
@@ -5100,7 +5230,15 @@
               <w:t xml:space="preserve">            // </w:t>
             </w:r>
             <w:r>
-              <w:t>Création de l’objet dynamique  (Livre ou Périodique)</w:t>
+              <w:t xml:space="preserve">Création de l’objet </w:t>
+            </w:r>
+            <w:proofErr w:type="gramStart"/>
+            <w:r>
+              <w:t>dynamique  (</w:t>
+            </w:r>
+            <w:proofErr w:type="gramEnd"/>
+            <w:r>
+              <w:t>Livre ou Périodique)</w:t>
             </w:r>
           </w:p>
           <w:p>
@@ -5119,7 +5257,15 @@
               <w:t>←</w:t>
             </w:r>
             <w:r>
-              <w:t xml:space="preserve"> Infos[5]</w:t>
+              <w:t xml:space="preserve"> </w:t>
+            </w:r>
+            <w:proofErr w:type="gramStart"/>
+            <w:r>
+              <w:t>Infos[</w:t>
+            </w:r>
+            <w:proofErr w:type="gramEnd"/>
+            <w:r>
+              <w:t>5]</w:t>
             </w:r>
           </w:p>
           <w:p>
@@ -5136,12 +5282,17 @@
               <w:t xml:space="preserve"> </w:t>
             </w:r>
             <w:proofErr w:type="spellStart"/>
+            <w:proofErr w:type="gramStart"/>
             <w:r>
               <w:t>ConvertirEnDecimal</w:t>
             </w:r>
             <w:proofErr w:type="spellEnd"/>
             <w:r>
-              <w:t>(Infos[6])</w:t>
+              <w:t>(Infos[</w:t>
+            </w:r>
+            <w:proofErr w:type="gramEnd"/>
+            <w:r>
+              <w:t>6])</w:t>
             </w:r>
           </w:p>
           <w:p>
@@ -5178,7 +5329,15 @@
               <w:t>é</w:t>
             </w:r>
             <w:r>
-              <w:t>er Livre(Ref, Titre, Prix, Stock, Auteur, Taux)</w:t>
+              <w:t xml:space="preserve">er </w:t>
+            </w:r>
+            <w:proofErr w:type="gramStart"/>
+            <w:r>
+              <w:t>Livre(</w:t>
+            </w:r>
+            <w:proofErr w:type="gramEnd"/>
+            <w:r>
+              <w:t>Ref, Titre, Prix, Stock, Auteur, Taux)</w:t>
             </w:r>
           </w:p>
           <w:p>
@@ -5226,12 +5385,17 @@
               <w:t xml:space="preserve"> </w:t>
             </w:r>
             <w:proofErr w:type="spellStart"/>
+            <w:proofErr w:type="gramStart"/>
             <w:r>
               <w:t>ConvertirEnEntier</w:t>
             </w:r>
             <w:proofErr w:type="spellEnd"/>
             <w:r>
-              <w:t>(Infos[5])</w:t>
+              <w:t>(Infos[</w:t>
+            </w:r>
+            <w:proofErr w:type="gramEnd"/>
+            <w:r>
+              <w:t>5])</w:t>
             </w:r>
           </w:p>
           <w:p>
@@ -5239,6 +5403,7 @@
               <w:t xml:space="preserve">                </w:t>
             </w:r>
             <w:proofErr w:type="spellStart"/>
+            <w:proofErr w:type="gramStart"/>
             <w:r>
               <w:t>Annee</w:t>
             </w:r>
@@ -5252,16 +5417,22 @@
               </w:rPr>
               <w:t>←</w:t>
             </w:r>
+            <w:proofErr w:type="gramEnd"/>
             <w:r>
               <w:t xml:space="preserve"> </w:t>
             </w:r>
             <w:proofErr w:type="spellStart"/>
+            <w:proofErr w:type="gramStart"/>
             <w:r>
               <w:t>ConvertirEnEntier</w:t>
             </w:r>
             <w:proofErr w:type="spellEnd"/>
             <w:r>
-              <w:t>(Infos[6])</w:t>
+              <w:t>(Infos[</w:t>
+            </w:r>
+            <w:proofErr w:type="gramEnd"/>
+            <w:r>
+              <w:t>6])</w:t>
             </w:r>
           </w:p>
           <w:p>
@@ -5300,12 +5471,17 @@
               <w:t xml:space="preserve">er </w:t>
             </w:r>
             <w:proofErr w:type="spellStart"/>
+            <w:proofErr w:type="gramStart"/>
             <w:r>
               <w:t>Periodique</w:t>
             </w:r>
             <w:proofErr w:type="spellEnd"/>
             <w:r>
-              <w:t xml:space="preserve">(Ref, Titre, Prix, </w:t>
+              <w:t>(</w:t>
+            </w:r>
+            <w:proofErr w:type="gramEnd"/>
+            <w:r>
+              <w:t xml:space="preserve">Ref, Titre, Prix, </w:t>
             </w:r>
             <w:proofErr w:type="spellStart"/>
             <w:r>
@@ -5329,10 +5505,12 @@
               <w:t xml:space="preserve">                </w:t>
             </w:r>
             <w:proofErr w:type="spellStart"/>
+            <w:proofErr w:type="gramStart"/>
             <w:r>
               <w:t>P.setStock</w:t>
             </w:r>
             <w:proofErr w:type="spellEnd"/>
+            <w:proofErr w:type="gramEnd"/>
             <w:r>
               <w:t>(Stock)</w:t>
             </w:r>

</xml_diff>

<commit_message>
fix : format rapport
</commit_message>
<xml_diff>
--- a/Gestion Bibliothèque.docx
+++ b/Gestion Bibliothèque.docx
@@ -105,6 +105,7 @@
     <w:p>
       <w:pPr>
         <w:pStyle w:val="Coordonnes"/>
+        <w:jc w:val="left"/>
       </w:pPr>
       <w:r>
         <w:rPr>
@@ -138,6 +139,9 @@
         <w:p>
           <w:pPr>
             <w:pStyle w:val="En-ttedetabledesmatires"/>
+            <w:rPr>
+              <w:lang w:val="fr-FR"/>
+            </w:rPr>
           </w:pPr>
           <w:r>
             <w:rPr>
@@ -173,7 +177,7 @@
           <w:r>
             <w:fldChar w:fldCharType="separate"/>
           </w:r>
-          <w:hyperlink w:anchor="_Toc218872778" w:history="1">
+          <w:hyperlink w:anchor="_Toc218873780" w:history="1">
             <w:r>
               <w:rPr>
                 <w:rStyle w:val="Lienhypertexte"/>
@@ -220,7 +224,7 @@
                 <w:noProof/>
                 <w:webHidden/>
               </w:rPr>
-              <w:instrText xml:space="preserve"> PAGEREF _Toc218872778 \h </w:instrText>
+              <w:instrText xml:space="preserve"> PAGEREF _Toc218873780 \h </w:instrText>
             </w:r>
             <w:r>
               <w:rPr>
@@ -268,7 +272,7 @@
               <w14:ligatures w14:val="standardContextual"/>
             </w:rPr>
           </w:pPr>
-          <w:hyperlink w:anchor="_Toc218872779" w:history="1">
+          <w:hyperlink w:anchor="_Toc218873781" w:history="1">
             <w:r>
               <w:rPr>
                 <w:rStyle w:val="Lienhypertexte"/>
@@ -295,7 +299,7 @@
                 <w:noProof/>
                 <w:webHidden/>
               </w:rPr>
-              <w:instrText xml:space="preserve"> PAGEREF _Toc218872779 \h </w:instrText>
+              <w:instrText xml:space="preserve"> PAGEREF _Toc218873781 \h </w:instrText>
             </w:r>
             <w:r>
               <w:rPr>
@@ -344,7 +348,7 @@
               <w14:ligatures w14:val="standardContextual"/>
             </w:rPr>
           </w:pPr>
-          <w:hyperlink w:anchor="_Toc218872780" w:history="1">
+          <w:hyperlink w:anchor="_Toc218873782" w:history="1">
             <w:r>
               <w:rPr>
                 <w:rStyle w:val="Lienhypertexte"/>
@@ -391,7 +395,7 @@
                 <w:noProof/>
                 <w:webHidden/>
               </w:rPr>
-              <w:instrText xml:space="preserve"> PAGEREF _Toc218872780 \h </w:instrText>
+              <w:instrText xml:space="preserve"> PAGEREF _Toc218873782 \h </w:instrText>
             </w:r>
             <w:r>
               <w:rPr>
@@ -439,7 +443,7 @@
               <w14:ligatures w14:val="standardContextual"/>
             </w:rPr>
           </w:pPr>
-          <w:hyperlink w:anchor="_Toc218872781" w:history="1">
+          <w:hyperlink w:anchor="_Toc218873783" w:history="1">
             <w:r>
               <w:rPr>
                 <w:rStyle w:val="Lienhypertexte"/>
@@ -466,7 +470,7 @@
                 <w:noProof/>
                 <w:webHidden/>
               </w:rPr>
-              <w:instrText xml:space="preserve"> PAGEREF _Toc218872781 \h </w:instrText>
+              <w:instrText xml:space="preserve"> PAGEREF _Toc218873783 \h </w:instrText>
             </w:r>
             <w:r>
               <w:rPr>
@@ -514,7 +518,7 @@
               <w14:ligatures w14:val="standardContextual"/>
             </w:rPr>
           </w:pPr>
-          <w:hyperlink w:anchor="_Toc218872782" w:history="1">
+          <w:hyperlink w:anchor="_Toc218873784" w:history="1">
             <w:r>
               <w:rPr>
                 <w:rStyle w:val="Lienhypertexte"/>
@@ -541,7 +545,7 @@
                 <w:noProof/>
                 <w:webHidden/>
               </w:rPr>
-              <w:instrText xml:space="preserve"> PAGEREF _Toc218872782 \h </w:instrText>
+              <w:instrText xml:space="preserve"> PAGEREF _Toc218873784 \h </w:instrText>
             </w:r>
             <w:r>
               <w:rPr>
@@ -590,7 +594,7 @@
               <w14:ligatures w14:val="standardContextual"/>
             </w:rPr>
           </w:pPr>
-          <w:hyperlink w:anchor="_Toc218872783" w:history="1">
+          <w:hyperlink w:anchor="_Toc218873785" w:history="1">
             <w:r>
               <w:rPr>
                 <w:rStyle w:val="Lienhypertexte"/>
@@ -637,7 +641,7 @@
                 <w:noProof/>
                 <w:webHidden/>
               </w:rPr>
-              <w:instrText xml:space="preserve"> PAGEREF _Toc218872783 \h </w:instrText>
+              <w:instrText xml:space="preserve"> PAGEREF _Toc218873785 \h </w:instrText>
             </w:r>
             <w:r>
               <w:rPr>
@@ -685,7 +689,7 @@
               <w14:ligatures w14:val="standardContextual"/>
             </w:rPr>
           </w:pPr>
-          <w:hyperlink w:anchor="_Toc218872784" w:history="1">
+          <w:hyperlink w:anchor="_Toc218873786" w:history="1">
             <w:r>
               <w:rPr>
                 <w:rStyle w:val="Lienhypertexte"/>
@@ -712,7 +716,7 @@
                 <w:noProof/>
                 <w:webHidden/>
               </w:rPr>
-              <w:instrText xml:space="preserve"> PAGEREF _Toc218872784 \h </w:instrText>
+              <w:instrText xml:space="preserve"> PAGEREF _Toc218873786 \h </w:instrText>
             </w:r>
             <w:r>
               <w:rPr>
@@ -760,7 +764,7 @@
               <w14:ligatures w14:val="standardContextual"/>
             </w:rPr>
           </w:pPr>
-          <w:hyperlink w:anchor="_Toc218872785" w:history="1">
+          <w:hyperlink w:anchor="_Toc218873787" w:history="1">
             <w:r>
               <w:rPr>
                 <w:rStyle w:val="Lienhypertexte"/>
@@ -787,7 +791,7 @@
                 <w:noProof/>
                 <w:webHidden/>
               </w:rPr>
-              <w:instrText xml:space="preserve"> PAGEREF _Toc218872785 \h </w:instrText>
+              <w:instrText xml:space="preserve"> PAGEREF _Toc218873787 \h </w:instrText>
             </w:r>
             <w:r>
               <w:rPr>
@@ -807,7 +811,7 @@
                 <w:noProof/>
                 <w:webHidden/>
               </w:rPr>
-              <w:t>9</w:t>
+              <w:t>8</w:t>
             </w:r>
             <w:r>
               <w:rPr>
@@ -835,7 +839,7 @@
               <w14:ligatures w14:val="standardContextual"/>
             </w:rPr>
           </w:pPr>
-          <w:hyperlink w:anchor="_Toc218872786" w:history="1">
+          <w:hyperlink w:anchor="_Toc218873788" w:history="1">
             <w:r>
               <w:rPr>
                 <w:rStyle w:val="Lienhypertexte"/>
@@ -862,7 +866,7 @@
                 <w:noProof/>
                 <w:webHidden/>
               </w:rPr>
-              <w:instrText xml:space="preserve"> PAGEREF _Toc218872786 \h </w:instrText>
+              <w:instrText xml:space="preserve"> PAGEREF _Toc218873788 \h </w:instrText>
             </w:r>
             <w:r>
               <w:rPr>
@@ -882,7 +886,7 @@
                 <w:noProof/>
                 <w:webHidden/>
               </w:rPr>
-              <w:t>9</w:t>
+              <w:t>8</w:t>
             </w:r>
             <w:r>
               <w:rPr>
@@ -911,7 +915,7 @@
               <w14:ligatures w14:val="standardContextual"/>
             </w:rPr>
           </w:pPr>
-          <w:hyperlink w:anchor="_Toc218872787" w:history="1">
+          <w:hyperlink w:anchor="_Toc218873789" w:history="1">
             <w:r>
               <w:rPr>
                 <w:rStyle w:val="Lienhypertexte"/>
@@ -937,7 +941,7 @@
                 <w:rStyle w:val="Lienhypertexte"/>
                 <w:noProof/>
               </w:rPr>
-              <w:t>Algorithmme (pseudocode)</w:t>
+              <w:t>Algorithmes (pseudocode)</w:t>
             </w:r>
             <w:r>
               <w:rPr>
@@ -958,7 +962,7 @@
                 <w:noProof/>
                 <w:webHidden/>
               </w:rPr>
-              <w:instrText xml:space="preserve"> PAGEREF _Toc218872787 \h </w:instrText>
+              <w:instrText xml:space="preserve"> PAGEREF _Toc218873789 \h </w:instrText>
             </w:r>
             <w:r>
               <w:rPr>
@@ -1007,7 +1011,7 @@
               <w14:ligatures w14:val="standardContextual"/>
             </w:rPr>
           </w:pPr>
-          <w:hyperlink w:anchor="_Toc218872788" w:history="1">
+          <w:hyperlink w:anchor="_Toc218873790" w:history="1">
             <w:r>
               <w:rPr>
                 <w:rStyle w:val="Lienhypertexte"/>
@@ -1054,7 +1058,7 @@
                 <w:noProof/>
                 <w:webHidden/>
               </w:rPr>
-              <w:instrText xml:space="preserve"> PAGEREF _Toc218872788 \h </w:instrText>
+              <w:instrText xml:space="preserve"> PAGEREF _Toc218873790 \h </w:instrText>
             </w:r>
             <w:r>
               <w:rPr>
@@ -1103,7 +1107,7 @@
               <w14:ligatures w14:val="standardContextual"/>
             </w:rPr>
           </w:pPr>
-          <w:hyperlink w:anchor="_Toc218872789" w:history="1">
+          <w:hyperlink w:anchor="_Toc218873791" w:history="1">
             <w:r>
               <w:rPr>
                 <w:rStyle w:val="Lienhypertexte"/>
@@ -1150,7 +1154,7 @@
                 <w:noProof/>
                 <w:webHidden/>
               </w:rPr>
-              <w:instrText xml:space="preserve"> PAGEREF _Toc218872789 \h </w:instrText>
+              <w:instrText xml:space="preserve"> PAGEREF _Toc218873791 \h </w:instrText>
             </w:r>
             <w:r>
               <w:rPr>
@@ -1170,7 +1174,7 @@
                 <w:noProof/>
                 <w:webHidden/>
               </w:rPr>
-              <w:t>11</w:t>
+              <w:t>10</w:t>
             </w:r>
             <w:r>
               <w:rPr>
@@ -1199,7 +1203,7 @@
               <w14:ligatures w14:val="standardContextual"/>
             </w:rPr>
           </w:pPr>
-          <w:hyperlink w:anchor="_Toc218872790" w:history="1">
+          <w:hyperlink w:anchor="_Toc218873792" w:history="1">
             <w:r>
               <w:rPr>
                 <w:rStyle w:val="Lienhypertexte"/>
@@ -1246,7 +1250,7 @@
                 <w:noProof/>
                 <w:webHidden/>
               </w:rPr>
-              <w:instrText xml:space="preserve"> PAGEREF _Toc218872790 \h </w:instrText>
+              <w:instrText xml:space="preserve"> PAGEREF _Toc218873792 \h </w:instrText>
             </w:r>
             <w:r>
               <w:rPr>
@@ -1266,7 +1270,7 @@
                 <w:noProof/>
                 <w:webHidden/>
               </w:rPr>
-              <w:t>11</w:t>
+              <w:t>10</w:t>
             </w:r>
             <w:r>
               <w:rPr>
@@ -1295,7 +1299,7 @@
               <w14:ligatures w14:val="standardContextual"/>
             </w:rPr>
           </w:pPr>
-          <w:hyperlink w:anchor="_Toc218872791" w:history="1">
+          <w:hyperlink w:anchor="_Toc218873793" w:history="1">
             <w:r>
               <w:rPr>
                 <w:rStyle w:val="Lienhypertexte"/>
@@ -1342,7 +1346,7 @@
                 <w:noProof/>
                 <w:webHidden/>
               </w:rPr>
-              <w:instrText xml:space="preserve"> PAGEREF _Toc218872791 \h </w:instrText>
+              <w:instrText xml:space="preserve"> PAGEREF _Toc218873793 \h </w:instrText>
             </w:r>
             <w:r>
               <w:rPr>
@@ -1362,7 +1366,7 @@
                 <w:noProof/>
                 <w:webHidden/>
               </w:rPr>
-              <w:t>12</w:t>
+              <w:t>11</w:t>
             </w:r>
             <w:r>
               <w:rPr>
@@ -2049,7 +2053,7 @@
           <w:numId w:val="29"/>
         </w:numPr>
       </w:pPr>
-      <w:bookmarkStart w:id="0" w:name="_Toc218872778"/>
+      <w:bookmarkStart w:id="0" w:name="_Toc218873780"/>
       <w:r>
         <w:lastRenderedPageBreak/>
         <w:t>Introduction</w:t>
@@ -2057,6 +2061,9 @@
       <w:bookmarkEnd w:id="0"/>
     </w:p>
     <w:p>
+      <w:pPr>
+        <w:jc w:val="both"/>
+      </w:pPr>
       <w:r>
         <w:t>Dans l’objectif d’apprendre</w:t>
       </w:r>
@@ -2072,6 +2079,7 @@
     </w:p>
     <w:p>
       <w:pPr>
+        <w:jc w:val="both"/>
         <w:rPr>
           <w:b/>
           <w:bCs/>
@@ -2098,6 +2106,7 @@
           <w:ilvl w:val="0"/>
           <w:numId w:val="16"/>
         </w:numPr>
+        <w:jc w:val="both"/>
       </w:pPr>
       <w:r>
         <w:rPr>
@@ -2136,6 +2145,7 @@
           <w:ilvl w:val="0"/>
           <w:numId w:val="16"/>
         </w:numPr>
+        <w:jc w:val="both"/>
       </w:pPr>
       <w:r>
         <w:rPr>
@@ -2170,6 +2180,7 @@
     </w:p>
     <w:p>
       <w:pPr>
+        <w:jc w:val="both"/>
         <w:rPr>
           <w:b/>
           <w:bCs/>
@@ -2184,6 +2195,9 @@
       </w:r>
     </w:p>
     <w:p>
+      <w:pPr>
+        <w:jc w:val="both"/>
+      </w:pPr>
       <w:r>
         <w:t>L'application doit assurer les cycles de gestion suivants :</w:t>
       </w:r>
@@ -2194,6 +2208,7 @@
           <w:ilvl w:val="0"/>
           <w:numId w:val="17"/>
         </w:numPr>
+        <w:jc w:val="both"/>
       </w:pPr>
       <w:r>
         <w:rPr>
@@ -2219,6 +2234,7 @@
           <w:ilvl w:val="0"/>
           <w:numId w:val="17"/>
         </w:numPr>
+        <w:jc w:val="both"/>
       </w:pPr>
       <w:r>
         <w:rPr>
@@ -2251,6 +2267,7 @@
           <w:ilvl w:val="0"/>
           <w:numId w:val="17"/>
         </w:numPr>
+        <w:jc w:val="both"/>
       </w:pPr>
       <w:r>
         <w:rPr>
@@ -2269,6 +2286,7 @@
           <w:ilvl w:val="0"/>
           <w:numId w:val="17"/>
         </w:numPr>
+        <w:jc w:val="both"/>
       </w:pPr>
       <w:r>
         <w:rPr>
@@ -2287,6 +2305,7 @@
           <w:ilvl w:val="0"/>
           <w:numId w:val="17"/>
         </w:numPr>
+        <w:jc w:val="both"/>
       </w:pPr>
       <w:r>
         <w:rPr>
@@ -2300,8 +2319,17 @@
       </w:r>
     </w:p>
     <w:p>
-      <w:r>
-        <w:t xml:space="preserve">Le programme est séparé en 3 paquets différents : </w:t>
+      <w:pPr>
+        <w:jc w:val="both"/>
+      </w:pPr>
+      <w:r>
+        <w:t xml:space="preserve">Le </w:t>
+      </w:r>
+      <w:r>
+        <w:t>programme est structuré en 3 paquets distincts</w:t>
+      </w:r>
+      <w:r>
+        <w:t> :</w:t>
       </w:r>
     </w:p>
     <w:p>
@@ -2310,6 +2338,7 @@
           <w:ilvl w:val="0"/>
           <w:numId w:val="17"/>
         </w:numPr>
+        <w:jc w:val="both"/>
       </w:pPr>
       <w:r>
         <w:rPr>
@@ -2319,15 +2348,7 @@
         <w:t xml:space="preserve">Gestion :  </w:t>
       </w:r>
       <w:r>
-        <w:t xml:space="preserve">Les classes Bibliothèques et </w:t>
-      </w:r>
-      <w:proofErr w:type="spellStart"/>
-      <w:r>
-        <w:t>GestionDonnees</w:t>
-      </w:r>
-      <w:proofErr w:type="spellEnd"/>
-      <w:r>
-        <w:t xml:space="preserve"> y sont incluses. Elles ont la charge de la persistance et des sauvegardes des données.</w:t>
+        <w:t>Les classes Bibliothèques et GestionDonnees y sont incluses. Elles ont la charge de la persistance et des sauvegardes des données.</w:t>
       </w:r>
     </w:p>
     <w:p>
@@ -2336,6 +2357,7 @@
           <w:ilvl w:val="0"/>
           <w:numId w:val="17"/>
         </w:numPr>
+        <w:jc w:val="both"/>
       </w:pPr>
       <w:r>
         <w:rPr>
@@ -2357,25 +2379,23 @@
           <w:ilvl w:val="0"/>
           <w:numId w:val="17"/>
         </w:numPr>
-      </w:pPr>
-      <w:proofErr w:type="spellStart"/>
+        <w:jc w:val="both"/>
+      </w:pPr>
       <w:r>
         <w:rPr>
           <w:b/>
           <w:bCs/>
         </w:rPr>
-        <w:t>Modele</w:t>
-      </w:r>
-      <w:proofErr w:type="spellEnd"/>
-      <w:r>
-        <w:rPr>
-          <w:b/>
-          <w:bCs/>
-        </w:rPr>
-        <w:t xml:space="preserve"> : </w:t>
-      </w:r>
-      <w:r>
-        <w:t>Tout les constructeurs et données à insérer dans la bibliothèque sont présentes dedans</w:t>
+        <w:t xml:space="preserve">Modele : </w:t>
+      </w:r>
+      <w:r>
+        <w:t>Tou</w:t>
+      </w:r>
+      <w:r>
+        <w:t xml:space="preserve">s </w:t>
+      </w:r>
+      <w:r>
+        <w:t>les constructeurs et données à insérer dans la bibliothèque sont présentes dedans</w:t>
       </w:r>
       <w:r>
         <w:rPr>
@@ -2404,7 +2424,7 @@
       <w:pPr>
         <w:pStyle w:val="Titre3"/>
       </w:pPr>
-      <w:bookmarkStart w:id="1" w:name="_Toc218872779"/>
+      <w:bookmarkStart w:id="1" w:name="_Toc218873781"/>
       <w:r>
         <w:rPr>
           <w:noProof/>
@@ -2490,7 +2510,7 @@
           <w:numId w:val="29"/>
         </w:numPr>
       </w:pPr>
-      <w:bookmarkStart w:id="2" w:name="_Toc218872780"/>
+      <w:bookmarkStart w:id="2" w:name="_Toc218873782"/>
       <w:r>
         <w:lastRenderedPageBreak/>
         <w:t>Utilisation du programme</w:t>
@@ -2498,6 +2518,9 @@
       <w:bookmarkEnd w:id="2"/>
     </w:p>
     <w:p>
+      <w:pPr>
+        <w:jc w:val="both"/>
+      </w:pPr>
       <w:r>
         <w:t xml:space="preserve">L’interface du logiciel </w:t>
       </w:r>
@@ -2508,13 +2531,8 @@
         <w:t xml:space="preserve"> été pensée de manière simple. Au lancement avec la classe Lanceur, les données sont automatiquement récupérées des fichiers textes (Documents, </w:t>
       </w:r>
       <w:r>
-        <w:t xml:space="preserve">Lecteurs, </w:t>
-      </w:r>
-      <w:proofErr w:type="spellStart"/>
-      <w:r>
-        <w:t>Prets</w:t>
-      </w:r>
-      <w:proofErr w:type="spellEnd"/>
+        <w:t>Lecteurs, Prets</w:t>
+      </w:r>
       <w:r>
         <w:t xml:space="preserve">) à la racine. Si inexistant, il est possible d’ajouter manuellement avec l’application les données et de les sauvegarder, les fichiers seront </w:t>
       </w:r>
@@ -2532,7 +2550,7 @@
       <w:pPr>
         <w:pStyle w:val="Titre3"/>
       </w:pPr>
-      <w:bookmarkStart w:id="3" w:name="_Toc218872781"/>
+      <w:bookmarkStart w:id="3" w:name="_Toc218873783"/>
       <w:r>
         <w:t>Interface</w:t>
       </w:r>
@@ -2544,6 +2562,7 @@
           <w:ilvl w:val="0"/>
           <w:numId w:val="19"/>
         </w:numPr>
+        <w:jc w:val="both"/>
       </w:pPr>
       <w:r>
         <w:rPr>
@@ -2643,6 +2662,7 @@
           <w:ilvl w:val="0"/>
           <w:numId w:val="19"/>
         </w:numPr>
+        <w:jc w:val="both"/>
       </w:pPr>
       <w:r>
         <w:rPr>
@@ -2757,19 +2777,11 @@
         <w:fldChar w:fldCharType="end"/>
       </w:r>
       <w:r>
-        <w:t xml:space="preserve"> : Barre d'outils (fenêtre </w:t>
-      </w:r>
-      <w:proofErr w:type="gramStart"/>
-      <w:r>
-        <w:t>contextuelle)</w:t>
+        <w:t xml:space="preserve"> : Barre d'outils (fenêtre contextuelle)</w:t>
       </w:r>
       <w:bookmarkEnd w:id="6"/>
       <w:r>
-        <w:t>²</w:t>
-      </w:r>
-      <w:proofErr w:type="gramEnd"/>
-      <w:r>
-        <w:t>w</w:t>
+        <w:t>²w</w:t>
       </w:r>
       <w:bookmarkEnd w:id="7"/>
     </w:p>
@@ -2779,6 +2791,7 @@
           <w:ilvl w:val="0"/>
           <w:numId w:val="19"/>
         </w:numPr>
+        <w:jc w:val="both"/>
       </w:pPr>
       <w:r>
         <w:rPr>
@@ -2912,6 +2925,7 @@
           <w:ilvl w:val="0"/>
           <w:numId w:val="19"/>
         </w:numPr>
+        <w:jc w:val="both"/>
       </w:pPr>
       <w:r>
         <w:rPr>
@@ -3017,7 +3031,7 @@
       <w:pPr>
         <w:pStyle w:val="Titre3"/>
       </w:pPr>
-      <w:bookmarkStart w:id="11" w:name="_Toc218872782"/>
+      <w:bookmarkStart w:id="11" w:name="_Toc218873784"/>
       <w:r>
         <w:lastRenderedPageBreak/>
         <w:t>Règles de modification et possibilités.</w:t>
@@ -3025,6 +3039,9 @@
       <w:bookmarkEnd w:id="11"/>
     </w:p>
     <w:p>
+      <w:pPr>
+        <w:jc w:val="both"/>
+      </w:pPr>
       <w:r>
         <w:t>Il est possible de régler dynamiquement plusieurs paramètres concernant tant bien les lecteurs que les documents</w:t>
       </w:r>
@@ -3044,6 +3061,9 @@
       </w:r>
     </w:p>
     <w:p>
+      <w:pPr>
+        <w:jc w:val="both"/>
+      </w:pPr>
       <w:r>
         <w:t>Par défaut, le système applique des règles différenciées selon le profil du lecteur :</w:t>
       </w:r>
@@ -3054,6 +3074,7 @@
           <w:ilvl w:val="0"/>
           <w:numId w:val="24"/>
         </w:numPr>
+        <w:jc w:val="both"/>
       </w:pPr>
       <w:r>
         <w:rPr>
@@ -3078,6 +3099,7 @@
           <w:ilvl w:val="0"/>
           <w:numId w:val="24"/>
         </w:numPr>
+        <w:jc w:val="both"/>
       </w:pPr>
       <w:r>
         <w:rPr>
@@ -3097,6 +3119,9 @@
       </w:r>
     </w:p>
     <w:p>
+      <w:pPr>
+        <w:jc w:val="both"/>
+      </w:pPr>
       <w:r>
         <w:t xml:space="preserve">Toutefois, ces valeurs ne sont pas définitives. Via l'interface de modification, l'administrateur peut ajuster ces plafonds pour un lecteur spécifique (par exemple, augmenter le quota d'un </w:t>
       </w:r>
@@ -3198,13 +3223,13 @@
         <w:pStyle w:val="Titre4"/>
       </w:pPr>
       <w:r>
-        <w:lastRenderedPageBreak/>
         <w:t>Prolongations intelligentes (Bonus)</w:t>
       </w:r>
     </w:p>
     <w:p>
       <w:pPr>
         <w:keepNext/>
+        <w:jc w:val="both"/>
       </w:pPr>
       <w:r>
         <w:t>L</w:t>
@@ -3225,7 +3250,10 @@
         <w:t xml:space="preserve">, </w:t>
       </w:r>
       <w:r>
-        <w:t xml:space="preserve">il valide chaque requête selon trois critères </w:t>
+        <w:t>elle</w:t>
+      </w:r>
+      <w:r>
+        <w:t xml:space="preserve"> valide chaque requête selon trois critères </w:t>
       </w:r>
       <w:r>
         <w:t>définis</w:t>
@@ -3329,12 +3357,14 @@
           <w:ilvl w:val="0"/>
           <w:numId w:val="26"/>
         </w:numPr>
+        <w:jc w:val="both"/>
       </w:pPr>
       <w:r>
         <w:rPr>
           <w:b/>
           <w:bCs/>
         </w:rPr>
+        <w:lastRenderedPageBreak/>
         <w:t>Limite par opération</w:t>
       </w:r>
       <w:r>
@@ -3350,6 +3380,7 @@
           <w:ilvl w:val="0"/>
           <w:numId w:val="26"/>
         </w:numPr>
+        <w:jc w:val="both"/>
       </w:pPr>
       <w:r>
         <w:rPr>
@@ -3383,6 +3414,7 @@
           <w:ilvl w:val="0"/>
           <w:numId w:val="26"/>
         </w:numPr>
+        <w:jc w:val="both"/>
       </w:pPr>
       <w:r>
         <w:rPr>
@@ -3482,20 +3514,17 @@
       <w:bookmarkEnd w:id="17"/>
     </w:p>
     <w:p>
-      <w:r>
-        <w:br w:type="page"/>
-      </w:r>
-    </w:p>
-    <w:p>
       <w:pPr>
         <w:pStyle w:val="Titre4"/>
       </w:pPr>
       <w:r>
-        <w:lastRenderedPageBreak/>
         <w:t>Calcul des pénalités de pertes</w:t>
       </w:r>
     </w:p>
     <w:p>
+      <w:pPr>
+        <w:jc w:val="both"/>
+      </w:pPr>
       <w:r>
         <w:t>Le système applique une règle de calcul di</w:t>
       </w:r>
@@ -3509,6 +3538,7 @@
           <w:ilvl w:val="0"/>
           <w:numId w:val="28"/>
         </w:numPr>
+        <w:jc w:val="both"/>
       </w:pPr>
       <w:r>
         <w:rPr>
@@ -3521,13 +3551,8 @@
         <w:t xml:space="preserve"> : Remboursement à la valeur </w:t>
       </w:r>
       <w:r>
-        <w:t>de l’</w:t>
-      </w:r>
-      <w:proofErr w:type="spellStart"/>
-      <w:r>
-        <w:t>oeuvre</w:t>
-      </w:r>
-      <w:proofErr w:type="spellEnd"/>
+        <w:t>de l’oeuvre</w:t>
+      </w:r>
       <w:r>
         <w:t xml:space="preserve"> (prix d'achat).</w:t>
       </w:r>
@@ -3538,6 +3563,7 @@
           <w:ilvl w:val="0"/>
           <w:numId w:val="28"/>
         </w:numPr>
+        <w:jc w:val="both"/>
       </w:pPr>
       <w:r>
         <w:rPr>
@@ -3559,6 +3585,7 @@
           <w:ilvl w:val="0"/>
           <w:numId w:val="28"/>
         </w:numPr>
+        <w:jc w:val="both"/>
       </w:pPr>
       <w:r>
         <w:rPr>
@@ -3671,13 +3698,17 @@
           <w:numId w:val="29"/>
         </w:numPr>
       </w:pPr>
-      <w:bookmarkStart w:id="20" w:name="_Toc218872783"/>
-      <w:r>
+      <w:bookmarkStart w:id="20" w:name="_Toc218873785"/>
+      <w:r>
+        <w:lastRenderedPageBreak/>
         <w:t>Présentation des classes</w:t>
       </w:r>
       <w:bookmarkEnd w:id="20"/>
     </w:p>
     <w:p>
+      <w:pPr>
+        <w:jc w:val="both"/>
+      </w:pPr>
       <w:r>
         <w:t>Comme présenté dans l’introduction, le projet est regroupé en trois paquets différents. Cette section permet de présenter de manière synthétique l’ensemble des classes, par paquets.</w:t>
       </w:r>
@@ -3686,13 +3717,16 @@
       <w:pPr>
         <w:pStyle w:val="Titre3"/>
       </w:pPr>
-      <w:bookmarkStart w:id="21" w:name="_Toc218872784"/>
+      <w:bookmarkStart w:id="21" w:name="_Toc218873786"/>
       <w:r>
         <w:t>Paquet Modele</w:t>
       </w:r>
       <w:bookmarkEnd w:id="21"/>
     </w:p>
     <w:p>
+      <w:pPr>
+        <w:jc w:val="both"/>
+      </w:pPr>
       <w:r>
         <w:rPr>
           <w:b/>
@@ -3719,6 +3753,7 @@
           <w:ilvl w:val="0"/>
           <w:numId w:val="20"/>
         </w:numPr>
+        <w:jc w:val="both"/>
       </w:pPr>
       <w:r>
         <w:rPr>
@@ -3761,8 +3796,8 @@
           <w:ilvl w:val="0"/>
           <w:numId w:val="20"/>
         </w:numPr>
-      </w:pPr>
-      <w:proofErr w:type="spellStart"/>
+        <w:jc w:val="both"/>
+      </w:pPr>
       <w:r>
         <w:rPr>
           <w:b/>
@@ -3770,7 +3805,6 @@
         </w:rPr>
         <w:t>Periodique</w:t>
       </w:r>
-      <w:proofErr w:type="spellEnd"/>
       <w:r>
         <w:t xml:space="preserve"> : Étend</w:t>
       </w:r>
@@ -3782,6 +3816,9 @@
       </w:r>
     </w:p>
     <w:p>
+      <w:pPr>
+        <w:jc w:val="both"/>
+      </w:pPr>
       <w:r>
         <w:rPr>
           <w:b/>
@@ -3808,6 +3845,7 @@
           <w:ilvl w:val="0"/>
           <w:numId w:val="20"/>
         </w:numPr>
+        <w:jc w:val="both"/>
       </w:pPr>
       <w:r>
         <w:rPr>
@@ -3843,6 +3881,7 @@
           <w:ilvl w:val="0"/>
           <w:numId w:val="20"/>
         </w:numPr>
+        <w:jc w:val="both"/>
       </w:pPr>
       <w:r>
         <w:rPr>
@@ -3862,6 +3901,9 @@
       </w:r>
     </w:p>
     <w:p>
+      <w:pPr>
+        <w:jc w:val="both"/>
+      </w:pPr>
       <w:r>
         <w:rPr>
           <w:b/>
@@ -3883,14 +3925,16 @@
       <w:pPr>
         <w:pStyle w:val="Titre3"/>
       </w:pPr>
-      <w:bookmarkStart w:id="22" w:name="_Toc218872785"/>
-      <w:r>
-        <w:lastRenderedPageBreak/>
+      <w:bookmarkStart w:id="22" w:name="_Toc218873787"/>
+      <w:r>
         <w:t>Paquet Gestion</w:t>
       </w:r>
       <w:bookmarkEnd w:id="22"/>
     </w:p>
     <w:p>
+      <w:pPr>
+        <w:jc w:val="both"/>
+      </w:pPr>
       <w:r>
         <w:t xml:space="preserve">Ce paquet permet de gérer la persistance et </w:t>
       </w:r>
@@ -3907,8 +3951,8 @@
           <w:ilvl w:val="0"/>
           <w:numId w:val="21"/>
         </w:numPr>
-      </w:pPr>
-      <w:proofErr w:type="spellStart"/>
+        <w:jc w:val="both"/>
+      </w:pPr>
       <w:r>
         <w:rPr>
           <w:b/>
@@ -3916,7 +3960,6 @@
         </w:rPr>
         <w:t>Bibliotheque</w:t>
       </w:r>
-      <w:proofErr w:type="spellEnd"/>
       <w:r>
         <w:t xml:space="preserve"> : Agit comme le contrôleur central. Elle gère les listes en mémoire, valide les règles d'emprunt (vérification des stocks et des quotas) et traite les retours ou les pertes.</w:t>
       </w:r>
@@ -3927,8 +3970,8 @@
           <w:ilvl w:val="0"/>
           <w:numId w:val="21"/>
         </w:numPr>
-      </w:pPr>
-      <w:proofErr w:type="spellStart"/>
+        <w:jc w:val="both"/>
+      </w:pPr>
       <w:r>
         <w:rPr>
           <w:b/>
@@ -3936,7 +3979,6 @@
         </w:rPr>
         <w:t>GestionDonnees</w:t>
       </w:r>
-      <w:proofErr w:type="spellEnd"/>
       <w:r>
         <w:t xml:space="preserve"> : Responsable de la lecture et de l'écriture des fichiers textes. Elle assure la transformation des données brutes en objets Java et vice-versa lors de la sauvegarde.</w:t>
       </w:r>
@@ -3945,13 +3987,16 @@
       <w:pPr>
         <w:pStyle w:val="Titre3"/>
       </w:pPr>
-      <w:bookmarkStart w:id="23" w:name="_Toc218872786"/>
+      <w:bookmarkStart w:id="23" w:name="_Toc218873788"/>
       <w:r>
         <w:t>Paquet Graphic</w:t>
       </w:r>
       <w:bookmarkEnd w:id="23"/>
     </w:p>
     <w:p>
+      <w:pPr>
+        <w:jc w:val="both"/>
+      </w:pPr>
       <w:r>
         <w:t>Ce paquet assure l'interaction entre l'utilisateur et le système via la bibliothèque Swing.</w:t>
       </w:r>
@@ -3962,8 +4007,8 @@
           <w:ilvl w:val="0"/>
           <w:numId w:val="22"/>
         </w:numPr>
-      </w:pPr>
-      <w:proofErr w:type="spellStart"/>
+        <w:jc w:val="both"/>
+      </w:pPr>
       <w:r>
         <w:rPr>
           <w:b/>
@@ -3971,7 +4016,6 @@
         </w:rPr>
         <w:t>FenetrePrincipale</w:t>
       </w:r>
-      <w:proofErr w:type="spellEnd"/>
       <w:r>
         <w:t xml:space="preserve"> : Constitue l'interface graphique majeure. Elle présente les données sous forme de tableaux et centralise les boutons d'action (retour, perte, prolongation).</w:t>
       </w:r>
@@ -3982,6 +4026,7 @@
           <w:ilvl w:val="0"/>
           <w:numId w:val="22"/>
         </w:numPr>
+        <w:jc w:val="both"/>
       </w:pPr>
       <w:r>
         <w:rPr>
@@ -4000,12 +4045,14 @@
           <w:ilvl w:val="0"/>
           <w:numId w:val="22"/>
         </w:numPr>
+        <w:jc w:val="both"/>
       </w:pPr>
       <w:r>
         <w:rPr>
           <w:b/>
           <w:bCs/>
         </w:rPr>
+        <w:lastRenderedPageBreak/>
         <w:t>Lanceur</w:t>
       </w:r>
       <w:r>
@@ -4014,6 +4061,15 @@
       <w:r>
         <w:t>démarre l’application.</w:t>
       </w:r>
+    </w:p>
+    <w:p>
+      <w:pPr>
+        <w:jc w:val="both"/>
+        <w:rPr>
+          <w:b/>
+          <w:bCs/>
+        </w:rPr>
+      </w:pPr>
     </w:p>
     <w:p>
       <w:pPr>
@@ -4023,19 +4079,24 @@
           <w:numId w:val="29"/>
         </w:numPr>
       </w:pPr>
-      <w:bookmarkStart w:id="24" w:name="_Toc218872787"/>
-      <w:r>
-        <w:t>Algorithmme (pseudocode)</w:t>
+      <w:bookmarkStart w:id="24" w:name="_Toc218873789"/>
+      <w:r>
+        <w:t>Algorithmes (pseudocode)</w:t>
       </w:r>
       <w:bookmarkEnd w:id="24"/>
     </w:p>
     <w:p>
-      <w:r>
-        <w:t xml:space="preserve">Cette partie présente </w:t>
-      </w:r>
-      <w:r>
-        <w:t>certains algorithmes sous forme de pseudocode, afin de mieux expliquer le processus et leur fonctionnement.</w:t>
-      </w:r>
+      <w:pPr>
+        <w:jc w:val="both"/>
+      </w:pPr>
+      <w:r>
+        <w:t>Cette partie présente certains algorithmes sous forme de pseudocode, afin de mieux expliquer le processus et leur fonctionnement.</w:t>
+      </w:r>
+    </w:p>
+    <w:p>
+      <w:pPr>
+        <w:pStyle w:val="Titre2"/>
+      </w:pPr>
     </w:p>
     <w:p>
       <w:pPr>
@@ -4045,7 +4106,7 @@
           <w:numId w:val="31"/>
         </w:numPr>
       </w:pPr>
-      <w:bookmarkStart w:id="25" w:name="_Toc218872788"/>
+      <w:bookmarkStart w:id="25" w:name="_Toc218873790"/>
       <w:r>
         <w:t>ProlongationPret</w:t>
       </w:r>
@@ -4168,66 +4229,17 @@
           </w:p>
           <w:p>
             <w:r>
-              <w:lastRenderedPageBreak/>
               <w:t xml:space="preserve">        </w:t>
             </w:r>
           </w:p>
           <w:p>
             <w:r>
-              <w:t xml:space="preserve">        // Identification unique par </w:t>
-            </w:r>
-            <w:proofErr w:type="gramStart"/>
-            <w:r>
-              <w:t>Email</w:t>
-            </w:r>
-            <w:proofErr w:type="gramEnd"/>
-            <w:r>
-              <w:t xml:space="preserve"> et Référence</w:t>
-            </w:r>
-          </w:p>
-          <w:p>
-            <w:r>
-              <w:t xml:space="preserve">        SI (</w:t>
-            </w:r>
-            <w:proofErr w:type="spellStart"/>
-            <w:proofErr w:type="gramStart"/>
-            <w:r>
-              <w:t>P.Lecteur.Email</w:t>
-            </w:r>
-            <w:proofErr w:type="spellEnd"/>
-            <w:proofErr w:type="gramEnd"/>
-            <w:r>
-              <w:t xml:space="preserve"> == </w:t>
-            </w:r>
-            <w:proofErr w:type="spellStart"/>
-            <w:proofErr w:type="gramStart"/>
-            <w:r>
-              <w:t>L.Email</w:t>
-            </w:r>
-            <w:proofErr w:type="spellEnd"/>
-            <w:proofErr w:type="gramEnd"/>
-            <w:r>
-              <w:t>) ET (</w:t>
-            </w:r>
-            <w:proofErr w:type="spellStart"/>
-            <w:proofErr w:type="gramStart"/>
-            <w:r>
-              <w:t>P.Document.Reference</w:t>
-            </w:r>
-            <w:proofErr w:type="spellEnd"/>
-            <w:proofErr w:type="gramEnd"/>
-            <w:r>
-              <w:t xml:space="preserve"> == </w:t>
-            </w:r>
-            <w:proofErr w:type="spellStart"/>
-            <w:proofErr w:type="gramStart"/>
-            <w:r>
-              <w:t>D.Reference</w:t>
-            </w:r>
-            <w:proofErr w:type="spellEnd"/>
-            <w:proofErr w:type="gramEnd"/>
-            <w:r>
-              <w:t>) ALORS</w:t>
+              <w:t xml:space="preserve">        // Identification unique par Email et Référence</w:t>
+            </w:r>
+          </w:p>
+          <w:p>
+            <w:r>
+              <w:t xml:space="preserve">        SI (P.Lecteur.Email == L.Email) ET (P.Document.Reference == D.Reference) ALORS</w:t>
             </w:r>
           </w:p>
           <w:p>
@@ -4242,17 +4254,7 @@
           </w:p>
           <w:p>
             <w:r>
-              <w:t xml:space="preserve">            SI </w:t>
-            </w:r>
-            <w:proofErr w:type="spellStart"/>
-            <w:proofErr w:type="gramStart"/>
-            <w:r>
-              <w:t>P.NbProlongations</w:t>
-            </w:r>
-            <w:proofErr w:type="spellEnd"/>
-            <w:proofErr w:type="gramEnd"/>
-            <w:r>
-              <w:t xml:space="preserve"> &gt;= MAX_PROLONGATIONS_AUTORISEES ALORS</w:t>
+              <w:t xml:space="preserve">            SI P.NbProlongations &gt;= MAX_PROLONGATIONS_AUTORISEES ALORS</w:t>
             </w:r>
           </w:p>
           <w:p>
@@ -4273,17 +4275,7 @@
           </w:p>
           <w:p>
             <w:r>
-              <w:t xml:space="preserve">            </w:t>
-            </w:r>
-            <w:proofErr w:type="spellStart"/>
-            <w:proofErr w:type="gramStart"/>
-            <w:r>
-              <w:t>P.AjouterProlongation</w:t>
-            </w:r>
-            <w:proofErr w:type="spellEnd"/>
-            <w:proofErr w:type="gramEnd"/>
-            <w:r>
-              <w:t>(JoursDemandes)</w:t>
+              <w:t xml:space="preserve">            P.AjouterProlongation(JoursDemandes)</w:t>
             </w:r>
           </w:p>
           <w:p>
@@ -4329,11 +4321,6 @@
       </w:tr>
     </w:tbl>
     <w:p/>
-    <w:p>
-      <w:r>
-        <w:br w:type="page"/>
-      </w:r>
-    </w:p>
     <w:p>
       <w:pPr>
         <w:pStyle w:val="Titre3"/>
@@ -4342,14 +4329,12 @@
           <w:numId w:val="31"/>
         </w:numPr>
       </w:pPr>
-      <w:bookmarkStart w:id="26" w:name="_Toc218872789"/>
-      <w:proofErr w:type="spellStart"/>
+      <w:bookmarkStart w:id="26" w:name="_Toc218873791"/>
       <w:r>
         <w:lastRenderedPageBreak/>
         <w:t>CalculerRemboursement</w:t>
       </w:r>
       <w:bookmarkEnd w:id="26"/>
-      <w:proofErr w:type="spellEnd"/>
       <w:r>
         <w:br/>
       </w:r>
@@ -4410,13 +4395,8 @@
             <w:r>
               <w:t xml:space="preserve">        // On </w:t>
             </w:r>
-            <w:proofErr w:type="spellStart"/>
-            <w:r>
-              <w:t>cast</w:t>
-            </w:r>
-            <w:proofErr w:type="spellEnd"/>
-            <w:r>
-              <w:t xml:space="preserve"> en java pour accéder aux méthodes de Livre</w:t>
+            <w:r>
+              <w:t>cast en java pour accéder aux méthodes de Livre</w:t>
             </w:r>
           </w:p>
           <w:p>
@@ -4454,37 +4434,7 @@
               <w:t>←</w:t>
             </w:r>
             <w:r>
-              <w:t xml:space="preserve"> </w:t>
-            </w:r>
-            <w:proofErr w:type="spellStart"/>
-            <w:proofErr w:type="gramStart"/>
-            <w:r>
-              <w:t>L.getPrix</w:t>
-            </w:r>
-            <w:proofErr w:type="spellEnd"/>
-            <w:proofErr w:type="gramEnd"/>
-            <w:r>
-              <w:t>() + (</w:t>
-            </w:r>
-            <w:proofErr w:type="spellStart"/>
-            <w:proofErr w:type="gramStart"/>
-            <w:r>
-              <w:t>L.getPrix</w:t>
-            </w:r>
-            <w:proofErr w:type="spellEnd"/>
-            <w:proofErr w:type="gramEnd"/>
-            <w:r>
-              <w:t xml:space="preserve">() * </w:t>
-            </w:r>
-            <w:proofErr w:type="spellStart"/>
-            <w:proofErr w:type="gramStart"/>
-            <w:r>
-              <w:t>L.getTauxRemboursement</w:t>
-            </w:r>
-            <w:proofErr w:type="spellEnd"/>
-            <w:proofErr w:type="gramEnd"/>
-            <w:r>
-              <w:t>())</w:t>
+              <w:t xml:space="preserve"> L.getPrix() + (L.getPrix() * L.getTauxRemboursement())</w:t>
             </w:r>
           </w:p>
           <w:p>
@@ -4494,15 +4444,7 @@
           </w:p>
           <w:p>
             <w:r>
-              <w:t xml:space="preserve">    SINON SI D EST DE TYPE </w:t>
-            </w:r>
-            <w:proofErr w:type="spellStart"/>
-            <w:r>
-              <w:t>Periodique</w:t>
-            </w:r>
-            <w:proofErr w:type="spellEnd"/>
-            <w:r>
-              <w:t xml:space="preserve"> ALORS</w:t>
+              <w:t xml:space="preserve">    SINON SI D EST DE TYPE Periodique ALORS</w:t>
             </w:r>
           </w:p>
           <w:p>
@@ -4526,17 +4468,7 @@
               <w:t>←</w:t>
             </w:r>
             <w:r>
-              <w:t xml:space="preserve"> </w:t>
-            </w:r>
-            <w:proofErr w:type="spellStart"/>
-            <w:proofErr w:type="gramStart"/>
-            <w:r>
-              <w:t>D.getPrix</w:t>
-            </w:r>
-            <w:proofErr w:type="spellEnd"/>
-            <w:proofErr w:type="gramEnd"/>
-            <w:r>
-              <w:t>()</w:t>
+              <w:t xml:space="preserve"> D.getPrix()</w:t>
             </w:r>
           </w:p>
           <w:p>
@@ -4565,17 +4497,7 @@
               <w:t>←</w:t>
             </w:r>
             <w:r>
-              <w:t xml:space="preserve"> </w:t>
-            </w:r>
-            <w:proofErr w:type="spellStart"/>
-            <w:proofErr w:type="gramStart"/>
-            <w:r>
-              <w:t>D.getPrix</w:t>
-            </w:r>
-            <w:proofErr w:type="spellEnd"/>
-            <w:proofErr w:type="gramEnd"/>
-            <w:r>
-              <w:t>()</w:t>
+              <w:t xml:space="preserve"> D.getPrix()</w:t>
             </w:r>
           </w:p>
           <w:p>
@@ -4606,15 +4528,11 @@
           <w:numId w:val="31"/>
         </w:numPr>
       </w:pPr>
-      <w:bookmarkStart w:id="27" w:name="_Toc218872790"/>
-      <w:proofErr w:type="spellStart"/>
-      <w:proofErr w:type="gramStart"/>
+      <w:bookmarkStart w:id="27" w:name="_Toc218873792"/>
       <w:r>
         <w:t>requetePret</w:t>
       </w:r>
       <w:bookmarkEnd w:id="27"/>
-      <w:proofErr w:type="spellEnd"/>
-      <w:proofErr w:type="gramEnd"/>
       <w:r>
         <w:br/>
       </w:r>
@@ -4657,17 +4575,7 @@
           </w:p>
           <w:p>
             <w:r>
-              <w:t xml:space="preserve">    SI </w:t>
-            </w:r>
-            <w:proofErr w:type="spellStart"/>
-            <w:proofErr w:type="gramStart"/>
-            <w:r>
-              <w:t>D.NombreExemplaires</w:t>
-            </w:r>
-            <w:proofErr w:type="spellEnd"/>
-            <w:proofErr w:type="gramEnd"/>
-            <w:r>
-              <w:t xml:space="preserve"> &lt;= 0 ALORS</w:t>
+              <w:t xml:space="preserve">    SI D.NombreExemplaires &lt;= 0 ALORS</w:t>
             </w:r>
           </w:p>
           <w:p>
@@ -4698,15 +4606,7 @@
           </w:p>
           <w:p>
             <w:r>
-              <w:t xml:space="preserve">    VARIABLE </w:t>
-            </w:r>
-            <w:proofErr w:type="spellStart"/>
-            <w:r>
-              <w:t>NbPretsActuels</w:t>
-            </w:r>
-            <w:proofErr w:type="spellEnd"/>
-            <w:r>
-              <w:t xml:space="preserve"> : Entier </w:t>
+              <w:t xml:space="preserve">    VARIABLE NbPretsActuels : Entier </w:t>
             </w:r>
             <w:r>
               <w:rPr>
@@ -4715,15 +4615,7 @@
               <w:t>←</w:t>
             </w:r>
             <w:r>
-              <w:t xml:space="preserve"> </w:t>
-            </w:r>
-            <w:proofErr w:type="spellStart"/>
-            <w:r>
-              <w:t>CompterPretsEnCours</w:t>
-            </w:r>
-            <w:proofErr w:type="spellEnd"/>
-            <w:r>
-              <w:t>(L)</w:t>
+              <w:t xml:space="preserve"> CompterPretsEnCours(L)</w:t>
             </w:r>
           </w:p>
           <w:p>
@@ -4733,25 +4625,7 @@
           </w:p>
           <w:p>
             <w:r>
-              <w:t xml:space="preserve">    SI </w:t>
-            </w:r>
-            <w:proofErr w:type="spellStart"/>
-            <w:r>
-              <w:t>NbPretsActuels</w:t>
-            </w:r>
-            <w:proofErr w:type="spellEnd"/>
-            <w:r>
-              <w:t xml:space="preserve"> &gt;= </w:t>
-            </w:r>
-            <w:proofErr w:type="spellStart"/>
-            <w:proofErr w:type="gramStart"/>
-            <w:r>
-              <w:t>L.MaxEmpruntsAutorises</w:t>
-            </w:r>
-            <w:proofErr w:type="spellEnd"/>
-            <w:proofErr w:type="gramEnd"/>
-            <w:r>
-              <w:t xml:space="preserve"> ALORS</w:t>
+              <w:t xml:space="preserve">    SI NbPretsActuels &gt;= L.MaxEmpruntsAutorises ALORS</w:t>
             </w:r>
           </w:p>
           <w:p>
@@ -4778,23 +4652,7 @@
           </w:p>
           <w:p>
             <w:r>
-              <w:t xml:space="preserve">    CRÉER un nouvel objet </w:t>
-            </w:r>
-            <w:proofErr w:type="gramStart"/>
-            <w:r>
-              <w:t>Pret(</w:t>
-            </w:r>
-            <w:proofErr w:type="gramEnd"/>
-            <w:r>
-              <w:t xml:space="preserve">L, D, </w:t>
-            </w:r>
-            <w:proofErr w:type="spellStart"/>
-            <w:r>
-              <w:t>DateDuJour</w:t>
-            </w:r>
-            <w:proofErr w:type="spellEnd"/>
-            <w:r>
-              <w:t>)</w:t>
+              <w:t xml:space="preserve">    CRÉER un nouvel objet Pret(L, D, DateDuJour)</w:t>
             </w:r>
           </w:p>
           <w:p>
@@ -4814,15 +4672,7 @@
           </w:p>
           <w:p>
             <w:r>
-              <w:t xml:space="preserve">    </w:t>
-            </w:r>
-            <w:proofErr w:type="spellStart"/>
-            <w:r>
-              <w:t>D.NombreExemplaires</w:t>
-            </w:r>
-            <w:proofErr w:type="spellEnd"/>
-            <w:r>
-              <w:t xml:space="preserve"> </w:t>
+              <w:t xml:space="preserve">    D.NombreExemplaires </w:t>
             </w:r>
             <w:r>
               <w:rPr>
@@ -4831,17 +4681,7 @@
               <w:t>←</w:t>
             </w:r>
             <w:r>
-              <w:t xml:space="preserve"> </w:t>
-            </w:r>
-            <w:proofErr w:type="spellStart"/>
-            <w:proofErr w:type="gramStart"/>
-            <w:r>
-              <w:t>D.NombreExemplaires</w:t>
-            </w:r>
-            <w:proofErr w:type="spellEnd"/>
-            <w:proofErr w:type="gramEnd"/>
-            <w:r>
-              <w:t xml:space="preserve"> - 1</w:t>
+              <w:t xml:space="preserve"> D.NombreExemplaires - 1</w:t>
             </w:r>
           </w:p>
           <w:p>
@@ -4876,13 +4716,11 @@
           <w:numId w:val="31"/>
         </w:numPr>
       </w:pPr>
-      <w:bookmarkStart w:id="28" w:name="_Toc218872791"/>
-      <w:proofErr w:type="spellStart"/>
+      <w:bookmarkStart w:id="28" w:name="_Toc218873793"/>
       <w:r>
         <w:t>ChargerDocument</w:t>
       </w:r>
       <w:bookmarkEnd w:id="28"/>
-      <w:proofErr w:type="spellEnd"/>
       <w:r>
         <w:br/>
       </w:r>
@@ -4978,15 +4816,7 @@
               <w:t>←</w:t>
             </w:r>
             <w:r>
-              <w:t xml:space="preserve"> </w:t>
-            </w:r>
-            <w:proofErr w:type="spellStart"/>
-            <w:r>
-              <w:t>LireLigneSuivante</w:t>
-            </w:r>
-            <w:proofErr w:type="spellEnd"/>
-            <w:r>
-              <w:t>(F)</w:t>
+              <w:t xml:space="preserve"> LireLigneSuivante(F)</w:t>
             </w:r>
           </w:p>
           <w:p>
@@ -4996,28 +4826,12 @@
           </w:p>
           <w:p>
             <w:r>
-              <w:t xml:space="preserve">            // Découpage de la chaîne (Séparateur </w:t>
-            </w:r>
-            <w:proofErr w:type="gramStart"/>
-            <w:r>
-              <w:t>";</w:t>
-            </w:r>
-            <w:proofErr w:type="gramEnd"/>
-            <w:r>
-              <w:t>")</w:t>
-            </w:r>
-          </w:p>
-          <w:p>
-            <w:r>
-              <w:t xml:space="preserve">            Tableau </w:t>
-            </w:r>
-            <w:proofErr w:type="gramStart"/>
-            <w:r>
-              <w:t>Infos[</w:t>
-            </w:r>
-            <w:proofErr w:type="gramEnd"/>
-            <w:r>
-              <w:t xml:space="preserve">] </w:t>
+              <w:t xml:space="preserve">            // Découpage de la chaîne (Séparateur ";")</w:t>
+            </w:r>
+          </w:p>
+          <w:p>
+            <w:r>
+              <w:t xml:space="preserve">            Tableau Infos[] </w:t>
             </w:r>
             <w:r>
               <w:rPr>
@@ -5026,28 +4840,7 @@
               <w:t>←</w:t>
             </w:r>
             <w:r>
-              <w:t xml:space="preserve"> </w:t>
-            </w:r>
-            <w:proofErr w:type="spellStart"/>
-            <w:proofErr w:type="gramStart"/>
-            <w:r>
-              <w:t>Decouper</w:t>
-            </w:r>
-            <w:proofErr w:type="spellEnd"/>
-            <w:r>
-              <w:t>(</w:t>
-            </w:r>
-            <w:proofErr w:type="gramEnd"/>
-            <w:r>
-              <w:t xml:space="preserve">Ligne, </w:t>
-            </w:r>
-            <w:proofErr w:type="gramStart"/>
-            <w:r>
-              <w:t>";</w:t>
-            </w:r>
-            <w:proofErr w:type="gramEnd"/>
-            <w:r>
-              <w:t>")</w:t>
+              <w:t xml:space="preserve"> Decouper(Ligne, ";")</w:t>
             </w:r>
           </w:p>
           <w:p>
@@ -5062,11 +4855,59 @@
           </w:p>
           <w:p>
             <w:r>
+              <w:t xml:space="preserve">            Type  </w:t>
+            </w:r>
+            <w:r>
+              <w:rPr>
+                <w:rFonts w:ascii="Times New Roman" w:hAnsi="Times New Roman" w:cs="Times New Roman"/>
+              </w:rPr>
+              <w:t>←</w:t>
+            </w:r>
+            <w:r>
+              <w:t xml:space="preserve"> Infos[0]</w:t>
+            </w:r>
+          </w:p>
+          <w:p>
+            <w:r>
+              <w:t xml:space="preserve">            Ref   </w:t>
+            </w:r>
+            <w:r>
+              <w:rPr>
+                <w:rFonts w:ascii="Times New Roman" w:hAnsi="Times New Roman" w:cs="Times New Roman"/>
+              </w:rPr>
+              <w:t>←</w:t>
+            </w:r>
+            <w:r>
+              <w:t xml:space="preserve"> Infos[1]</w:t>
+            </w:r>
+          </w:p>
+          <w:p>
+            <w:r>
+              <w:t xml:space="preserve">            Titre </w:t>
+            </w:r>
+            <w:r>
+              <w:rPr>
+                <w:rFonts w:ascii="Times New Roman" w:hAnsi="Times New Roman" w:cs="Times New Roman"/>
+              </w:rPr>
+              <w:t>←</w:t>
+            </w:r>
+            <w:r>
+              <w:t xml:space="preserve"> Infos[2]</w:t>
+            </w:r>
+          </w:p>
+          <w:p>
+            <w:r>
               <w:t xml:space="preserve">            </w:t>
             </w:r>
-            <w:proofErr w:type="gramStart"/>
-            <w:r>
-              <w:t xml:space="preserve">Type  </w:t>
+          </w:p>
+          <w:p>
+            <w:r>
+              <w:t xml:space="preserve">            // Conversion: String -&gt; Float -&gt; Int</w:t>
+            </w:r>
+          </w:p>
+          <w:p>
+            <w:r>
+              <w:t xml:space="preserve">            Prix  </w:t>
             </w:r>
             <w:r>
               <w:rPr>
@@ -5074,22 +4915,13 @@
               </w:rPr>
               <w:t>←</w:t>
             </w:r>
-            <w:proofErr w:type="gramEnd"/>
-            <w:r>
-              <w:t xml:space="preserve"> </w:t>
-            </w:r>
-            <w:proofErr w:type="gramStart"/>
-            <w:r>
-              <w:t>Infos[</w:t>
-            </w:r>
-            <w:proofErr w:type="gramEnd"/>
-            <w:r>
-              <w:t>0]</w:t>
-            </w:r>
-          </w:p>
-          <w:p>
-            <w:r>
-              <w:t xml:space="preserve">            Ref   </w:t>
+            <w:r>
+              <w:t xml:space="preserve"> ConvertirEnEntier(ConvertirEnDecimal(Infos[3])) </w:t>
+            </w:r>
+          </w:p>
+          <w:p>
+            <w:r>
+              <w:t xml:space="preserve">            Stock </w:t>
             </w:r>
             <w:r>
               <w:rPr>
@@ -5098,20 +4930,26 @@
               <w:t>←</w:t>
             </w:r>
             <w:r>
-              <w:t xml:space="preserve"> </w:t>
-            </w:r>
-            <w:proofErr w:type="gramStart"/>
-            <w:r>
-              <w:t>Infos[</w:t>
-            </w:r>
-            <w:proofErr w:type="gramEnd"/>
-            <w:r>
-              <w:t>1]</w:t>
-            </w:r>
-          </w:p>
-          <w:p>
-            <w:r>
-              <w:t xml:space="preserve">            Titre </w:t>
+              <w:t xml:space="preserve"> ConvertirEnEntier(Infos[4])</w:t>
+            </w:r>
+          </w:p>
+          <w:p/>
+          <w:p>
+            <w:r>
+              <w:t xml:space="preserve">            // </w:t>
+            </w:r>
+            <w:r>
+              <w:t>Création de l’objet dynamique  (Livre ou Périodique)</w:t>
+            </w:r>
+          </w:p>
+          <w:p>
+            <w:r>
+              <w:t xml:space="preserve">            SI Type est "LIVRE" ALORS</w:t>
+            </w:r>
+          </w:p>
+          <w:p>
+            <w:r>
+              <w:t xml:space="preserve">                Auteur </w:t>
             </w:r>
             <w:r>
               <w:rPr>
@@ -5120,15 +4958,55 @@
               <w:t>←</w:t>
             </w:r>
             <w:r>
-              <w:t xml:space="preserve"> </w:t>
-            </w:r>
-            <w:proofErr w:type="gramStart"/>
-            <w:r>
-              <w:t>Infos[</w:t>
-            </w:r>
-            <w:proofErr w:type="gramEnd"/>
-            <w:r>
-              <w:t>2]</w:t>
+              <w:t xml:space="preserve"> Infos[5]</w:t>
+            </w:r>
+          </w:p>
+          <w:p>
+            <w:r>
+              <w:t xml:space="preserve">                Taux   </w:t>
+            </w:r>
+            <w:r>
+              <w:rPr>
+                <w:rFonts w:ascii="Times New Roman" w:hAnsi="Times New Roman" w:cs="Times New Roman"/>
+              </w:rPr>
+              <w:t>←</w:t>
+            </w:r>
+            <w:r>
+              <w:t xml:space="preserve"> ConvertirEnDecimal(Infos[6])</w:t>
+            </w:r>
+          </w:p>
+          <w:p>
+            <w:r>
+              <w:t xml:space="preserve">                </w:t>
+            </w:r>
+          </w:p>
+          <w:p>
+            <w:r>
+              <w:lastRenderedPageBreak/>
+              <w:t xml:space="preserve">                NouveauLivre L </w:t>
+            </w:r>
+            <w:r>
+              <w:rPr>
+                <w:rFonts w:ascii="Times New Roman" w:hAnsi="Times New Roman" w:cs="Times New Roman"/>
+              </w:rPr>
+              <w:t>←</w:t>
+            </w:r>
+            <w:r>
+              <w:t xml:space="preserve"> Cr</w:t>
+            </w:r>
+            <w:r>
+              <w:rPr>
+                <w:rFonts w:ascii="Constantia" w:hAnsi="Constantia" w:cs="Constantia"/>
+              </w:rPr>
+              <w:t>é</w:t>
+            </w:r>
+            <w:r>
+              <w:t>er Livre(Ref, Titre, Prix, Stock, Auteur, Taux)</w:t>
+            </w:r>
+          </w:p>
+          <w:p>
+            <w:r>
+              <w:t xml:space="preserve">                Biblio.AjouterDocument(L)</w:t>
             </w:r>
           </w:p>
           <w:p>
@@ -5138,32 +5016,12 @@
           </w:p>
           <w:p>
             <w:r>
-              <w:t xml:space="preserve">            // </w:t>
-            </w:r>
-            <w:proofErr w:type="gramStart"/>
-            <w:r>
-              <w:t>Conversion:</w:t>
-            </w:r>
-            <w:proofErr w:type="gramEnd"/>
-            <w:r>
-              <w:t xml:space="preserve"> String -&gt; </w:t>
-            </w:r>
-            <w:proofErr w:type="spellStart"/>
-            <w:r>
-              <w:t>Float</w:t>
-            </w:r>
-            <w:proofErr w:type="spellEnd"/>
-            <w:r>
-              <w:t xml:space="preserve"> -&gt; Int</w:t>
-            </w:r>
-          </w:p>
-          <w:p>
-            <w:r>
-              <w:t xml:space="preserve">            </w:t>
-            </w:r>
-            <w:proofErr w:type="gramStart"/>
-            <w:r>
-              <w:t xml:space="preserve">Prix  </w:t>
+              <w:t xml:space="preserve">            SINON SI Type est "PERIODIQUE" ALORS</w:t>
+            </w:r>
+          </w:p>
+          <w:p>
+            <w:r>
+              <w:t xml:space="preserve">                Numero </w:t>
             </w:r>
             <w:r>
               <w:rPr>
@@ -5171,35 +5029,13 @@
               </w:rPr>
               <w:t>←</w:t>
             </w:r>
-            <w:proofErr w:type="gramEnd"/>
-            <w:r>
-              <w:t xml:space="preserve"> </w:t>
-            </w:r>
-            <w:proofErr w:type="spellStart"/>
-            <w:proofErr w:type="gramStart"/>
-            <w:r>
-              <w:t>ConvertirEnEntier</w:t>
-            </w:r>
-            <w:proofErr w:type="spellEnd"/>
-            <w:r>
-              <w:t>(</w:t>
-            </w:r>
-            <w:proofErr w:type="spellStart"/>
-            <w:r>
-              <w:t>ConvertirEnDecimal</w:t>
-            </w:r>
-            <w:proofErr w:type="spellEnd"/>
-            <w:r>
-              <w:t>(Infos[</w:t>
-            </w:r>
-            <w:proofErr w:type="gramEnd"/>
-            <w:r>
-              <w:t xml:space="preserve">3])) </w:t>
-            </w:r>
-          </w:p>
-          <w:p>
-            <w:r>
-              <w:t xml:space="preserve">            Stock </w:t>
+            <w:r>
+              <w:t xml:space="preserve"> ConvertirEnEntier(Infos[5])</w:t>
+            </w:r>
+          </w:p>
+          <w:p>
+            <w:r>
+              <w:t xml:space="preserve">                Annee  </w:t>
             </w:r>
             <w:r>
               <w:rPr>
@@ -5208,334 +5044,55 @@
               <w:t>←</w:t>
             </w:r>
             <w:r>
-              <w:t xml:space="preserve"> </w:t>
-            </w:r>
-            <w:proofErr w:type="spellStart"/>
-            <w:proofErr w:type="gramStart"/>
-            <w:r>
-              <w:t>ConvertirEnEntier</w:t>
-            </w:r>
-            <w:proofErr w:type="spellEnd"/>
-            <w:r>
-              <w:t>(Infos[</w:t>
-            </w:r>
-            <w:proofErr w:type="gramEnd"/>
-            <w:r>
-              <w:t>4])</w:t>
+              <w:t xml:space="preserve"> ConvertirEnEntier(Infos[6])</w:t>
+            </w:r>
+          </w:p>
+          <w:p>
+            <w:r>
+              <w:t xml:space="preserve">                </w:t>
+            </w:r>
+          </w:p>
+          <w:p>
+            <w:r>
+              <w:t xml:space="preserve">                NouveauPeriodique P </w:t>
+            </w:r>
+            <w:r>
+              <w:rPr>
+                <w:rFonts w:ascii="Times New Roman" w:hAnsi="Times New Roman" w:cs="Times New Roman"/>
+              </w:rPr>
+              <w:t>←</w:t>
+            </w:r>
+            <w:r>
+              <w:t xml:space="preserve"> Cr</w:t>
+            </w:r>
+            <w:r>
+              <w:rPr>
+                <w:rFonts w:ascii="Constantia" w:hAnsi="Constantia" w:cs="Constantia"/>
+              </w:rPr>
+              <w:t>é</w:t>
+            </w:r>
+            <w:r>
+              <w:t>er Periodique(Ref, Titre, Prix, Numero, Annee)</w:t>
+            </w:r>
+          </w:p>
+          <w:p>
+            <w:r>
+              <w:t xml:space="preserve">                P.setStock(Stock)</w:t>
+            </w:r>
+          </w:p>
+          <w:p>
+            <w:r>
+              <w:t xml:space="preserve">                Biblio.AjouterDocument(P)</w:t>
+            </w:r>
+          </w:p>
+          <w:p>
+            <w:r>
+              <w:t xml:space="preserve">            FIN SI</w:t>
             </w:r>
           </w:p>
           <w:p/>
           <w:p>
             <w:r>
-              <w:t xml:space="preserve">            // </w:t>
-            </w:r>
-            <w:r>
-              <w:t xml:space="preserve">Création de l’objet </w:t>
-            </w:r>
-            <w:proofErr w:type="gramStart"/>
-            <w:r>
-              <w:t>dynamique  (</w:t>
-            </w:r>
-            <w:proofErr w:type="gramEnd"/>
-            <w:r>
-              <w:t>Livre ou Périodique)</w:t>
-            </w:r>
-          </w:p>
-          <w:p>
-            <w:r>
-              <w:t xml:space="preserve">            SI Type est "LIVRE" ALORS</w:t>
-            </w:r>
-          </w:p>
-          <w:p>
-            <w:r>
-              <w:t xml:space="preserve">                Auteur </w:t>
-            </w:r>
-            <w:r>
-              <w:rPr>
-                <w:rFonts w:ascii="Times New Roman" w:hAnsi="Times New Roman" w:cs="Times New Roman"/>
-              </w:rPr>
-              <w:t>←</w:t>
-            </w:r>
-            <w:r>
-              <w:t xml:space="preserve"> </w:t>
-            </w:r>
-            <w:proofErr w:type="gramStart"/>
-            <w:r>
-              <w:t>Infos[</w:t>
-            </w:r>
-            <w:proofErr w:type="gramEnd"/>
-            <w:r>
-              <w:t>5]</w:t>
-            </w:r>
-          </w:p>
-          <w:p>
-            <w:r>
-              <w:t xml:space="preserve">                Taux   </w:t>
-            </w:r>
-            <w:r>
-              <w:rPr>
-                <w:rFonts w:ascii="Times New Roman" w:hAnsi="Times New Roman" w:cs="Times New Roman"/>
-              </w:rPr>
-              <w:t>←</w:t>
-            </w:r>
-            <w:r>
-              <w:t xml:space="preserve"> </w:t>
-            </w:r>
-            <w:proofErr w:type="spellStart"/>
-            <w:proofErr w:type="gramStart"/>
-            <w:r>
-              <w:t>ConvertirEnDecimal</w:t>
-            </w:r>
-            <w:proofErr w:type="spellEnd"/>
-            <w:r>
-              <w:t>(Infos[</w:t>
-            </w:r>
-            <w:proofErr w:type="gramEnd"/>
-            <w:r>
-              <w:t>6])</w:t>
-            </w:r>
-          </w:p>
-          <w:p>
-            <w:r>
-              <w:t xml:space="preserve">                </w:t>
-            </w:r>
-          </w:p>
-          <w:p>
-            <w:r>
-              <w:lastRenderedPageBreak/>
-              <w:t xml:space="preserve">                </w:t>
-            </w:r>
-            <w:proofErr w:type="spellStart"/>
-            <w:r>
-              <w:t>NouveauLivre</w:t>
-            </w:r>
-            <w:proofErr w:type="spellEnd"/>
-            <w:r>
-              <w:t xml:space="preserve"> L </w:t>
-            </w:r>
-            <w:r>
-              <w:rPr>
-                <w:rFonts w:ascii="Times New Roman" w:hAnsi="Times New Roman" w:cs="Times New Roman"/>
-              </w:rPr>
-              <w:t>←</w:t>
-            </w:r>
-            <w:r>
-              <w:t xml:space="preserve"> Cr</w:t>
-            </w:r>
-            <w:r>
-              <w:rPr>
-                <w:rFonts w:ascii="Constantia" w:hAnsi="Constantia" w:cs="Constantia"/>
-              </w:rPr>
-              <w:t>é</w:t>
-            </w:r>
-            <w:r>
-              <w:t xml:space="preserve">er </w:t>
-            </w:r>
-            <w:proofErr w:type="gramStart"/>
-            <w:r>
-              <w:t>Livre(</w:t>
-            </w:r>
-            <w:proofErr w:type="gramEnd"/>
-            <w:r>
-              <w:t>Ref, Titre, Prix, Stock, Auteur, Taux)</w:t>
-            </w:r>
-          </w:p>
-          <w:p>
-            <w:r>
-              <w:t xml:space="preserve">                </w:t>
-            </w:r>
-            <w:proofErr w:type="spellStart"/>
-            <w:r>
-              <w:t>Biblio.AjouterDocument</w:t>
-            </w:r>
-            <w:proofErr w:type="spellEnd"/>
-            <w:r>
-              <w:t>(L)</w:t>
-            </w:r>
-          </w:p>
-          <w:p>
-            <w:r>
-              <w:t xml:space="preserve">            </w:t>
-            </w:r>
-          </w:p>
-          <w:p>
-            <w:r>
-              <w:t xml:space="preserve">            SINON SI Type est "PERIODIQUE" ALORS</w:t>
-            </w:r>
-          </w:p>
-          <w:p>
-            <w:r>
-              <w:t xml:space="preserve">                </w:t>
-            </w:r>
-            <w:proofErr w:type="spellStart"/>
-            <w:r>
-              <w:t>Numero</w:t>
-            </w:r>
-            <w:proofErr w:type="spellEnd"/>
-            <w:r>
-              <w:t xml:space="preserve"> </w:t>
-            </w:r>
-            <w:r>
-              <w:rPr>
-                <w:rFonts w:ascii="Times New Roman" w:hAnsi="Times New Roman" w:cs="Times New Roman"/>
-              </w:rPr>
-              <w:t>←</w:t>
-            </w:r>
-            <w:r>
-              <w:t xml:space="preserve"> </w:t>
-            </w:r>
-            <w:proofErr w:type="spellStart"/>
-            <w:proofErr w:type="gramStart"/>
-            <w:r>
-              <w:t>ConvertirEnEntier</w:t>
-            </w:r>
-            <w:proofErr w:type="spellEnd"/>
-            <w:r>
-              <w:t>(Infos[</w:t>
-            </w:r>
-            <w:proofErr w:type="gramEnd"/>
-            <w:r>
-              <w:t>5])</w:t>
-            </w:r>
-          </w:p>
-          <w:p>
-            <w:r>
-              <w:t xml:space="preserve">                </w:t>
-            </w:r>
-            <w:proofErr w:type="spellStart"/>
-            <w:proofErr w:type="gramStart"/>
-            <w:r>
-              <w:t>Annee</w:t>
-            </w:r>
-            <w:proofErr w:type="spellEnd"/>
-            <w:r>
-              <w:t xml:space="preserve">  </w:t>
-            </w:r>
-            <w:r>
-              <w:rPr>
-                <w:rFonts w:ascii="Times New Roman" w:hAnsi="Times New Roman" w:cs="Times New Roman"/>
-              </w:rPr>
-              <w:t>←</w:t>
-            </w:r>
-            <w:proofErr w:type="gramEnd"/>
-            <w:r>
-              <w:t xml:space="preserve"> </w:t>
-            </w:r>
-            <w:proofErr w:type="spellStart"/>
-            <w:proofErr w:type="gramStart"/>
-            <w:r>
-              <w:t>ConvertirEnEntier</w:t>
-            </w:r>
-            <w:proofErr w:type="spellEnd"/>
-            <w:r>
-              <w:t>(Infos[</w:t>
-            </w:r>
-            <w:proofErr w:type="gramEnd"/>
-            <w:r>
-              <w:t>6])</w:t>
-            </w:r>
-          </w:p>
-          <w:p>
-            <w:r>
-              <w:t xml:space="preserve">                </w:t>
-            </w:r>
-          </w:p>
-          <w:p>
-            <w:r>
-              <w:t xml:space="preserve">                </w:t>
-            </w:r>
-            <w:proofErr w:type="spellStart"/>
-            <w:r>
-              <w:t>NouveauPeriodique</w:t>
-            </w:r>
-            <w:proofErr w:type="spellEnd"/>
-            <w:r>
-              <w:t xml:space="preserve"> P </w:t>
-            </w:r>
-            <w:r>
-              <w:rPr>
-                <w:rFonts w:ascii="Times New Roman" w:hAnsi="Times New Roman" w:cs="Times New Roman"/>
-              </w:rPr>
-              <w:t>←</w:t>
-            </w:r>
-            <w:r>
-              <w:t xml:space="preserve"> Cr</w:t>
-            </w:r>
-            <w:r>
-              <w:rPr>
-                <w:rFonts w:ascii="Constantia" w:hAnsi="Constantia" w:cs="Constantia"/>
-              </w:rPr>
-              <w:t>é</w:t>
-            </w:r>
-            <w:r>
-              <w:t xml:space="preserve">er </w:t>
-            </w:r>
-            <w:proofErr w:type="spellStart"/>
-            <w:proofErr w:type="gramStart"/>
-            <w:r>
-              <w:t>Periodique</w:t>
-            </w:r>
-            <w:proofErr w:type="spellEnd"/>
-            <w:r>
-              <w:t>(</w:t>
-            </w:r>
-            <w:proofErr w:type="gramEnd"/>
-            <w:r>
-              <w:t xml:space="preserve">Ref, Titre, Prix, </w:t>
-            </w:r>
-            <w:proofErr w:type="spellStart"/>
-            <w:r>
-              <w:t>Numero</w:t>
-            </w:r>
-            <w:proofErr w:type="spellEnd"/>
-            <w:r>
-              <w:t xml:space="preserve">, </w:t>
-            </w:r>
-            <w:proofErr w:type="spellStart"/>
-            <w:r>
-              <w:t>Annee</w:t>
-            </w:r>
-            <w:proofErr w:type="spellEnd"/>
-            <w:r>
-              <w:t>)</w:t>
-            </w:r>
-          </w:p>
-          <w:p>
-            <w:r>
-              <w:t xml:space="preserve">                </w:t>
-            </w:r>
-            <w:proofErr w:type="spellStart"/>
-            <w:proofErr w:type="gramStart"/>
-            <w:r>
-              <w:t>P.setStock</w:t>
-            </w:r>
-            <w:proofErr w:type="spellEnd"/>
-            <w:proofErr w:type="gramEnd"/>
-            <w:r>
-              <w:t>(Stock)</w:t>
-            </w:r>
-          </w:p>
-          <w:p>
-            <w:r>
-              <w:t xml:space="preserve">                </w:t>
-            </w:r>
-            <w:proofErr w:type="spellStart"/>
-            <w:r>
-              <w:t>Biblio.AjouterDocument</w:t>
-            </w:r>
-            <w:proofErr w:type="spellEnd"/>
-            <w:r>
-              <w:t>(P)</w:t>
-            </w:r>
-          </w:p>
-          <w:p>
-            <w:r>
-              <w:t xml:space="preserve">            FIN SI</w:t>
-            </w:r>
-          </w:p>
-          <w:p/>
-          <w:p>
-            <w:r>
               <w:t xml:space="preserve">        FIN TANT QUE</w:t>
             </w:r>
           </w:p>
@@ -5561,13 +5118,8 @@
           </w:p>
           <w:p>
             <w:r>
-              <w:t xml:space="preserve">        AFFICHER "Erreur lecture documents : " + </w:t>
-            </w:r>
-            <w:proofErr w:type="spellStart"/>
-            <w:r>
-              <w:t>MessageErreur</w:t>
-            </w:r>
-            <w:proofErr w:type="spellEnd"/>
+              <w:t xml:space="preserve">        AFFICHER "Erreur lecture documents : " + MessageErreur</w:t>
+            </w:r>
           </w:p>
           <w:p>
             <w:r>

</xml_diff>

<commit_message>
Release : 1.5 rapport missing  UML
</commit_message>
<xml_diff>
--- a/Gestion Bibliothèque.docx
+++ b/Gestion Bibliothèque.docx
@@ -177,7 +177,7 @@
           <w:r>
             <w:fldChar w:fldCharType="separate"/>
           </w:r>
-          <w:hyperlink w:anchor="_Toc218873780" w:history="1">
+          <w:hyperlink w:anchor="_Toc218873993" w:history="1">
             <w:r>
               <w:rPr>
                 <w:rStyle w:val="Lienhypertexte"/>
@@ -224,7 +224,7 @@
                 <w:noProof/>
                 <w:webHidden/>
               </w:rPr>
-              <w:instrText xml:space="preserve"> PAGEREF _Toc218873780 \h </w:instrText>
+              <w:instrText xml:space="preserve"> PAGEREF _Toc218873993 \h </w:instrText>
             </w:r>
             <w:r>
               <w:rPr>
@@ -272,7 +272,7 @@
               <w14:ligatures w14:val="standardContextual"/>
             </w:rPr>
           </w:pPr>
-          <w:hyperlink w:anchor="_Toc218873781" w:history="1">
+          <w:hyperlink w:anchor="_Toc218873994" w:history="1">
             <w:r>
               <w:rPr>
                 <w:rStyle w:val="Lienhypertexte"/>
@@ -299,7 +299,7 @@
                 <w:noProof/>
                 <w:webHidden/>
               </w:rPr>
-              <w:instrText xml:space="preserve"> PAGEREF _Toc218873781 \h </w:instrText>
+              <w:instrText xml:space="preserve"> PAGEREF _Toc218873994 \h </w:instrText>
             </w:r>
             <w:r>
               <w:rPr>
@@ -348,7 +348,7 @@
               <w14:ligatures w14:val="standardContextual"/>
             </w:rPr>
           </w:pPr>
-          <w:hyperlink w:anchor="_Toc218873782" w:history="1">
+          <w:hyperlink w:anchor="_Toc218873995" w:history="1">
             <w:r>
               <w:rPr>
                 <w:rStyle w:val="Lienhypertexte"/>
@@ -395,7 +395,7 @@
                 <w:noProof/>
                 <w:webHidden/>
               </w:rPr>
-              <w:instrText xml:space="preserve"> PAGEREF _Toc218873782 \h </w:instrText>
+              <w:instrText xml:space="preserve"> PAGEREF _Toc218873995 \h </w:instrText>
             </w:r>
             <w:r>
               <w:rPr>
@@ -443,7 +443,7 @@
               <w14:ligatures w14:val="standardContextual"/>
             </w:rPr>
           </w:pPr>
-          <w:hyperlink w:anchor="_Toc218873783" w:history="1">
+          <w:hyperlink w:anchor="_Toc218873996" w:history="1">
             <w:r>
               <w:rPr>
                 <w:rStyle w:val="Lienhypertexte"/>
@@ -470,7 +470,7 @@
                 <w:noProof/>
                 <w:webHidden/>
               </w:rPr>
-              <w:instrText xml:space="preserve"> PAGEREF _Toc218873783 \h </w:instrText>
+              <w:instrText xml:space="preserve"> PAGEREF _Toc218873996 \h </w:instrText>
             </w:r>
             <w:r>
               <w:rPr>
@@ -518,7 +518,7 @@
               <w14:ligatures w14:val="standardContextual"/>
             </w:rPr>
           </w:pPr>
-          <w:hyperlink w:anchor="_Toc218873784" w:history="1">
+          <w:hyperlink w:anchor="_Toc218873997" w:history="1">
             <w:r>
               <w:rPr>
                 <w:rStyle w:val="Lienhypertexte"/>
@@ -545,7 +545,7 @@
                 <w:noProof/>
                 <w:webHidden/>
               </w:rPr>
-              <w:instrText xml:space="preserve"> PAGEREF _Toc218873784 \h </w:instrText>
+              <w:instrText xml:space="preserve"> PAGEREF _Toc218873997 \h </w:instrText>
             </w:r>
             <w:r>
               <w:rPr>
@@ -594,7 +594,7 @@
               <w14:ligatures w14:val="standardContextual"/>
             </w:rPr>
           </w:pPr>
-          <w:hyperlink w:anchor="_Toc218873785" w:history="1">
+          <w:hyperlink w:anchor="_Toc218873998" w:history="1">
             <w:r>
               <w:rPr>
                 <w:rStyle w:val="Lienhypertexte"/>
@@ -641,7 +641,7 @@
                 <w:noProof/>
                 <w:webHidden/>
               </w:rPr>
-              <w:instrText xml:space="preserve"> PAGEREF _Toc218873785 \h </w:instrText>
+              <w:instrText xml:space="preserve"> PAGEREF _Toc218873998 \h </w:instrText>
             </w:r>
             <w:r>
               <w:rPr>
@@ -689,7 +689,7 @@
               <w14:ligatures w14:val="standardContextual"/>
             </w:rPr>
           </w:pPr>
-          <w:hyperlink w:anchor="_Toc218873786" w:history="1">
+          <w:hyperlink w:anchor="_Toc218873999" w:history="1">
             <w:r>
               <w:rPr>
                 <w:rStyle w:val="Lienhypertexte"/>
@@ -716,7 +716,7 @@
                 <w:noProof/>
                 <w:webHidden/>
               </w:rPr>
-              <w:instrText xml:space="preserve"> PAGEREF _Toc218873786 \h </w:instrText>
+              <w:instrText xml:space="preserve"> PAGEREF _Toc218873999 \h </w:instrText>
             </w:r>
             <w:r>
               <w:rPr>
@@ -764,7 +764,7 @@
               <w14:ligatures w14:val="standardContextual"/>
             </w:rPr>
           </w:pPr>
-          <w:hyperlink w:anchor="_Toc218873787" w:history="1">
+          <w:hyperlink w:anchor="_Toc218874000" w:history="1">
             <w:r>
               <w:rPr>
                 <w:rStyle w:val="Lienhypertexte"/>
@@ -791,7 +791,7 @@
                 <w:noProof/>
                 <w:webHidden/>
               </w:rPr>
-              <w:instrText xml:space="preserve"> PAGEREF _Toc218873787 \h </w:instrText>
+              <w:instrText xml:space="preserve"> PAGEREF _Toc218874000 \h </w:instrText>
             </w:r>
             <w:r>
               <w:rPr>
@@ -839,7 +839,7 @@
               <w14:ligatures w14:val="standardContextual"/>
             </w:rPr>
           </w:pPr>
-          <w:hyperlink w:anchor="_Toc218873788" w:history="1">
+          <w:hyperlink w:anchor="_Toc218874001" w:history="1">
             <w:r>
               <w:rPr>
                 <w:rStyle w:val="Lienhypertexte"/>
@@ -866,7 +866,7 @@
                 <w:noProof/>
                 <w:webHidden/>
               </w:rPr>
-              <w:instrText xml:space="preserve"> PAGEREF _Toc218873788 \h </w:instrText>
+              <w:instrText xml:space="preserve"> PAGEREF _Toc218874001 \h </w:instrText>
             </w:r>
             <w:r>
               <w:rPr>
@@ -915,7 +915,7 @@
               <w14:ligatures w14:val="standardContextual"/>
             </w:rPr>
           </w:pPr>
-          <w:hyperlink w:anchor="_Toc218873789" w:history="1">
+          <w:hyperlink w:anchor="_Toc218874002" w:history="1">
             <w:r>
               <w:rPr>
                 <w:rStyle w:val="Lienhypertexte"/>
@@ -962,7 +962,7 @@
                 <w:noProof/>
                 <w:webHidden/>
               </w:rPr>
-              <w:instrText xml:space="preserve"> PAGEREF _Toc218873789 \h </w:instrText>
+              <w:instrText xml:space="preserve"> PAGEREF _Toc218874002 \h </w:instrText>
             </w:r>
             <w:r>
               <w:rPr>
@@ -1011,7 +1011,7 @@
               <w14:ligatures w14:val="standardContextual"/>
             </w:rPr>
           </w:pPr>
-          <w:hyperlink w:anchor="_Toc218873790" w:history="1">
+          <w:hyperlink w:anchor="_Toc218874003" w:history="1">
             <w:r>
               <w:rPr>
                 <w:rStyle w:val="Lienhypertexte"/>
@@ -1058,7 +1058,7 @@
                 <w:noProof/>
                 <w:webHidden/>
               </w:rPr>
-              <w:instrText xml:space="preserve"> PAGEREF _Toc218873790 \h </w:instrText>
+              <w:instrText xml:space="preserve"> PAGEREF _Toc218874003 \h </w:instrText>
             </w:r>
             <w:r>
               <w:rPr>
@@ -1107,7 +1107,7 @@
               <w14:ligatures w14:val="standardContextual"/>
             </w:rPr>
           </w:pPr>
-          <w:hyperlink w:anchor="_Toc218873791" w:history="1">
+          <w:hyperlink w:anchor="_Toc218874004" w:history="1">
             <w:r>
               <w:rPr>
                 <w:rStyle w:val="Lienhypertexte"/>
@@ -1154,7 +1154,7 @@
                 <w:noProof/>
                 <w:webHidden/>
               </w:rPr>
-              <w:instrText xml:space="preserve"> PAGEREF _Toc218873791 \h </w:instrText>
+              <w:instrText xml:space="preserve"> PAGEREF _Toc218874004 \h </w:instrText>
             </w:r>
             <w:r>
               <w:rPr>
@@ -1203,7 +1203,7 @@
               <w14:ligatures w14:val="standardContextual"/>
             </w:rPr>
           </w:pPr>
-          <w:hyperlink w:anchor="_Toc218873792" w:history="1">
+          <w:hyperlink w:anchor="_Toc218874005" w:history="1">
             <w:r>
               <w:rPr>
                 <w:rStyle w:val="Lienhypertexte"/>
@@ -1250,7 +1250,7 @@
                 <w:noProof/>
                 <w:webHidden/>
               </w:rPr>
-              <w:instrText xml:space="preserve"> PAGEREF _Toc218873792 \h </w:instrText>
+              <w:instrText xml:space="preserve"> PAGEREF _Toc218874005 \h </w:instrText>
             </w:r>
             <w:r>
               <w:rPr>
@@ -1299,7 +1299,7 @@
               <w14:ligatures w14:val="standardContextual"/>
             </w:rPr>
           </w:pPr>
-          <w:hyperlink w:anchor="_Toc218873793" w:history="1">
+          <w:hyperlink w:anchor="_Toc218874006" w:history="1">
             <w:r>
               <w:rPr>
                 <w:rStyle w:val="Lienhypertexte"/>
@@ -1346,7 +1346,7 @@
                 <w:noProof/>
                 <w:webHidden/>
               </w:rPr>
-              <w:instrText xml:space="preserve"> PAGEREF _Toc218873793 \h </w:instrText>
+              <w:instrText xml:space="preserve"> PAGEREF _Toc218874006 \h </w:instrText>
             </w:r>
             <w:r>
               <w:rPr>
@@ -1437,7 +1437,7 @@
         </w:rPr>
         <w:fldChar w:fldCharType="separate"/>
       </w:r>
-      <w:hyperlink w:anchor="_Toc218872792" w:history="1">
+      <w:hyperlink w:anchor="_Toc218874007" w:history="1">
         <w:r>
           <w:rPr>
             <w:rStyle w:val="Lienhypertexte"/>
@@ -1464,7 +1464,7 @@
             <w:noProof/>
             <w:webHidden/>
           </w:rPr>
-          <w:instrText xml:space="preserve"> PAGEREF _Toc218872792 \h </w:instrText>
+          <w:instrText xml:space="preserve"> PAGEREF _Toc218874007 \h </w:instrText>
         </w:r>
         <w:r>
           <w:rPr>
@@ -1512,7 +1512,7 @@
           <w14:ligatures w14:val="standardContextual"/>
         </w:rPr>
       </w:pPr>
-      <w:hyperlink w:anchor="_Toc218872793" w:history="1">
+      <w:hyperlink w:anchor="_Toc218874008" w:history="1">
         <w:r>
           <w:rPr>
             <w:rStyle w:val="Lienhypertexte"/>
@@ -1539,7 +1539,7 @@
             <w:noProof/>
             <w:webHidden/>
           </w:rPr>
-          <w:instrText xml:space="preserve"> PAGEREF _Toc218872793 \h </w:instrText>
+          <w:instrText xml:space="preserve"> PAGEREF _Toc218874008 \h </w:instrText>
         </w:r>
         <w:r>
           <w:rPr>
@@ -1587,7 +1587,7 @@
           <w14:ligatures w14:val="standardContextual"/>
         </w:rPr>
       </w:pPr>
-      <w:hyperlink w:anchor="_Toc218872794" w:history="1">
+      <w:hyperlink w:anchor="_Toc218874009" w:history="1">
         <w:r>
           <w:rPr>
             <w:rStyle w:val="Lienhypertexte"/>
@@ -1614,7 +1614,7 @@
             <w:noProof/>
             <w:webHidden/>
           </w:rPr>
-          <w:instrText xml:space="preserve"> PAGEREF _Toc218872794 \h </w:instrText>
+          <w:instrText xml:space="preserve"> PAGEREF _Toc218874009 \h </w:instrText>
         </w:r>
         <w:r>
           <w:rPr>
@@ -1662,7 +1662,7 @@
           <w14:ligatures w14:val="standardContextual"/>
         </w:rPr>
       </w:pPr>
-      <w:hyperlink w:anchor="_Toc218872795" w:history="1">
+      <w:hyperlink w:anchor="_Toc218874010" w:history="1">
         <w:r>
           <w:rPr>
             <w:rStyle w:val="Lienhypertexte"/>
@@ -1689,7 +1689,7 @@
             <w:noProof/>
             <w:webHidden/>
           </w:rPr>
-          <w:instrText xml:space="preserve"> PAGEREF _Toc218872795 \h </w:instrText>
+          <w:instrText xml:space="preserve"> PAGEREF _Toc218874010 \h </w:instrText>
         </w:r>
         <w:r>
           <w:rPr>
@@ -1737,7 +1737,7 @@
           <w14:ligatures w14:val="standardContextual"/>
         </w:rPr>
       </w:pPr>
-      <w:hyperlink w:anchor="_Toc218872796" w:history="1">
+      <w:hyperlink w:anchor="_Toc218874011" w:history="1">
         <w:r>
           <w:rPr>
             <w:rStyle w:val="Lienhypertexte"/>
@@ -1764,7 +1764,7 @@
             <w:noProof/>
             <w:webHidden/>
           </w:rPr>
-          <w:instrText xml:space="preserve"> PAGEREF _Toc218872796 \h </w:instrText>
+          <w:instrText xml:space="preserve"> PAGEREF _Toc218874011 \h </w:instrText>
         </w:r>
         <w:r>
           <w:rPr>
@@ -1812,7 +1812,7 @@
           <w14:ligatures w14:val="standardContextual"/>
         </w:rPr>
       </w:pPr>
-      <w:hyperlink w:anchor="_Toc218872797" w:history="1">
+      <w:hyperlink w:anchor="_Toc218874012" w:history="1">
         <w:r>
           <w:rPr>
             <w:rStyle w:val="Lienhypertexte"/>
@@ -1839,7 +1839,82 @@
             <w:noProof/>
             <w:webHidden/>
           </w:rPr>
-          <w:instrText xml:space="preserve"> PAGEREF _Toc218872797 \h </w:instrText>
+          <w:instrText xml:space="preserve"> PAGEREF _Toc218874012 \h </w:instrText>
+        </w:r>
+        <w:r>
+          <w:rPr>
+            <w:noProof/>
+            <w:webHidden/>
+          </w:rPr>
+        </w:r>
+        <w:r>
+          <w:rPr>
+            <w:noProof/>
+            <w:webHidden/>
+          </w:rPr>
+          <w:fldChar w:fldCharType="separate"/>
+        </w:r>
+        <w:r>
+          <w:rPr>
+            <w:noProof/>
+            <w:webHidden/>
+          </w:rPr>
+          <w:t>6</w:t>
+        </w:r>
+        <w:r>
+          <w:rPr>
+            <w:noProof/>
+            <w:webHidden/>
+          </w:rPr>
+          <w:fldChar w:fldCharType="end"/>
+        </w:r>
+      </w:hyperlink>
+    </w:p>
+    <w:p>
+      <w:pPr>
+        <w:pStyle w:val="Tabledesillustrations"/>
+        <w:tabs>
+          <w:tab w:val="right" w:leader="dot" w:pos="8296"/>
+        </w:tabs>
+        <w:rPr>
+          <w:rFonts w:eastAsiaTheme="minorEastAsia"/>
+          <w:noProof/>
+          <w:color w:val="auto"/>
+          <w:kern w:val="2"/>
+          <w:sz w:val="24"/>
+          <w:szCs w:val="24"/>
+          <w:lang w:eastAsia="fr-FR"/>
+          <w14:ligatures w14:val="standardContextual"/>
+        </w:rPr>
+      </w:pPr>
+      <w:hyperlink w:anchor="_Toc218874013" w:history="1">
+        <w:r>
+          <w:rPr>
+            <w:rStyle w:val="Lienhypertexte"/>
+            <w:noProof/>
+          </w:rPr>
+          <w:t>Figure 7 : Après Prolongation</w:t>
+        </w:r>
+        <w:r>
+          <w:rPr>
+            <w:noProof/>
+            <w:webHidden/>
+          </w:rPr>
+          <w:tab/>
+        </w:r>
+        <w:r>
+          <w:rPr>
+            <w:noProof/>
+            <w:webHidden/>
+          </w:rPr>
+          <w:fldChar w:fldCharType="begin"/>
+        </w:r>
+        <w:r>
+          <w:rPr>
+            <w:noProof/>
+            <w:webHidden/>
+          </w:rPr>
+          <w:instrText xml:space="preserve"> PAGEREF _Toc218874013 \h </w:instrText>
         </w:r>
         <w:r>
           <w:rPr>
@@ -1887,13 +1962,13 @@
           <w14:ligatures w14:val="standardContextual"/>
         </w:rPr>
       </w:pPr>
-      <w:hyperlink w:anchor="_Toc218872798" w:history="1">
+      <w:hyperlink w:anchor="_Toc218874014" w:history="1">
         <w:r>
           <w:rPr>
             <w:rStyle w:val="Lienhypertexte"/>
             <w:noProof/>
           </w:rPr>
-          <w:t>Figure 7 : Après Prolongation</w:t>
+          <w:t>Figure 8 : Pénalité en cas de perte</w:t>
         </w:r>
         <w:r>
           <w:rPr>
@@ -1914,7 +1989,7 @@
             <w:noProof/>
             <w:webHidden/>
           </w:rPr>
-          <w:instrText xml:space="preserve"> PAGEREF _Toc218872798 \h </w:instrText>
+          <w:instrText xml:space="preserve"> PAGEREF _Toc218874014 \h </w:instrText>
         </w:r>
         <w:r>
           <w:rPr>
@@ -1947,81 +2022,6 @@
     </w:p>
     <w:p>
       <w:pPr>
-        <w:pStyle w:val="Tabledesillustrations"/>
-        <w:tabs>
-          <w:tab w:val="right" w:leader="dot" w:pos="8296"/>
-        </w:tabs>
-        <w:rPr>
-          <w:rFonts w:eastAsiaTheme="minorEastAsia"/>
-          <w:noProof/>
-          <w:color w:val="auto"/>
-          <w:kern w:val="2"/>
-          <w:sz w:val="24"/>
-          <w:szCs w:val="24"/>
-          <w:lang w:eastAsia="fr-FR"/>
-          <w14:ligatures w14:val="standardContextual"/>
-        </w:rPr>
-      </w:pPr>
-      <w:hyperlink w:anchor="_Toc218872799" w:history="1">
-        <w:r>
-          <w:rPr>
-            <w:rStyle w:val="Lienhypertexte"/>
-            <w:noProof/>
-          </w:rPr>
-          <w:t>Figure 8 : Pénalité en cas de perte</w:t>
-        </w:r>
-        <w:r>
-          <w:rPr>
-            <w:noProof/>
-            <w:webHidden/>
-          </w:rPr>
-          <w:tab/>
-        </w:r>
-        <w:r>
-          <w:rPr>
-            <w:noProof/>
-            <w:webHidden/>
-          </w:rPr>
-          <w:fldChar w:fldCharType="begin"/>
-        </w:r>
-        <w:r>
-          <w:rPr>
-            <w:noProof/>
-            <w:webHidden/>
-          </w:rPr>
-          <w:instrText xml:space="preserve"> PAGEREF _Toc218872799 \h </w:instrText>
-        </w:r>
-        <w:r>
-          <w:rPr>
-            <w:noProof/>
-            <w:webHidden/>
-          </w:rPr>
-        </w:r>
-        <w:r>
-          <w:rPr>
-            <w:noProof/>
-            <w:webHidden/>
-          </w:rPr>
-          <w:fldChar w:fldCharType="separate"/>
-        </w:r>
-        <w:r>
-          <w:rPr>
-            <w:noProof/>
-            <w:webHidden/>
-          </w:rPr>
-          <w:t>8</w:t>
-        </w:r>
-        <w:r>
-          <w:rPr>
-            <w:noProof/>
-            <w:webHidden/>
-          </w:rPr>
-          <w:fldChar w:fldCharType="end"/>
-        </w:r>
-      </w:hyperlink>
-    </w:p>
-    <w:p>
-      <w:pPr>
         <w:rPr>
           <w:lang w:val="en-US"/>
         </w:rPr>
@@ -2053,7 +2053,7 @@
           <w:numId w:val="29"/>
         </w:numPr>
       </w:pPr>
-      <w:bookmarkStart w:id="0" w:name="_Toc218873780"/>
+      <w:bookmarkStart w:id="0" w:name="_Toc218873993"/>
       <w:r>
         <w:lastRenderedPageBreak/>
         <w:t>Introduction</w:t>
@@ -2348,7 +2348,15 @@
         <w:t xml:space="preserve">Gestion :  </w:t>
       </w:r>
       <w:r>
-        <w:t>Les classes Bibliothèques et GestionDonnees y sont incluses. Elles ont la charge de la persistance et des sauvegardes des données.</w:t>
+        <w:t xml:space="preserve">Les classes Bibliothèques et </w:t>
+      </w:r>
+      <w:proofErr w:type="spellStart"/>
+      <w:r>
+        <w:t>GestionDonnees</w:t>
+      </w:r>
+      <w:proofErr w:type="spellEnd"/>
+      <w:r>
+        <w:t xml:space="preserve"> y sont incluses. Elles ont la charge de la persistance et des sauvegardes des données.</w:t>
       </w:r>
     </w:p>
     <w:p>
@@ -2381,12 +2389,21 @@
         </w:numPr>
         <w:jc w:val="both"/>
       </w:pPr>
+      <w:proofErr w:type="spellStart"/>
       <w:r>
         <w:rPr>
           <w:b/>
           <w:bCs/>
         </w:rPr>
-        <w:t xml:space="preserve">Modele : </w:t>
+        <w:t>Modele</w:t>
+      </w:r>
+      <w:proofErr w:type="spellEnd"/>
+      <w:r>
+        <w:rPr>
+          <w:b/>
+          <w:bCs/>
+        </w:rPr>
+        <w:t xml:space="preserve"> : </w:t>
       </w:r>
       <w:r>
         <w:t>Tou</w:t>
@@ -2424,7 +2441,7 @@
       <w:pPr>
         <w:pStyle w:val="Titre3"/>
       </w:pPr>
-      <w:bookmarkStart w:id="1" w:name="_Toc218873781"/>
+      <w:bookmarkStart w:id="1" w:name="_Toc218873994"/>
       <w:r>
         <w:rPr>
           <w:noProof/>
@@ -2510,7 +2527,7 @@
           <w:numId w:val="29"/>
         </w:numPr>
       </w:pPr>
-      <w:bookmarkStart w:id="2" w:name="_Toc218873782"/>
+      <w:bookmarkStart w:id="2" w:name="_Toc218873995"/>
       <w:r>
         <w:lastRenderedPageBreak/>
         <w:t>Utilisation du programme</w:t>
@@ -2531,8 +2548,13 @@
         <w:t xml:space="preserve"> été pensée de manière simple. Au lancement avec la classe Lanceur, les données sont automatiquement récupérées des fichiers textes (Documents, </w:t>
       </w:r>
       <w:r>
-        <w:t>Lecteurs, Prets</w:t>
-      </w:r>
+        <w:t xml:space="preserve">Lecteurs, </w:t>
+      </w:r>
+      <w:proofErr w:type="spellStart"/>
+      <w:r>
+        <w:t>Prets</w:t>
+      </w:r>
+      <w:proofErr w:type="spellEnd"/>
       <w:r>
         <w:t xml:space="preserve">) à la racine. Si inexistant, il est possible d’ajouter manuellement avec l’application les données et de les sauvegarder, les fichiers seront </w:t>
       </w:r>
@@ -2550,7 +2572,7 @@
       <w:pPr>
         <w:pStyle w:val="Titre3"/>
       </w:pPr>
-      <w:bookmarkStart w:id="3" w:name="_Toc218873783"/>
+      <w:bookmarkStart w:id="3" w:name="_Toc218873996"/>
       <w:r>
         <w:t>Interface</w:t>
       </w:r>
@@ -2625,7 +2647,7 @@
         <w:jc w:val="center"/>
       </w:pPr>
       <w:bookmarkStart w:id="4" w:name="_Toc218812742"/>
-      <w:bookmarkStart w:id="5" w:name="_Toc218872792"/>
+      <w:bookmarkStart w:id="5" w:name="_Toc218874007"/>
       <w:r>
         <w:t xml:space="preserve">Figure </w:t>
       </w:r>
@@ -2751,7 +2773,7 @@
         <w:jc w:val="center"/>
       </w:pPr>
       <w:bookmarkStart w:id="6" w:name="_Toc218812743"/>
-      <w:bookmarkStart w:id="7" w:name="_Toc218872793"/>
+      <w:bookmarkStart w:id="7" w:name="_Toc218874008"/>
       <w:r>
         <w:t xml:space="preserve">Figure </w:t>
       </w:r>
@@ -2777,11 +2799,19 @@
         <w:fldChar w:fldCharType="end"/>
       </w:r>
       <w:r>
-        <w:t xml:space="preserve"> : Barre d'outils (fenêtre contextuelle)</w:t>
+        <w:t xml:space="preserve"> : Barre d'outils (fenêtre </w:t>
+      </w:r>
+      <w:proofErr w:type="gramStart"/>
+      <w:r>
+        <w:t>contextuelle)</w:t>
       </w:r>
       <w:bookmarkEnd w:id="6"/>
       <w:r>
-        <w:t>²w</w:t>
+        <w:t>²</w:t>
+      </w:r>
+      <w:proofErr w:type="gramEnd"/>
+      <w:r>
+        <w:t>w</w:t>
       </w:r>
       <w:bookmarkEnd w:id="7"/>
     </w:p>
@@ -2888,7 +2918,7 @@
         <w:jc w:val="center"/>
       </w:pPr>
       <w:bookmarkStart w:id="8" w:name="_Toc218812744"/>
-      <w:bookmarkStart w:id="9" w:name="_Toc218872794"/>
+      <w:bookmarkStart w:id="9" w:name="_Toc218874009"/>
       <w:r>
         <w:t xml:space="preserve">Figure </w:t>
       </w:r>
@@ -2992,7 +3022,7 @@
         <w:pStyle w:val="Lgende"/>
         <w:jc w:val="center"/>
       </w:pPr>
-      <w:bookmarkStart w:id="10" w:name="_Toc218872795"/>
+      <w:bookmarkStart w:id="10" w:name="_Toc218874010"/>
       <w:r>
         <w:t xml:space="preserve">Figure </w:t>
       </w:r>
@@ -3031,7 +3061,7 @@
       <w:pPr>
         <w:pStyle w:val="Titre3"/>
       </w:pPr>
-      <w:bookmarkStart w:id="11" w:name="_Toc218873784"/>
+      <w:bookmarkStart w:id="11" w:name="_Toc218873997"/>
       <w:r>
         <w:lastRenderedPageBreak/>
         <w:t>Règles de modification et possibilités.</w:t>
@@ -3187,7 +3217,7 @@
         <w:jc w:val="center"/>
       </w:pPr>
       <w:bookmarkStart w:id="12" w:name="_Toc218812745"/>
-      <w:bookmarkStart w:id="13" w:name="_Toc218872796"/>
+      <w:bookmarkStart w:id="13" w:name="_Toc218874011"/>
       <w:r>
         <w:t xml:space="preserve">Figure </w:t>
       </w:r>
@@ -3317,7 +3347,7 @@
         <w:jc w:val="center"/>
       </w:pPr>
       <w:bookmarkStart w:id="14" w:name="_Toc218812746"/>
-      <w:bookmarkStart w:id="15" w:name="_Toc218872797"/>
+      <w:bookmarkStart w:id="15" w:name="_Toc218874012"/>
       <w:r>
         <w:t xml:space="preserve">Figure </w:t>
       </w:r>
@@ -3482,7 +3512,7 @@
         <w:jc w:val="center"/>
       </w:pPr>
       <w:bookmarkStart w:id="16" w:name="_Toc218812747"/>
-      <w:bookmarkStart w:id="17" w:name="_Toc218872798"/>
+      <w:bookmarkStart w:id="17" w:name="_Toc218874013"/>
       <w:r>
         <w:t xml:space="preserve">Figure </w:t>
       </w:r>
@@ -3551,8 +3581,13 @@
         <w:t xml:space="preserve"> : Remboursement à la valeur </w:t>
       </w:r>
       <w:r>
-        <w:t>de l’oeuvre</w:t>
-      </w:r>
+        <w:t>de l’</w:t>
+      </w:r>
+      <w:proofErr w:type="spellStart"/>
+      <w:r>
+        <w:t>oeuvre</w:t>
+      </w:r>
+      <w:proofErr w:type="spellEnd"/>
       <w:r>
         <w:t xml:space="preserve"> (prix d'achat).</w:t>
       </w:r>
@@ -3659,7 +3694,7 @@
         <w:jc w:val="center"/>
       </w:pPr>
       <w:bookmarkStart w:id="18" w:name="_Toc218812748"/>
-      <w:bookmarkStart w:id="19" w:name="_Toc218872799"/>
+      <w:bookmarkStart w:id="19" w:name="_Toc218874014"/>
       <w:r>
         <w:t xml:space="preserve">Figure </w:t>
       </w:r>
@@ -3698,7 +3733,7 @@
           <w:numId w:val="29"/>
         </w:numPr>
       </w:pPr>
-      <w:bookmarkStart w:id="20" w:name="_Toc218873785"/>
+      <w:bookmarkStart w:id="20" w:name="_Toc218873998"/>
       <w:r>
         <w:lastRenderedPageBreak/>
         <w:t>Présentation des classes</w:t>
@@ -3717,7 +3752,7 @@
       <w:pPr>
         <w:pStyle w:val="Titre3"/>
       </w:pPr>
-      <w:bookmarkStart w:id="21" w:name="_Toc218873786"/>
+      <w:bookmarkStart w:id="21" w:name="_Toc218873999"/>
       <w:r>
         <w:t>Paquet Modele</w:t>
       </w:r>
@@ -3798,6 +3833,7 @@
         </w:numPr>
         <w:jc w:val="both"/>
       </w:pPr>
+      <w:proofErr w:type="spellStart"/>
       <w:r>
         <w:rPr>
           <w:b/>
@@ -3805,6 +3841,7 @@
         </w:rPr>
         <w:t>Periodique</w:t>
       </w:r>
+      <w:proofErr w:type="spellEnd"/>
       <w:r>
         <w:t xml:space="preserve"> : Étend</w:t>
       </w:r>
@@ -3827,7 +3864,15 @@
         <w:t>Lecteur (classe abstraite)</w:t>
       </w:r>
       <w:r>
-        <w:t xml:space="preserve"> : Définit l'identité de l'usager (nom, email, institut) et ses droits d'emprunt (quota, durée, nombre de prolongations autorisées).</w:t>
+        <w:t xml:space="preserve"> : Définit l'identité de l'usager (nom, </w:t>
+      </w:r>
+      <w:proofErr w:type="gramStart"/>
+      <w:r>
+        <w:t>email</w:t>
+      </w:r>
+      <w:proofErr w:type="gramEnd"/>
+      <w:r>
+        <w:t>, institut) et ses droits d'emprunt (quota, durée, nombre de prolongations autorisées).</w:t>
       </w:r>
       <w:r>
         <w:t xml:space="preserve"> Elle possède deux classes </w:t>
@@ -3925,7 +3970,7 @@
       <w:pPr>
         <w:pStyle w:val="Titre3"/>
       </w:pPr>
-      <w:bookmarkStart w:id="22" w:name="_Toc218873787"/>
+      <w:bookmarkStart w:id="22" w:name="_Toc218874000"/>
       <w:r>
         <w:t>Paquet Gestion</w:t>
       </w:r>
@@ -3953,6 +3998,7 @@
         </w:numPr>
         <w:jc w:val="both"/>
       </w:pPr>
+      <w:proofErr w:type="spellStart"/>
       <w:r>
         <w:rPr>
           <w:b/>
@@ -3960,6 +4006,7 @@
         </w:rPr>
         <w:t>Bibliotheque</w:t>
       </w:r>
+      <w:proofErr w:type="spellEnd"/>
       <w:r>
         <w:t xml:space="preserve"> : Agit comme le contrôleur central. Elle gère les listes en mémoire, valide les règles d'emprunt (vérification des stocks et des quotas) et traite les retours ou les pertes.</w:t>
       </w:r>
@@ -3972,6 +4019,7 @@
         </w:numPr>
         <w:jc w:val="both"/>
       </w:pPr>
+      <w:proofErr w:type="spellStart"/>
       <w:r>
         <w:rPr>
           <w:b/>
@@ -3979,6 +4027,7 @@
         </w:rPr>
         <w:t>GestionDonnees</w:t>
       </w:r>
+      <w:proofErr w:type="spellEnd"/>
       <w:r>
         <w:t xml:space="preserve"> : Responsable de la lecture et de l'écriture des fichiers textes. Elle assure la transformation des données brutes en objets Java et vice-versa lors de la sauvegarde.</w:t>
       </w:r>
@@ -3987,7 +4036,7 @@
       <w:pPr>
         <w:pStyle w:val="Titre3"/>
       </w:pPr>
-      <w:bookmarkStart w:id="23" w:name="_Toc218873788"/>
+      <w:bookmarkStart w:id="23" w:name="_Toc218874001"/>
       <w:r>
         <w:t>Paquet Graphic</w:t>
       </w:r>
@@ -4009,6 +4058,7 @@
         </w:numPr>
         <w:jc w:val="both"/>
       </w:pPr>
+      <w:proofErr w:type="spellStart"/>
       <w:r>
         <w:rPr>
           <w:b/>
@@ -4016,6 +4066,7 @@
         </w:rPr>
         <w:t>FenetrePrincipale</w:t>
       </w:r>
+      <w:proofErr w:type="spellEnd"/>
       <w:r>
         <w:t xml:space="preserve"> : Constitue l'interface graphique majeure. Elle présente les données sous forme de tableaux et centralise les boutons d'action (retour, perte, prolongation).</w:t>
       </w:r>
@@ -4079,7 +4130,7 @@
           <w:numId w:val="29"/>
         </w:numPr>
       </w:pPr>
-      <w:bookmarkStart w:id="24" w:name="_Toc218873789"/>
+      <w:bookmarkStart w:id="24" w:name="_Toc218874002"/>
       <w:r>
         <w:t>Algorithmes (pseudocode)</w:t>
       </w:r>
@@ -4106,7 +4157,7 @@
           <w:numId w:val="31"/>
         </w:numPr>
       </w:pPr>
-      <w:bookmarkStart w:id="25" w:name="_Toc218873790"/>
+      <w:bookmarkStart w:id="25" w:name="_Toc218874003"/>
       <w:r>
         <w:t>ProlongationPret</w:t>
       </w:r>
@@ -4234,12 +4285,60 @@
           </w:p>
           <w:p>
             <w:r>
-              <w:t xml:space="preserve">        // Identification unique par Email et Référence</w:t>
-            </w:r>
-          </w:p>
-          <w:p>
-            <w:r>
-              <w:t xml:space="preserve">        SI (P.Lecteur.Email == L.Email) ET (P.Document.Reference == D.Reference) ALORS</w:t>
+              <w:t xml:space="preserve">        // Identification unique par </w:t>
+            </w:r>
+            <w:proofErr w:type="gramStart"/>
+            <w:r>
+              <w:t>Email</w:t>
+            </w:r>
+            <w:proofErr w:type="gramEnd"/>
+            <w:r>
+              <w:t xml:space="preserve"> et Référence</w:t>
+            </w:r>
+          </w:p>
+          <w:p>
+            <w:r>
+              <w:t xml:space="preserve">        SI (</w:t>
+            </w:r>
+            <w:proofErr w:type="spellStart"/>
+            <w:proofErr w:type="gramStart"/>
+            <w:r>
+              <w:t>P.Lecteur.Email</w:t>
+            </w:r>
+            <w:proofErr w:type="spellEnd"/>
+            <w:proofErr w:type="gramEnd"/>
+            <w:r>
+              <w:t xml:space="preserve"> == </w:t>
+            </w:r>
+            <w:proofErr w:type="spellStart"/>
+            <w:proofErr w:type="gramStart"/>
+            <w:r>
+              <w:t>L.Email</w:t>
+            </w:r>
+            <w:proofErr w:type="spellEnd"/>
+            <w:proofErr w:type="gramEnd"/>
+            <w:r>
+              <w:t>) ET (</w:t>
+            </w:r>
+            <w:proofErr w:type="spellStart"/>
+            <w:proofErr w:type="gramStart"/>
+            <w:r>
+              <w:t>P.Document.Reference</w:t>
+            </w:r>
+            <w:proofErr w:type="spellEnd"/>
+            <w:proofErr w:type="gramEnd"/>
+            <w:r>
+              <w:t xml:space="preserve"> == </w:t>
+            </w:r>
+            <w:proofErr w:type="spellStart"/>
+            <w:proofErr w:type="gramStart"/>
+            <w:r>
+              <w:t>D.Reference</w:t>
+            </w:r>
+            <w:proofErr w:type="spellEnd"/>
+            <w:proofErr w:type="gramEnd"/>
+            <w:r>
+              <w:t>) ALORS</w:t>
             </w:r>
           </w:p>
           <w:p>
@@ -4254,7 +4353,17 @@
           </w:p>
           <w:p>
             <w:r>
-              <w:t xml:space="preserve">            SI P.NbProlongations &gt;= MAX_PROLONGATIONS_AUTORISEES ALORS</w:t>
+              <w:t xml:space="preserve">            SI </w:t>
+            </w:r>
+            <w:proofErr w:type="spellStart"/>
+            <w:proofErr w:type="gramStart"/>
+            <w:r>
+              <w:t>P.NbProlongations</w:t>
+            </w:r>
+            <w:proofErr w:type="spellEnd"/>
+            <w:proofErr w:type="gramEnd"/>
+            <w:r>
+              <w:t xml:space="preserve"> &gt;= MAX_PROLONGATIONS_AUTORISEES ALORS</w:t>
             </w:r>
           </w:p>
           <w:p>
@@ -4275,7 +4384,17 @@
           </w:p>
           <w:p>
             <w:r>
-              <w:t xml:space="preserve">            P.AjouterProlongation(JoursDemandes)</w:t>
+              <w:t xml:space="preserve">            </w:t>
+            </w:r>
+            <w:proofErr w:type="spellStart"/>
+            <w:proofErr w:type="gramStart"/>
+            <w:r>
+              <w:t>P.AjouterProlongation</w:t>
+            </w:r>
+            <w:proofErr w:type="spellEnd"/>
+            <w:proofErr w:type="gramEnd"/>
+            <w:r>
+              <w:t>(JoursDemandes)</w:t>
             </w:r>
           </w:p>
           <w:p>
@@ -4329,12 +4448,14 @@
           <w:numId w:val="31"/>
         </w:numPr>
       </w:pPr>
-      <w:bookmarkStart w:id="26" w:name="_Toc218873791"/>
+      <w:bookmarkStart w:id="26" w:name="_Toc218874004"/>
+      <w:proofErr w:type="spellStart"/>
       <w:r>
         <w:lastRenderedPageBreak/>
         <w:t>CalculerRemboursement</w:t>
       </w:r>
       <w:bookmarkEnd w:id="26"/>
+      <w:proofErr w:type="spellEnd"/>
       <w:r>
         <w:br/>
       </w:r>
@@ -4395,8 +4516,13 @@
             <w:r>
               <w:t xml:space="preserve">        // On </w:t>
             </w:r>
-            <w:r>
-              <w:t>cast en java pour accéder aux méthodes de Livre</w:t>
+            <w:proofErr w:type="spellStart"/>
+            <w:r>
+              <w:t>cast</w:t>
+            </w:r>
+            <w:proofErr w:type="spellEnd"/>
+            <w:r>
+              <w:t xml:space="preserve"> en java pour accéder aux méthodes de Livre</w:t>
             </w:r>
           </w:p>
           <w:p>
@@ -4434,7 +4560,37 @@
               <w:t>←</w:t>
             </w:r>
             <w:r>
-              <w:t xml:space="preserve"> L.getPrix() + (L.getPrix() * L.getTauxRemboursement())</w:t>
+              <w:t xml:space="preserve"> </w:t>
+            </w:r>
+            <w:proofErr w:type="spellStart"/>
+            <w:proofErr w:type="gramStart"/>
+            <w:r>
+              <w:t>L.getPrix</w:t>
+            </w:r>
+            <w:proofErr w:type="spellEnd"/>
+            <w:proofErr w:type="gramEnd"/>
+            <w:r>
+              <w:t>() + (</w:t>
+            </w:r>
+            <w:proofErr w:type="spellStart"/>
+            <w:proofErr w:type="gramStart"/>
+            <w:r>
+              <w:t>L.getPrix</w:t>
+            </w:r>
+            <w:proofErr w:type="spellEnd"/>
+            <w:proofErr w:type="gramEnd"/>
+            <w:r>
+              <w:t xml:space="preserve">() * </w:t>
+            </w:r>
+            <w:proofErr w:type="spellStart"/>
+            <w:proofErr w:type="gramStart"/>
+            <w:r>
+              <w:t>L.getTauxRemboursement</w:t>
+            </w:r>
+            <w:proofErr w:type="spellEnd"/>
+            <w:proofErr w:type="gramEnd"/>
+            <w:r>
+              <w:t>())</w:t>
             </w:r>
           </w:p>
           <w:p>
@@ -4444,7 +4600,15 @@
           </w:p>
           <w:p>
             <w:r>
-              <w:t xml:space="preserve">    SINON SI D EST DE TYPE Periodique ALORS</w:t>
+              <w:t xml:space="preserve">    SINON SI D EST DE TYPE </w:t>
+            </w:r>
+            <w:proofErr w:type="spellStart"/>
+            <w:r>
+              <w:t>Periodique</w:t>
+            </w:r>
+            <w:proofErr w:type="spellEnd"/>
+            <w:r>
+              <w:t xml:space="preserve"> ALORS</w:t>
             </w:r>
           </w:p>
           <w:p>
@@ -4468,7 +4632,17 @@
               <w:t>←</w:t>
             </w:r>
             <w:r>
-              <w:t xml:space="preserve"> D.getPrix()</w:t>
+              <w:t xml:space="preserve"> </w:t>
+            </w:r>
+            <w:proofErr w:type="spellStart"/>
+            <w:proofErr w:type="gramStart"/>
+            <w:r>
+              <w:t>D.getPrix</w:t>
+            </w:r>
+            <w:proofErr w:type="spellEnd"/>
+            <w:proofErr w:type="gramEnd"/>
+            <w:r>
+              <w:t>()</w:t>
             </w:r>
           </w:p>
           <w:p>
@@ -4497,7 +4671,17 @@
               <w:t>←</w:t>
             </w:r>
             <w:r>
-              <w:t xml:space="preserve"> D.getPrix()</w:t>
+              <w:t xml:space="preserve"> </w:t>
+            </w:r>
+            <w:proofErr w:type="spellStart"/>
+            <w:proofErr w:type="gramStart"/>
+            <w:r>
+              <w:t>D.getPrix</w:t>
+            </w:r>
+            <w:proofErr w:type="spellEnd"/>
+            <w:proofErr w:type="gramEnd"/>
+            <w:r>
+              <w:t>()</w:t>
             </w:r>
           </w:p>
           <w:p>
@@ -4528,11 +4712,15 @@
           <w:numId w:val="31"/>
         </w:numPr>
       </w:pPr>
-      <w:bookmarkStart w:id="27" w:name="_Toc218873792"/>
+      <w:bookmarkStart w:id="27" w:name="_Toc218874005"/>
+      <w:proofErr w:type="spellStart"/>
+      <w:proofErr w:type="gramStart"/>
       <w:r>
         <w:t>requetePret</w:t>
       </w:r>
       <w:bookmarkEnd w:id="27"/>
+      <w:proofErr w:type="spellEnd"/>
+      <w:proofErr w:type="gramEnd"/>
       <w:r>
         <w:br/>
       </w:r>
@@ -4575,7 +4763,17 @@
           </w:p>
           <w:p>
             <w:r>
-              <w:t xml:space="preserve">    SI D.NombreExemplaires &lt;= 0 ALORS</w:t>
+              <w:t xml:space="preserve">    SI </w:t>
+            </w:r>
+            <w:proofErr w:type="spellStart"/>
+            <w:proofErr w:type="gramStart"/>
+            <w:r>
+              <w:t>D.NombreExemplaires</w:t>
+            </w:r>
+            <w:proofErr w:type="spellEnd"/>
+            <w:proofErr w:type="gramEnd"/>
+            <w:r>
+              <w:t xml:space="preserve"> &lt;= 0 ALORS</w:t>
             </w:r>
           </w:p>
           <w:p>
@@ -4606,7 +4804,15 @@
           </w:p>
           <w:p>
             <w:r>
-              <w:t xml:space="preserve">    VARIABLE NbPretsActuels : Entier </w:t>
+              <w:t xml:space="preserve">    VARIABLE </w:t>
+            </w:r>
+            <w:proofErr w:type="spellStart"/>
+            <w:r>
+              <w:t>NbPretsActuels</w:t>
+            </w:r>
+            <w:proofErr w:type="spellEnd"/>
+            <w:r>
+              <w:t xml:space="preserve"> : Entier </w:t>
             </w:r>
             <w:r>
               <w:rPr>
@@ -4615,7 +4821,15 @@
               <w:t>←</w:t>
             </w:r>
             <w:r>
-              <w:t xml:space="preserve"> CompterPretsEnCours(L)</w:t>
+              <w:t xml:space="preserve"> </w:t>
+            </w:r>
+            <w:proofErr w:type="spellStart"/>
+            <w:r>
+              <w:t>CompterPretsEnCours</w:t>
+            </w:r>
+            <w:proofErr w:type="spellEnd"/>
+            <w:r>
+              <w:t>(L)</w:t>
             </w:r>
           </w:p>
           <w:p>
@@ -4625,7 +4839,25 @@
           </w:p>
           <w:p>
             <w:r>
-              <w:t xml:space="preserve">    SI NbPretsActuels &gt;= L.MaxEmpruntsAutorises ALORS</w:t>
+              <w:t xml:space="preserve">    SI </w:t>
+            </w:r>
+            <w:proofErr w:type="spellStart"/>
+            <w:r>
+              <w:t>NbPretsActuels</w:t>
+            </w:r>
+            <w:proofErr w:type="spellEnd"/>
+            <w:r>
+              <w:t xml:space="preserve"> &gt;= </w:t>
+            </w:r>
+            <w:proofErr w:type="spellStart"/>
+            <w:proofErr w:type="gramStart"/>
+            <w:r>
+              <w:t>L.MaxEmpruntsAutorises</w:t>
+            </w:r>
+            <w:proofErr w:type="spellEnd"/>
+            <w:proofErr w:type="gramEnd"/>
+            <w:r>
+              <w:t xml:space="preserve"> ALORS</w:t>
             </w:r>
           </w:p>
           <w:p>
@@ -4652,7 +4884,23 @@
           </w:p>
           <w:p>
             <w:r>
-              <w:t xml:space="preserve">    CRÉER un nouvel objet Pret(L, D, DateDuJour)</w:t>
+              <w:t xml:space="preserve">    CRÉER un nouvel objet </w:t>
+            </w:r>
+            <w:proofErr w:type="gramStart"/>
+            <w:r>
+              <w:t>Pret(</w:t>
+            </w:r>
+            <w:proofErr w:type="gramEnd"/>
+            <w:r>
+              <w:t xml:space="preserve">L, D, </w:t>
+            </w:r>
+            <w:proofErr w:type="spellStart"/>
+            <w:r>
+              <w:t>DateDuJour</w:t>
+            </w:r>
+            <w:proofErr w:type="spellEnd"/>
+            <w:r>
+              <w:t>)</w:t>
             </w:r>
           </w:p>
           <w:p>
@@ -4672,7 +4920,15 @@
           </w:p>
           <w:p>
             <w:r>
-              <w:t xml:space="preserve">    D.NombreExemplaires </w:t>
+              <w:t xml:space="preserve">    </w:t>
+            </w:r>
+            <w:proofErr w:type="spellStart"/>
+            <w:r>
+              <w:t>D.NombreExemplaires</w:t>
+            </w:r>
+            <w:proofErr w:type="spellEnd"/>
+            <w:r>
+              <w:t xml:space="preserve"> </w:t>
             </w:r>
             <w:r>
               <w:rPr>
@@ -4681,7 +4937,17 @@
               <w:t>←</w:t>
             </w:r>
             <w:r>
-              <w:t xml:space="preserve"> D.NombreExemplaires - 1</w:t>
+              <w:t xml:space="preserve"> </w:t>
+            </w:r>
+            <w:proofErr w:type="spellStart"/>
+            <w:proofErr w:type="gramStart"/>
+            <w:r>
+              <w:t>D.NombreExemplaires</w:t>
+            </w:r>
+            <w:proofErr w:type="spellEnd"/>
+            <w:proofErr w:type="gramEnd"/>
+            <w:r>
+              <w:t xml:space="preserve"> - 1</w:t>
             </w:r>
           </w:p>
           <w:p>
@@ -4716,11 +4982,13 @@
           <w:numId w:val="31"/>
         </w:numPr>
       </w:pPr>
-      <w:bookmarkStart w:id="28" w:name="_Toc218873793"/>
+      <w:bookmarkStart w:id="28" w:name="_Toc218874006"/>
+      <w:proofErr w:type="spellStart"/>
       <w:r>
         <w:t>ChargerDocument</w:t>
       </w:r>
       <w:bookmarkEnd w:id="28"/>
+      <w:proofErr w:type="spellEnd"/>
       <w:r>
         <w:br/>
       </w:r>
@@ -4816,7 +5084,15 @@
               <w:t>←</w:t>
             </w:r>
             <w:r>
-              <w:t xml:space="preserve"> LireLigneSuivante(F)</w:t>
+              <w:t xml:space="preserve"> </w:t>
+            </w:r>
+            <w:proofErr w:type="spellStart"/>
+            <w:r>
+              <w:t>LireLigneSuivante</w:t>
+            </w:r>
+            <w:proofErr w:type="spellEnd"/>
+            <w:r>
+              <w:t>(F)</w:t>
             </w:r>
           </w:p>
           <w:p>
@@ -4826,12 +5102,28 @@
           </w:p>
           <w:p>
             <w:r>
-              <w:t xml:space="preserve">            // Découpage de la chaîne (Séparateur ";")</w:t>
-            </w:r>
-          </w:p>
-          <w:p>
-            <w:r>
-              <w:t xml:space="preserve">            Tableau Infos[] </w:t>
+              <w:t xml:space="preserve">            // Découpage de la chaîne (Séparateur </w:t>
+            </w:r>
+            <w:proofErr w:type="gramStart"/>
+            <w:r>
+              <w:t>";</w:t>
+            </w:r>
+            <w:proofErr w:type="gramEnd"/>
+            <w:r>
+              <w:t>")</w:t>
+            </w:r>
+          </w:p>
+          <w:p>
+            <w:r>
+              <w:t xml:space="preserve">            Tableau </w:t>
+            </w:r>
+            <w:proofErr w:type="gramStart"/>
+            <w:r>
+              <w:t>Infos[</w:t>
+            </w:r>
+            <w:proofErr w:type="gramEnd"/>
+            <w:r>
+              <w:t xml:space="preserve">] </w:t>
             </w:r>
             <w:r>
               <w:rPr>
@@ -4840,7 +5132,28 @@
               <w:t>←</w:t>
             </w:r>
             <w:r>
-              <w:t xml:space="preserve"> Decouper(Ligne, ";")</w:t>
+              <w:t xml:space="preserve"> </w:t>
+            </w:r>
+            <w:proofErr w:type="spellStart"/>
+            <w:proofErr w:type="gramStart"/>
+            <w:r>
+              <w:t>Decouper</w:t>
+            </w:r>
+            <w:proofErr w:type="spellEnd"/>
+            <w:r>
+              <w:t>(</w:t>
+            </w:r>
+            <w:proofErr w:type="gramEnd"/>
+            <w:r>
+              <w:t xml:space="preserve">Ligne, </w:t>
+            </w:r>
+            <w:proofErr w:type="gramStart"/>
+            <w:r>
+              <w:t>";</w:t>
+            </w:r>
+            <w:proofErr w:type="gramEnd"/>
+            <w:r>
+              <w:t>")</w:t>
             </w:r>
           </w:p>
           <w:p>
@@ -4855,7 +5168,11 @@
           </w:p>
           <w:p>
             <w:r>
-              <w:t xml:space="preserve">            Type  </w:t>
+              <w:t xml:space="preserve">            </w:t>
+            </w:r>
+            <w:proofErr w:type="gramStart"/>
+            <w:r>
+              <w:t xml:space="preserve">Type  </w:t>
             </w:r>
             <w:r>
               <w:rPr>
@@ -4863,8 +5180,17 @@
               </w:rPr>
               <w:t>←</w:t>
             </w:r>
-            <w:r>
-              <w:t xml:space="preserve"> Infos[0]</w:t>
+            <w:proofErr w:type="gramEnd"/>
+            <w:r>
+              <w:t xml:space="preserve"> </w:t>
+            </w:r>
+            <w:proofErr w:type="gramStart"/>
+            <w:r>
+              <w:t>Infos[</w:t>
+            </w:r>
+            <w:proofErr w:type="gramEnd"/>
+            <w:r>
+              <w:t>0]</w:t>
             </w:r>
           </w:p>
           <w:p>
@@ -4878,7 +5204,15 @@
               <w:t>←</w:t>
             </w:r>
             <w:r>
-              <w:t xml:space="preserve"> Infos[1]</w:t>
+              <w:t xml:space="preserve"> </w:t>
+            </w:r>
+            <w:proofErr w:type="gramStart"/>
+            <w:r>
+              <w:t>Infos[</w:t>
+            </w:r>
+            <w:proofErr w:type="gramEnd"/>
+            <w:r>
+              <w:t>1]</w:t>
             </w:r>
           </w:p>
           <w:p>
@@ -4892,7 +5226,15 @@
               <w:t>←</w:t>
             </w:r>
             <w:r>
-              <w:t xml:space="preserve"> Infos[2]</w:t>
+              <w:t xml:space="preserve"> </w:t>
+            </w:r>
+            <w:proofErr w:type="gramStart"/>
+            <w:r>
+              <w:t>Infos[</w:t>
+            </w:r>
+            <w:proofErr w:type="gramEnd"/>
+            <w:r>
+              <w:t>2]</w:t>
             </w:r>
           </w:p>
           <w:p>
@@ -4902,12 +5244,32 @@
           </w:p>
           <w:p>
             <w:r>
-              <w:t xml:space="preserve">            // Conversion: String -&gt; Float -&gt; Int</w:t>
-            </w:r>
-          </w:p>
-          <w:p>
-            <w:r>
-              <w:t xml:space="preserve">            Prix  </w:t>
+              <w:t xml:space="preserve">            // </w:t>
+            </w:r>
+            <w:proofErr w:type="gramStart"/>
+            <w:r>
+              <w:t>Conversion:</w:t>
+            </w:r>
+            <w:proofErr w:type="gramEnd"/>
+            <w:r>
+              <w:t xml:space="preserve"> String -&gt; </w:t>
+            </w:r>
+            <w:proofErr w:type="spellStart"/>
+            <w:r>
+              <w:t>Float</w:t>
+            </w:r>
+            <w:proofErr w:type="spellEnd"/>
+            <w:r>
+              <w:t xml:space="preserve"> -&gt; Int</w:t>
+            </w:r>
+          </w:p>
+          <w:p>
+            <w:r>
+              <w:t xml:space="preserve">            </w:t>
+            </w:r>
+            <w:proofErr w:type="gramStart"/>
+            <w:r>
+              <w:t xml:space="preserve">Prix  </w:t>
             </w:r>
             <w:r>
               <w:rPr>
@@ -4915,8 +5277,30 @@
               </w:rPr>
               <w:t>←</w:t>
             </w:r>
-            <w:r>
-              <w:t xml:space="preserve"> ConvertirEnEntier(ConvertirEnDecimal(Infos[3])) </w:t>
+            <w:proofErr w:type="gramEnd"/>
+            <w:r>
+              <w:t xml:space="preserve"> </w:t>
+            </w:r>
+            <w:proofErr w:type="spellStart"/>
+            <w:proofErr w:type="gramStart"/>
+            <w:r>
+              <w:t>ConvertirEnEntier</w:t>
+            </w:r>
+            <w:proofErr w:type="spellEnd"/>
+            <w:r>
+              <w:t>(</w:t>
+            </w:r>
+            <w:proofErr w:type="spellStart"/>
+            <w:r>
+              <w:t>ConvertirEnDecimal</w:t>
+            </w:r>
+            <w:proofErr w:type="spellEnd"/>
+            <w:r>
+              <w:t>(Infos[</w:t>
+            </w:r>
+            <w:proofErr w:type="gramEnd"/>
+            <w:r>
+              <w:t xml:space="preserve">3])) </w:t>
             </w:r>
           </w:p>
           <w:p>
@@ -4930,7 +5314,20 @@
               <w:t>←</w:t>
             </w:r>
             <w:r>
-              <w:t xml:space="preserve"> ConvertirEnEntier(Infos[4])</w:t>
+              <w:t xml:space="preserve"> </w:t>
+            </w:r>
+            <w:proofErr w:type="spellStart"/>
+            <w:proofErr w:type="gramStart"/>
+            <w:r>
+              <w:t>ConvertirEnEntier</w:t>
+            </w:r>
+            <w:proofErr w:type="spellEnd"/>
+            <w:r>
+              <w:t>(Infos[</w:t>
+            </w:r>
+            <w:proofErr w:type="gramEnd"/>
+            <w:r>
+              <w:t>4])</w:t>
             </w:r>
           </w:p>
           <w:p/>
@@ -4939,7 +5336,15 @@
               <w:t xml:space="preserve">            // </w:t>
             </w:r>
             <w:r>
-              <w:t>Création de l’objet dynamique  (Livre ou Périodique)</w:t>
+              <w:t xml:space="preserve">Création de l’objet </w:t>
+            </w:r>
+            <w:proofErr w:type="gramStart"/>
+            <w:r>
+              <w:t>dynamique  (</w:t>
+            </w:r>
+            <w:proofErr w:type="gramEnd"/>
+            <w:r>
+              <w:t>Livre ou Périodique)</w:t>
             </w:r>
           </w:p>
           <w:p>
@@ -4958,7 +5363,15 @@
               <w:t>←</w:t>
             </w:r>
             <w:r>
-              <w:t xml:space="preserve"> Infos[5]</w:t>
+              <w:t xml:space="preserve"> </w:t>
+            </w:r>
+            <w:proofErr w:type="gramStart"/>
+            <w:r>
+              <w:t>Infos[</w:t>
+            </w:r>
+            <w:proofErr w:type="gramEnd"/>
+            <w:r>
+              <w:t>5]</w:t>
             </w:r>
           </w:p>
           <w:p>
@@ -4972,7 +5385,20 @@
               <w:t>←</w:t>
             </w:r>
             <w:r>
-              <w:t xml:space="preserve"> ConvertirEnDecimal(Infos[6])</w:t>
+              <w:t xml:space="preserve"> </w:t>
+            </w:r>
+            <w:proofErr w:type="spellStart"/>
+            <w:proofErr w:type="gramStart"/>
+            <w:r>
+              <w:t>ConvertirEnDecimal</w:t>
+            </w:r>
+            <w:proofErr w:type="spellEnd"/>
+            <w:r>
+              <w:t>(Infos[</w:t>
+            </w:r>
+            <w:proofErr w:type="gramEnd"/>
+            <w:r>
+              <w:t>6])</w:t>
             </w:r>
           </w:p>
           <w:p>
@@ -4983,7 +5409,15 @@
           <w:p>
             <w:r>
               <w:lastRenderedPageBreak/>
-              <w:t xml:space="preserve">                NouveauLivre L </w:t>
+              <w:t xml:space="preserve">                </w:t>
+            </w:r>
+            <w:proofErr w:type="spellStart"/>
+            <w:r>
+              <w:t>NouveauLivre</w:t>
+            </w:r>
+            <w:proofErr w:type="spellEnd"/>
+            <w:r>
+              <w:t xml:space="preserve"> L </w:t>
             </w:r>
             <w:r>
               <w:rPr>
@@ -5001,12 +5435,28 @@
               <w:t>é</w:t>
             </w:r>
             <w:r>
-              <w:t>er Livre(Ref, Titre, Prix, Stock, Auteur, Taux)</w:t>
-            </w:r>
-          </w:p>
-          <w:p>
-            <w:r>
-              <w:t xml:space="preserve">                Biblio.AjouterDocument(L)</w:t>
+              <w:t xml:space="preserve">er </w:t>
+            </w:r>
+            <w:proofErr w:type="gramStart"/>
+            <w:r>
+              <w:t>Livre(</w:t>
+            </w:r>
+            <w:proofErr w:type="gramEnd"/>
+            <w:r>
+              <w:t>Ref, Titre, Prix, Stock, Auteur, Taux)</w:t>
+            </w:r>
+          </w:p>
+          <w:p>
+            <w:r>
+              <w:t xml:space="preserve">                </w:t>
+            </w:r>
+            <w:proofErr w:type="spellStart"/>
+            <w:r>
+              <w:t>Biblio.AjouterDocument</w:t>
+            </w:r>
+            <w:proofErr w:type="spellEnd"/>
+            <w:r>
+              <w:t>(L)</w:t>
             </w:r>
           </w:p>
           <w:p>
@@ -5021,7 +5471,15 @@
           </w:p>
           <w:p>
             <w:r>
-              <w:t xml:space="preserve">                Numero </w:t>
+              <w:t xml:space="preserve">                </w:t>
+            </w:r>
+            <w:proofErr w:type="spellStart"/>
+            <w:r>
+              <w:t>Numero</w:t>
+            </w:r>
+            <w:proofErr w:type="spellEnd"/>
+            <w:r>
+              <w:t xml:space="preserve"> </w:t>
             </w:r>
             <w:r>
               <w:rPr>
@@ -5030,12 +5488,34 @@
               <w:t>←</w:t>
             </w:r>
             <w:r>
-              <w:t xml:space="preserve"> ConvertirEnEntier(Infos[5])</w:t>
-            </w:r>
-          </w:p>
-          <w:p>
-            <w:r>
-              <w:t xml:space="preserve">                Annee  </w:t>
+              <w:t xml:space="preserve"> </w:t>
+            </w:r>
+            <w:proofErr w:type="spellStart"/>
+            <w:proofErr w:type="gramStart"/>
+            <w:r>
+              <w:t>ConvertirEnEntier</w:t>
+            </w:r>
+            <w:proofErr w:type="spellEnd"/>
+            <w:r>
+              <w:t>(Infos[</w:t>
+            </w:r>
+            <w:proofErr w:type="gramEnd"/>
+            <w:r>
+              <w:t>5])</w:t>
+            </w:r>
+          </w:p>
+          <w:p>
+            <w:r>
+              <w:t xml:space="preserve">                </w:t>
+            </w:r>
+            <w:proofErr w:type="spellStart"/>
+            <w:proofErr w:type="gramStart"/>
+            <w:r>
+              <w:t>Annee</w:t>
+            </w:r>
+            <w:proofErr w:type="spellEnd"/>
+            <w:r>
+              <w:t xml:space="preserve">  </w:t>
             </w:r>
             <w:r>
               <w:rPr>
@@ -5043,8 +5523,22 @@
               </w:rPr>
               <w:t>←</w:t>
             </w:r>
-            <w:r>
-              <w:t xml:space="preserve"> ConvertirEnEntier(Infos[6])</w:t>
+            <w:proofErr w:type="gramEnd"/>
+            <w:r>
+              <w:t xml:space="preserve"> </w:t>
+            </w:r>
+            <w:proofErr w:type="spellStart"/>
+            <w:proofErr w:type="gramStart"/>
+            <w:r>
+              <w:t>ConvertirEnEntier</w:t>
+            </w:r>
+            <w:proofErr w:type="spellEnd"/>
+            <w:r>
+              <w:t>(Infos[</w:t>
+            </w:r>
+            <w:proofErr w:type="gramEnd"/>
+            <w:r>
+              <w:t>6])</w:t>
             </w:r>
           </w:p>
           <w:p>
@@ -5054,7 +5548,15 @@
           </w:p>
           <w:p>
             <w:r>
-              <w:t xml:space="preserve">                NouveauPeriodique P </w:t>
+              <w:t xml:space="preserve">                </w:t>
+            </w:r>
+            <w:proofErr w:type="spellStart"/>
+            <w:r>
+              <w:t>NouveauPeriodique</w:t>
+            </w:r>
+            <w:proofErr w:type="spellEnd"/>
+            <w:r>
+              <w:t xml:space="preserve"> P </w:t>
             </w:r>
             <w:r>
               <w:rPr>
@@ -5072,17 +5574,64 @@
               <w:t>é</w:t>
             </w:r>
             <w:r>
-              <w:t>er Periodique(Ref, Titre, Prix, Numero, Annee)</w:t>
-            </w:r>
-          </w:p>
-          <w:p>
-            <w:r>
-              <w:t xml:space="preserve">                P.setStock(Stock)</w:t>
-            </w:r>
-          </w:p>
-          <w:p>
-            <w:r>
-              <w:t xml:space="preserve">                Biblio.AjouterDocument(P)</w:t>
+              <w:t xml:space="preserve">er </w:t>
+            </w:r>
+            <w:proofErr w:type="spellStart"/>
+            <w:proofErr w:type="gramStart"/>
+            <w:r>
+              <w:t>Periodique</w:t>
+            </w:r>
+            <w:proofErr w:type="spellEnd"/>
+            <w:r>
+              <w:t>(</w:t>
+            </w:r>
+            <w:proofErr w:type="gramEnd"/>
+            <w:r>
+              <w:t xml:space="preserve">Ref, Titre, Prix, </w:t>
+            </w:r>
+            <w:proofErr w:type="spellStart"/>
+            <w:r>
+              <w:t>Numero</w:t>
+            </w:r>
+            <w:proofErr w:type="spellEnd"/>
+            <w:r>
+              <w:t xml:space="preserve">, </w:t>
+            </w:r>
+            <w:proofErr w:type="spellStart"/>
+            <w:r>
+              <w:t>Annee</w:t>
+            </w:r>
+            <w:proofErr w:type="spellEnd"/>
+            <w:r>
+              <w:t>)</w:t>
+            </w:r>
+          </w:p>
+          <w:p>
+            <w:r>
+              <w:t xml:space="preserve">                </w:t>
+            </w:r>
+            <w:proofErr w:type="spellStart"/>
+            <w:proofErr w:type="gramStart"/>
+            <w:r>
+              <w:t>P.setStock</w:t>
+            </w:r>
+            <w:proofErr w:type="spellEnd"/>
+            <w:proofErr w:type="gramEnd"/>
+            <w:r>
+              <w:t>(Stock)</w:t>
+            </w:r>
+          </w:p>
+          <w:p>
+            <w:r>
+              <w:t xml:space="preserve">                </w:t>
+            </w:r>
+            <w:proofErr w:type="spellStart"/>
+            <w:r>
+              <w:t>Biblio.AjouterDocument</w:t>
+            </w:r>
+            <w:proofErr w:type="spellEnd"/>
+            <w:r>
+              <w:t>(P)</w:t>
             </w:r>
           </w:p>
           <w:p>
@@ -5118,8 +5667,13 @@
           </w:p>
           <w:p>
             <w:r>
-              <w:t xml:space="preserve">        AFFICHER "Erreur lecture documents : " + MessageErreur</w:t>
-            </w:r>
+              <w:t xml:space="preserve">        AFFICHER "Erreur lecture documents : " + </w:t>
+            </w:r>
+            <w:proofErr w:type="spellStart"/>
+            <w:r>
+              <w:t>MessageErreur</w:t>
+            </w:r>
+            <w:proofErr w:type="spellEnd"/>
           </w:p>
           <w:p>
             <w:r>

</xml_diff>